<commit_message>
Cambios del 20 de marzo
Se cambio:
1. Titulo (propuesta)
2. Parte 1.3
3. Propuestas de cambio de parte 1.4
</commit_message>
<xml_diff>
--- a/protocolo.docx
+++ b/protocolo.docx
@@ -10,21 +10,36 @@
           <w:lang w:val="es-ES"/>
         </w:rPr>
       </w:pPr>
+      <w:bookmarkStart w:id="0" w:name="_GoBack"/>
+      <w:bookmarkEnd w:id="0"/>
       <w:r>
         <w:rPr>
           <w:b/>
-          <w:highlight w:val="yellow"/>
-          <w:lang w:val="es-ES"/>
-        </w:rPr>
-        <w:t>IMPLEMENTACIÓN DEL SISTEMA INTERNO PARA SOLICITUDES DEL ASEGURADO (SISA) COMO EXTENSIÓN DEL REGISTRO INFORMÁTICO DE ATENCIÓN AL ASEGURADO (RIAA) EN ESSALUD</w:t>
-      </w:r>
-    </w:p>
-    <w:p>
-      <w:pPr>
+          <w:lang w:val="es-ES"/>
+        </w:rPr>
+        <w:t xml:space="preserve">PROPUESTA DEL SISTEMA INTEGRAL PARA SOLICITUDES ASISTENCIALES </w:t>
+      </w:r>
+      <w:r>
         <w:rPr>
           <w:b/>
           <w:lang w:val="es-ES"/>
         </w:rPr>
+        <w:t xml:space="preserve">(SISA) </w:t>
+      </w:r>
+      <w:r>
+        <w:rPr>
+          <w:b/>
+          <w:lang w:val="es-ES"/>
+        </w:rPr>
+        <w:t xml:space="preserve">PARA RECIBIR, CONTROLAR Y MONITOREAR LAS SOLICITUDES HECHAS POR LOS USUARIOS SOBRE LOS SERVICIOS Y PRESTACIONES DADAS EN LAS INSTITUCIONES PRESTADORAS DE SALUD. </w:t>
+      </w:r>
+    </w:p>
+    <w:p>
+      <w:pPr>
+        <w:rPr>
+          <w:b/>
+          <w:lang w:val="es-ES"/>
+        </w:rPr>
       </w:pPr>
     </w:p>
     <w:p>
@@ -159,7 +174,21 @@
         <w:rPr>
           <w:lang w:val="es-ES"/>
         </w:rPr>
-        <w:t>En EsSalud de Perú, se cuenta con un sistema</w:t>
+        <w:t xml:space="preserve">En </w:t>
+      </w:r>
+      <w:proofErr w:type="spellStart"/>
+      <w:r>
+        <w:rPr>
+          <w:lang w:val="es-ES"/>
+        </w:rPr>
+        <w:t>EsSalud</w:t>
+      </w:r>
+      <w:proofErr w:type="spellEnd"/>
+      <w:r>
+        <w:rPr>
+          <w:lang w:val="es-ES"/>
+        </w:rPr>
+        <w:t xml:space="preserve"> de Perú, se cuenta con un sistema</w:t>
       </w:r>
       <w:r>
         <w:rPr>
@@ -265,7 +294,21 @@
         <w:rPr>
           <w:lang w:val="es-ES"/>
         </w:rPr>
-        <w:t xml:space="preserve"> que será una extensión al sistema actual de EsSalud, el Registro Informático de Atención al Asegurado (RIAA) con el cual se busca que los jefes</w:t>
+        <w:t xml:space="preserve"> que será una extensión al sistema actual de </w:t>
+      </w:r>
+      <w:proofErr w:type="spellStart"/>
+      <w:r>
+        <w:rPr>
+          <w:lang w:val="es-ES"/>
+        </w:rPr>
+        <w:t>EsSalud</w:t>
+      </w:r>
+      <w:proofErr w:type="spellEnd"/>
+      <w:r>
+        <w:rPr>
+          <w:lang w:val="es-ES"/>
+        </w:rPr>
+        <w:t>, el Registro Informático de Atención al Asegurado (RIAA) con el cual se busca que los jefes</w:t>
       </w:r>
       <w:r>
         <w:rPr>
@@ -1035,7 +1078,77 @@
         <w:rPr>
           <w:lang w:val="es-ES"/>
         </w:rPr>
-        <w:t xml:space="preserve"> el Hospital Consumer Assesment of Healthcare Providers and Systems (HCAHPS) en el año 2006</w:t>
+        <w:t xml:space="preserve"> el Hospital </w:t>
+      </w:r>
+      <w:proofErr w:type="spellStart"/>
+      <w:r>
+        <w:rPr>
+          <w:lang w:val="es-ES"/>
+        </w:rPr>
+        <w:t>Consumer</w:t>
+      </w:r>
+      <w:proofErr w:type="spellEnd"/>
+      <w:r>
+        <w:rPr>
+          <w:lang w:val="es-ES"/>
+        </w:rPr>
+        <w:t xml:space="preserve"> </w:t>
+      </w:r>
+      <w:proofErr w:type="spellStart"/>
+      <w:r>
+        <w:rPr>
+          <w:lang w:val="es-ES"/>
+        </w:rPr>
+        <w:t>Assesment</w:t>
+      </w:r>
+      <w:proofErr w:type="spellEnd"/>
+      <w:r>
+        <w:rPr>
+          <w:lang w:val="es-ES"/>
+        </w:rPr>
+        <w:t xml:space="preserve"> of </w:t>
+      </w:r>
+      <w:proofErr w:type="spellStart"/>
+      <w:r>
+        <w:rPr>
+          <w:lang w:val="es-ES"/>
+        </w:rPr>
+        <w:t>Healthcare</w:t>
+      </w:r>
+      <w:proofErr w:type="spellEnd"/>
+      <w:r>
+        <w:rPr>
+          <w:lang w:val="es-ES"/>
+        </w:rPr>
+        <w:t xml:space="preserve"> </w:t>
+      </w:r>
+      <w:proofErr w:type="spellStart"/>
+      <w:r>
+        <w:rPr>
+          <w:lang w:val="es-ES"/>
+        </w:rPr>
+        <w:t>Providers</w:t>
+      </w:r>
+      <w:proofErr w:type="spellEnd"/>
+      <w:r>
+        <w:rPr>
+          <w:lang w:val="es-ES"/>
+        </w:rPr>
+        <w:t xml:space="preserve"> and </w:t>
+      </w:r>
+      <w:proofErr w:type="spellStart"/>
+      <w:r>
+        <w:rPr>
+          <w:lang w:val="es-ES"/>
+        </w:rPr>
+        <w:t>Systems</w:t>
+      </w:r>
+      <w:proofErr w:type="spellEnd"/>
+      <w:r>
+        <w:rPr>
+          <w:lang w:val="es-ES"/>
+        </w:rPr>
+        <w:t xml:space="preserve"> (HCAHPS) en el año 2006</w:t>
       </w:r>
       <w:r>
         <w:rPr>
@@ -1773,7 +1886,14 @@
         <w:rPr>
           <w:lang w:val="es-ES"/>
         </w:rPr>
-        <w:t xml:space="preserve">debería encontrarse integrado con el trabajo que se realiza en toda la organización, ya que la información tiene que ser compartida entre diferentes equipos administrativos porque servirá para identificar posibles brechas existentes en el servicio brindado </w:t>
+        <w:t xml:space="preserve">debería encontrarse integrado con el trabajo que se realiza en toda la organización, ya que la información tiene que ser compartida entre </w:t>
+      </w:r>
+      <w:r>
+        <w:rPr>
+          <w:lang w:val="es-ES"/>
+        </w:rPr>
+        <w:lastRenderedPageBreak/>
+        <w:t xml:space="preserve">diferentes equipos administrativos porque servirá para identificar posibles brechas existentes en el servicio brindado </w:t>
       </w:r>
       <w:r>
         <w:rPr>
@@ -2372,6 +2492,118 @@
       <w:pPr>
         <w:pStyle w:val="Prrafodelista"/>
         <w:numPr>
+          <w:ilvl w:val="1"/>
+          <w:numId w:val="4"/>
+        </w:numPr>
+        <w:jc w:val="both"/>
+        <w:rPr>
+          <w:lang w:val="es-ES"/>
+        </w:rPr>
+      </w:pPr>
+      <w:r>
+        <w:rPr>
+          <w:lang w:val="es-ES"/>
+        </w:rPr>
+        <w:t>Transparencia y Responsabilidad</w:t>
+      </w:r>
+      <w:r>
+        <w:rPr>
+          <w:lang w:val="es-ES"/>
+        </w:rPr>
+        <w:t xml:space="preserve">: </w:t>
+      </w:r>
+      <w:r>
+        <w:rPr>
+          <w:lang w:val="es-ES"/>
+        </w:rPr>
+        <w:t>El sistema de manejo de reclamos</w:t>
+      </w:r>
+      <w:r>
+        <w:rPr>
+          <w:lang w:val="es-ES"/>
+        </w:rPr>
+        <w:t xml:space="preserve"> debe ser aplicado consistentemente, abierto y equitativo.</w:t>
+      </w:r>
+      <w:r>
+        <w:rPr>
+          <w:lang w:val="es-ES"/>
+        </w:rPr>
+        <w:t xml:space="preserve"> La persona que ha presentado el reclamo</w:t>
+      </w:r>
+      <w:r>
+        <w:rPr>
+          <w:lang w:val="es-ES"/>
+        </w:rPr>
+        <w:t xml:space="preserve"> debe ser informada sobre el est</w:t>
+      </w:r>
+      <w:r>
+        <w:rPr>
+          <w:lang w:val="es-ES"/>
+        </w:rPr>
+        <w:t>ado en que se encuentra su reclamo a</w:t>
+      </w:r>
+      <w:r>
+        <w:rPr>
+          <w:lang w:val="es-ES"/>
+        </w:rPr>
+        <w:t xml:space="preserve"> lo </w:t>
+      </w:r>
+      <w:r>
+        <w:rPr>
+          <w:lang w:val="es-ES"/>
+        </w:rPr>
+        <w:lastRenderedPageBreak/>
+        <w:t xml:space="preserve">largo del proceso, y también se le debería dar información sobre los pasos seguidos por </w:t>
+      </w:r>
+      <w:r>
+        <w:rPr>
+          <w:lang w:val="es-ES"/>
+        </w:rPr>
+        <w:t>el centro</w:t>
+      </w:r>
+      <w:r>
+        <w:rPr>
+          <w:lang w:val="es-ES"/>
+        </w:rPr>
+        <w:t xml:space="preserve"> para darle una sol</w:t>
+      </w:r>
+      <w:r>
+        <w:rPr>
+          <w:lang w:val="es-ES"/>
+        </w:rPr>
+        <w:t>ución. Todos los tipos de reclamos</w:t>
+      </w:r>
+      <w:r>
+        <w:rPr>
+          <w:lang w:val="es-ES"/>
+        </w:rPr>
+        <w:t xml:space="preserve"> y los pasos que se siguieron para solucionarlos deben en</w:t>
+      </w:r>
+      <w:r>
+        <w:rPr>
+          <w:lang w:val="es-ES"/>
+        </w:rPr>
+        <w:t>contrarse disponibles al pú</w:t>
+      </w:r>
+      <w:r>
+        <w:rPr>
+          <w:lang w:val="es-ES"/>
+        </w:rPr>
+        <w:t>blico en general.</w:t>
+      </w:r>
+    </w:p>
+    <w:p>
+      <w:pPr>
+        <w:jc w:val="both"/>
+        <w:rPr>
+          <w:lang w:val="es-ES"/>
+        </w:rPr>
+      </w:pPr>
+    </w:p>
+    <w:p>
+      <w:pPr>
+        <w:pStyle w:val="Prrafodelista"/>
+        <w:numPr>
           <w:ilvl w:val="0"/>
           <w:numId w:val="4"/>
         </w:numPr>
@@ -2384,111 +2616,6 @@
         <w:rPr>
           <w:lang w:val="es-ES"/>
         </w:rPr>
-        <w:t>Transparencia y Responsabilidad</w:t>
-      </w:r>
-      <w:r>
-        <w:rPr>
-          <w:lang w:val="es-ES"/>
-        </w:rPr>
-        <w:t xml:space="preserve">: </w:t>
-      </w:r>
-      <w:r>
-        <w:rPr>
-          <w:lang w:val="es-ES"/>
-        </w:rPr>
-        <w:t>El sistema de manejo de reclamos</w:t>
-      </w:r>
-      <w:r>
-        <w:rPr>
-          <w:lang w:val="es-ES"/>
-        </w:rPr>
-        <w:t xml:space="preserve"> debe ser aplicado consistentemente, abierto y equitativo.</w:t>
-      </w:r>
-      <w:r>
-        <w:rPr>
-          <w:lang w:val="es-ES"/>
-        </w:rPr>
-        <w:t xml:space="preserve"> La persona que ha presentado el reclamo</w:t>
-      </w:r>
-      <w:r>
-        <w:rPr>
-          <w:lang w:val="es-ES"/>
-        </w:rPr>
-        <w:t xml:space="preserve"> debe ser informada sobre el est</w:t>
-      </w:r>
-      <w:r>
-        <w:rPr>
-          <w:lang w:val="es-ES"/>
-        </w:rPr>
-        <w:t>ado en que se encuentra su reclamo a</w:t>
-      </w:r>
-      <w:r>
-        <w:rPr>
-          <w:lang w:val="es-ES"/>
-        </w:rPr>
-        <w:t xml:space="preserve"> lo largo del proceso, y también se le debería dar información sobre los pasos seguidos por </w:t>
-      </w:r>
-      <w:r>
-        <w:rPr>
-          <w:lang w:val="es-ES"/>
-        </w:rPr>
-        <w:t>el centro</w:t>
-      </w:r>
-      <w:r>
-        <w:rPr>
-          <w:lang w:val="es-ES"/>
-        </w:rPr>
-        <w:t xml:space="preserve"> para darle una sol</w:t>
-      </w:r>
-      <w:r>
-        <w:rPr>
-          <w:lang w:val="es-ES"/>
-        </w:rPr>
-        <w:t>ución. Todos los tipos de reclamos</w:t>
-      </w:r>
-      <w:r>
-        <w:rPr>
-          <w:lang w:val="es-ES"/>
-        </w:rPr>
-        <w:t xml:space="preserve"> y los pasos que se siguieron para solucionarlos deben en</w:t>
-      </w:r>
-      <w:r>
-        <w:rPr>
-          <w:lang w:val="es-ES"/>
-        </w:rPr>
-        <w:t>contrarse disponibles al pú</w:t>
-      </w:r>
-      <w:r>
-        <w:rPr>
-          <w:lang w:val="es-ES"/>
-        </w:rPr>
-        <w:t>blico en general.</w:t>
-      </w:r>
-    </w:p>
-    <w:p>
-      <w:pPr>
-        <w:jc w:val="both"/>
-        <w:rPr>
-          <w:lang w:val="es-ES"/>
-        </w:rPr>
-      </w:pPr>
-    </w:p>
-    <w:p>
-      <w:pPr>
-        <w:pStyle w:val="Prrafodelista"/>
-        <w:numPr>
-          <w:ilvl w:val="0"/>
-          <w:numId w:val="4"/>
-        </w:numPr>
-        <w:jc w:val="both"/>
-        <w:rPr>
-          <w:lang w:val="es-ES"/>
-        </w:rPr>
-      </w:pPr>
-      <w:r>
-        <w:rPr>
-          <w:lang w:val="es-ES"/>
-        </w:rPr>
         <w:t>Privacidad y Confidencialidad</w:t>
       </w:r>
       <w:r>
@@ -2561,13 +2688,22 @@
       </w:pPr>
       <w:r>
         <w:rPr>
-          <w:highlight w:val="yellow"/>
-          <w:lang w:val="es-ES"/>
-        </w:rPr>
-        <w:t>Sistema de solicitudes</w:t>
-      </w:r>
-      <w:bookmarkStart w:id="0" w:name="_GoBack"/>
-      <w:bookmarkEnd w:id="0"/>
+          <w:lang w:val="es-ES"/>
+        </w:rPr>
+        <w:t xml:space="preserve">Sistema de </w:t>
+      </w:r>
+      <w:r>
+        <w:rPr>
+          <w:lang w:val="es-ES"/>
+        </w:rPr>
+        <w:t>Atención a S</w:t>
+      </w:r>
+      <w:r>
+        <w:rPr>
+          <w:lang w:val="es-ES"/>
+        </w:rPr>
+        <w:t>olicitudes</w:t>
+      </w:r>
       <w:r>
         <w:rPr>
           <w:lang w:val="es-ES"/>
@@ -2707,7 +2843,21 @@
         <w:rPr>
           <w:lang w:val="es-ES"/>
         </w:rPr>
-        <w:t xml:space="preserve"> y en Instituciones Administradoras de Fondos de Aseguramiento en Salud (IAFAS). Cuenta con 4 lineas de acción:</w:t>
+        <w:t xml:space="preserve"> y en Instituciones Administradoras de Fondos de Aseguramiento en Salud (IAFAS). Cuenta con 4 </w:t>
+      </w:r>
+      <w:proofErr w:type="spellStart"/>
+      <w:r>
+        <w:rPr>
+          <w:lang w:val="es-ES"/>
+        </w:rPr>
+        <w:t>lineas</w:t>
+      </w:r>
+      <w:proofErr w:type="spellEnd"/>
+      <w:r>
+        <w:rPr>
+          <w:lang w:val="es-ES"/>
+        </w:rPr>
+        <w:t xml:space="preserve"> de acción:</w:t>
       </w:r>
     </w:p>
     <w:p>
@@ -2849,7 +2999,19 @@
         <w:rPr>
           <w:lang w:val="es-ES"/>
         </w:rPr>
-        <w:t xml:space="preserve"> , correo electrónico, redes sociales y un aplicativo móvil para el sistema operativo Android llamado SUSALUD CONTIGO </w:t>
+        <w:t xml:space="preserve"> , correo electrónico, redes sociales y un aplicativo móvil </w:t>
+      </w:r>
+      <w:r>
+        <w:rPr>
+          <w:lang w:val="es-ES"/>
+        </w:rPr>
+        <w:t xml:space="preserve">que introdujeron en el 2015 </w:t>
+      </w:r>
+      <w:r>
+        <w:rPr>
+          <w:lang w:val="es-ES"/>
+        </w:rPr>
+        <w:t xml:space="preserve">para el sistema operativo Android llamado SUSALUD CONTIGO </w:t>
       </w:r>
       <w:r>
         <w:rPr>
@@ -2898,7 +3060,7 @@
         <w:rPr>
           <w:lang w:val="es-ES"/>
         </w:rPr>
-        <w:instrText>ADDIN CSL_CITATION { "citationItems" : [ { "id" : "ITEM-1", "itemData" : { "URL" : "http://portales.susalud.gob.pe/web/portal/noticias/-/asset_publisher/nx8MOyZZrSvU/content/mas-de-10-mil-usuarios-utilizan-app-susalud-contigo?_101_INSTANCE_nx8MOyZZrSvU_redirect=%2Fweb%2Fportal%2Fnoticias", "accessed" : { "date-parts" : [ [ "2017", "3", "14" ] ] }, "id" : "ITEM-1", "issued" : { "date-parts" : [ [ "0" ] ] }, "title" : "SUSALUD | M\u00c1S DE 10 MIL USUARIOS UTILIZAN APP SUSALUD CONTIGO", "type" : "webpage" }, "uris" : [ "http://www.mendeley.com/documents/?uuid=1f0f32b0-5d48-390a-b463-79ac608af8eb" ] } ], "mendeley" : { "formattedCitation" : "(16)", "plainTextFormattedCitation" : "(16)" }, "properties" : { "noteIndex" : 0 }, "schema" : "https://github.com/citation-style-language/schema/raw/master/csl-citation.json" }</w:instrText>
+        <w:instrText>ADDIN CSL_CITATION { "citationItems" : [ { "id" : "ITEM-1", "itemData" : { "URL" : "http://portales.susalud.gob.pe/web/portal/noticias/-/asset_publisher/nx8MOyZZrSvU/content/mas-de-10-mil-usuarios-utilizan-app-susalud-contigo?_101_INSTANCE_nx8MOyZZrSvU_redirect=%2Fweb%2Fportal%2Fnoticias", "accessed" : { "date-parts" : [ [ "2017", "3", "14" ] ] }, "id" : "ITEM-1", "issued" : { "date-parts" : [ [ "0" ] ] }, "title" : "SUSALUD | M\u00c1S DE 10 MIL USUARIOS UTILIZAN APP SUSALUD CONTIGO", "type" : "webpage" }, "uris" : [ "http://www.mendeley.com/documents/?uuid=1f0f32b0-5d48-390a-b463-79ac608af8eb" ] } ], "mendeley" : { "formattedCitation" : "(16)", "plainTextFormattedCitation" : "(16)", "previouslyFormattedCitation" : "(16)" }, "properties" : { "noteIndex" : 0 }, "schema" : "https://github.com/citation-style-language/schema/raw/master/csl-citation.json" }</w:instrText>
       </w:r>
       <w:r>
         <w:rPr>
@@ -2924,6 +3086,439 @@
           <w:lang w:val="es-ES"/>
         </w:rPr>
         <w:t>.</w:t>
+      </w:r>
+    </w:p>
+    <w:p>
+      <w:pPr>
+        <w:spacing w:line="276" w:lineRule="auto"/>
+        <w:rPr>
+          <w:lang w:val="es-ES"/>
+        </w:rPr>
+      </w:pPr>
+    </w:p>
+    <w:p>
+      <w:pPr>
+        <w:spacing w:line="276" w:lineRule="auto"/>
+        <w:rPr>
+          <w:lang w:val="es-ES"/>
+        </w:rPr>
+      </w:pPr>
+      <w:r>
+        <w:rPr>
+          <w:lang w:val="es-ES"/>
+        </w:rPr>
+        <w:t xml:space="preserve">Luego de que se introdujera el aplicativo </w:t>
+      </w:r>
+      <w:r>
+        <w:rPr>
+          <w:lang w:val="es-ES"/>
+        </w:rPr>
+        <w:t>móvil, se duplicaron el numero de solicitudes de parte de la ciudadanía sobre los servicios y prestaciones dadas por las IPRESS, en el año 2014 hubieron 27,039 solicitudes entre quejas, consultas y PIN, mientras que en el año 2015 hubieron 62,200 solicitudes en total</w:t>
+      </w:r>
+      <w:r>
+        <w:rPr>
+          <w:lang w:val="es-ES"/>
+        </w:rPr>
+        <w:t>. En el año 2016 casi se llego a las 100 mil solicitudes</w:t>
+      </w:r>
+      <w:r>
+        <w:rPr>
+          <w:lang w:val="es-ES"/>
+        </w:rPr>
+        <w:t xml:space="preserve"> en total y h</w:t>
+      </w:r>
+      <w:r>
+        <w:rPr>
+          <w:lang w:val="es-ES"/>
+        </w:rPr>
+        <w:t>asta mitad de marzo de 2017 se han prese</w:t>
+      </w:r>
+      <w:r>
+        <w:rPr>
+          <w:lang w:val="es-ES"/>
+        </w:rPr>
+        <w:t>ntado 16,164 solic</w:t>
+      </w:r>
+      <w:r>
+        <w:rPr>
+          <w:lang w:val="es-ES"/>
+        </w:rPr>
+        <w:t>itudes. Revisando la siguiente T</w:t>
+      </w:r>
+      <w:r>
+        <w:rPr>
+          <w:lang w:val="es-ES"/>
+        </w:rPr>
+        <w:t>abla</w:t>
+      </w:r>
+      <w:r>
+        <w:rPr>
+          <w:lang w:val="es-ES"/>
+        </w:rPr>
+        <w:t xml:space="preserve"> Nº1</w:t>
+      </w:r>
+      <w:r>
+        <w:rPr>
+          <w:lang w:val="es-ES"/>
+        </w:rPr>
+        <w:t xml:space="preserve"> se </w:t>
+      </w:r>
+      <w:r>
+        <w:rPr>
+          <w:lang w:val="es-ES"/>
+        </w:rPr>
+        <w:t>puede ver con claridad como es que han ido aumentando el numero de solicitudes</w:t>
+      </w:r>
+      <w:r>
+        <w:rPr>
+          <w:lang w:val="es-ES"/>
+        </w:rPr>
+        <w:t xml:space="preserve"> a través de los años</w:t>
+      </w:r>
+      <w:r>
+        <w:rPr>
+          <w:lang w:val="es-ES"/>
+        </w:rPr>
+        <w:t>.</w:t>
+      </w:r>
+    </w:p>
+    <w:p>
+      <w:pPr>
+        <w:spacing w:line="276" w:lineRule="auto"/>
+        <w:jc w:val="center"/>
+        <w:rPr>
+          <w:lang w:val="es-ES"/>
+        </w:rPr>
+      </w:pPr>
+      <w:r>
+        <w:rPr>
+          <w:lang w:val="es-ES"/>
+        </w:rPr>
+        <w:lastRenderedPageBreak/>
+        <w:drawing>
+          <wp:inline distT="0" distB="0" distL="0" distR="0" wp14:anchorId="6E1870CB" wp14:editId="3AAC00FA">
+            <wp:extent cx="5392420" cy="965835"/>
+            <wp:effectExtent l="0" t="0" r="0" b="0"/>
+            <wp:docPr id="5" name="Imagen 5" descr="../../../../../../Desktop/Captura%20de%20pantalla%202017-03-20%20a%20las%20"/>
+            <wp:cNvGraphicFramePr>
+              <a:graphicFrameLocks xmlns:a="http://schemas.openxmlformats.org/drawingml/2006/main" noChangeAspect="1"/>
+            </wp:cNvGraphicFramePr>
+            <a:graphic xmlns:a="http://schemas.openxmlformats.org/drawingml/2006/main">
+              <a:graphicData uri="http://schemas.openxmlformats.org/drawingml/2006/picture">
+                <pic:pic xmlns:pic="http://schemas.openxmlformats.org/drawingml/2006/picture">
+                  <pic:nvPicPr>
+                    <pic:cNvPr id="0" name="Picture 1" descr="../../../../../../Desktop/Captura%20de%20pantalla%202017-03-20%20a%20las%20"/>
+                    <pic:cNvPicPr>
+                      <a:picLocks noChangeAspect="1" noChangeArrowheads="1"/>
+                    </pic:cNvPicPr>
+                  </pic:nvPicPr>
+                  <pic:blipFill>
+                    <a:blip r:embed="rId8">
+                      <a:extLst>
+                        <a:ext uri="{28A0092B-C50C-407E-A947-70E740481C1C}">
+                          <a14:useLocalDpi xmlns:a14="http://schemas.microsoft.com/office/drawing/2010/main" val="0"/>
+                        </a:ext>
+                      </a:extLst>
+                    </a:blip>
+                    <a:srcRect/>
+                    <a:stretch>
+                      <a:fillRect/>
+                    </a:stretch>
+                  </pic:blipFill>
+                  <pic:spPr bwMode="auto">
+                    <a:xfrm>
+                      <a:off x="0" y="0"/>
+                      <a:ext cx="5392420" cy="965835"/>
+                    </a:xfrm>
+                    <a:prstGeom prst="rect">
+                      <a:avLst/>
+                    </a:prstGeom>
+                    <a:noFill/>
+                    <a:ln>
+                      <a:noFill/>
+                    </a:ln>
+                  </pic:spPr>
+                </pic:pic>
+              </a:graphicData>
+            </a:graphic>
+          </wp:inline>
+        </w:drawing>
+      </w:r>
+    </w:p>
+    <w:p>
+      <w:pPr>
+        <w:spacing w:line="276" w:lineRule="auto"/>
+        <w:jc w:val="center"/>
+        <w:rPr>
+          <w:sz w:val="20"/>
+          <w:lang w:val="es-ES"/>
+        </w:rPr>
+      </w:pPr>
+      <w:r>
+        <w:rPr>
+          <w:sz w:val="20"/>
+          <w:lang w:val="es-ES"/>
+        </w:rPr>
+        <w:t xml:space="preserve">Tabla Nº1. Número de solicitudes recibidas por año. Fuente: Tablero de Control – SUSALUD. </w:t>
+      </w:r>
+      <w:r>
+        <w:rPr>
+          <w:sz w:val="20"/>
+          <w:lang w:val="es-ES"/>
+        </w:rPr>
+        <w:fldChar w:fldCharType="begin" w:fldLock="1"/>
+      </w:r>
+      <w:r>
+        <w:rPr>
+          <w:sz w:val="20"/>
+          <w:lang w:val="es-ES"/>
+        </w:rPr>
+        <w:instrText>ADDIN CSL_CITATION { "citationItems" : [ { "id" : "ITEM-1", "itemData" : { "URL" : "http://bi.susalud.gob.pe/geoqlik/proxy/QvAJAXZfc/opendoc.htm?document=QV Produccion%2F11- Plataforma de Informaci\u00f3n y Difusi\u00f3n_1.qvw&amp;host=QVS%40srvqlikias&amp;anonymous=true", "accessed" : { "date-parts" : [ [ "2017", "3", "20" ] ] }, "id" : "ITEM-1", "issued" : { "date-parts" : [ [ "0" ] ] }, "title" : "11- Plataforma de Informaci\u00f3n y Difusi\u00f3n_1.qvw", "type" : "webpage" }, "uris" : [ "http://www.mendeley.com/documents/?uuid=9b7cba00-384c-3f2f-846b-1d34d001d673" ] } ], "mendeley" : { "formattedCitation" : "(17)", "plainTextFormattedCitation" : "(17)" }, "properties" : { "noteIndex" : 0 }, "schema" : "https://github.com/citation-style-language/schema/raw/master/csl-citation.json" }</w:instrText>
+      </w:r>
+      <w:r>
+        <w:rPr>
+          <w:sz w:val="20"/>
+          <w:lang w:val="es-ES"/>
+        </w:rPr>
+        <w:fldChar w:fldCharType="separate"/>
+      </w:r>
+      <w:r>
+        <w:rPr>
+          <w:noProof/>
+          <w:sz w:val="20"/>
+          <w:lang w:val="es-ES"/>
+        </w:rPr>
+        <w:t>(17)</w:t>
+      </w:r>
+      <w:r>
+        <w:rPr>
+          <w:sz w:val="20"/>
+          <w:lang w:val="es-ES"/>
+        </w:rPr>
+        <w:fldChar w:fldCharType="end"/>
+      </w:r>
+    </w:p>
+    <w:p>
+      <w:pPr>
+        <w:spacing w:line="276" w:lineRule="auto"/>
+        <w:rPr>
+          <w:lang w:val="es-ES"/>
+        </w:rPr>
+      </w:pPr>
+    </w:p>
+    <w:p>
+      <w:pPr>
+        <w:rPr>
+          <w:highlight w:val="yellow"/>
+          <w:lang w:val="es-ES"/>
+        </w:rPr>
+      </w:pPr>
+    </w:p>
+    <w:p>
+      <w:pPr>
+        <w:rPr>
+          <w:highlight w:val="yellow"/>
+          <w:lang w:val="es-ES"/>
+        </w:rPr>
+      </w:pPr>
+      <w:r>
+        <w:rPr>
+          <w:highlight w:val="yellow"/>
+          <w:lang w:val="es-ES"/>
+        </w:rPr>
+        <w:t># total de asegurados</w:t>
+      </w:r>
+    </w:p>
+    <w:p>
+      <w:pPr>
+        <w:rPr>
+          <w:highlight w:val="yellow"/>
+          <w:lang w:val="es-ES"/>
+        </w:rPr>
+      </w:pPr>
+      <w:r>
+        <w:rPr>
+          <w:highlight w:val="yellow"/>
+          <w:lang w:val="es-ES"/>
+        </w:rPr>
+        <w:t xml:space="preserve"># de quejas por </w:t>
+      </w:r>
+      <w:proofErr w:type="spellStart"/>
+      <w:r>
+        <w:rPr>
+          <w:highlight w:val="yellow"/>
+          <w:lang w:val="es-ES"/>
+        </w:rPr>
+        <w:t>dia</w:t>
+      </w:r>
+      <w:proofErr w:type="spellEnd"/>
+    </w:p>
+    <w:p>
+      <w:pPr>
+        <w:rPr>
+          <w:highlight w:val="yellow"/>
+          <w:lang w:val="es-ES"/>
+        </w:rPr>
+      </w:pPr>
+      <w:r>
+        <w:rPr>
+          <w:highlight w:val="yellow"/>
+          <w:lang w:val="es-ES"/>
+        </w:rPr>
+        <w:t># de quejas x asegurado</w:t>
+      </w:r>
+    </w:p>
+    <w:p>
+      <w:pPr>
+        <w:spacing w:line="276" w:lineRule="auto"/>
+        <w:rPr>
+          <w:lang w:val="es-ES"/>
+        </w:rPr>
+      </w:pPr>
+    </w:p>
+    <w:p>
+      <w:pPr>
+        <w:spacing w:line="276" w:lineRule="auto"/>
+        <w:rPr>
+          <w:lang w:val="es-ES"/>
+        </w:rPr>
+      </w:pPr>
+    </w:p>
+    <w:p>
+      <w:pPr>
+        <w:spacing w:line="276" w:lineRule="auto"/>
+        <w:rPr>
+          <w:lang w:val="es-ES"/>
+        </w:rPr>
+      </w:pPr>
+      <w:r>
+        <w:rPr>
+          <w:lang w:val="es-ES"/>
+        </w:rPr>
+        <w:t xml:space="preserve">En la actualidad, existen </w:t>
+      </w:r>
+      <w:r>
+        <w:rPr>
+          <w:lang w:val="es-ES"/>
+        </w:rPr>
+        <w:t>en total 20439 IPRESS a nivel nacional, las cuales se detallan en el siguiente cuadro</w:t>
+      </w:r>
+    </w:p>
+    <w:p>
+      <w:pPr>
+        <w:spacing w:line="276" w:lineRule="auto"/>
+        <w:rPr>
+          <w:lang w:val="es-ES"/>
+        </w:rPr>
+      </w:pPr>
+    </w:p>
+    <w:p>
+      <w:pPr>
+        <w:spacing w:line="276" w:lineRule="auto"/>
+        <w:jc w:val="center"/>
+        <w:rPr>
+          <w:lang w:val="es-ES"/>
+        </w:rPr>
+      </w:pPr>
+      <w:r>
+        <w:rPr>
+          <w:noProof/>
+          <w:lang w:eastAsia="es-ES_tradnl"/>
+        </w:rPr>
+        <w:drawing>
+          <wp:inline distT="0" distB="0" distL="0" distR="0" wp14:anchorId="554E50A7" wp14:editId="6D78FBCE">
+            <wp:extent cx="2593898" cy="3677232"/>
+            <wp:effectExtent l="0" t="0" r="0" b="6350"/>
+            <wp:docPr id="4" name="Imagen 4"/>
+            <wp:cNvGraphicFramePr>
+              <a:graphicFrameLocks xmlns:a="http://schemas.openxmlformats.org/drawingml/2006/main" noChangeAspect="1"/>
+            </wp:cNvGraphicFramePr>
+            <a:graphic xmlns:a="http://schemas.openxmlformats.org/drawingml/2006/main">
+              <a:graphicData uri="http://schemas.openxmlformats.org/drawingml/2006/picture">
+                <pic:pic xmlns:pic="http://schemas.openxmlformats.org/drawingml/2006/picture">
+                  <pic:nvPicPr>
+                    <pic:cNvPr id="4" name="Captura de pantalla 2017-03-20 a las 13.04.47.png"/>
+                    <pic:cNvPicPr/>
+                  </pic:nvPicPr>
+                  <pic:blipFill>
+                    <a:blip r:embed="rId9">
+                      <a:extLst>
+                        <a:ext uri="{28A0092B-C50C-407E-A947-70E740481C1C}">
+                          <a14:useLocalDpi xmlns:a14="http://schemas.microsoft.com/office/drawing/2010/main" val="0"/>
+                        </a:ext>
+                      </a:extLst>
+                    </a:blip>
+                    <a:stretch>
+                      <a:fillRect/>
+                    </a:stretch>
+                  </pic:blipFill>
+                  <pic:spPr>
+                    <a:xfrm>
+                      <a:off x="0" y="0"/>
+                      <a:ext cx="2593898" cy="3677232"/>
+                    </a:xfrm>
+                    <a:prstGeom prst="rect">
+                      <a:avLst/>
+                    </a:prstGeom>
+                  </pic:spPr>
+                </pic:pic>
+              </a:graphicData>
+            </a:graphic>
+          </wp:inline>
+        </w:drawing>
+      </w:r>
+    </w:p>
+    <w:p>
+      <w:pPr>
+        <w:spacing w:line="276" w:lineRule="auto"/>
+        <w:jc w:val="center"/>
+        <w:rPr>
+          <w:sz w:val="20"/>
+          <w:lang w:val="es-ES"/>
+        </w:rPr>
+      </w:pPr>
+      <w:r>
+        <w:rPr>
+          <w:sz w:val="20"/>
+          <w:lang w:val="es-ES"/>
+        </w:rPr>
+        <w:t xml:space="preserve">Fuente: Tablero de Control – SUSALUD </w:t>
+      </w:r>
+      <w:r>
+        <w:rPr>
+          <w:sz w:val="20"/>
+          <w:lang w:val="es-ES"/>
+        </w:rPr>
+        <w:fldChar w:fldCharType="begin" w:fldLock="1"/>
+      </w:r>
+      <w:r>
+        <w:rPr>
+          <w:sz w:val="20"/>
+          <w:lang w:val="es-ES"/>
+        </w:rPr>
+        <w:instrText>ADDIN CSL_CITATION { "citationItems" : [ { "id" : "ITEM-1", "itemData" : { "URL" : "http://bi.susalud.gob.pe/geoqlik/proxy/QvAJAXZfc/opendoc.htm?document=QV Produccion%2F11- Plataforma de Informaci\u00f3n y Difusi\u00f3n_1.qvw&amp;host=QVS%40srvqlikias&amp;anonymous=true", "accessed" : { "date-parts" : [ [ "2017", "3", "20" ] ] }, "id" : "ITEM-1", "issued" : { "date-parts" : [ [ "0" ] ] }, "title" : "11- Plataforma de Informaci\u00f3n y Difusi\u00f3n_1.qvw", "type" : "webpage" }, "uris" : [ "http://www.mendeley.com/documents/?uuid=9b7cba00-384c-3f2f-846b-1d34d001d673" ] } ], "mendeley" : { "formattedCitation" : "(17)", "plainTextFormattedCitation" : "(17)", "previouslyFormattedCitation" : "(17)" }, "properties" : { "noteIndex" : 0 }, "schema" : "https://github.com/citation-style-language/schema/raw/master/csl-citation.json" }</w:instrText>
+      </w:r>
+      <w:r>
+        <w:rPr>
+          <w:sz w:val="20"/>
+          <w:lang w:val="es-ES"/>
+        </w:rPr>
+        <w:fldChar w:fldCharType="separate"/>
+      </w:r>
+      <w:r>
+        <w:rPr>
+          <w:noProof/>
+          <w:sz w:val="20"/>
+          <w:lang w:val="es-ES"/>
+        </w:rPr>
+        <w:t>(17)</w:t>
+      </w:r>
+      <w:r>
+        <w:rPr>
+          <w:sz w:val="20"/>
+          <w:lang w:val="es-ES"/>
+        </w:rPr>
+        <w:fldChar w:fldCharType="end"/>
       </w:r>
     </w:p>
     <w:p>
@@ -2973,28 +3568,133 @@
           <w:highlight w:val="yellow"/>
           <w:lang w:val="es-ES"/>
         </w:rPr>
-        <w:t xml:space="preserve"> de Essalud</w:t>
-      </w:r>
-    </w:p>
-    <w:p>
-      <w:pPr>
-        <w:rPr>
-          <w:lang w:val="es-ES"/>
-        </w:rPr>
-      </w:pPr>
-    </w:p>
-    <w:p>
-      <w:pPr>
-        <w:jc w:val="both"/>
-        <w:rPr>
-          <w:lang w:val="es-ES"/>
-        </w:rPr>
-      </w:pPr>
-      <w:r>
-        <w:rPr>
-          <w:lang w:val="es-ES"/>
-        </w:rPr>
-        <w:t>En la Directiva de Defensoría del Asegurado Nº 02-DAE-PE-ESSALUD-2014, en el inciso 2.3.9 Acciones defensoriales de persuasión,</w:t>
+        <w:t xml:space="preserve"> de SUSALUD</w:t>
+      </w:r>
+    </w:p>
+    <w:p>
+      <w:pPr>
+        <w:rPr>
+          <w:highlight w:val="yellow"/>
+          <w:lang w:val="es-ES"/>
+        </w:rPr>
+      </w:pPr>
+    </w:p>
+    <w:p>
+      <w:pPr>
+        <w:rPr>
+          <w:highlight w:val="yellow"/>
+          <w:lang w:val="es-ES"/>
+        </w:rPr>
+      </w:pPr>
+      <w:r>
+        <w:rPr>
+          <w:highlight w:val="yellow"/>
+          <w:lang w:val="es-ES"/>
+        </w:rPr>
+        <w:t>Libre texto</w:t>
+      </w:r>
+    </w:p>
+    <w:p>
+      <w:pPr>
+        <w:rPr>
+          <w:highlight w:val="yellow"/>
+          <w:lang w:val="es-ES"/>
+        </w:rPr>
+      </w:pPr>
+      <w:r>
+        <w:rPr>
+          <w:highlight w:val="yellow"/>
+          <w:lang w:val="es-ES"/>
+        </w:rPr>
+        <w:t>Falta de categorización</w:t>
+      </w:r>
+    </w:p>
+    <w:p>
+      <w:pPr>
+        <w:rPr>
+          <w:highlight w:val="yellow"/>
+          <w:lang w:val="es-ES"/>
+        </w:rPr>
+      </w:pPr>
+      <w:r>
+        <w:rPr>
+          <w:highlight w:val="yellow"/>
+          <w:lang w:val="es-ES"/>
+        </w:rPr>
+        <w:t>Falta de estadísticas x categorías</w:t>
+      </w:r>
+    </w:p>
+    <w:p>
+      <w:pPr>
+        <w:rPr>
+          <w:highlight w:val="yellow"/>
+          <w:lang w:val="es-ES"/>
+        </w:rPr>
+      </w:pPr>
+      <w:r>
+        <w:rPr>
+          <w:highlight w:val="yellow"/>
+          <w:lang w:val="es-ES"/>
+        </w:rPr>
+        <w:t>Mayor numero de solicitudes, se necesita un mejor sistema</w:t>
+      </w:r>
+    </w:p>
+    <w:p>
+      <w:pPr>
+        <w:rPr>
+          <w:highlight w:val="yellow"/>
+          <w:lang w:val="es-ES"/>
+        </w:rPr>
+      </w:pPr>
+      <w:r>
+        <w:rPr>
+          <w:highlight w:val="yellow"/>
+          <w:lang w:val="es-ES"/>
+        </w:rPr>
+        <w:t>Ocultamiento de información x parte de IPRESS</w:t>
+      </w:r>
+    </w:p>
+    <w:p>
+      <w:pPr>
+        <w:rPr>
+          <w:highlight w:val="yellow"/>
+          <w:lang w:val="es-ES"/>
+        </w:rPr>
+      </w:pPr>
+    </w:p>
+    <w:p>
+      <w:pPr>
+        <w:rPr>
+          <w:lang w:val="es-ES"/>
+        </w:rPr>
+      </w:pPr>
+    </w:p>
+    <w:p>
+      <w:pPr>
+        <w:jc w:val="both"/>
+        <w:rPr>
+          <w:lang w:val="es-ES"/>
+        </w:rPr>
+      </w:pPr>
+      <w:r>
+        <w:rPr>
+          <w:lang w:val="es-ES"/>
+        </w:rPr>
+        <w:t xml:space="preserve">En la Directiva de Defensoría del Asegurado Nº 02-DAE-PE-ESSALUD-2014, en el inciso 2.3.9 Acciones </w:t>
+      </w:r>
+      <w:proofErr w:type="spellStart"/>
+      <w:r>
+        <w:rPr>
+          <w:lang w:val="es-ES"/>
+        </w:rPr>
+        <w:t>defensoriales</w:t>
+      </w:r>
+      <w:proofErr w:type="spellEnd"/>
+      <w:r>
+        <w:rPr>
+          <w:lang w:val="es-ES"/>
+        </w:rPr>
+        <w:t xml:space="preserve"> de persuasión,</w:t>
       </w:r>
       <w:r>
         <w:rPr>
@@ -3170,7 +3870,21 @@
         <w:rPr>
           <w:lang w:val="es-ES"/>
         </w:rPr>
-        <w:t>Recordatorio: Se hace presente a la dependencia reclamada de las obligaciones contenidas en los instrumentos normativos de EsSalud, normas nacionales o normas internacionales sobre protección de derechos al asegurado.</w:t>
+        <w:t xml:space="preserve">Recordatorio: Se hace presente a la dependencia reclamada de las obligaciones contenidas en los instrumentos normativos de </w:t>
+      </w:r>
+      <w:proofErr w:type="spellStart"/>
+      <w:r>
+        <w:rPr>
+          <w:lang w:val="es-ES"/>
+        </w:rPr>
+        <w:t>EsSalud</w:t>
+      </w:r>
+      <w:proofErr w:type="spellEnd"/>
+      <w:r>
+        <w:rPr>
+          <w:lang w:val="es-ES"/>
+        </w:rPr>
+        <w:t>, normas nacionales o normas internacionales sobre protección de derechos al asegurado.</w:t>
       </w:r>
     </w:p>
     <w:p>
@@ -3306,7 +4020,21 @@
         <w:rPr>
           <w:lang w:val="es-ES"/>
         </w:rPr>
-        <w:t xml:space="preserve">acciones defensoriales, es decir, las </w:t>
+        <w:t xml:space="preserve">acciones </w:t>
+      </w:r>
+      <w:proofErr w:type="spellStart"/>
+      <w:r>
+        <w:rPr>
+          <w:lang w:val="es-ES"/>
+        </w:rPr>
+        <w:t>defensoriales</w:t>
+      </w:r>
+      <w:proofErr w:type="spellEnd"/>
+      <w:r>
+        <w:rPr>
+          <w:lang w:val="es-ES"/>
+        </w:rPr>
+        <w:t xml:space="preserve">, es decir, las </w:t>
       </w:r>
       <w:r>
         <w:rPr>
@@ -3377,8 +4105,17 @@
           <w:highlight w:val="yellow"/>
           <w:lang w:val="es-ES"/>
         </w:rPr>
-        <w:t xml:space="preserve"> de Essalud</w:t>
-      </w:r>
+        <w:t xml:space="preserve"> de </w:t>
+      </w:r>
+      <w:proofErr w:type="spellStart"/>
+      <w:r>
+        <w:rPr>
+          <w:highlight w:val="yellow"/>
+          <w:lang w:val="es-ES"/>
+        </w:rPr>
+        <w:t>Essalud</w:t>
+      </w:r>
+      <w:proofErr w:type="spellEnd"/>
     </w:p>
     <w:p>
       <w:pPr>
@@ -3446,7 +4183,21 @@
         <w:rPr>
           <w:lang w:val="es-ES"/>
         </w:rPr>
-        <w:t>ue es muy necesaria en EsSalud. Esta retroalimentación serviría para poder mejorar la atención brindada, encontrar fallas en procesos internos y para que el personal pueda ser correctamente capacitado para</w:t>
+        <w:t xml:space="preserve">ue es muy necesaria en </w:t>
+      </w:r>
+      <w:proofErr w:type="spellStart"/>
+      <w:r>
+        <w:rPr>
+          <w:lang w:val="es-ES"/>
+        </w:rPr>
+        <w:t>EsSalud</w:t>
+      </w:r>
+      <w:proofErr w:type="spellEnd"/>
+      <w:r>
+        <w:rPr>
+          <w:lang w:val="es-ES"/>
+        </w:rPr>
+        <w:t>. Esta retroalimentación serviría para poder mejorar la atención brindada, encontrar fallas en procesos internos y para que el personal pueda ser correctamente capacitado para</w:t>
       </w:r>
       <w:r>
         <w:rPr>
@@ -3618,7 +4369,14 @@
         <w:rPr>
           <w:lang w:val="es-ES"/>
         </w:rPr>
-        <w:t>ra evaluar sistemas, predecir có</w:t>
+        <w:t xml:space="preserve">ra evaluar sistemas, predecir </w:t>
+      </w:r>
+      <w:r>
+        <w:rPr>
+          <w:lang w:val="es-ES"/>
+        </w:rPr>
+        <w:lastRenderedPageBreak/>
+        <w:t>có</w:t>
       </w:r>
       <w:r>
         <w:rPr>
@@ -3664,8 +4422,44 @@
         <w:rPr>
           <w:lang w:val="es-ES"/>
         </w:rPr>
-        <w:t>Existen diversos métodos para medición de productos tecnológicos, uno de los más resaltantes es el llamado Technology Acceptance Model</w:t>
-      </w:r>
+        <w:t xml:space="preserve">Existen diversos métodos para medición de productos tecnológicos, uno de los más resaltantes es el llamado </w:t>
+      </w:r>
+      <w:proofErr w:type="spellStart"/>
+      <w:r>
+        <w:rPr>
+          <w:lang w:val="es-ES"/>
+        </w:rPr>
+        <w:t>Technology</w:t>
+      </w:r>
+      <w:proofErr w:type="spellEnd"/>
+      <w:r>
+        <w:rPr>
+          <w:lang w:val="es-ES"/>
+        </w:rPr>
+        <w:t xml:space="preserve"> </w:t>
+      </w:r>
+      <w:proofErr w:type="spellStart"/>
+      <w:r>
+        <w:rPr>
+          <w:lang w:val="es-ES"/>
+        </w:rPr>
+        <w:t>Acceptance</w:t>
+      </w:r>
+      <w:proofErr w:type="spellEnd"/>
+      <w:r>
+        <w:rPr>
+          <w:lang w:val="es-ES"/>
+        </w:rPr>
+        <w:t xml:space="preserve"> </w:t>
+      </w:r>
+      <w:proofErr w:type="spellStart"/>
+      <w:r>
+        <w:rPr>
+          <w:lang w:val="es-ES"/>
+        </w:rPr>
+        <w:t>Model</w:t>
+      </w:r>
+      <w:proofErr w:type="spellEnd"/>
       <w:r>
         <w:rPr>
           <w:lang w:val="es-ES"/>
@@ -3700,7 +4494,7 @@
         <w:rPr>
           <w:lang w:val="es-ES"/>
         </w:rPr>
-        <w:instrText>ADDIN CSL_CITATION { "citationItems" : [ { "id" : "ITEM-1", "itemData" : { "author" : [ { "dropping-particle" : "", "family" : "Davis", "given" : "Fred D.", "non-dropping-particle" : "", "parse-names" : false, "suffix" : "" } ], "id" : "ITEM-1", "issued" : { "date-parts" : [ [ "1985" ] ] }, "title" : "A Technology Acceptance Model for Empirically Testing New End-User Information Systems", "type" : "article-journal" }, "uris" : [ "http://www.mendeley.com/documents/?uuid=5a38dc1b-1746-3f83-aee1-4190b7a870a9" ] } ], "mendeley" : { "formattedCitation" : "(17)", "plainTextFormattedCitation" : "(17)", "previouslyFormattedCitation" : "(16)" }, "properties" : { "noteIndex" : 0 }, "schema" : "https://github.com/citation-style-language/schema/raw/master/csl-citation.json" }</w:instrText>
+        <w:instrText>ADDIN CSL_CITATION { "citationItems" : [ { "id" : "ITEM-1", "itemData" : { "author" : [ { "dropping-particle" : "", "family" : "Davis", "given" : "Fred D.", "non-dropping-particle" : "", "parse-names" : false, "suffix" : "" } ], "id" : "ITEM-1", "issued" : { "date-parts" : [ [ "1985" ] ] }, "title" : "A Technology Acceptance Model for Empirically Testing New End-User Information Systems", "type" : "article-journal" }, "uris" : [ "http://www.mendeley.com/documents/?uuid=5a38dc1b-1746-3f83-aee1-4190b7a870a9" ] } ], "mendeley" : { "formattedCitation" : "(18)", "plainTextFormattedCitation" : "(18)", "previouslyFormattedCitation" : "(18)" }, "properties" : { "noteIndex" : 0 }, "schema" : "https://github.com/citation-style-language/schema/raw/master/csl-citation.json" }</w:instrText>
       </w:r>
       <w:r>
         <w:rPr>
@@ -3713,7 +4507,7 @@
           <w:noProof/>
           <w:lang w:val="es-ES"/>
         </w:rPr>
-        <w:t>(17)</w:t>
+        <w:t>(18)</w:t>
       </w:r>
       <w:r>
         <w:rPr>
@@ -3739,11 +4533,47 @@
         </w:rPr>
         <w:t xml:space="preserve"> en el modelo </w:t>
       </w:r>
-      <w:r>
-        <w:rPr>
-          <w:lang w:val="es-ES"/>
-        </w:rPr>
-        <w:t>Theory of Reasoned Action (TRA). E</w:t>
+      <w:proofErr w:type="spellStart"/>
+      <w:r>
+        <w:rPr>
+          <w:lang w:val="es-ES"/>
+        </w:rPr>
+        <w:t>Theory</w:t>
+      </w:r>
+      <w:proofErr w:type="spellEnd"/>
+      <w:r>
+        <w:rPr>
+          <w:lang w:val="es-ES"/>
+        </w:rPr>
+        <w:t xml:space="preserve"> of </w:t>
+      </w:r>
+      <w:proofErr w:type="spellStart"/>
+      <w:r>
+        <w:rPr>
+          <w:lang w:val="es-ES"/>
+        </w:rPr>
+        <w:t>Reasoned</w:t>
+      </w:r>
+      <w:proofErr w:type="spellEnd"/>
+      <w:r>
+        <w:rPr>
+          <w:lang w:val="es-ES"/>
+        </w:rPr>
+        <w:t xml:space="preserve"> </w:t>
+      </w:r>
+      <w:proofErr w:type="spellStart"/>
+      <w:r>
+        <w:rPr>
+          <w:lang w:val="es-ES"/>
+        </w:rPr>
+        <w:t>Action</w:t>
+      </w:r>
+      <w:proofErr w:type="spellEnd"/>
+      <w:r>
+        <w:rPr>
+          <w:lang w:val="es-ES"/>
+        </w:rPr>
+        <w:t xml:space="preserve"> (TRA). E</w:t>
       </w:r>
       <w:r>
         <w:rPr>
@@ -3933,7 +4763,35 @@
         <w:rPr>
           <w:lang w:val="es-ES"/>
         </w:rPr>
-        <w:t xml:space="preserve">escribe la usabilidad percibida (perceived uselfuness, </w:t>
+        <w:t>escribe la usabilidad percibida (</w:t>
+      </w:r>
+      <w:proofErr w:type="spellStart"/>
+      <w:r>
+        <w:rPr>
+          <w:lang w:val="es-ES"/>
+        </w:rPr>
+        <w:t>perceived</w:t>
+      </w:r>
+      <w:proofErr w:type="spellEnd"/>
+      <w:r>
+        <w:rPr>
+          <w:lang w:val="es-ES"/>
+        </w:rPr>
+        <w:t xml:space="preserve"> </w:t>
+      </w:r>
+      <w:proofErr w:type="spellStart"/>
+      <w:r>
+        <w:rPr>
+          <w:lang w:val="es-ES"/>
+        </w:rPr>
+        <w:t>uselfuness</w:t>
+      </w:r>
+      <w:proofErr w:type="spellEnd"/>
+      <w:r>
+        <w:rPr>
+          <w:lang w:val="es-ES"/>
+        </w:rPr>
+        <w:t xml:space="preserve">, </w:t>
       </w:r>
       <w:r>
         <w:rPr>
@@ -3957,7 +4815,35 @@
         <w:rPr>
           <w:lang w:val="es-ES"/>
         </w:rPr>
-        <w:t xml:space="preserve">y la facilidad de uso (perceived ease of use, </w:t>
+        <w:t>y la facilidad de uso (</w:t>
+      </w:r>
+      <w:proofErr w:type="spellStart"/>
+      <w:r>
+        <w:rPr>
+          <w:lang w:val="es-ES"/>
+        </w:rPr>
+        <w:t>perceived</w:t>
+      </w:r>
+      <w:proofErr w:type="spellEnd"/>
+      <w:r>
+        <w:rPr>
+          <w:lang w:val="es-ES"/>
+        </w:rPr>
+        <w:t xml:space="preserve"> </w:t>
+      </w:r>
+      <w:proofErr w:type="spellStart"/>
+      <w:r>
+        <w:rPr>
+          <w:lang w:val="es-ES"/>
+        </w:rPr>
+        <w:t>ease</w:t>
+      </w:r>
+      <w:proofErr w:type="spellEnd"/>
+      <w:r>
+        <w:rPr>
+          <w:lang w:val="es-ES"/>
+        </w:rPr>
+        <w:t xml:space="preserve"> of use, </w:t>
       </w:r>
       <w:r>
         <w:rPr>
@@ -4021,13 +4907,41 @@
         <w:rPr>
           <w:lang w:val="es-ES"/>
         </w:rPr>
-        <w:t xml:space="preserve"> Comportamiento de Uso (Behavior</w:t>
-      </w:r>
-      <w:r>
-        <w:rPr>
-          <w:lang w:val="es-ES"/>
-        </w:rPr>
-        <w:t xml:space="preserve">al Intention of Use, BI) que se define como la actitud de una persona en usar cierto sistema (A) y </w:t>
+        <w:t xml:space="preserve"> Comportamiento de Uso (</w:t>
+      </w:r>
+      <w:proofErr w:type="spellStart"/>
+      <w:r>
+        <w:rPr>
+          <w:lang w:val="es-ES"/>
+        </w:rPr>
+        <w:t>Behavior</w:t>
+      </w:r>
+      <w:r>
+        <w:rPr>
+          <w:lang w:val="es-ES"/>
+        </w:rPr>
+        <w:t>al</w:t>
+      </w:r>
+      <w:proofErr w:type="spellEnd"/>
+      <w:r>
+        <w:rPr>
+          <w:lang w:val="es-ES"/>
+        </w:rPr>
+        <w:t xml:space="preserve"> </w:t>
+      </w:r>
+      <w:proofErr w:type="spellStart"/>
+      <w:r>
+        <w:rPr>
+          <w:lang w:val="es-ES"/>
+        </w:rPr>
+        <w:t>Intention</w:t>
+      </w:r>
+      <w:proofErr w:type="spellEnd"/>
+      <w:r>
+        <w:rPr>
+          <w:lang w:val="es-ES"/>
+        </w:rPr>
+        <w:t xml:space="preserve"> of Use, BI) que se define como la actitud de una persona en usar cierto sistema (A) y </w:t>
       </w:r>
       <w:r>
         <w:rPr>
@@ -4057,7 +4971,7 @@
         <w:rPr>
           <w:lang w:val="es-ES"/>
         </w:rPr>
-        <w:instrText>ADDIN CSL_CITATION { "citationItems" : [ { "id" : "ITEM-1", "itemData" : { "author" : [ { "dropping-particle" : "", "family" : "Science", "given" : "Management", "non-dropping-particle" : "", "parse-names" : false, "suffix" : "" }, { "dropping-particle" : "", "family" : "Aug", "given" : "Issue", "non-dropping-particle" : "", "parse-names" : false, "suffix" : "" } ], "id" : "ITEM-1", "issue" : "8", "issued" : { "date-parts" : [ [ "1989" ] ] }, "page" : "982-1003", "title" : "User Acceptance of Computer Technology : A Comparison of Two Theoretical Models Fred D . Davis ; Richard P . Bagozzi ; Paul R . Warshaw USER ACCEPTANCE OF COMPUTER TECHNOLOGY : A COMPARISON OF TWO THEORETICAL MODELS *", "type" : "article-journal", "volume" : "35" }, "uris" : [ "http://www.mendeley.com/documents/?uuid=6fe1a940-fd7a-4893-a0d5-78d5e7c02a10" ] } ], "mendeley" : { "formattedCitation" : "(18)", "plainTextFormattedCitation" : "(18)", "previouslyFormattedCitation" : "(17)" }, "properties" : { "noteIndex" : 0 }, "schema" : "https://github.com/citation-style-language/schema/raw/master/csl-citation.json" }</w:instrText>
+        <w:instrText>ADDIN CSL_CITATION { "citationItems" : [ { "id" : "ITEM-1", "itemData" : { "author" : [ { "dropping-particle" : "", "family" : "Science", "given" : "Management", "non-dropping-particle" : "", "parse-names" : false, "suffix" : "" }, { "dropping-particle" : "", "family" : "Aug", "given" : "Issue", "non-dropping-particle" : "", "parse-names" : false, "suffix" : "" } ], "id" : "ITEM-1", "issue" : "8", "issued" : { "date-parts" : [ [ "1989" ] ] }, "page" : "982-1003", "title" : "User Acceptance of Computer Technology : A Comparison of Two Theoretical Models Fred D . Davis ; Richard P . Bagozzi ; Paul R . Warshaw USER ACCEPTANCE OF COMPUTER TECHNOLOGY : A COMPARISON OF TWO THEORETICAL MODELS *", "type" : "article-journal", "volume" : "35" }, "uris" : [ "http://www.mendeley.com/documents/?uuid=6fe1a940-fd7a-4893-a0d5-78d5e7c02a10" ] } ], "mendeley" : { "formattedCitation" : "(19)", "plainTextFormattedCitation" : "(19)", "previouslyFormattedCitation" : "(19)" }, "properties" : { "noteIndex" : 0 }, "schema" : "https://github.com/citation-style-language/schema/raw/master/csl-citation.json" }</w:instrText>
       </w:r>
       <w:r>
         <w:rPr>
@@ -4070,7 +4984,7 @@
           <w:noProof/>
           <w:lang w:val="es-ES"/>
         </w:rPr>
-        <w:t>(18)</w:t>
+        <w:t>(19)</w:t>
       </w:r>
       <w:r>
         <w:rPr>
@@ -4192,7 +5106,7 @@
                     <pic:cNvPicPr/>
                   </pic:nvPicPr>
                   <pic:blipFill>
-                    <a:blip r:embed="rId8">
+                    <a:blip r:embed="rId10">
                       <a:extLst>
                         <a:ext uri="{28A0092B-C50C-407E-A947-70E740481C1C}">
                           <a14:useLocalDpi xmlns:a14="http://schemas.microsoft.com/office/drawing/2010/main" val="0"/>
@@ -4273,7 +5187,7 @@
         <w:rPr>
           <w:lang w:val="es-ES"/>
         </w:rPr>
-        <w:instrText>ADDIN CSL_CITATION { "citationItems" : [ { "id" : "ITEM-1", "itemData" : { "DOI" : "10.1016/j.jbi.2009.07.002.THE", "ISSN" : "1532-0464", "author" : [ { "dropping-particle" : "", "family" : "In", "given" : "Future", "non-dropping-particle" : "", "parse-names" : false, "suffix" : "" }, { "dropping-particle" : "", "family" : "Care", "given" : "Health", "non-dropping-particle" : "", "parse-names" : false, "suffix" : "" } ], "id" : "ITEM-1", "issue" : "1", "issued" : { "date-parts" : [ [ "2011" ] ] }, "page" : "1-30", "title" : "the Technology Acceptance Model : Its Past and Its Future in Health Care", "type" : "article-journal", "volume" : "43" }, "uris" : [ "http://www.mendeley.com/documents/?uuid=f5bdf926-cda5-4d34-97b6-99e64b702b57" ] } ], "mendeley" : { "formattedCitation" : "(19)", "plainTextFormattedCitation" : "(19)", "previouslyFormattedCitation" : "(18)" }, "properties" : { "noteIndex" : 0 }, "schema" : "https://github.com/citation-style-language/schema/raw/master/csl-citation.json" }</w:instrText>
+        <w:instrText>ADDIN CSL_CITATION { "citationItems" : [ { "id" : "ITEM-1", "itemData" : { "DOI" : "10.1016/j.jbi.2009.07.002.THE", "ISSN" : "1532-0464", "author" : [ { "dropping-particle" : "", "family" : "In", "given" : "Future", "non-dropping-particle" : "", "parse-names" : false, "suffix" : "" }, { "dropping-particle" : "", "family" : "Care", "given" : "Health", "non-dropping-particle" : "", "parse-names" : false, "suffix" : "" } ], "id" : "ITEM-1", "issue" : "1", "issued" : { "date-parts" : [ [ "2011" ] ] }, "page" : "1-30", "title" : "the Technology Acceptance Model : Its Past and Its Future in Health Care", "type" : "article-journal", "volume" : "43" }, "uris" : [ "http://www.mendeley.com/documents/?uuid=f5bdf926-cda5-4d34-97b6-99e64b702b57" ] } ], "mendeley" : { "formattedCitation" : "(20)", "plainTextFormattedCitation" : "(20)", "previouslyFormattedCitation" : "(20)" }, "properties" : { "noteIndex" : 0 }, "schema" : "https://github.com/citation-style-language/schema/raw/master/csl-citation.json" }</w:instrText>
       </w:r>
       <w:r>
         <w:rPr>
@@ -4286,7 +5200,7 @@
           <w:noProof/>
           <w:lang w:val="es-ES"/>
         </w:rPr>
-        <w:t>(19)</w:t>
+        <w:t>(20)</w:t>
       </w:r>
       <w:r>
         <w:rPr>
@@ -4377,6 +5291,7 @@
           <w:highlight w:val="yellow"/>
           <w:lang w:val="es-ES"/>
         </w:rPr>
+        <w:lastRenderedPageBreak/>
         <w:t>Determinar</w:t>
       </w:r>
       <w:r>
@@ -4398,7 +5313,23 @@
           <w:highlight w:val="yellow"/>
           <w:lang w:val="es-ES"/>
         </w:rPr>
-        <w:t xml:space="preserve"> intención de uso de un nuevo aplicativo web que permita a los jefes y encargados de EsSalud, tener conocimiento de las </w:t>
+        <w:t xml:space="preserve"> intención de uso de un nuevo aplicativo web que permita a los jefes y encargados de </w:t>
+      </w:r>
+      <w:proofErr w:type="spellStart"/>
+      <w:r>
+        <w:rPr>
+          <w:highlight w:val="yellow"/>
+          <w:lang w:val="es-ES"/>
+        </w:rPr>
+        <w:t>EsSalud</w:t>
+      </w:r>
+      <w:proofErr w:type="spellEnd"/>
+      <w:r>
+        <w:rPr>
+          <w:highlight w:val="yellow"/>
+          <w:lang w:val="es-ES"/>
+        </w:rPr>
+        <w:t xml:space="preserve">, tener conocimiento de las </w:t>
       </w:r>
       <w:r>
         <w:rPr>
@@ -4479,7 +5410,23 @@
           <w:highlight w:val="yellow"/>
           <w:lang w:val="es-ES"/>
         </w:rPr>
-        <w:t>Creación de un nuevo aplicativo web para jefes y encargados de áreas de EsSalud par</w:t>
+        <w:t xml:space="preserve">Creación de un nuevo aplicativo web para jefes y encargados de áreas de </w:t>
+      </w:r>
+      <w:proofErr w:type="spellStart"/>
+      <w:r>
+        <w:rPr>
+          <w:highlight w:val="yellow"/>
+          <w:lang w:val="es-ES"/>
+        </w:rPr>
+        <w:t>EsSalud</w:t>
+      </w:r>
+      <w:proofErr w:type="spellEnd"/>
+      <w:r>
+        <w:rPr>
+          <w:highlight w:val="yellow"/>
+          <w:lang w:val="es-ES"/>
+        </w:rPr>
+        <w:t xml:space="preserve"> par</w:t>
       </w:r>
       <w:r>
         <w:rPr>
@@ -4648,8 +5595,30 @@
         <w:rPr>
           <w:lang w:val="es-ES"/>
         </w:rPr>
-        <w:t>l sistema RIIA de EsSalud, esto se debe principalmente a que no se tiene acceso al código fuente del sistema del RIIA por disposición del mismo EsSalud</w:t>
-      </w:r>
+        <w:t xml:space="preserve">l sistema RIIA de </w:t>
+      </w:r>
+      <w:proofErr w:type="spellStart"/>
+      <w:r>
+        <w:rPr>
+          <w:lang w:val="es-ES"/>
+        </w:rPr>
+        <w:t>EsSalud</w:t>
+      </w:r>
+      <w:proofErr w:type="spellEnd"/>
+      <w:r>
+        <w:rPr>
+          <w:lang w:val="es-ES"/>
+        </w:rPr>
+        <w:t xml:space="preserve">, esto se debe principalmente a que no se tiene acceso al código fuente del sistema del RIIA por disposición del mismo </w:t>
+      </w:r>
+      <w:proofErr w:type="spellStart"/>
+      <w:r>
+        <w:rPr>
+          <w:lang w:val="es-ES"/>
+        </w:rPr>
+        <w:t>EsSalud</w:t>
+      </w:r>
+      <w:proofErr w:type="spellEnd"/>
       <w:r>
         <w:rPr>
           <w:lang w:val="es-ES"/>
@@ -4886,7 +5855,21 @@
         <w:rPr>
           <w:lang w:val="es-ES"/>
         </w:rPr>
-        <w:t xml:space="preserve"> fundadas en el sistema del RIIA y que ya han pasado por todo el proceso administrativo de la Oficina de Atención del Asegurado de EsSalud, esto va a servir mucho para que </w:t>
+        <w:t xml:space="preserve"> fundadas en el sistema del RIIA y que ya han pasado por todo el proceso administrativo de la Oficina de Atención del Asegurado de </w:t>
+      </w:r>
+      <w:proofErr w:type="spellStart"/>
+      <w:r>
+        <w:rPr>
+          <w:lang w:val="es-ES"/>
+        </w:rPr>
+        <w:t>EsSalud</w:t>
+      </w:r>
+      <w:proofErr w:type="spellEnd"/>
+      <w:r>
+        <w:rPr>
+          <w:lang w:val="es-ES"/>
+        </w:rPr>
+        <w:t xml:space="preserve">, esto va a servir mucho para que </w:t>
       </w:r>
       <w:r>
         <w:rPr>
@@ -5136,7 +6119,21 @@
         <w:rPr>
           <w:lang w:val="es-ES"/>
         </w:rPr>
-        <w:t>Este sistema se construirá mediante el lenguaje de programación PHP, con el cual se podrán hacer las conexiones con la base de datos que se encontrará en MySQL. La información que se encuentre en la base de datos, se mostrará de una forma amigable e intuitiva al usuario utilizando el lenguaje de etiquetas HTML, con h</w:t>
+        <w:t xml:space="preserve">Este sistema se construirá mediante el lenguaje de programación PHP, con el cual se podrán hacer las conexiones con la base de datos que se encontrará en </w:t>
+      </w:r>
+      <w:proofErr w:type="spellStart"/>
+      <w:r>
+        <w:rPr>
+          <w:lang w:val="es-ES"/>
+        </w:rPr>
+        <w:t>MySQL</w:t>
+      </w:r>
+      <w:proofErr w:type="spellEnd"/>
+      <w:r>
+        <w:rPr>
+          <w:lang w:val="es-ES"/>
+        </w:rPr>
+        <w:t>. La información que se encuentre en la base de datos, se mostrará de una forma amigable e intuitiva al usuario utilizando el lenguaje de etiquetas HTML, con h</w:t>
       </w:r>
       <w:r>
         <w:rPr>
@@ -5239,7 +6236,21 @@
         <w:rPr>
           <w:lang w:val="es-ES"/>
         </w:rPr>
-        <w:t xml:space="preserve">tener conversaciones con el administrador del sistema del RIIA de EsSalud, aquí se va a determinar </w:t>
+        <w:t xml:space="preserve">tener conversaciones con el administrador del sistema del RIIA de </w:t>
+      </w:r>
+      <w:proofErr w:type="spellStart"/>
+      <w:r>
+        <w:rPr>
+          <w:lang w:val="es-ES"/>
+        </w:rPr>
+        <w:t>EsSalud</w:t>
+      </w:r>
+      <w:proofErr w:type="spellEnd"/>
+      <w:r>
+        <w:rPr>
+          <w:lang w:val="es-ES"/>
+        </w:rPr>
+        <w:t xml:space="preserve">, aquí se va a determinar </w:t>
       </w:r>
       <w:r>
         <w:rPr>
@@ -5287,7 +6298,21 @@
         <w:rPr>
           <w:lang w:val="es-ES"/>
         </w:rPr>
-        <w:t>uda del personal de EsSalud, cuá</w:t>
+        <w:t xml:space="preserve">uda del personal de </w:t>
+      </w:r>
+      <w:proofErr w:type="spellStart"/>
+      <w:r>
+        <w:rPr>
+          <w:lang w:val="es-ES"/>
+        </w:rPr>
+        <w:t>EsSalud</w:t>
+      </w:r>
+      <w:proofErr w:type="spellEnd"/>
+      <w:r>
+        <w:rPr>
+          <w:lang w:val="es-ES"/>
+        </w:rPr>
+        <w:t>, cuá</w:t>
       </w:r>
       <w:r>
         <w:rPr>
@@ -5532,7 +6557,14 @@
         <w:rPr>
           <w:lang w:val="es-ES"/>
         </w:rPr>
-        <w:t>El siguiente proyecto contará con 2 partes de evaluación, la primera parte será la parte cualitativa que se realizará al comienzo del proyecto, previamente a la implementación del sistema planteado; y la segunda parte será cuantitativa, que se realizará posterior a la implementación del sistema.</w:t>
+        <w:t xml:space="preserve">El siguiente proyecto contará con 2 partes de evaluación, la primera parte será la parte cualitativa que se realizará al comienzo del proyecto, previamente a la implementación </w:t>
+      </w:r>
+      <w:r>
+        <w:rPr>
+          <w:lang w:val="es-ES"/>
+        </w:rPr>
+        <w:lastRenderedPageBreak/>
+        <w:t>del sistema planteado; y la segunda parte será cuantitativa, que se realizará posterior a la implementación del sistema.</w:t>
       </w:r>
     </w:p>
     <w:p>
@@ -6025,6 +7057,7 @@
               <w:rPr>
                 <w:lang w:val="es-ES"/>
               </w:rPr>
+              <w:lastRenderedPageBreak/>
               <w:t>Concepto</w:t>
             </w:r>
           </w:p>
@@ -7891,7 +8924,21 @@
         <w:rPr>
           <w:lang w:val="es-ES"/>
         </w:rPr>
-        <w:t>El presente proyecto se encuentra financiado por CienciaActiva de CONCYTEC</w:t>
+        <w:t xml:space="preserve">El presente proyecto se encuentra financiado por </w:t>
+      </w:r>
+      <w:proofErr w:type="spellStart"/>
+      <w:r>
+        <w:rPr>
+          <w:lang w:val="es-ES"/>
+        </w:rPr>
+        <w:t>CienciaActiva</w:t>
+      </w:r>
+      <w:proofErr w:type="spellEnd"/>
+      <w:r>
+        <w:rPr>
+          <w:lang w:val="es-ES"/>
+        </w:rPr>
+        <w:t xml:space="preserve"> de CONCYTEC</w:t>
       </w:r>
     </w:p>
     <w:p>
@@ -8571,6 +9618,7 @@
         <w:rPr>
           <w:lang w:val="es-ES"/>
         </w:rPr>
+        <w:lastRenderedPageBreak/>
         <w:fldChar w:fldCharType="begin" w:fldLock="1"/>
       </w:r>
       <w:r>
@@ -9018,7 +10066,15 @@
           <w:noProof/>
         </w:rPr>
         <w:tab/>
-        <w:t>SUSALUD | MÁS DE 10 MIL USUARIOS UTILIZAN APP SUSALUD CONTIGO [Internet]. [cited 2017 Mar 14]. Available from: http://portales.susalud.gob.pe/web/portal/noticias/-/asset_publisher/nx8MOyZZrSvU/content/mas-de-10-mil-usuarios-utilizan-app-susalud-contigo?_101_INSTANCE_nx8MOyZZrSvU_redirect=%2Fweb%2Fportal%2Fnoticias</w:t>
+        <w:t>SUSALUD | MÁS DE 10 MIL USUARIOS UTILIZAN APP SUSALUD CONTIGO [Internet]. [cited 2017 Mar 14]. Available from: http://portales.susalud.gob.pe/web/portal/noticias/-/asset_publisher/nx8MOyZZrSvU/content/mas-de-10-mil-usuarios-utilizan-app-</w:t>
+      </w:r>
+      <w:r>
+        <w:rPr>
+          <w:rFonts w:ascii="Calibri" w:eastAsia="Times New Roman" w:hAnsi="Calibri" w:cs="Times New Roman"/>
+          <w:noProof/>
+        </w:rPr>
+        <w:lastRenderedPageBreak/>
+        <w:t>susalud-contigo?_101_INSTANCE_nx8MOyZZrSvU_redirect=%2Fweb%2Fportal%2Fnoticias</w:t>
       </w:r>
     </w:p>
     <w:p>
@@ -9046,7 +10102,7 @@
           <w:noProof/>
         </w:rPr>
         <w:tab/>
-        <w:t xml:space="preserve">Davis FD. A Technology Acceptance Model for Empirically Testing New End-User Information Systems. 1985; </w:t>
+        <w:t>11- Plataforma de Información y Difusión_1.qvw [Internet]. [cited 2017 Mar 20]. Available from: http://bi.susalud.gob.pe/geoqlik/proxy/QvAJAXZfc/opendoc.htm?document=QV Produccion%2F11- Plataforma de Información y Difusión_1.qvw&amp;host=QVS%40srvqlikias&amp;anonymous=true</w:t>
       </w:r>
     </w:p>
     <w:p>
@@ -9074,7 +10130,7 @@
           <w:noProof/>
         </w:rPr>
         <w:tab/>
-        <w:t xml:space="preserve">Science M, Aug I. User Acceptance of Computer Technology : A Comparison of Two Theoretical Models Fred D . Davis ; Richard P . Bagozzi ; Paul R . Warshaw USER ACCEPTANCE OF COMPUTER TECHNOLOGY : A COMPARISON OF TWO THEORETICAL MODELS *. 1989;35(8):982–1003. </w:t>
+        <w:t xml:space="preserve">Davis FD. A Technology Acceptance Model for Empirically Testing New End-User Information Systems. 1985; </w:t>
       </w:r>
     </w:p>
     <w:p>
@@ -9085,24 +10141,24 @@
         <w:adjustRightInd w:val="0"/>
         <w:ind w:left="640" w:hanging="640"/>
         <w:rPr>
-          <w:rFonts w:ascii="Calibri" w:hAnsi="Calibri"/>
-          <w:noProof/>
-        </w:rPr>
-      </w:pPr>
-      <w:r>
-        <w:rPr>
           <w:rFonts w:ascii="Calibri" w:eastAsia="Times New Roman" w:hAnsi="Calibri" w:cs="Times New Roman"/>
           <w:noProof/>
         </w:rPr>
-        <w:t xml:space="preserve">19. </w:t>
-      </w:r>
+      </w:pPr>
       <w:r>
         <w:rPr>
           <w:rFonts w:ascii="Calibri" w:eastAsia="Times New Roman" w:hAnsi="Calibri" w:cs="Times New Roman"/>
           <w:noProof/>
         </w:rPr>
+        <w:t xml:space="preserve">19. </w:t>
+      </w:r>
+      <w:r>
+        <w:rPr>
+          <w:rFonts w:ascii="Calibri" w:eastAsia="Times New Roman" w:hAnsi="Calibri" w:cs="Times New Roman"/>
+          <w:noProof/>
+        </w:rPr>
         <w:tab/>
-        <w:t xml:space="preserve">In F, Care H. the Technology Acceptance Model : Its Past and Its Future in Health Care. 2011;43(1):1–30. </w:t>
+        <w:t xml:space="preserve">Science M, Aug I. User Acceptance of Computer Technology : A Comparison of Two Theoretical Models Fred D . Davis ; Richard P . Bagozzi ; Paul R . Warshaw USER ACCEPTANCE OF COMPUTER TECHNOLOGY : A COMPARISON OF TWO THEORETICAL MODELS *. 1989;35(8):982–1003. </w:t>
       </w:r>
     </w:p>
     <w:p>
@@ -9113,6 +10169,34 @@
         <w:adjustRightInd w:val="0"/>
         <w:ind w:left="640" w:hanging="640"/>
         <w:rPr>
+          <w:rFonts w:ascii="Calibri" w:hAnsi="Calibri"/>
+          <w:noProof/>
+        </w:rPr>
+      </w:pPr>
+      <w:r>
+        <w:rPr>
+          <w:rFonts w:ascii="Calibri" w:eastAsia="Times New Roman" w:hAnsi="Calibri" w:cs="Times New Roman"/>
+          <w:noProof/>
+        </w:rPr>
+        <w:t xml:space="preserve">20. </w:t>
+      </w:r>
+      <w:r>
+        <w:rPr>
+          <w:rFonts w:ascii="Calibri" w:eastAsia="Times New Roman" w:hAnsi="Calibri" w:cs="Times New Roman"/>
+          <w:noProof/>
+        </w:rPr>
+        <w:tab/>
+        <w:t xml:space="preserve">In F, Care H. the Technology Acceptance Model : Its Past and Its Future in Health Care. 2011;43(1):1–30. </w:t>
+      </w:r>
+    </w:p>
+    <w:p>
+      <w:pPr>
+        <w:widowControl w:val="0"/>
+        <w:autoSpaceDE w:val="0"/>
+        <w:autoSpaceDN w:val="0"/>
+        <w:adjustRightInd w:val="0"/>
+        <w:ind w:left="640" w:hanging="640"/>
+        <w:rPr>
           <w:lang w:val="es-ES"/>
         </w:rPr>
       </w:pPr>
@@ -10000,6 +11084,7 @@
         <w:rPr>
           <w:lang w:val="es-ES"/>
         </w:rPr>
+        <w:lastRenderedPageBreak/>
         <w:t>De Acuerdo</w:t>
       </w:r>
     </w:p>
@@ -10829,6 +11914,7 @@
         <w:rPr>
           <w:lang w:val="es-ES"/>
         </w:rPr>
+        <w:lastRenderedPageBreak/>
         <w:t>De Acuerdo</w:t>
       </w:r>
     </w:p>
@@ -11661,6 +12747,7 @@
         <w:rPr>
           <w:lang w:val="es-ES"/>
         </w:rPr>
+        <w:lastRenderedPageBreak/>
         <w:t>En Desacuerdo</w:t>
       </w:r>
     </w:p>
@@ -12632,7 +13719,7 @@
                     <pic:cNvPicPr/>
                   </pic:nvPicPr>
                   <pic:blipFill>
-                    <a:blip r:embed="rId9">
+                    <a:blip r:embed="rId11">
                       <a:extLst>
                         <a:ext uri="{28A0092B-C50C-407E-A947-70E740481C1C}">
                           <a14:useLocalDpi xmlns:a14="http://schemas.microsoft.com/office/drawing/2010/main" val="0"/>
@@ -12734,7 +13821,7 @@
                     <pic:cNvPicPr/>
                   </pic:nvPicPr>
                   <pic:blipFill>
-                    <a:blip r:embed="rId10">
+                    <a:blip r:embed="rId12">
                       <a:extLst>
                         <a:ext uri="{28A0092B-C50C-407E-A947-70E740481C1C}">
                           <a14:useLocalDpi xmlns:a14="http://schemas.microsoft.com/office/drawing/2010/main" val="0"/>
@@ -12801,8 +13888,8 @@
       </w:pPr>
     </w:p>
     <w:sectPr>
-      <w:footerReference w:type="even" r:id="rId11"/>
-      <w:footerReference w:type="default" r:id="rId12"/>
+      <w:footerReference w:type="even" r:id="rId13"/>
+      <w:footerReference w:type="default" r:id="rId14"/>
       <w:pgSz w:w="11900" w:h="16840"/>
       <w:pgMar w:top="1417" w:right="1701" w:bottom="1417" w:left="1701" w:header="708" w:footer="907" w:gutter="0"/>
       <w:cols w:space="708"/>
@@ -12929,7 +14016,6 @@
               <w:temporary/>
               <w:showingPlcHdr/>
             </w:sdtPr>
-            <w:sdtEndPr/>
             <w:sdtContent>
               <w:r>
                 <w:rPr>
@@ -13077,7 +14163,7 @@
         <w:rStyle w:val="Nmerodepgina"/>
         <w:noProof/>
       </w:rPr>
-      <w:t>1</w:t>
+      <w:t>14</w:t>
     </w:r>
     <w:r>
       <w:rPr>
@@ -13092,7 +14178,7 @@
       <w:ind w:right="360"/>
     </w:pPr>
     <w:r>
-      <w:t>Agosto 2016</w:t>
+      <w:t>Marzo 2017</w:t>
     </w:r>
     <w:r>
       <w:ptab w:relativeTo="margin" w:alignment="center" w:leader="none"/>
@@ -14067,7 +15153,7 @@
         <w:rFonts w:ascii="Symbol" w:hAnsi="Symbol" w:hint="default"/>
       </w:rPr>
     </w:lvl>
-    <w:lvl w:ilvl="1" w:tplc="04090003" w:tentative="1">
+    <w:lvl w:ilvl="1" w:tplc="04090003">
       <w:start w:val="1"/>
       <w:numFmt w:val="bullet"/>
       <w:lvlText w:val="o"/>
@@ -15721,6 +16807,7 @@
     <w:rsid w:val="00495838"/>
     <w:rsid w:val="006061B9"/>
     <w:rsid w:val="00936762"/>
+    <w:rsid w:val="00D97C07"/>
     <w:rsid w:val="00E86104"/>
   </w:rsids>
   <m:mathPr>
@@ -16462,7 +17549,7 @@
 </file>
 
 <file path=customXml/itemProps1.xml><?xml version="1.0" encoding="utf-8"?>
-<ds:datastoreItem xmlns:ds="http://schemas.openxmlformats.org/officeDocument/2006/customXml" ds:itemID="{DCDC9DE1-EEF3-1B49-A63F-816344358FB7}">
+<ds:datastoreItem xmlns:ds="http://schemas.openxmlformats.org/officeDocument/2006/customXml" ds:itemID="{FDCD78C3-8115-5345-BD14-408CC09BDB49}">
   <ds:schemaRefs>
     <ds:schemaRef ds:uri="http://schemas.openxmlformats.org/officeDocument/2006/bibliography"/>
   </ds:schemaRefs>

</xml_diff>

<commit_message>
Protocolo que se mando a Mabel
</commit_message>
<xml_diff>
--- a/protocolo.docx
+++ b/protocolo.docx
@@ -799,7 +799,77 @@
         <w:rPr>
           <w:lang w:val="es-ES"/>
         </w:rPr>
-        <w:t xml:space="preserve"> el Hospital Consumer Assesment of Healthcare Providers and Systems (HCAHPS) en el año 2006</w:t>
+        <w:t xml:space="preserve"> el Hospital </w:t>
+      </w:r>
+      <w:proofErr w:type="spellStart"/>
+      <w:r>
+        <w:rPr>
+          <w:lang w:val="es-ES"/>
+        </w:rPr>
+        <w:t>Consumer</w:t>
+      </w:r>
+      <w:proofErr w:type="spellEnd"/>
+      <w:r>
+        <w:rPr>
+          <w:lang w:val="es-ES"/>
+        </w:rPr>
+        <w:t xml:space="preserve"> </w:t>
+      </w:r>
+      <w:proofErr w:type="spellStart"/>
+      <w:r>
+        <w:rPr>
+          <w:lang w:val="es-ES"/>
+        </w:rPr>
+        <w:t>Assesment</w:t>
+      </w:r>
+      <w:proofErr w:type="spellEnd"/>
+      <w:r>
+        <w:rPr>
+          <w:lang w:val="es-ES"/>
+        </w:rPr>
+        <w:t xml:space="preserve"> of </w:t>
+      </w:r>
+      <w:proofErr w:type="spellStart"/>
+      <w:r>
+        <w:rPr>
+          <w:lang w:val="es-ES"/>
+        </w:rPr>
+        <w:t>Healthcare</w:t>
+      </w:r>
+      <w:proofErr w:type="spellEnd"/>
+      <w:r>
+        <w:rPr>
+          <w:lang w:val="es-ES"/>
+        </w:rPr>
+        <w:t xml:space="preserve"> </w:t>
+      </w:r>
+      <w:proofErr w:type="spellStart"/>
+      <w:r>
+        <w:rPr>
+          <w:lang w:val="es-ES"/>
+        </w:rPr>
+        <w:t>Providers</w:t>
+      </w:r>
+      <w:proofErr w:type="spellEnd"/>
+      <w:r>
+        <w:rPr>
+          <w:lang w:val="es-ES"/>
+        </w:rPr>
+        <w:t xml:space="preserve"> and </w:t>
+      </w:r>
+      <w:proofErr w:type="spellStart"/>
+      <w:r>
+        <w:rPr>
+          <w:lang w:val="es-ES"/>
+        </w:rPr>
+        <w:t>Systems</w:t>
+      </w:r>
+      <w:proofErr w:type="spellEnd"/>
+      <w:r>
+        <w:rPr>
+          <w:lang w:val="es-ES"/>
+        </w:rPr>
+        <w:t xml:space="preserve"> (HCAHPS) en el año 2006</w:t>
       </w:r>
       <w:r>
         <w:rPr>
@@ -2339,13 +2409,11 @@
         </w:numPr>
         <w:jc w:val="both"/>
         <w:rPr>
-          <w:highlight w:val="green"/>
-          <w:lang w:val="es-ES"/>
-        </w:rPr>
-      </w:pPr>
-      <w:r>
-        <w:rPr>
-          <w:highlight w:val="green"/>
+          <w:lang w:val="es-ES"/>
+        </w:rPr>
+      </w:pPr>
+      <w:r>
+        <w:rPr>
           <w:lang w:val="es-ES"/>
         </w:rPr>
         <w:t>Descripción e Importancia</w:t>
@@ -2550,13 +2618,11 @@
       <w:pPr>
         <w:jc w:val="both"/>
         <w:rPr>
-          <w:highlight w:val="green"/>
-          <w:lang w:val="es-ES"/>
-        </w:rPr>
-      </w:pPr>
-      <w:r>
-        <w:rPr>
-          <w:highlight w:val="green"/>
+          <w:lang w:val="es-ES"/>
+        </w:rPr>
+      </w:pPr>
+      <w:r>
+        <w:rPr>
           <w:lang w:val="es-ES"/>
         </w:rPr>
         <w:lastRenderedPageBreak/>
@@ -2564,105 +2630,126 @@
       </w:r>
       <w:r>
         <w:rPr>
-          <w:highlight w:val="green"/>
-          <w:lang w:val="es-ES"/>
-        </w:rPr>
-        <w:t>el usuario y sus respectivo</w:t>
-      </w:r>
-      <w:r>
-        <w:rPr>
-          <w:highlight w:val="green"/>
+          <w:lang w:val="es-ES"/>
+        </w:rPr>
+        <w:t xml:space="preserve">los </w:t>
+      </w:r>
+      <w:r>
+        <w:rPr>
+          <w:lang w:val="es-ES"/>
+        </w:rPr>
+        <w:t>requerimientos y metas</w:t>
+      </w:r>
+      <w:r>
+        <w:rPr>
+          <w:lang w:val="es-ES"/>
+        </w:rPr>
+        <w:t xml:space="preserve"> de los</w:t>
+      </w:r>
+      <w:r>
+        <w:rPr>
+          <w:lang w:val="es-ES"/>
+        </w:rPr>
+        <w:t xml:space="preserve"> </w:t>
+      </w:r>
+      <w:r>
+        <w:rPr>
+          <w:lang w:val="es-ES"/>
+        </w:rPr>
+        <w:t xml:space="preserve">diversos </w:t>
+      </w:r>
+      <w:r>
+        <w:rPr>
+          <w:lang w:val="es-ES"/>
+        </w:rPr>
+        <w:t>usuario</w:t>
+      </w:r>
+      <w:r>
+        <w:rPr>
           <w:lang w:val="es-ES"/>
         </w:rPr>
         <w:t>s</w:t>
       </w:r>
       <w:r>
         <w:rPr>
-          <w:highlight w:val="green"/>
-          <w:lang w:val="es-ES"/>
-        </w:rPr>
-        <w:t xml:space="preserve"> requerimientos y</w:t>
-      </w:r>
-      <w:r>
-        <w:rPr>
-          <w:highlight w:val="green"/>
-          <w:lang w:val="es-ES"/>
-        </w:rPr>
-        <w:t xml:space="preserve"> tareas a través </w:t>
-      </w:r>
-      <w:r>
-        <w:rPr>
-          <w:highlight w:val="green"/>
+          <w:lang w:val="es-ES"/>
+        </w:rPr>
+        <w:t xml:space="preserve"> </w:t>
+      </w:r>
+      <w:r>
+        <w:rPr>
+          <w:lang w:val="es-ES"/>
+        </w:rPr>
+        <w:t>a</w:t>
+      </w:r>
+      <w:r>
+        <w:rPr>
+          <w:lang w:val="es-ES"/>
+        </w:rPr>
+        <w:t xml:space="preserve"> través </w:t>
+      </w:r>
+      <w:r>
+        <w:rPr>
           <w:lang w:val="es-ES"/>
         </w:rPr>
         <w:t>de contacto directo y su</w:t>
       </w:r>
       <w:r>
         <w:rPr>
-          <w:highlight w:val="green"/>
           <w:lang w:val="es-ES"/>
         </w:rPr>
         <w:t xml:space="preserve"> uso de</w:t>
       </w:r>
       <w:r>
         <w:rPr>
-          <w:highlight w:val="green"/>
           <w:lang w:val="es-ES"/>
         </w:rPr>
         <w:t xml:space="preserve"> metodología iterativa </w:t>
       </w:r>
       <w:r>
         <w:rPr>
-          <w:highlight w:val="green"/>
           <w:lang w:val="es-ES"/>
         </w:rPr>
         <w:t>en donde los</w:t>
       </w:r>
       <w:r>
         <w:rPr>
-          <w:highlight w:val="green"/>
           <w:lang w:val="es-ES"/>
         </w:rPr>
         <w:t xml:space="preserve"> prototipos </w:t>
       </w:r>
       <w:r>
         <w:rPr>
-          <w:highlight w:val="green"/>
           <w:lang w:val="es-ES"/>
         </w:rPr>
         <w:t>son probados y refinados</w:t>
       </w:r>
       <w:r>
         <w:rPr>
-          <w:highlight w:val="green"/>
           <w:lang w:val="es-ES"/>
         </w:rPr>
         <w:t xml:space="preserve"> por los mismos usuarios</w:t>
       </w:r>
       <w:r>
         <w:rPr>
-          <w:highlight w:val="green"/>
           <w:lang w:val="es-ES"/>
         </w:rPr>
         <w:t xml:space="preserve"> </w:t>
       </w:r>
       <w:r>
         <w:rPr>
-          <w:highlight w:val="green"/>
           <w:lang w:val="es-ES"/>
         </w:rPr>
         <w:fldChar w:fldCharType="begin" w:fldLock="1"/>
       </w:r>
       <w:r>
         <w:rPr>
-          <w:highlight w:val="green"/>
           <w:lang w:val="es-ES"/>
         </w:rPr>
         <w:instrText>ADDIN CSL_CITATION { "citationItems" : [ { "id" : "ITEM-1", "itemData" : { "ISBN" : "0444705368", "author" : [ { "dropping-particle" : "", "family" : "Heland", "given" : "Martin", "non-dropping-particle" : "", "parse-names" : false, "suffix" : "" } ], "id" : "ITEM-1", "issued" : { "date-parts" : [ [ "1991" ] ] }, "number-of-pages" : "1135", "title" : "HANDBOOK OF HUMAN-COMPUTER INTERACTION", "type" : "book" }, "uris" : [ "http://www.mendeley.com/documents/?uuid=73fd8da4-1bdb-40d8-9580-09b0389a7a20" ] } ], "mendeley" : { "formattedCitation" : "(15)", "plainTextFormattedCitation" : "(15)" }, "properties" : { "noteIndex" : 0 }, "schema" : "https://github.com/citation-style-language/schema/raw/master/csl-citation.json" }</w:instrText>
       </w:r>
       <w:r>
         <w:rPr>
-          <w:highlight w:val="green"/>
           <w:lang w:val="es-ES"/>
         </w:rPr>
         <w:fldChar w:fldCharType="separate"/>
@@ -2670,21 +2757,18 @@
       <w:r>
         <w:rPr>
           <w:noProof/>
-          <w:highlight w:val="green"/>
           <w:lang w:val="es-ES"/>
         </w:rPr>
         <w:t>(15)</w:t>
       </w:r>
       <w:r>
         <w:rPr>
-          <w:highlight w:val="green"/>
           <w:lang w:val="es-ES"/>
         </w:rPr>
         <w:fldChar w:fldCharType="end"/>
       </w:r>
       <w:r>
         <w:rPr>
-          <w:highlight w:val="green"/>
           <w:lang w:val="es-ES"/>
         </w:rPr>
         <w:t>.</w:t>
@@ -2694,32 +2778,34 @@
       <w:pPr>
         <w:jc w:val="both"/>
         <w:rPr>
-          <w:highlight w:val="green"/>
-          <w:lang w:val="es-ES"/>
-        </w:rPr>
-      </w:pPr>
-    </w:p>
-    <w:p>
-      <w:pPr>
-        <w:jc w:val="both"/>
-        <w:rPr>
-          <w:highlight w:val="green"/>
-          <w:lang w:val="es-ES"/>
-        </w:rPr>
-      </w:pPr>
-      <w:r>
-        <w:rPr>
-          <w:highlight w:val="green"/>
-          <w:lang w:val="es-ES"/>
-        </w:rPr>
-        <w:t>Los resultados de un diseño centrado en el usuario se pueden percibir en que un sistema tendrá las siguientes capacidades, lo cual logrará que el sistema sea altamente usable:</w:t>
-      </w:r>
-    </w:p>
-    <w:p>
-      <w:pPr>
-        <w:jc w:val="both"/>
-        <w:rPr>
-          <w:highlight w:val="green"/>
+          <w:lang w:val="es-ES"/>
+        </w:rPr>
+      </w:pPr>
+    </w:p>
+    <w:p>
+      <w:pPr>
+        <w:jc w:val="both"/>
+        <w:rPr>
+          <w:lang w:val="es-ES"/>
+        </w:rPr>
+      </w:pPr>
+      <w:r>
+        <w:rPr>
+          <w:lang w:val="es-ES"/>
+        </w:rPr>
+        <w:t xml:space="preserve">Los resultados de un diseño centrado </w:t>
+      </w:r>
+      <w:r>
+        <w:rPr>
+          <w:lang w:val="es-ES"/>
+        </w:rPr>
+        <w:t>en el usuario se perciben en un sistema altamente usable con las siguientes capacidades:</w:t>
+      </w:r>
+    </w:p>
+    <w:p>
+      <w:pPr>
+        <w:jc w:val="both"/>
+        <w:rPr>
           <w:lang w:val="es-ES"/>
         </w:rPr>
       </w:pPr>
@@ -2733,16 +2819,28 @@
         </w:numPr>
         <w:jc w:val="both"/>
         <w:rPr>
-          <w:highlight w:val="green"/>
-          <w:lang w:val="es-ES"/>
-        </w:rPr>
-      </w:pPr>
-      <w:r>
-        <w:rPr>
-          <w:highlight w:val="green"/>
-          <w:lang w:val="es-ES"/>
-        </w:rPr>
-        <w:t>Capacidad de Aprendizaje: La medida en que un sistema informático es fácilmente aprendible por el usuario.</w:t>
+          <w:lang w:val="es-ES"/>
+        </w:rPr>
+      </w:pPr>
+      <w:r>
+        <w:rPr>
+          <w:lang w:val="es-ES"/>
+        </w:rPr>
+        <w:t xml:space="preserve">Capacidad de Aprendizaje: La medida en que un sistema informático es fácilmente </w:t>
+      </w:r>
+      <w:proofErr w:type="spellStart"/>
+      <w:r>
+        <w:rPr>
+          <w:lang w:val="es-ES"/>
+        </w:rPr>
+        <w:t>aprendible</w:t>
+      </w:r>
+      <w:proofErr w:type="spellEnd"/>
+      <w:r>
+        <w:rPr>
+          <w:lang w:val="es-ES"/>
+        </w:rPr>
+        <w:t xml:space="preserve"> por el usuario.</w:t>
       </w:r>
     </w:p>
     <w:p>
@@ -2754,13 +2852,11 @@
         </w:numPr>
         <w:jc w:val="both"/>
         <w:rPr>
-          <w:highlight w:val="green"/>
-          <w:lang w:val="es-ES"/>
-        </w:rPr>
-      </w:pPr>
-      <w:r>
-        <w:rPr>
-          <w:highlight w:val="green"/>
+          <w:lang w:val="es-ES"/>
+        </w:rPr>
+      </w:pPr>
+      <w:r>
+        <w:rPr>
           <w:lang w:val="es-ES"/>
         </w:rPr>
         <w:t>Eficiencia: La medida en que un sistema informático tiene un uso eficiente, permitiendo alta productividad.</w:t>
@@ -2775,13 +2871,11 @@
         </w:numPr>
         <w:jc w:val="both"/>
         <w:rPr>
-          <w:highlight w:val="green"/>
-          <w:lang w:val="es-ES"/>
-        </w:rPr>
-      </w:pPr>
-      <w:r>
-        <w:rPr>
-          <w:highlight w:val="green"/>
+          <w:lang w:val="es-ES"/>
+        </w:rPr>
+      </w:pPr>
+      <w:r>
+        <w:rPr>
           <w:lang w:val="es-ES"/>
         </w:rPr>
         <w:t>Capacidad de Memoria: La medida en que un sistema informático es fácil de recordar, haciendo que el usuario no deba re-aprenderlo en cada uso.</w:t>
@@ -2796,13 +2890,11 @@
         </w:numPr>
         <w:jc w:val="both"/>
         <w:rPr>
-          <w:highlight w:val="green"/>
-          <w:lang w:val="es-ES"/>
-        </w:rPr>
-      </w:pPr>
-      <w:r>
-        <w:rPr>
-          <w:highlight w:val="green"/>
+          <w:lang w:val="es-ES"/>
+        </w:rPr>
+      </w:pPr>
+      <w:r>
+        <w:rPr>
           <w:lang w:val="es-ES"/>
         </w:rPr>
         <w:t>Errores: La medida en que un sistema informático tiene pocos tasa de errores y tiene una fácil recuperación de errores producidos por el usuario.</w:t>
@@ -2817,13 +2909,11 @@
         </w:numPr>
         <w:jc w:val="both"/>
         <w:rPr>
-          <w:highlight w:val="green"/>
-          <w:lang w:val="es-ES"/>
-        </w:rPr>
-      </w:pPr>
-      <w:r>
-        <w:rPr>
-          <w:highlight w:val="green"/>
+          <w:lang w:val="es-ES"/>
+        </w:rPr>
+      </w:pPr>
+      <w:r>
+        <w:rPr>
           <w:lang w:val="es-ES"/>
         </w:rPr>
         <w:t>Satisfacción: La medida en que un sistema informático es placentero de ser usado.</w:t>
@@ -2833,29 +2923,25 @@
       <w:pPr>
         <w:jc w:val="both"/>
         <w:rPr>
-          <w:highlight w:val="green"/>
-          <w:lang w:val="es-ES"/>
-        </w:rPr>
-      </w:pPr>
-    </w:p>
-    <w:p>
-      <w:pPr>
-        <w:jc w:val="both"/>
-        <w:rPr>
-          <w:highlight w:val="green"/>
-          <w:lang w:val="es-ES"/>
-        </w:rPr>
-      </w:pPr>
-      <w:r>
-        <w:rPr>
-          <w:highlight w:val="green"/>
+          <w:lang w:val="es-ES"/>
+        </w:rPr>
+      </w:pPr>
+    </w:p>
+    <w:p>
+      <w:pPr>
+        <w:jc w:val="both"/>
+        <w:rPr>
+          <w:lang w:val="es-ES"/>
+        </w:rPr>
+      </w:pPr>
+      <w:r>
+        <w:rPr>
           <w:lang w:val="es-ES"/>
         </w:rPr>
         <w:t xml:space="preserve"> </w:t>
       </w:r>
       <w:r>
         <w:rPr>
-          <w:highlight w:val="green"/>
           <w:lang w:val="es-ES"/>
         </w:rPr>
         <w:t>El diseñar un sistema pensando principalmente en las necesidades y metas de la empresa, dejando atrás a los usuarios, puede resultar en sistemas informáticos confusos, no-intuitivos y de poca ayuda para sus usuarios finales.</w:t>
@@ -2865,56 +2951,47 @@
       <w:pPr>
         <w:jc w:val="both"/>
         <w:rPr>
-          <w:highlight w:val="green"/>
-          <w:lang w:val="es-ES"/>
-        </w:rPr>
-      </w:pPr>
-    </w:p>
-    <w:p>
-      <w:pPr>
-        <w:jc w:val="both"/>
-        <w:rPr>
-          <w:highlight w:val="green"/>
-          <w:lang w:val="es-ES"/>
-        </w:rPr>
-      </w:pPr>
-      <w:r>
-        <w:rPr>
-          <w:highlight w:val="green"/>
+          <w:lang w:val="es-ES"/>
+        </w:rPr>
+      </w:pPr>
+    </w:p>
+    <w:p>
+      <w:pPr>
+        <w:jc w:val="both"/>
+        <w:rPr>
+          <w:lang w:val="es-ES"/>
+        </w:rPr>
+      </w:pPr>
+      <w:r>
+        <w:rPr>
           <w:lang w:val="es-ES"/>
         </w:rPr>
         <w:t>La importancia del diseño centrado en el usuario radica en que la misión de comunicar la importancia del sistema planteado ingresa al usuario a través de su interfaz, ya que desde el punto de vista del usuario, la interfaz es el sistema como un todo. Una buena interfaz dirige la atención del usuario a la información importante, hace obvia la tarea del usuario y provee ayuda e información durante el proceso. Una mala interfaz</w:t>
       </w:r>
       <w:r>
         <w:rPr>
-          <w:highlight w:val="green"/>
           <w:lang w:val="es-ES"/>
         </w:rPr>
         <w:tab/>
       </w:r>
       <w:r>
         <w:rPr>
-          <w:highlight w:val="green"/>
           <w:lang w:val="es-ES"/>
         </w:rPr>
         <w:t xml:space="preserve"> falla en cumplir con</w:t>
       </w:r>
       <w:r>
         <w:rPr>
-          <w:highlight w:val="green"/>
           <w:lang w:val="es-ES"/>
         </w:rPr>
         <w:t xml:space="preserve"> estos objetivos </w:t>
       </w:r>
       <w:r>
         <w:rPr>
-          <w:highlight w:val="green"/>
           <w:lang w:val="es-ES"/>
         </w:rPr>
         <w:t>y desde el punto de vista del usuario, el sistema falla, sin importar que tan buena sea su funcionalidad.</w:t>
       </w:r>
-      <w:bookmarkStart w:id="0" w:name="_GoBack"/>
-      <w:bookmarkEnd w:id="0"/>
     </w:p>
     <w:p>
       <w:pPr>
@@ -3101,7 +3178,7 @@
       <w:pPr>
         <w:jc w:val="both"/>
         <w:rPr>
-          <w:del w:id="1" w:author="Cesar Carcamo" w:date="2017-05-10T09:13:00Z"/>
+          <w:del w:id="0" w:author="Cesar Carcamo" w:date="2017-05-10T09:13:00Z"/>
           <w:lang w:val="es-ES"/>
         </w:rPr>
       </w:pPr>
@@ -3123,7 +3200,7 @@
         </w:rPr>
         <w:t>intendencia Nacional de Salud (SUSALUD) es la encargada de proteger los derechos en salud del ciudadano peruano, orientando sus acciones hacia el empoderamiento para colocar al ciudadano en el centro del sistema de salud, sin importar las condiciones de su seguro medico ni el lugar donde se atiende. SUSALUD tiene autoridad tanto en instituciones públic</w:t>
       </w:r>
-      <w:del w:id="2" w:author="Cesar Carcamo" w:date="2017-05-10T09:13:00Z">
+      <w:del w:id="1" w:author="Cesar Carcamo" w:date="2017-05-10T09:13:00Z">
         <w:r>
           <w:rPr>
             <w:lang w:val="es-ES"/>
@@ -3131,7 +3208,7 @@
           <w:delText>o</w:delText>
         </w:r>
       </w:del>
-      <w:ins w:id="3" w:author="Cesar Carcamo" w:date="2017-05-10T09:13:00Z">
+      <w:ins w:id="2" w:author="Cesar Carcamo" w:date="2017-05-10T09:13:00Z">
         <w:r>
           <w:rPr>
             <w:lang w:val="es-ES"/>
@@ -3275,7 +3352,7 @@
         <w:spacing w:line="276" w:lineRule="auto"/>
         <w:jc w:val="both"/>
         <w:rPr>
-          <w:del w:id="4" w:author="Cesar Carcamo" w:date="2017-05-10T09:19:00Z"/>
+          <w:del w:id="3" w:author="Cesar Carcamo" w:date="2017-05-10T09:19:00Z"/>
           <w:lang w:val="es-ES"/>
         </w:rPr>
       </w:pPr>
@@ -3297,7 +3374,7 @@
         </w:rPr>
         <w:t xml:space="preserve"> IPRESS a nivel nacional, las cuales se dividen </w:t>
       </w:r>
-      <w:del w:id="5" w:author="Cesar Carcamo" w:date="2017-05-10T09:14:00Z">
+      <w:del w:id="4" w:author="Cesar Carcamo" w:date="2017-05-10T09:14:00Z">
         <w:r>
           <w:rPr>
             <w:lang w:val="es-ES"/>
@@ -3311,7 +3388,7 @@
           <w:delText xml:space="preserve">e se puede apreciar que el </w:delText>
         </w:r>
       </w:del>
-      <w:del w:id="6" w:author="Cesar Carcamo" w:date="2017-05-10T09:15:00Z">
+      <w:del w:id="5" w:author="Cesar Carcamo" w:date="2017-05-10T09:15:00Z">
         <w:r>
           <w:rPr>
             <w:lang w:val="es-ES"/>
@@ -3331,7 +3408,7 @@
           <w:delText>son de índole</w:delText>
         </w:r>
       </w:del>
-      <w:ins w:id="7" w:author="Cesar Carcamo" w:date="2017-05-10T09:15:00Z">
+      <w:ins w:id="6" w:author="Cesar Carcamo" w:date="2017-05-10T09:15:00Z">
         <w:r>
           <w:rPr>
             <w:lang w:val="es-ES"/>
@@ -3345,7 +3422,7 @@
         </w:rPr>
         <w:t xml:space="preserve"> privada</w:t>
       </w:r>
-      <w:ins w:id="8" w:author="Cesar Carcamo" w:date="2017-05-10T09:15:00Z">
+      <w:ins w:id="7" w:author="Cesar Carcamo" w:date="2017-05-10T09:15:00Z">
         <w:r>
           <w:rPr>
             <w:lang w:val="es-ES"/>
@@ -3371,7 +3448,7 @@
         </w:rPr>
         <w:t xml:space="preserve"> y </w:t>
       </w:r>
-      <w:ins w:id="9" w:author="Cesar Carcamo" w:date="2017-05-10T09:15:00Z">
+      <w:ins w:id="8" w:author="Cesar Carcamo" w:date="2017-05-10T09:15:00Z">
         <w:r>
           <w:rPr>
             <w:lang w:val="es-ES"/>
@@ -3379,7 +3456,7 @@
           <w:t xml:space="preserve">públicas </w:t>
         </w:r>
       </w:ins>
-      <w:del w:id="10" w:author="Cesar Carcamo" w:date="2017-05-10T09:19:00Z">
+      <w:del w:id="9" w:author="Cesar Carcamo" w:date="2017-05-10T09:19:00Z">
         <w:r>
           <w:rPr>
             <w:lang w:val="es-ES"/>
@@ -3387,7 +3464,7 @@
           <w:delText xml:space="preserve">el </w:delText>
         </w:r>
       </w:del>
-      <w:ins w:id="11" w:author="Cesar Carcamo" w:date="2017-05-10T09:19:00Z">
+      <w:ins w:id="10" w:author="Cesar Carcamo" w:date="2017-05-10T09:19:00Z">
         <w:r>
           <w:rPr>
             <w:lang w:val="es-ES"/>
@@ -3407,7 +3484,7 @@
         </w:rPr>
         <w:t>%</w:t>
       </w:r>
-      <w:ins w:id="12" w:author="Cesar Carcamo" w:date="2017-05-10T09:19:00Z">
+      <w:ins w:id="11" w:author="Cesar Carcamo" w:date="2017-05-10T09:19:00Z">
         <w:r>
           <w:rPr>
             <w:lang w:val="es-ES"/>
@@ -3415,7 +3492,7 @@
           <w:t>)</w:t>
         </w:r>
       </w:ins>
-      <w:del w:id="13" w:author="Cesar Carcamo" w:date="2017-05-10T09:19:00Z">
+      <w:del w:id="12" w:author="Cesar Carcamo" w:date="2017-05-10T09:19:00Z">
         <w:r>
           <w:rPr>
             <w:lang w:val="es-ES"/>
@@ -3423,7 +3500,7 @@
           <w:delText xml:space="preserve"> son de índole pública</w:delText>
         </w:r>
       </w:del>
-      <w:del w:id="14" w:author="Cesar Carcamo" w:date="2017-05-10T09:20:00Z">
+      <w:del w:id="13" w:author="Cesar Carcamo" w:date="2017-05-10T09:20:00Z">
         <w:r>
           <w:rPr>
             <w:lang w:val="es-ES"/>
@@ -3443,21 +3520,21 @@
         <w:spacing w:line="276" w:lineRule="auto"/>
         <w:jc w:val="both"/>
         <w:rPr>
+          <w:del w:id="14" w:author="Cesar Carcamo" w:date="2017-05-10T09:19:00Z"/>
+          <w:lang w:val="es-ES"/>
+        </w:rPr>
+      </w:pPr>
+    </w:p>
+    <w:p>
+      <w:pPr>
+        <w:spacing w:line="276" w:lineRule="auto"/>
+        <w:jc w:val="both"/>
+        <w:rPr>
           <w:del w:id="15" w:author="Cesar Carcamo" w:date="2017-05-10T09:19:00Z"/>
           <w:lang w:val="es-ES"/>
         </w:rPr>
       </w:pPr>
-    </w:p>
-    <w:p>
-      <w:pPr>
-        <w:spacing w:line="276" w:lineRule="auto"/>
-        <w:jc w:val="both"/>
-        <w:rPr>
-          <w:del w:id="16" w:author="Cesar Carcamo" w:date="2017-05-10T09:19:00Z"/>
-          <w:lang w:val="es-ES"/>
-        </w:rPr>
-      </w:pPr>
-      <w:del w:id="17" w:author="Cesar Carcamo" w:date="2017-05-10T09:14:00Z">
+      <w:del w:id="16" w:author="Cesar Carcamo" w:date="2017-05-10T09:14:00Z">
         <w:r>
           <w:rPr>
             <w:noProof/>
@@ -3519,7 +3596,7 @@
         <w:spacing w:line="276" w:lineRule="auto"/>
         <w:jc w:val="both"/>
         <w:rPr>
-          <w:del w:id="18" w:author="Cesar Carcamo" w:date="2017-05-10T09:19:00Z"/>
+          <w:del w:id="17" w:author="Cesar Carcamo" w:date="2017-05-10T09:19:00Z"/>
           <w:lang w:val="es-ES"/>
         </w:rPr>
       </w:pPr>
@@ -3533,7 +3610,7 @@
           <w:lang w:val="es-ES"/>
         </w:rPr>
       </w:pPr>
-      <w:del w:id="19" w:author="Cesar Carcamo" w:date="2017-05-10T09:19:00Z">
+      <w:del w:id="18" w:author="Cesar Carcamo" w:date="2017-05-10T09:19:00Z">
         <w:r>
           <w:rPr>
             <w:sz w:val="20"/>
@@ -3585,7 +3662,7 @@
         </w:rPr>
         <w:fldChar w:fldCharType="end"/>
       </w:r>
-      <w:ins w:id="20" w:author="Cesar Carcamo" w:date="2017-05-10T09:20:00Z">
+      <w:ins w:id="19" w:author="Cesar Carcamo" w:date="2017-05-10T09:20:00Z">
         <w:r>
           <w:rPr>
             <w:sz w:val="20"/>
@@ -3618,7 +3695,7 @@
         </w:rPr>
         <w:t>SUSALUD tiene el deber de fiscalizar y asegurar de proteger los derechos de los ciudadanos en cada IPRESS, cosa que se ve dificultada por trabas del personal que no presenta adecuadamente los reclamos que se han presentado ante SUSALUD. Esto se ve reflejado en que muchas veces la única manera en que SUSALUD se enter</w:t>
       </w:r>
-      <w:ins w:id="21" w:author="Cesar Carcamo" w:date="2017-05-10T09:20:00Z">
+      <w:ins w:id="20" w:author="Cesar Carcamo" w:date="2017-05-10T09:20:00Z">
         <w:r>
           <w:rPr>
             <w:lang w:val="es-ES"/>
@@ -3626,7 +3703,7 @@
           <w:t>a</w:t>
         </w:r>
       </w:ins>
-      <w:del w:id="22" w:author="Cesar Carcamo" w:date="2017-05-10T09:20:00Z">
+      <w:del w:id="21" w:author="Cesar Carcamo" w:date="2017-05-10T09:20:00Z">
         <w:r>
           <w:rPr>
             <w:lang w:val="es-ES"/>
@@ -3640,19 +3717,19 @@
         </w:rPr>
         <w:t xml:space="preserve"> es cuando el paciente o derechohabiente presenta el mismo reclamo a SUSALUD, haciendo que deje de ser </w:t>
       </w:r>
-      <w:commentRangeStart w:id="23"/>
+      <w:commentRangeStart w:id="22"/>
       <w:r>
         <w:rPr>
           <w:lang w:val="es-ES"/>
         </w:rPr>
         <w:t>un reclamo y pase a ser una queja</w:t>
       </w:r>
-      <w:commentRangeEnd w:id="23"/>
+      <w:commentRangeEnd w:id="22"/>
       <w:r>
         <w:rPr>
           <w:rStyle w:val="Refdecomentario"/>
         </w:rPr>
-        <w:commentReference w:id="23"/>
+        <w:commentReference w:id="22"/>
       </w:r>
       <w:r>
         <w:rPr>
@@ -3666,7 +3743,7 @@
         </w:rPr>
         <w:t xml:space="preserve">el ciudadano presenta una queja ante SUSALUD, se le incita a presentarla de manera directa ante la IPRESS pero ocurre que muchas IPRESS no cuentan con un sistema de gestión de reclamos, lo cual hace imposible que el reclamo sea presentado, </w:t>
       </w:r>
-      <w:del w:id="24" w:author="Cesar Carcamo" w:date="2017-05-10T09:26:00Z">
+      <w:del w:id="23" w:author="Cesar Carcamo" w:date="2017-05-10T09:26:00Z">
         <w:r>
           <w:rPr>
             <w:lang w:val="es-ES"/>
@@ -3674,21 +3751,29 @@
           <w:delText>lo cual hace que la cantidad</w:delText>
         </w:r>
       </w:del>
-      <w:ins w:id="25" w:author="Cesar Carcamo" w:date="2017-05-10T09:26:00Z">
+      <w:ins w:id="24" w:author="Cesar Carcamo" w:date="2017-05-10T09:26:00Z">
         <w:r>
           <w:rPr>
             <w:lang w:val="es-ES"/>
           </w:rPr>
-          <w:t>resultando en un incrementeo</w:t>
+          <w:t xml:space="preserve">resultando en un </w:t>
+        </w:r>
+        <w:proofErr w:type="spellStart"/>
+        <w:r>
+          <w:rPr>
+            <w:lang w:val="es-ES"/>
+          </w:rPr>
+          <w:t>incrementeo</w:t>
         </w:r>
       </w:ins>
+      <w:proofErr w:type="spellEnd"/>
       <w:r>
         <w:rPr>
           <w:lang w:val="es-ES"/>
         </w:rPr>
         <w:t xml:space="preserve"> de </w:t>
       </w:r>
-      <w:ins w:id="26" w:author="Cesar Carcamo" w:date="2017-05-10T09:26:00Z">
+      <w:ins w:id="25" w:author="Cesar Carcamo" w:date="2017-05-10T09:26:00Z">
         <w:r>
           <w:rPr>
             <w:lang w:val="es-ES"/>
@@ -3702,7 +3787,7 @@
         </w:rPr>
         <w:t>quejas ante SUSALUD</w:t>
       </w:r>
-      <w:del w:id="27" w:author="Cesar Carcamo" w:date="2017-05-10T09:26:00Z">
+      <w:del w:id="26" w:author="Cesar Carcamo" w:date="2017-05-10T09:26:00Z">
         <w:r>
           <w:rPr>
             <w:lang w:val="es-ES"/>
@@ -3731,7 +3816,7 @@
         </w:rPr>
         <w:t>En el Perú, existen diversas Instituciones Administradoras de Fondos de Aseguramiento en Salud (IAFAS) que cuentan con un total de 28’525,968 asegurados a nivel nacional y se dividen como se muestra en el Cuadro Nº2, donde se aprecia que la mayor cantidad de asegurados est</w:t>
       </w:r>
-      <w:del w:id="28" w:author="Cesar Carcamo" w:date="2017-05-10T09:27:00Z">
+      <w:del w:id="27" w:author="Cesar Carcamo" w:date="2017-05-10T09:27:00Z">
         <w:r>
           <w:rPr>
             <w:lang w:val="es-ES"/>
@@ -3739,7 +3824,7 @@
           <w:delText>a</w:delText>
         </w:r>
       </w:del>
-      <w:ins w:id="29" w:author="Cesar Carcamo" w:date="2017-05-10T09:27:00Z">
+      <w:ins w:id="28" w:author="Cesar Carcamo" w:date="2017-05-10T09:27:00Z">
         <w:r>
           <w:rPr>
             <w:lang w:val="es-ES"/>
@@ -4050,7 +4135,7 @@
         </w:rPr>
         <w:t>Luego de que se introdujera el aplicativo móvil, se duplicaron el n</w:t>
       </w:r>
-      <w:del w:id="30" w:author="Cesar Carcamo" w:date="2017-05-10T09:29:00Z">
+      <w:del w:id="29" w:author="Cesar Carcamo" w:date="2017-05-10T09:29:00Z">
         <w:r>
           <w:rPr>
             <w:lang w:val="es-ES"/>
@@ -4058,7 +4143,7 @@
           <w:delText>u</w:delText>
         </w:r>
       </w:del>
-      <w:ins w:id="31" w:author="Cesar Carcamo" w:date="2017-05-10T09:30:00Z">
+      <w:ins w:id="30" w:author="Cesar Carcamo" w:date="2017-05-10T09:30:00Z">
         <w:r>
           <w:rPr>
             <w:lang w:val="es-ES"/>
@@ -4072,7 +4157,7 @@
         </w:rPr>
         <w:t>mero de solicitudes de parte de la ciudadanía sobre los servicios y prestaciones dadas por las IPRESS, en el año 2014 hub</w:t>
       </w:r>
-      <w:del w:id="32" w:author="Cesar Carcamo" w:date="2017-05-10T09:30:00Z">
+      <w:del w:id="31" w:author="Cesar Carcamo" w:date="2017-05-10T09:30:00Z">
         <w:r>
           <w:rPr>
             <w:lang w:val="es-ES"/>
@@ -4080,7 +4165,7 @@
           <w:delText>ieron</w:delText>
         </w:r>
       </w:del>
-      <w:ins w:id="33" w:author="Cesar Carcamo" w:date="2017-05-10T09:30:00Z">
+      <w:ins w:id="32" w:author="Cesar Carcamo" w:date="2017-05-10T09:30:00Z">
         <w:r>
           <w:rPr>
             <w:lang w:val="es-ES"/>
@@ -4106,7 +4191,7 @@
         </w:rPr>
         <w:t>, mientras que en el año 2015 hub</w:t>
       </w:r>
-      <w:del w:id="34" w:author="Cesar Carcamo" w:date="2017-05-10T09:30:00Z">
+      <w:del w:id="33" w:author="Cesar Carcamo" w:date="2017-05-10T09:30:00Z">
         <w:r>
           <w:rPr>
             <w:lang w:val="es-ES"/>
@@ -4114,7 +4199,7 @@
           <w:delText>iero</w:delText>
         </w:r>
       </w:del>
-      <w:del w:id="35" w:author="Cesar Carcamo" w:date="2017-05-10T09:31:00Z">
+      <w:del w:id="34" w:author="Cesar Carcamo" w:date="2017-05-10T09:31:00Z">
         <w:r>
           <w:rPr>
             <w:lang w:val="es-ES"/>
@@ -4122,7 +4207,7 @@
           <w:delText>n</w:delText>
         </w:r>
       </w:del>
-      <w:ins w:id="36" w:author="Cesar Carcamo" w:date="2017-05-10T09:31:00Z">
+      <w:ins w:id="35" w:author="Cesar Carcamo" w:date="2017-05-10T09:31:00Z">
         <w:r>
           <w:rPr>
             <w:lang w:val="es-ES"/>
@@ -4136,7 +4221,7 @@
         </w:rPr>
         <w:t xml:space="preserve"> 62,200 solicitudes en total. En el año 2016 casi se lleg</w:t>
       </w:r>
-      <w:del w:id="37" w:author="Cesar Carcamo" w:date="2017-05-10T09:31:00Z">
+      <w:del w:id="36" w:author="Cesar Carcamo" w:date="2017-05-10T09:31:00Z">
         <w:r>
           <w:rPr>
             <w:lang w:val="es-ES"/>
@@ -4144,7 +4229,7 @@
           <w:delText>o</w:delText>
         </w:r>
       </w:del>
-      <w:ins w:id="38" w:author="Cesar Carcamo" w:date="2017-05-10T09:31:00Z">
+      <w:ins w:id="37" w:author="Cesar Carcamo" w:date="2017-05-10T09:31:00Z">
         <w:r>
           <w:rPr>
             <w:lang w:val="es-ES"/>
@@ -4182,7 +4267,7 @@
         </w:rPr>
         <w:t xml:space="preserve"> solicitudes. Revisando la siguiente Tabla Nº1 se puede ver con claridad c</w:t>
       </w:r>
-      <w:del w:id="39" w:author="Cesar Carcamo" w:date="2017-05-10T09:31:00Z">
+      <w:del w:id="38" w:author="Cesar Carcamo" w:date="2017-05-10T09:31:00Z">
         <w:r>
           <w:rPr>
             <w:lang w:val="es-ES"/>
@@ -4190,7 +4275,7 @@
           <w:delText>o</w:delText>
         </w:r>
       </w:del>
-      <w:ins w:id="40" w:author="Cesar Carcamo" w:date="2017-05-10T09:31:00Z">
+      <w:ins w:id="39" w:author="Cesar Carcamo" w:date="2017-05-10T09:31:00Z">
         <w:r>
           <w:rPr>
             <w:lang w:val="es-ES"/>
@@ -4204,7 +4289,7 @@
         </w:rPr>
         <w:t>mo es que han ido aumentando el n</w:t>
       </w:r>
-      <w:del w:id="41" w:author="Cesar Carcamo" w:date="2017-05-10T09:32:00Z">
+      <w:del w:id="40" w:author="Cesar Carcamo" w:date="2017-05-10T09:32:00Z">
         <w:r>
           <w:rPr>
             <w:lang w:val="es-ES"/>
@@ -4212,7 +4297,7 @@
           <w:delText>u</w:delText>
         </w:r>
       </w:del>
-      <w:ins w:id="42" w:author="Cesar Carcamo" w:date="2017-05-10T09:32:00Z">
+      <w:ins w:id="41" w:author="Cesar Carcamo" w:date="2017-05-10T09:32:00Z">
         <w:r>
           <w:rPr>
             <w:lang w:val="es-ES"/>
@@ -4244,7 +4329,7 @@
         <w:rPr>
           <w:lang w:val="es-ES"/>
         </w:rPr>
-        <w:pPrChange w:id="43" w:author="Cesar Carcamo" w:date="2017-05-10T09:34:00Z">
+        <w:pPrChange w:id="42" w:author="Cesar Carcamo" w:date="2017-05-10T09:34:00Z">
           <w:pPr>
             <w:spacing w:line="276" w:lineRule="auto"/>
             <w:jc w:val="both"/>
@@ -4402,6 +4487,20 @@
         </w:rPr>
         <w:t xml:space="preserve">Es decir, en lo que va del año 2017, se va presentando una queja </w:t>
       </w:r>
+      <w:ins w:id="43" w:author="Cesar Carcamo" w:date="2017-05-10T09:36:00Z">
+        <w:r>
+          <w:rPr>
+            <w:lang w:val="es-ES"/>
+          </w:rPr>
+          <w:t xml:space="preserve">por </w:t>
+        </w:r>
+      </w:ins>
+      <w:r>
+        <w:rPr>
+          <w:lang w:val="es-ES"/>
+        </w:rPr>
+        <w:t xml:space="preserve">cada 1165 asegurados, mientras que en el año 2016, se presento una queja </w:t>
+      </w:r>
       <w:ins w:id="44" w:author="Cesar Carcamo" w:date="2017-05-10T09:36:00Z">
         <w:r>
           <w:rPr>
@@ -4414,20 +4513,6 @@
         <w:rPr>
           <w:lang w:val="es-ES"/>
         </w:rPr>
-        <w:t xml:space="preserve">cada 1165 asegurados, mientras que en el año 2016, se presento una queja </w:t>
-      </w:r>
-      <w:ins w:id="45" w:author="Cesar Carcamo" w:date="2017-05-10T09:36:00Z">
-        <w:r>
-          <w:rPr>
-            <w:lang w:val="es-ES"/>
-          </w:rPr>
-          <w:t xml:space="preserve">por </w:t>
-        </w:r>
-      </w:ins>
-      <w:r>
-        <w:rPr>
-          <w:lang w:val="es-ES"/>
-        </w:rPr>
         <w:t>cada 289 asegurados a lo largo del año.</w:t>
       </w:r>
     </w:p>
@@ -4487,7 +4572,7 @@
         </w:rPr>
         <w:t xml:space="preserve">tidad de solicitudes que se reciben diariamente ante SUSALUD, se esperaría que se pudiera tener estadística sobre </w:t>
       </w:r>
-      <w:del w:id="46" w:author="Cesar Carcamo" w:date="2017-05-10T09:36:00Z">
+      <w:del w:id="45" w:author="Cesar Carcamo" w:date="2017-05-10T09:36:00Z">
         <w:r>
           <w:rPr>
             <w:lang w:val="es-ES"/>
@@ -4495,7 +4580,7 @@
           <w:delText>cuales</w:delText>
         </w:r>
       </w:del>
-      <w:ins w:id="47" w:author="Cesar Carcamo" w:date="2017-05-10T09:36:00Z">
+      <w:ins w:id="46" w:author="Cesar Carcamo" w:date="2017-05-10T09:36:00Z">
         <w:r>
           <w:rPr>
             <w:lang w:val="es-ES"/>
@@ -4521,7 +4606,7 @@
         </w:rPr>
         <w:t xml:space="preserve"> SUSALUD es de libre texto</w:t>
       </w:r>
-      <w:ins w:id="48" w:author="Cesar Carcamo" w:date="2017-05-10T09:38:00Z">
+      <w:ins w:id="47" w:author="Cesar Carcamo" w:date="2017-05-10T09:38:00Z">
         <w:r>
           <w:rPr>
             <w:lang w:val="es-ES"/>
@@ -4529,7 +4614,7 @@
           <w:t>.</w:t>
         </w:r>
       </w:ins>
-      <w:del w:id="49" w:author="Cesar Carcamo" w:date="2017-05-10T09:38:00Z">
+      <w:del w:id="48" w:author="Cesar Carcamo" w:date="2017-05-10T09:38:00Z">
         <w:r>
           <w:rPr>
             <w:lang w:val="es-ES"/>
@@ -4543,7 +4628,7 @@
         </w:rPr>
         <w:t xml:space="preserve"> </w:t>
       </w:r>
-      <w:del w:id="50" w:author="Cesar Carcamo" w:date="2017-05-10T09:38:00Z">
+      <w:del w:id="49" w:author="Cesar Carcamo" w:date="2017-05-10T09:38:00Z">
         <w:r>
           <w:rPr>
             <w:lang w:val="es-ES"/>
@@ -4551,7 +4636,7 @@
           <w:delText xml:space="preserve">es </w:delText>
         </w:r>
       </w:del>
-      <w:ins w:id="51" w:author="Cesar Carcamo" w:date="2017-05-10T09:38:00Z">
+      <w:ins w:id="50" w:author="Cesar Carcamo" w:date="2017-05-10T09:38:00Z">
         <w:r>
           <w:rPr>
             <w:lang w:val="es-ES"/>
@@ -4559,7 +4644,7 @@
           <w:t xml:space="preserve">Esto significa que </w:t>
         </w:r>
       </w:ins>
-      <w:del w:id="52" w:author="Cesar Carcamo" w:date="2017-05-10T09:38:00Z">
+      <w:del w:id="51" w:author="Cesar Carcamo" w:date="2017-05-10T09:38:00Z">
         <w:r>
           <w:rPr>
             <w:lang w:val="es-ES"/>
@@ -4573,7 +4658,7 @@
         </w:rPr>
         <w:t xml:space="preserve">el tipo de queja </w:t>
       </w:r>
-      <w:del w:id="53" w:author="Cesar Carcamo" w:date="2017-05-10T09:38:00Z">
+      <w:del w:id="52" w:author="Cesar Carcamo" w:date="2017-05-10T09:38:00Z">
         <w:r>
           <w:rPr>
             <w:lang w:val="es-ES"/>
@@ -4581,7 +4666,7 @@
           <w:delText xml:space="preserve">que </w:delText>
         </w:r>
       </w:del>
-      <w:del w:id="54" w:author="Cesar Carcamo" w:date="2017-05-10T09:37:00Z">
+      <w:del w:id="53" w:author="Cesar Carcamo" w:date="2017-05-10T09:37:00Z">
         <w:r>
           <w:rPr>
             <w:lang w:val="es-ES"/>
@@ -4589,7 +4674,7 @@
           <w:delText>esta</w:delText>
         </w:r>
       </w:del>
-      <w:del w:id="55" w:author="Cesar Carcamo" w:date="2017-05-10T09:38:00Z">
+      <w:del w:id="54" w:author="Cesar Carcamo" w:date="2017-05-10T09:38:00Z">
         <w:r>
           <w:rPr>
             <w:lang w:val="es-ES"/>
@@ -4597,7 +4682,7 @@
           <w:delText xml:space="preserve"> ingresando</w:delText>
         </w:r>
       </w:del>
-      <w:ins w:id="56" w:author="Cesar Carcamo" w:date="2017-05-10T09:38:00Z">
+      <w:ins w:id="55" w:author="Cesar Carcamo" w:date="2017-05-10T09:38:00Z">
         <w:r>
           <w:rPr>
             <w:lang w:val="es-ES"/>
@@ -4611,7 +4696,7 @@
         </w:rPr>
         <w:t xml:space="preserve">, </w:t>
       </w:r>
-      <w:del w:id="57" w:author="Cesar Carcamo" w:date="2017-05-10T09:39:00Z">
+      <w:del w:id="56" w:author="Cesar Carcamo" w:date="2017-05-10T09:39:00Z">
         <w:r>
           <w:rPr>
             <w:lang w:val="es-ES"/>
@@ -4619,7 +4704,7 @@
           <w:delText xml:space="preserve">es decir, no hay forma de colocar cada queja en un tipo de categoría para </w:delText>
         </w:r>
       </w:del>
-      <w:ins w:id="58" w:author="Cesar Carcamo" w:date="2017-05-10T09:39:00Z">
+      <w:ins w:id="57" w:author="Cesar Carcamo" w:date="2017-05-10T09:39:00Z">
         <w:r>
           <w:rPr>
             <w:lang w:val="es-ES"/>
@@ -4627,7 +4712,7 @@
           <w:t xml:space="preserve">de manera que es imposible </w:t>
         </w:r>
       </w:ins>
-      <w:del w:id="59" w:author="Cesar Carcamo" w:date="2017-05-10T09:39:00Z">
+      <w:del w:id="58" w:author="Cesar Carcamo" w:date="2017-05-10T09:39:00Z">
         <w:r>
           <w:rPr>
             <w:lang w:val="es-ES"/>
@@ -4641,7 +4726,7 @@
         </w:rPr>
         <w:t>identificar cu</w:t>
       </w:r>
-      <w:del w:id="60" w:author="Cesar Carcamo" w:date="2017-05-10T09:39:00Z">
+      <w:del w:id="59" w:author="Cesar Carcamo" w:date="2017-05-10T09:39:00Z">
         <w:r>
           <w:rPr>
             <w:lang w:val="es-ES"/>
@@ -4649,7 +4734,7 @@
           <w:delText>a</w:delText>
         </w:r>
       </w:del>
-      <w:ins w:id="61" w:author="Cesar Carcamo" w:date="2017-05-10T09:39:00Z">
+      <w:ins w:id="60" w:author="Cesar Carcamo" w:date="2017-05-10T09:39:00Z">
         <w:r>
           <w:rPr>
             <w:lang w:val="es-ES"/>
@@ -4663,7 +4748,7 @@
         </w:rPr>
         <w:t xml:space="preserve">l es el tipo de queja más recurrente, ni </w:t>
       </w:r>
-      <w:del w:id="62" w:author="Cesar Carcamo" w:date="2017-05-10T09:37:00Z">
+      <w:del w:id="61" w:author="Cesar Carcamo" w:date="2017-05-10T09:37:00Z">
         <w:r>
           <w:rPr>
             <w:lang w:val="es-ES"/>
@@ -4671,7 +4756,7 @@
           <w:delText>cuales</w:delText>
         </w:r>
       </w:del>
-      <w:ins w:id="63" w:author="Cesar Carcamo" w:date="2017-05-10T09:37:00Z">
+      <w:ins w:id="62" w:author="Cesar Carcamo" w:date="2017-05-10T09:37:00Z">
         <w:r>
           <w:rPr>
             <w:lang w:val="es-ES"/>
@@ -4685,7 +4770,7 @@
         </w:rPr>
         <w:t xml:space="preserve"> son los nuevos tipos de quejas que pueden estar ingresando.</w:t>
       </w:r>
-      <w:del w:id="64" w:author="Cesar Carcamo" w:date="2017-05-10T09:39:00Z">
+      <w:del w:id="63" w:author="Cesar Carcamo" w:date="2017-05-10T09:39:00Z">
         <w:r>
           <w:rPr>
             <w:lang w:val="es-ES"/>
@@ -4715,7 +4800,7 @@
         </w:rPr>
         <w:t>Adicionalmente, como se pudo ver en el Cuadro Nº1, las solicitudes a SUSALUD aumentan año tras año</w:t>
       </w:r>
-      <w:del w:id="65" w:author="Cesar Carcamo" w:date="2017-05-10T09:40:00Z">
+      <w:del w:id="64" w:author="Cesar Carcamo" w:date="2017-05-10T09:40:00Z">
         <w:r>
           <w:rPr>
             <w:lang w:val="es-ES"/>
@@ -4723,7 +4808,7 @@
           <w:delText xml:space="preserve">, </w:delText>
         </w:r>
       </w:del>
-      <w:ins w:id="66" w:author="Cesar Carcamo" w:date="2017-05-10T09:40:00Z">
+      <w:ins w:id="65" w:author="Cesar Carcamo" w:date="2017-05-10T09:40:00Z">
         <w:r>
           <w:rPr>
             <w:lang w:val="es-ES"/>
@@ -4731,7 +4816,7 @@
           <w:t xml:space="preserve">. </w:t>
         </w:r>
       </w:ins>
-      <w:del w:id="67" w:author="Cesar Carcamo" w:date="2017-05-10T09:40:00Z">
+      <w:del w:id="66" w:author="Cesar Carcamo" w:date="2017-05-10T09:40:00Z">
         <w:r>
           <w:rPr>
             <w:lang w:val="es-ES"/>
@@ -4739,7 +4824,7 @@
           <w:delText>entonces s</w:delText>
         </w:r>
       </w:del>
-      <w:ins w:id="68" w:author="Cesar Carcamo" w:date="2017-05-10T09:40:00Z">
+      <w:ins w:id="67" w:author="Cesar Carcamo" w:date="2017-05-10T09:40:00Z">
         <w:r>
           <w:rPr>
             <w:lang w:val="es-ES"/>
@@ -4759,7 +4844,7 @@
         </w:rPr>
         <w:t xml:space="preserve"> Finalmente, el hecho de que diversas IPRESS oculten información a SUSALUD dificulta el proceso de fiscalización, ya que no hay forma de saber en qu</w:t>
       </w:r>
-      <w:ins w:id="69" w:author="Cesar Carcamo" w:date="2017-05-10T09:40:00Z">
+      <w:ins w:id="68" w:author="Cesar Carcamo" w:date="2017-05-10T09:40:00Z">
         <w:r>
           <w:rPr>
             <w:lang w:val="es-ES"/>
@@ -4767,7 +4852,7 @@
           <w:t>é</w:t>
         </w:r>
       </w:ins>
-      <w:del w:id="70" w:author="Cesar Carcamo" w:date="2017-05-10T09:40:00Z">
+      <w:del w:id="69" w:author="Cesar Carcamo" w:date="2017-05-10T09:40:00Z">
         <w:r>
           <w:rPr>
             <w:lang w:val="es-ES"/>
@@ -4781,7 +4866,7 @@
         </w:rPr>
         <w:t xml:space="preserve"> aspectos est</w:t>
       </w:r>
-      <w:del w:id="71" w:author="Cesar Carcamo" w:date="2017-05-10T09:40:00Z">
+      <w:del w:id="70" w:author="Cesar Carcamo" w:date="2017-05-10T09:40:00Z">
         <w:r>
           <w:rPr>
             <w:lang w:val="es-ES"/>
@@ -4789,7 +4874,7 @@
           <w:delText>a</w:delText>
         </w:r>
       </w:del>
-      <w:ins w:id="72" w:author="Cesar Carcamo" w:date="2017-05-10T09:40:00Z">
+      <w:ins w:id="71" w:author="Cesar Carcamo" w:date="2017-05-10T09:40:00Z">
         <w:r>
           <w:rPr>
             <w:lang w:val="es-ES"/>
@@ -4803,7 +4888,7 @@
         </w:rPr>
         <w:t xml:space="preserve"> mejorando y en qu</w:t>
       </w:r>
-      <w:ins w:id="73" w:author="Cesar Carcamo" w:date="2017-05-10T09:40:00Z">
+      <w:ins w:id="72" w:author="Cesar Carcamo" w:date="2017-05-10T09:40:00Z">
         <w:r>
           <w:rPr>
             <w:lang w:val="es-ES"/>
@@ -4811,7 +4896,7 @@
           <w:t>é</w:t>
         </w:r>
       </w:ins>
-      <w:del w:id="74" w:author="Cesar Carcamo" w:date="2017-05-10T09:40:00Z">
+      <w:del w:id="73" w:author="Cesar Carcamo" w:date="2017-05-10T09:40:00Z">
         <w:r>
           <w:rPr>
             <w:lang w:val="es-ES"/>
@@ -4825,7 +4910,7 @@
         </w:rPr>
         <w:t xml:space="preserve"> aspectos </w:t>
       </w:r>
-      <w:del w:id="75" w:author="Cesar Carcamo" w:date="2017-05-10T09:41:00Z">
+      <w:del w:id="74" w:author="Cesar Carcamo" w:date="2017-05-10T09:41:00Z">
         <w:r>
           <w:rPr>
             <w:lang w:val="es-ES"/>
@@ -4839,7 +4924,7 @@
         </w:rPr>
         <w:t>cada IPRESS</w:t>
       </w:r>
-      <w:ins w:id="76" w:author="Cesar Carcamo" w:date="2017-05-10T09:41:00Z">
+      <w:ins w:id="75" w:author="Cesar Carcamo" w:date="2017-05-10T09:41:00Z">
         <w:r>
           <w:rPr>
             <w:lang w:val="es-ES"/>
@@ -4914,7 +4999,7 @@
         </w:rPr>
         <w:t xml:space="preserve">se presentaron en el punto anterior, se pueden encontrar varias formas de mejorar el sistema teniendo en cuenta tanto las necesidades de los asegurados como la de las IPRESS y SUSALUD. </w:t>
       </w:r>
-      <w:del w:id="77" w:author="Cesar Carcamo" w:date="2017-05-10T09:43:00Z">
+      <w:del w:id="76" w:author="Cesar Carcamo" w:date="2017-05-10T09:43:00Z">
         <w:r>
           <w:rPr>
             <w:lang w:val="es-ES"/>
@@ -4922,7 +5007,7 @@
           <w:delText>Con u</w:delText>
         </w:r>
       </w:del>
-      <w:ins w:id="78" w:author="Cesar Carcamo" w:date="2017-05-10T09:43:00Z">
+      <w:ins w:id="77" w:author="Cesar Carcamo" w:date="2017-05-10T09:43:00Z">
         <w:r>
           <w:rPr>
             <w:lang w:val="es-ES"/>
@@ -4936,7 +5021,7 @@
         </w:rPr>
         <w:t xml:space="preserve">n sistema centralizado administrado por SUSALUD, en el cual cada IPRESS </w:t>
       </w:r>
-      <w:del w:id="79" w:author="Cesar Carcamo" w:date="2017-05-10T09:43:00Z">
+      <w:del w:id="78" w:author="Cesar Carcamo" w:date="2017-05-10T09:43:00Z">
         <w:r>
           <w:rPr>
             <w:lang w:val="es-ES"/>
@@ -4944,7 +5029,7 @@
           <w:delText>tenga como</w:delText>
         </w:r>
       </w:del>
-      <w:ins w:id="80" w:author="Cesar Carcamo" w:date="2017-05-10T09:43:00Z">
+      <w:ins w:id="79" w:author="Cesar Carcamo" w:date="2017-05-10T09:43:00Z">
         <w:r>
           <w:rPr>
             <w:lang w:val="es-ES"/>
@@ -4964,7 +5049,7 @@
         </w:rPr>
         <w:t xml:space="preserve"> conforme van llegando y </w:t>
       </w:r>
-      <w:del w:id="81" w:author="Cesar Carcamo" w:date="2017-05-10T09:43:00Z">
+      <w:del w:id="80" w:author="Cesar Carcamo" w:date="2017-05-10T09:43:00Z">
         <w:r>
           <w:rPr>
             <w:lang w:val="es-ES"/>
@@ -4978,7 +5063,7 @@
         </w:rPr>
         <w:t xml:space="preserve">pueda colocar el procedimiento que se realiza para solucionar cada reclamo, podría </w:t>
       </w:r>
-      <w:del w:id="82" w:author="Cesar Carcamo" w:date="2017-05-10T09:43:00Z">
+      <w:del w:id="81" w:author="Cesar Carcamo" w:date="2017-05-10T09:43:00Z">
         <w:r>
           <w:rPr>
             <w:lang w:val="es-ES"/>
@@ -4986,7 +5071,7 @@
           <w:delText xml:space="preserve">solucionar </w:delText>
         </w:r>
       </w:del>
-      <w:ins w:id="83" w:author="Cesar Carcamo" w:date="2017-05-10T09:43:00Z">
+      <w:ins w:id="82" w:author="Cesar Carcamo" w:date="2017-05-10T09:43:00Z">
         <w:r>
           <w:rPr>
             <w:lang w:val="es-ES"/>
@@ -5000,7 +5085,7 @@
         </w:rPr>
         <w:t>mucho la carga fiscalizadora de SUSALUD</w:t>
       </w:r>
-      <w:ins w:id="84" w:author="Cesar Carcamo" w:date="2017-05-10T09:43:00Z">
+      <w:ins w:id="83" w:author="Cesar Carcamo" w:date="2017-05-10T09:43:00Z">
         <w:r>
           <w:rPr>
             <w:lang w:val="es-ES"/>
@@ -5008,7 +5093,7 @@
           <w:t>. Con este sistema</w:t>
         </w:r>
       </w:ins>
-      <w:del w:id="85" w:author="Cesar Carcamo" w:date="2017-05-10T09:44:00Z">
+      <w:del w:id="84" w:author="Cesar Carcamo" w:date="2017-05-10T09:44:00Z">
         <w:r>
           <w:rPr>
             <w:lang w:val="es-ES"/>
@@ -5016,7 +5101,7 @@
           <w:delText xml:space="preserve"> ya</w:delText>
         </w:r>
       </w:del>
-      <w:ins w:id="86" w:author="Cesar Carcamo" w:date="2017-05-10T09:44:00Z">
+      <w:ins w:id="85" w:author="Cesar Carcamo" w:date="2017-05-10T09:44:00Z">
         <w:r>
           <w:rPr>
             <w:lang w:val="es-ES"/>
@@ -5024,7 +5109,7 @@
           <w:t xml:space="preserve"> se </w:t>
         </w:r>
       </w:ins>
-      <w:del w:id="87" w:author="Cesar Carcamo" w:date="2017-05-10T09:44:00Z">
+      <w:del w:id="86" w:author="Cesar Carcamo" w:date="2017-05-10T09:44:00Z">
         <w:r>
           <w:rPr>
             <w:lang w:val="es-ES"/>
@@ -5038,7 +5123,7 @@
         </w:rPr>
         <w:t>podría</w:t>
       </w:r>
-      <w:del w:id="88" w:author="Cesar Carcamo" w:date="2017-05-10T09:44:00Z">
+      <w:del w:id="87" w:author="Cesar Carcamo" w:date="2017-05-10T09:44:00Z">
         <w:r>
           <w:rPr>
             <w:lang w:val="es-ES"/>
@@ -5052,7 +5137,7 @@
         </w:rPr>
         <w:t xml:space="preserve"> revisar desde una computadora todo lo relacionado a los reclamos presentados ante</w:t>
       </w:r>
-      <w:ins w:id="89" w:author="Cesar Carcamo" w:date="2017-05-10T09:44:00Z">
+      <w:ins w:id="88" w:author="Cesar Carcamo" w:date="2017-05-10T09:44:00Z">
         <w:r>
           <w:rPr>
             <w:lang w:val="es-ES"/>
@@ -5262,8 +5347,44 @@
           <w:lang w:val="es-ES"/>
         </w:rPr>
         <w:lastRenderedPageBreak/>
-        <w:t>Existen diversos métodos para medición de productos tecnológicos, uno de los más resaltantes es el llamado Technology Acceptance Model</w:t>
-      </w:r>
+        <w:t xml:space="preserve">Existen diversos métodos para medición de productos tecnológicos, uno de los más resaltantes es el llamado </w:t>
+      </w:r>
+      <w:proofErr w:type="spellStart"/>
+      <w:r>
+        <w:rPr>
+          <w:lang w:val="es-ES"/>
+        </w:rPr>
+        <w:t>Technology</w:t>
+      </w:r>
+      <w:proofErr w:type="spellEnd"/>
+      <w:r>
+        <w:rPr>
+          <w:lang w:val="es-ES"/>
+        </w:rPr>
+        <w:t xml:space="preserve"> </w:t>
+      </w:r>
+      <w:proofErr w:type="spellStart"/>
+      <w:r>
+        <w:rPr>
+          <w:lang w:val="es-ES"/>
+        </w:rPr>
+        <w:t>Acceptance</w:t>
+      </w:r>
+      <w:proofErr w:type="spellEnd"/>
+      <w:r>
+        <w:rPr>
+          <w:lang w:val="es-ES"/>
+        </w:rPr>
+        <w:t xml:space="preserve"> </w:t>
+      </w:r>
+      <w:proofErr w:type="spellStart"/>
+      <w:r>
+        <w:rPr>
+          <w:lang w:val="es-ES"/>
+        </w:rPr>
+        <w:t>Model</w:t>
+      </w:r>
+      <w:proofErr w:type="spellEnd"/>
       <w:r>
         <w:rPr>
           <w:lang w:val="es-ES"/>
@@ -5337,11 +5458,47 @@
         </w:rPr>
         <w:t xml:space="preserve"> en el modelo </w:t>
       </w:r>
-      <w:r>
-        <w:rPr>
-          <w:lang w:val="es-ES"/>
-        </w:rPr>
-        <w:t>Theory of Reasoned Action (TRA). E</w:t>
+      <w:proofErr w:type="spellStart"/>
+      <w:r>
+        <w:rPr>
+          <w:lang w:val="es-ES"/>
+        </w:rPr>
+        <w:t>Theory</w:t>
+      </w:r>
+      <w:proofErr w:type="spellEnd"/>
+      <w:r>
+        <w:rPr>
+          <w:lang w:val="es-ES"/>
+        </w:rPr>
+        <w:t xml:space="preserve"> of </w:t>
+      </w:r>
+      <w:proofErr w:type="spellStart"/>
+      <w:r>
+        <w:rPr>
+          <w:lang w:val="es-ES"/>
+        </w:rPr>
+        <w:t>Reasoned</w:t>
+      </w:r>
+      <w:proofErr w:type="spellEnd"/>
+      <w:r>
+        <w:rPr>
+          <w:lang w:val="es-ES"/>
+        </w:rPr>
+        <w:t xml:space="preserve"> </w:t>
+      </w:r>
+      <w:proofErr w:type="spellStart"/>
+      <w:r>
+        <w:rPr>
+          <w:lang w:val="es-ES"/>
+        </w:rPr>
+        <w:t>Action</w:t>
+      </w:r>
+      <w:proofErr w:type="spellEnd"/>
+      <w:r>
+        <w:rPr>
+          <w:lang w:val="es-ES"/>
+        </w:rPr>
+        <w:t xml:space="preserve"> (TRA). E</w:t>
       </w:r>
       <w:r>
         <w:rPr>
@@ -5531,7 +5688,35 @@
         <w:rPr>
           <w:lang w:val="es-ES"/>
         </w:rPr>
-        <w:t xml:space="preserve">escribe la usabilidad percibida (perceived uselfuness, </w:t>
+        <w:t>escribe la usabilidad percibida (</w:t>
+      </w:r>
+      <w:proofErr w:type="spellStart"/>
+      <w:r>
+        <w:rPr>
+          <w:lang w:val="es-ES"/>
+        </w:rPr>
+        <w:t>perceived</w:t>
+      </w:r>
+      <w:proofErr w:type="spellEnd"/>
+      <w:r>
+        <w:rPr>
+          <w:lang w:val="es-ES"/>
+        </w:rPr>
+        <w:t xml:space="preserve"> </w:t>
+      </w:r>
+      <w:proofErr w:type="spellStart"/>
+      <w:r>
+        <w:rPr>
+          <w:lang w:val="es-ES"/>
+        </w:rPr>
+        <w:t>uselfuness</w:t>
+      </w:r>
+      <w:proofErr w:type="spellEnd"/>
+      <w:r>
+        <w:rPr>
+          <w:lang w:val="es-ES"/>
+        </w:rPr>
+        <w:t xml:space="preserve">, </w:t>
       </w:r>
       <w:r>
         <w:rPr>
@@ -5555,7 +5740,35 @@
         <w:rPr>
           <w:lang w:val="es-ES"/>
         </w:rPr>
-        <w:t xml:space="preserve">y la facilidad de uso (perceived ease of use, </w:t>
+        <w:t>y la facilidad de uso (</w:t>
+      </w:r>
+      <w:proofErr w:type="spellStart"/>
+      <w:r>
+        <w:rPr>
+          <w:lang w:val="es-ES"/>
+        </w:rPr>
+        <w:t>perceived</w:t>
+      </w:r>
+      <w:proofErr w:type="spellEnd"/>
+      <w:r>
+        <w:rPr>
+          <w:lang w:val="es-ES"/>
+        </w:rPr>
+        <w:t xml:space="preserve"> </w:t>
+      </w:r>
+      <w:proofErr w:type="spellStart"/>
+      <w:r>
+        <w:rPr>
+          <w:lang w:val="es-ES"/>
+        </w:rPr>
+        <w:t>ease</w:t>
+      </w:r>
+      <w:proofErr w:type="spellEnd"/>
+      <w:r>
+        <w:rPr>
+          <w:lang w:val="es-ES"/>
+        </w:rPr>
+        <w:t xml:space="preserve"> of use, </w:t>
       </w:r>
       <w:r>
         <w:rPr>
@@ -5619,13 +5832,41 @@
         <w:rPr>
           <w:lang w:val="es-ES"/>
         </w:rPr>
-        <w:t xml:space="preserve"> Comportamiento de Uso (Behavior</w:t>
-      </w:r>
-      <w:r>
-        <w:rPr>
-          <w:lang w:val="es-ES"/>
-        </w:rPr>
-        <w:t xml:space="preserve">al Intention of Use, BI) que se define como la actitud de una persona en usar cierto sistema (A) y </w:t>
+        <w:t xml:space="preserve"> Comportamiento de Uso (</w:t>
+      </w:r>
+      <w:proofErr w:type="spellStart"/>
+      <w:r>
+        <w:rPr>
+          <w:lang w:val="es-ES"/>
+        </w:rPr>
+        <w:t>Behavior</w:t>
+      </w:r>
+      <w:r>
+        <w:rPr>
+          <w:lang w:val="es-ES"/>
+        </w:rPr>
+        <w:t>al</w:t>
+      </w:r>
+      <w:proofErr w:type="spellEnd"/>
+      <w:r>
+        <w:rPr>
+          <w:lang w:val="es-ES"/>
+        </w:rPr>
+        <w:t xml:space="preserve"> </w:t>
+      </w:r>
+      <w:proofErr w:type="spellStart"/>
+      <w:r>
+        <w:rPr>
+          <w:lang w:val="es-ES"/>
+        </w:rPr>
+        <w:t>Intention</w:t>
+      </w:r>
+      <w:proofErr w:type="spellEnd"/>
+      <w:r>
+        <w:rPr>
+          <w:lang w:val="es-ES"/>
+        </w:rPr>
+        <w:t xml:space="preserve"> of Use, BI) que se define como la actitud de una persona en usar cierto sistema (A) y </w:t>
       </w:r>
       <w:r>
         <w:rPr>
@@ -6089,7 +6330,7 @@
         </w:rPr>
         <w:t xml:space="preserve"> SUSALUD a través de su sistema actual</w:t>
       </w:r>
-      <w:del w:id="90" w:author="Cesar Carcamo" w:date="2017-05-10T09:45:00Z">
+      <w:del w:id="89" w:author="Cesar Carcamo" w:date="2017-05-10T09:45:00Z">
         <w:r>
           <w:rPr>
             <w:lang w:val="es-ES"/>
@@ -6113,7 +6354,7 @@
         </w:numPr>
         <w:jc w:val="both"/>
       </w:pPr>
-      <w:del w:id="91" w:author="Cesar Carcamo" w:date="2017-05-10T09:46:00Z">
+      <w:del w:id="90" w:author="Cesar Carcamo" w:date="2017-05-10T09:46:00Z">
         <w:r>
           <w:rPr>
             <w:lang w:val="es-ES"/>
@@ -6121,7 +6362,8 @@
           <w:delText>Evalua</w:delText>
         </w:r>
       </w:del>
-      <w:ins w:id="92" w:author="Cesar Carcamo" w:date="2017-05-10T09:46:00Z">
+      <w:proofErr w:type="spellStart"/>
+      <w:ins w:id="91" w:author="Cesar Carcamo" w:date="2017-05-10T09:46:00Z">
         <w:r>
           <w:rPr>
             <w:lang w:val="es-ES"/>
@@ -6129,7 +6371,8 @@
           <w:t>Compararar</w:t>
         </w:r>
       </w:ins>
-      <w:del w:id="93" w:author="Cesar Carcamo" w:date="2017-05-10T09:46:00Z">
+      <w:proofErr w:type="spellEnd"/>
+      <w:del w:id="92" w:author="Cesar Carcamo" w:date="2017-05-10T09:46:00Z">
         <w:r>
           <w:rPr>
             <w:lang w:val="es-ES"/>
@@ -6143,7 +6386,7 @@
         </w:rPr>
         <w:t xml:space="preserve"> </w:t>
       </w:r>
-      <w:del w:id="94" w:author="Cesar Carcamo" w:date="2017-05-10T09:46:00Z">
+      <w:del w:id="93" w:author="Cesar Carcamo" w:date="2017-05-10T09:46:00Z">
         <w:r>
           <w:rPr>
             <w:lang w:val="es-ES"/>
@@ -6157,7 +6400,7 @@
         </w:rPr>
         <w:t xml:space="preserve">el sistema propuesto </w:t>
       </w:r>
-      <w:del w:id="95" w:author="Cesar Carcamo" w:date="2017-05-10T09:46:00Z">
+      <w:del w:id="94" w:author="Cesar Carcamo" w:date="2017-05-10T09:46:00Z">
         <w:r>
           <w:rPr>
             <w:lang w:val="es-ES"/>
@@ -6165,7 +6408,7 @@
           <w:delText xml:space="preserve">vs </w:delText>
         </w:r>
       </w:del>
-      <w:ins w:id="96" w:author="Cesar Carcamo" w:date="2017-05-10T09:46:00Z">
+      <w:ins w:id="95" w:author="Cesar Carcamo" w:date="2017-05-10T09:46:00Z">
         <w:r>
           <w:rPr>
             <w:lang w:val="es-ES"/>
@@ -6179,7 +6422,7 @@
           <w:t xml:space="preserve"> </w:t>
         </w:r>
       </w:ins>
-      <w:del w:id="97" w:author="Cesar Carcamo" w:date="2017-05-10T09:46:00Z">
+      <w:del w:id="96" w:author="Cesar Carcamo" w:date="2017-05-10T09:46:00Z">
         <w:r>
           <w:rPr>
             <w:lang w:val="es-ES"/>
@@ -6187,7 +6430,7 @@
           <w:delText>S</w:delText>
         </w:r>
       </w:del>
-      <w:ins w:id="98" w:author="Cesar Carcamo" w:date="2017-05-10T09:46:00Z">
+      <w:ins w:id="97" w:author="Cesar Carcamo" w:date="2017-05-10T09:46:00Z">
         <w:r>
           <w:rPr>
             <w:lang w:val="es-ES"/>
@@ -6291,7 +6534,7 @@
         </w:rPr>
         <w:t xml:space="preserve">Este es un estudio de usabilidad, donde se evaluará el producto tecnológico planteado mediante pruebas </w:t>
       </w:r>
-      <w:ins w:id="99" w:author="Cesar Carcamo" w:date="2017-05-10T09:50:00Z">
+      <w:ins w:id="98" w:author="Cesar Carcamo" w:date="2017-05-10T09:50:00Z">
         <w:r>
           <w:rPr>
             <w:lang w:val="es-ES"/>
@@ -6299,7 +6542,7 @@
           <w:t>dirigidas a</w:t>
         </w:r>
       </w:ins>
-      <w:del w:id="100" w:author="Cesar Carcamo" w:date="2017-05-10T09:50:00Z">
+      <w:del w:id="99" w:author="Cesar Carcamo" w:date="2017-05-10T09:50:00Z">
         <w:r>
           <w:rPr>
             <w:lang w:val="es-ES"/>
@@ -6313,7 +6556,7 @@
         </w:rPr>
         <w:t xml:space="preserve"> los propios usuarios del sistema</w:t>
       </w:r>
-      <w:ins w:id="101" w:author="Cesar Carcamo" w:date="2017-05-10T09:50:00Z">
+      <w:ins w:id="100" w:author="Cesar Carcamo" w:date="2017-05-10T09:50:00Z">
         <w:r>
           <w:rPr>
             <w:lang w:val="es-ES"/>
@@ -6327,7 +6570,7 @@
         </w:rPr>
         <w:t xml:space="preserve"> midiendo la capacidad del sistema </w:t>
       </w:r>
-      <w:del w:id="102" w:author="Cesar Carcamo" w:date="2017-05-10T09:50:00Z">
+      <w:del w:id="101" w:author="Cesar Carcamo" w:date="2017-05-10T09:50:00Z">
         <w:r>
           <w:rPr>
             <w:lang w:val="es-ES"/>
@@ -6335,7 +6578,7 @@
           <w:delText>en</w:delText>
         </w:r>
       </w:del>
-      <w:ins w:id="103" w:author="Cesar Carcamo" w:date="2017-05-10T09:50:00Z">
+      <w:ins w:id="102" w:author="Cesar Carcamo" w:date="2017-05-10T09:50:00Z">
         <w:r>
           <w:rPr>
             <w:lang w:val="es-ES"/>
@@ -6349,7 +6592,7 @@
         </w:rPr>
         <w:t xml:space="preserve"> cumplir el objetivo </w:t>
       </w:r>
-      <w:del w:id="104" w:author="Cesar Carcamo" w:date="2017-05-10T09:50:00Z">
+      <w:del w:id="103" w:author="Cesar Carcamo" w:date="2017-05-10T09:50:00Z">
         <w:r>
           <w:rPr>
             <w:lang w:val="es-ES"/>
@@ -6357,7 +6600,7 @@
           <w:delText xml:space="preserve">por </w:delText>
         </w:r>
       </w:del>
-      <w:ins w:id="105" w:author="Cesar Carcamo" w:date="2017-05-10T09:50:00Z">
+      <w:ins w:id="104" w:author="Cesar Carcamo" w:date="2017-05-10T09:50:00Z">
         <w:r>
           <w:rPr>
             <w:lang w:val="es-ES"/>
@@ -6420,7 +6663,7 @@
         </w:rPr>
         <w:t xml:space="preserve">Esta tesis plantea el uso de un sistema de información web centralizado que será propiedad de SUSALUD, el cual se manejaría por </w:t>
       </w:r>
-      <w:del w:id="106" w:author="Cesar Carcamo" w:date="2017-05-10T09:50:00Z">
+      <w:del w:id="105" w:author="Cesar Carcamo" w:date="2017-05-10T09:50:00Z">
         <w:r>
           <w:rPr>
             <w:lang w:val="es-ES"/>
@@ -6428,7 +6671,7 @@
           <w:delText>i</w:delText>
         </w:r>
       </w:del>
-      <w:ins w:id="107" w:author="Cesar Carcamo" w:date="2017-05-10T09:50:00Z">
+      <w:ins w:id="106" w:author="Cesar Carcamo" w:date="2017-05-10T09:50:00Z">
         <w:r>
           <w:rPr>
             <w:lang w:val="es-ES"/>
@@ -6454,7 +6697,7 @@
         </w:rPr>
         <w:t xml:space="preserve">. </w:t>
       </w:r>
-      <w:del w:id="108" w:author="Cesar Carcamo" w:date="2017-05-10T09:53:00Z">
+      <w:del w:id="107" w:author="Cesar Carcamo" w:date="2017-05-10T09:53:00Z">
         <w:r>
           <w:rPr>
             <w:lang w:val="es-ES"/>
@@ -6462,7 +6705,7 @@
           <w:delText>Con e</w:delText>
         </w:r>
       </w:del>
-      <w:ins w:id="109" w:author="Cesar Carcamo" w:date="2017-05-10T09:53:00Z">
+      <w:ins w:id="108" w:author="Cesar Carcamo" w:date="2017-05-10T09:53:00Z">
         <w:r>
           <w:rPr>
             <w:lang w:val="es-ES"/>
@@ -6476,7 +6719,7 @@
         </w:rPr>
         <w:t>ste sistema web, podría</w:t>
       </w:r>
-      <w:ins w:id="110" w:author="Cesar Carcamo" w:date="2017-05-10T09:54:00Z">
+      <w:ins w:id="109" w:author="Cesar Carcamo" w:date="2017-05-10T09:54:00Z">
         <w:r>
           <w:rPr>
             <w:lang w:val="es-ES"/>
@@ -6484,7 +6727,7 @@
           <w:t xml:space="preserve"> ser accedido por todos los actores en el proceso de reclamo, desde  </w:t>
         </w:r>
       </w:ins>
-      <w:ins w:id="111" w:author="Cesar Carcamo" w:date="2017-05-10T09:55:00Z">
+      <w:ins w:id="110" w:author="Cesar Carcamo" w:date="2017-05-10T09:55:00Z">
         <w:r>
           <w:rPr>
             <w:lang w:val="es-ES"/>
@@ -6492,7 +6735,7 @@
           <w:t>asegurados</w:t>
         </w:r>
       </w:ins>
-      <w:del w:id="112" w:author="Cesar Carcamo" w:date="2017-05-10T09:54:00Z">
+      <w:del w:id="111" w:author="Cesar Carcamo" w:date="2017-05-10T09:54:00Z">
         <w:r>
           <w:rPr>
             <w:lang w:val="es-ES"/>
@@ -6500,7 +6743,7 @@
           <w:delText xml:space="preserve">n </w:delText>
         </w:r>
       </w:del>
-      <w:ins w:id="113" w:author="Cesar Carcamo" w:date="2017-05-10T09:54:00Z">
+      <w:ins w:id="112" w:author="Cesar Carcamo" w:date="2017-05-10T09:54:00Z">
         <w:r>
           <w:rPr>
             <w:lang w:val="es-ES"/>
@@ -6508,7 +6751,7 @@
           <w:t xml:space="preserve"> </w:t>
         </w:r>
       </w:ins>
-      <w:ins w:id="114" w:author="Cesar Carcamo" w:date="2017-05-10T09:55:00Z">
+      <w:ins w:id="113" w:author="Cesar Carcamo" w:date="2017-05-10T09:55:00Z">
         <w:r>
           <w:rPr>
             <w:lang w:val="es-ES"/>
@@ -6516,7 +6759,7 @@
           <w:t xml:space="preserve">en </w:t>
         </w:r>
       </w:ins>
-      <w:ins w:id="115" w:author="Cesar Carcamo" w:date="2017-05-10T09:54:00Z">
+      <w:ins w:id="114" w:author="Cesar Carcamo" w:date="2017-05-10T09:54:00Z">
         <w:r>
           <w:rPr>
             <w:lang w:val="es-ES"/>
@@ -6524,7 +6767,7 @@
           <w:t xml:space="preserve">lugares remotos, </w:t>
         </w:r>
       </w:ins>
-      <w:del w:id="116" w:author="Cesar Carcamo" w:date="2017-05-10T09:55:00Z">
+      <w:del w:id="115" w:author="Cesar Carcamo" w:date="2017-05-10T09:55:00Z">
         <w:r>
           <w:rPr>
             <w:lang w:val="es-ES"/>
@@ -6538,7 +6781,7 @@
         </w:rPr>
         <w:t>hasta SUSALUD como entidad fiscalizadora. Las acciones que podría</w:t>
       </w:r>
-      <w:del w:id="117" w:author="Cesar Carcamo" w:date="2017-05-10T09:55:00Z">
+      <w:del w:id="116" w:author="Cesar Carcamo" w:date="2017-05-10T09:55:00Z">
         <w:r>
           <w:rPr>
             <w:lang w:val="es-ES"/>
@@ -6640,7 +6883,7 @@
         </w:rPr>
         <w:t>Directores Generales de IPRESS espec</w:t>
       </w:r>
-      <w:ins w:id="118" w:author="Cesar Carcamo" w:date="2017-05-10T09:56:00Z">
+      <w:ins w:id="117" w:author="Cesar Carcamo" w:date="2017-05-10T09:56:00Z">
         <w:r>
           <w:rPr>
             <w:lang w:val="es-ES"/>
@@ -6648,7 +6891,7 @@
           <w:t>í</w:t>
         </w:r>
       </w:ins>
-      <w:del w:id="119" w:author="Cesar Carcamo" w:date="2017-05-10T09:56:00Z">
+      <w:del w:id="118" w:author="Cesar Carcamo" w:date="2017-05-10T09:56:00Z">
         <w:r>
           <w:rPr>
             <w:lang w:val="es-ES"/>
@@ -6748,7 +6991,7 @@
         </w:rPr>
         <w:t xml:space="preserve">n a </w:t>
       </w:r>
-      <w:ins w:id="120" w:author="Cesar Carcamo" w:date="2017-05-10T09:56:00Z">
+      <w:ins w:id="119" w:author="Cesar Carcamo" w:date="2017-05-10T09:56:00Z">
         <w:r>
           <w:rPr>
             <w:lang w:val="es-ES"/>
@@ -6756,7 +6999,7 @@
           <w:t>I</w:t>
         </w:r>
       </w:ins>
-      <w:del w:id="121" w:author="Cesar Carcamo" w:date="2017-05-10T09:56:00Z">
+      <w:del w:id="120" w:author="Cesar Carcamo" w:date="2017-05-10T09:56:00Z">
         <w:r>
           <w:rPr>
             <w:lang w:val="es-ES"/>
@@ -6798,7 +7041,7 @@
         </w:rPr>
         <w:t xml:space="preserve">En el sistema web planteado, los usuarios podrán realizar todas las acciones </w:t>
       </w:r>
-      <w:ins w:id="122" w:author="Cesar Carcamo" w:date="2017-05-10T09:57:00Z">
+      <w:ins w:id="121" w:author="Cesar Carcamo" w:date="2017-05-10T09:57:00Z">
         <w:r>
           <w:rPr>
             <w:lang w:val="es-ES"/>
@@ -6806,7 +7049,7 @@
           <w:t xml:space="preserve">correspondientes a </w:t>
         </w:r>
       </w:ins>
-      <w:del w:id="123" w:author="Cesar Carcamo" w:date="2017-05-10T09:57:00Z">
+      <w:del w:id="122" w:author="Cesar Carcamo" w:date="2017-05-10T09:57:00Z">
         <w:r>
           <w:rPr>
             <w:lang w:val="es-ES"/>
@@ -6820,7 +7063,7 @@
         </w:rPr>
         <w:t xml:space="preserve">su tipo de usuario </w:t>
       </w:r>
-      <w:del w:id="124" w:author="Cesar Carcamo" w:date="2017-05-10T09:58:00Z">
+      <w:del w:id="123" w:author="Cesar Carcamo" w:date="2017-05-10T09:58:00Z">
         <w:r>
           <w:rPr>
             <w:lang w:val="es-ES"/>
@@ -6890,7 +7133,7 @@
         </w:rPr>
         <w:t>usca proponer un diseño de un sistema. Una vez terminad</w:t>
       </w:r>
-      <w:ins w:id="125" w:author="Cesar Carcamo" w:date="2017-05-10T09:58:00Z">
+      <w:ins w:id="124" w:author="Cesar Carcamo" w:date="2017-05-10T09:58:00Z">
         <w:r>
           <w:rPr>
             <w:lang w:val="es-ES"/>
@@ -6898,7 +7141,7 @@
           <w:t>a</w:t>
         </w:r>
       </w:ins>
-      <w:del w:id="126" w:author="Cesar Carcamo" w:date="2017-05-10T09:58:00Z">
+      <w:del w:id="125" w:author="Cesar Carcamo" w:date="2017-05-10T09:58:00Z">
         <w:r>
           <w:rPr>
             <w:lang w:val="es-ES"/>
@@ -6912,7 +7155,7 @@
         </w:rPr>
         <w:t>s l</w:t>
       </w:r>
-      <w:ins w:id="127" w:author="Cesar Carcamo" w:date="2017-05-10T09:58:00Z">
+      <w:ins w:id="126" w:author="Cesar Carcamo" w:date="2017-05-10T09:58:00Z">
         <w:r>
           <w:rPr>
             <w:lang w:val="es-ES"/>
@@ -6920,7 +7163,7 @@
           <w:t xml:space="preserve">as evaluaciones </w:t>
         </w:r>
       </w:ins>
-      <w:del w:id="128" w:author="Cesar Carcamo" w:date="2017-05-10T09:58:00Z">
+      <w:del w:id="127" w:author="Cesar Carcamo" w:date="2017-05-10T09:58:00Z">
         <w:r>
           <w:rPr>
             <w:lang w:val="es-ES"/>
@@ -6934,7 +7177,7 @@
         </w:rPr>
         <w:t>de los prototipos por el usuario, se entregar</w:t>
       </w:r>
-      <w:del w:id="129" w:author="Cesar Carcamo" w:date="2017-05-10T09:58:00Z">
+      <w:del w:id="128" w:author="Cesar Carcamo" w:date="2017-05-10T09:58:00Z">
         <w:r>
           <w:rPr>
             <w:lang w:val="es-ES"/>
@@ -6942,7 +7185,7 @@
           <w:delText>a</w:delText>
         </w:r>
       </w:del>
-      <w:ins w:id="130" w:author="Cesar Carcamo" w:date="2017-05-10T09:58:00Z">
+      <w:ins w:id="129" w:author="Cesar Carcamo" w:date="2017-05-10T09:58:00Z">
         <w:r>
           <w:rPr>
             <w:lang w:val="es-ES"/>
@@ -6950,7 +7193,7 @@
           <w:t>á</w:t>
         </w:r>
       </w:ins>
-      <w:del w:id="131" w:author="Cesar Carcamo" w:date="2017-05-10T09:58:00Z">
+      <w:del w:id="130" w:author="Cesar Carcamo" w:date="2017-05-10T09:58:00Z">
         <w:r>
           <w:rPr>
             <w:lang w:val="es-ES"/>
@@ -6964,7 +7207,7 @@
         </w:rPr>
         <w:t xml:space="preserve"> la plantilla respectiva con un informe resumen de los resultados encontrados tanto en la investigación de usuarios como en </w:t>
       </w:r>
-      <w:ins w:id="132" w:author="Cesar Carcamo" w:date="2017-05-10T09:59:00Z">
+      <w:ins w:id="131" w:author="Cesar Carcamo" w:date="2017-05-10T09:59:00Z">
         <w:r>
           <w:rPr>
             <w:lang w:val="es-ES"/>
@@ -6972,7 +7215,7 @@
           <w:t xml:space="preserve">la evaluación </w:t>
         </w:r>
       </w:ins>
-      <w:del w:id="133" w:author="Cesar Carcamo" w:date="2017-05-10T09:59:00Z">
+      <w:del w:id="132" w:author="Cesar Carcamo" w:date="2017-05-10T09:59:00Z">
         <w:r>
           <w:rPr>
             <w:lang w:val="es-ES"/>
@@ -6986,7 +7229,7 @@
         </w:rPr>
         <w:t xml:space="preserve">de prototipos. No se </w:t>
       </w:r>
-      <w:ins w:id="134" w:author="Cesar Carcamo" w:date="2017-05-10T09:59:00Z">
+      <w:ins w:id="133" w:author="Cesar Carcamo" w:date="2017-05-10T09:59:00Z">
         <w:r>
           <w:rPr>
             <w:lang w:val="es-ES"/>
@@ -7000,7 +7243,7 @@
         </w:rPr>
         <w:t>entrega</w:t>
       </w:r>
-      <w:del w:id="135" w:author="Cesar Carcamo" w:date="2017-05-10T09:59:00Z">
+      <w:del w:id="134" w:author="Cesar Carcamo" w:date="2017-05-10T09:59:00Z">
         <w:r>
           <w:rPr>
             <w:lang w:val="es-ES"/>
@@ -7008,7 +7251,7 @@
           <w:delText>rá</w:delText>
         </w:r>
       </w:del>
-      <w:ins w:id="136" w:author="Cesar Carcamo" w:date="2017-05-10T09:59:00Z">
+      <w:ins w:id="135" w:author="Cesar Carcamo" w:date="2017-05-10T09:59:00Z">
         <w:r>
           <w:rPr>
             <w:lang w:val="es-ES"/>
@@ -7106,7 +7349,7 @@
         </w:rPr>
         <w:t>La investigación de usuarios se realizará mediante entrevistas a profundidad, donde se entrevistara</w:t>
       </w:r>
-      <w:del w:id="137" w:author="Cesar Carcamo" w:date="2017-05-10T10:00:00Z">
+      <w:del w:id="136" w:author="Cesar Carcamo" w:date="2017-05-10T10:00:00Z">
         <w:r>
           <w:rPr>
             <w:lang w:val="es-ES"/>
@@ -7120,7 +7363,7 @@
         </w:rPr>
         <w:t xml:space="preserve"> a los diversos usuarios del sistema para poder reconocer principalmente cu</w:t>
       </w:r>
-      <w:ins w:id="138" w:author="Cesar Carcamo" w:date="2017-05-10T10:00:00Z">
+      <w:ins w:id="137" w:author="Cesar Carcamo" w:date="2017-05-10T10:00:00Z">
         <w:r>
           <w:rPr>
             <w:lang w:val="es-ES"/>
@@ -7128,7 +7371,7 @@
           <w:t>á</w:t>
         </w:r>
       </w:ins>
-      <w:del w:id="139" w:author="Cesar Carcamo" w:date="2017-05-10T10:00:00Z">
+      <w:del w:id="138" w:author="Cesar Carcamo" w:date="2017-05-10T10:00:00Z">
         <w:r>
           <w:rPr>
             <w:lang w:val="es-ES"/>
@@ -7142,7 +7385,7 @@
         </w:rPr>
         <w:t>les son sus diversas metas y necesidades sobre el sistema. De estas entrevistas se puede</w:t>
       </w:r>
-      <w:del w:id="140" w:author="Cesar Carcamo" w:date="2017-05-10T10:00:00Z">
+      <w:del w:id="139" w:author="Cesar Carcamo" w:date="2017-05-10T10:00:00Z">
         <w:r>
           <w:rPr>
             <w:lang w:val="es-ES"/>
@@ -7156,7 +7399,7 @@
         </w:rPr>
         <w:t xml:space="preserve"> sacar </w:t>
       </w:r>
-      <w:del w:id="141" w:author="Cesar Carcamo" w:date="2017-05-10T10:00:00Z">
+      <w:del w:id="140" w:author="Cesar Carcamo" w:date="2017-05-10T10:00:00Z">
         <w:r>
           <w:rPr>
             <w:lang w:val="es-ES"/>
@@ -7170,7 +7413,7 @@
         </w:rPr>
         <w:t>requerimientos que tenga</w:t>
       </w:r>
-      <w:del w:id="142" w:author="Cesar Carcamo" w:date="2017-05-10T10:00:00Z">
+      <w:del w:id="141" w:author="Cesar Carcamo" w:date="2017-05-10T10:00:00Z">
         <w:r>
           <w:rPr>
             <w:lang w:val="es-ES"/>
@@ -7190,7 +7433,7 @@
         </w:rPr>
         <w:t xml:space="preserve">acorde </w:t>
       </w:r>
-      <w:del w:id="143" w:author="Cesar Carcamo" w:date="2017-05-10T10:00:00Z">
+      <w:del w:id="142" w:author="Cesar Carcamo" w:date="2017-05-10T10:00:00Z">
         <w:r>
           <w:rPr>
             <w:lang w:val="es-ES"/>
@@ -7225,12 +7468,14 @@
           <w:lang w:val="es-ES"/>
         </w:rPr>
       </w:pPr>
+      <w:proofErr w:type="spellStart"/>
       <w:r>
         <w:rPr>
           <w:lang w:val="es-ES"/>
         </w:rPr>
         <w:t>Prototipado</w:t>
       </w:r>
+      <w:proofErr w:type="spellEnd"/>
     </w:p>
     <w:p>
       <w:pPr>
@@ -7259,11 +7504,12 @@
         </w:rPr>
         <w:t xml:space="preserve">, se comenzarán a hacer diversos </w:t>
       </w:r>
+      <w:proofErr w:type="spellStart"/>
       <w:r>
         <w:rPr>
           <w:i/>
           <w:lang w:val="es-ES"/>
-          <w:rPrChange w:id="144" w:author="Cesar Carcamo" w:date="2017-05-10T10:01:00Z">
+          <w:rPrChange w:id="143" w:author="Cesar Carcamo" w:date="2017-05-10T10:01:00Z">
             <w:rPr>
               <w:lang w:val="es-ES"/>
             </w:rPr>
@@ -7271,13 +7517,14 @@
         </w:rPr>
         <w:t>wireframes</w:t>
       </w:r>
+      <w:proofErr w:type="spellEnd"/>
       <w:r>
         <w:rPr>
           <w:lang w:val="es-ES"/>
         </w:rPr>
         <w:t xml:space="preserve"> en papel para poder determinar el mejor diseño que requerirá cada p</w:t>
       </w:r>
-      <w:ins w:id="145" w:author="Cesar Carcamo" w:date="2017-05-10T10:01:00Z">
+      <w:ins w:id="144" w:author="Cesar Carcamo" w:date="2017-05-10T10:01:00Z">
         <w:r>
           <w:rPr>
             <w:lang w:val="es-ES"/>
@@ -7285,7 +7532,7 @@
           <w:t>á</w:t>
         </w:r>
       </w:ins>
-      <w:del w:id="146" w:author="Cesar Carcamo" w:date="2017-05-10T10:01:00Z">
+      <w:del w:id="145" w:author="Cesar Carcamo" w:date="2017-05-10T10:01:00Z">
         <w:r>
           <w:rPr>
             <w:lang w:val="es-ES"/>
@@ -7299,7 +7546,7 @@
         </w:rPr>
         <w:t>gina del sistema</w:t>
       </w:r>
-      <w:del w:id="147" w:author="Cesar Carcamo" w:date="2017-05-10T10:01:00Z">
+      <w:del w:id="146" w:author="Cesar Carcamo" w:date="2017-05-10T10:01:00Z">
         <w:r>
           <w:rPr>
             <w:lang w:val="es-ES"/>
@@ -7307,7 +7554,7 @@
           <w:delText>,</w:delText>
         </w:r>
       </w:del>
-      <w:ins w:id="148" w:author="Cesar Carcamo" w:date="2017-05-10T10:01:00Z">
+      <w:ins w:id="147" w:author="Cesar Carcamo" w:date="2017-05-10T10:01:00Z">
         <w:r>
           <w:rPr>
             <w:lang w:val="es-ES"/>
@@ -7321,7 +7568,7 @@
         </w:rPr>
         <w:t xml:space="preserve"> </w:t>
       </w:r>
-      <w:del w:id="149" w:author="Cesar Carcamo" w:date="2017-05-10T10:01:00Z">
+      <w:del w:id="148" w:author="Cesar Carcamo" w:date="2017-05-10T10:01:00Z">
         <w:r>
           <w:rPr>
             <w:lang w:val="es-ES"/>
@@ -7329,7 +7576,7 @@
           <w:delText>c</w:delText>
         </w:r>
       </w:del>
-      <w:ins w:id="150" w:author="Cesar Carcamo" w:date="2017-05-10T10:01:00Z">
+      <w:ins w:id="149" w:author="Cesar Carcamo" w:date="2017-05-10T10:01:00Z">
         <w:r>
           <w:rPr>
             <w:lang w:val="es-ES"/>
@@ -7341,9 +7588,23 @@
         <w:rPr>
           <w:lang w:val="es-ES"/>
         </w:rPr>
-        <w:t>on estos wireframes se podrá determinar cu</w:t>
-      </w:r>
-      <w:del w:id="151" w:author="Cesar Carcamo" w:date="2017-05-10T10:01:00Z">
+        <w:t xml:space="preserve">on estos </w:t>
+      </w:r>
+      <w:proofErr w:type="spellStart"/>
+      <w:r>
+        <w:rPr>
+          <w:lang w:val="es-ES"/>
+        </w:rPr>
+        <w:t>wireframes</w:t>
+      </w:r>
+      <w:proofErr w:type="spellEnd"/>
+      <w:r>
+        <w:rPr>
+          <w:lang w:val="es-ES"/>
+        </w:rPr>
+        <w:t xml:space="preserve"> se podrá determinar cu</w:t>
+      </w:r>
+      <w:del w:id="150" w:author="Cesar Carcamo" w:date="2017-05-10T10:01:00Z">
         <w:r>
           <w:rPr>
             <w:lang w:val="es-ES"/>
@@ -7351,7 +7612,7 @@
           <w:delText>a</w:delText>
         </w:r>
       </w:del>
-      <w:ins w:id="152" w:author="Cesar Carcamo" w:date="2017-05-10T10:01:00Z">
+      <w:ins w:id="151" w:author="Cesar Carcamo" w:date="2017-05-10T10:01:00Z">
         <w:r>
           <w:rPr>
             <w:lang w:val="es-ES"/>
@@ -7403,7 +7664,7 @@
         </w:rPr>
         <w:t>Se utilizará</w:t>
       </w:r>
-      <w:del w:id="153" w:author="Cesar Carcamo" w:date="2017-05-10T10:03:00Z">
+      <w:del w:id="152" w:author="Cesar Carcamo" w:date="2017-05-10T10:03:00Z">
         <w:r>
           <w:rPr>
             <w:lang w:val="es-ES"/>
@@ -7415,9 +7676,23 @@
         <w:rPr>
           <w:lang w:val="es-ES"/>
         </w:rPr>
-        <w:t xml:space="preserve"> herramientas para prototipado </w:t>
-      </w:r>
-      <w:ins w:id="154" w:author="Cesar Carcamo" w:date="2017-05-10T10:03:00Z">
+        <w:t xml:space="preserve"> herramientas para </w:t>
+      </w:r>
+      <w:proofErr w:type="spellStart"/>
+      <w:r>
+        <w:rPr>
+          <w:lang w:val="es-ES"/>
+        </w:rPr>
+        <w:t>prototipado</w:t>
+      </w:r>
+      <w:proofErr w:type="spellEnd"/>
+      <w:r>
+        <w:rPr>
+          <w:lang w:val="es-ES"/>
+        </w:rPr>
+        <w:t xml:space="preserve"> </w:t>
+      </w:r>
+      <w:ins w:id="153" w:author="Cesar Carcamo" w:date="2017-05-10T10:03:00Z">
         <w:r>
           <w:rPr>
             <w:lang w:val="es-ES"/>
@@ -7429,9 +7704,23 @@
         <w:rPr>
           <w:lang w:val="es-ES"/>
         </w:rPr>
-        <w:t xml:space="preserve">como Justinmind, </w:t>
-      </w:r>
-      <w:del w:id="155" w:author="Cesar Carcamo" w:date="2017-05-10T10:03:00Z">
+        <w:t xml:space="preserve">como </w:t>
+      </w:r>
+      <w:proofErr w:type="spellStart"/>
+      <w:r>
+        <w:rPr>
+          <w:lang w:val="es-ES"/>
+        </w:rPr>
+        <w:t>Justinmind</w:t>
+      </w:r>
+      <w:proofErr w:type="spellEnd"/>
+      <w:r>
+        <w:rPr>
+          <w:lang w:val="es-ES"/>
+        </w:rPr>
+        <w:t xml:space="preserve">, </w:t>
+      </w:r>
+      <w:del w:id="154" w:author="Cesar Carcamo" w:date="2017-05-10T10:03:00Z">
         <w:r>
           <w:rPr>
             <w:lang w:val="es-ES"/>
@@ -7439,7 +7728,7 @@
           <w:delText xml:space="preserve">donde </w:delText>
         </w:r>
       </w:del>
-      <w:ins w:id="156" w:author="Cesar Carcamo" w:date="2017-05-10T10:03:00Z">
+      <w:ins w:id="155" w:author="Cesar Carcamo" w:date="2017-05-10T10:03:00Z">
         <w:r>
           <w:rPr>
             <w:lang w:val="es-ES"/>
@@ -7453,7 +7742,7 @@
         </w:rPr>
         <w:t xml:space="preserve">se puede crear un prototipo funcional del sistema. Con estos prototipos funcionales, se podrá fácilmente probar el sistema y </w:t>
       </w:r>
-      <w:ins w:id="157" w:author="Cesar Carcamo" w:date="2017-05-10T10:04:00Z">
+      <w:ins w:id="156" w:author="Cesar Carcamo" w:date="2017-05-10T10:04:00Z">
         <w:r>
           <w:rPr>
             <w:lang w:val="es-ES"/>
@@ -7461,7 +7750,7 @@
           <w:t>identificar</w:t>
         </w:r>
       </w:ins>
-      <w:del w:id="158" w:author="Cesar Carcamo" w:date="2017-05-10T10:04:00Z">
+      <w:del w:id="157" w:author="Cesar Carcamo" w:date="2017-05-10T10:04:00Z">
         <w:r>
           <w:rPr>
             <w:lang w:val="es-ES"/>
@@ -7475,7 +7764,7 @@
         </w:rPr>
         <w:t xml:space="preserve"> posibles errores de diseño que </w:t>
       </w:r>
-      <w:del w:id="159" w:author="Cesar Carcamo" w:date="2017-05-10T10:04:00Z">
+      <w:del w:id="158" w:author="Cesar Carcamo" w:date="2017-05-10T10:04:00Z">
         <w:r>
           <w:rPr>
             <w:lang w:val="es-ES"/>
@@ -7483,7 +7772,7 @@
           <w:delText>no permitan</w:delText>
         </w:r>
       </w:del>
-      <w:ins w:id="160" w:author="Cesar Carcamo" w:date="2017-05-10T10:04:00Z">
+      <w:ins w:id="159" w:author="Cesar Carcamo" w:date="2017-05-10T10:04:00Z">
         <w:r>
           <w:rPr>
             <w:lang w:val="es-ES"/>
@@ -7497,7 +7786,7 @@
         </w:rPr>
         <w:t xml:space="preserve"> a los diversos usuarios</w:t>
       </w:r>
-      <w:del w:id="161" w:author="Cesar Carcamo" w:date="2017-05-10T10:04:00Z">
+      <w:del w:id="160" w:author="Cesar Carcamo" w:date="2017-05-10T10:04:00Z">
         <w:r>
           <w:rPr>
             <w:lang w:val="es-ES"/>
@@ -7511,7 +7800,7 @@
         </w:rPr>
         <w:t xml:space="preserve"> realizar una tarea espec</w:t>
       </w:r>
-      <w:del w:id="162" w:author="Cesar Carcamo" w:date="2017-05-10T10:04:00Z">
+      <w:del w:id="161" w:author="Cesar Carcamo" w:date="2017-05-10T10:04:00Z">
         <w:r>
           <w:rPr>
             <w:lang w:val="es-ES"/>
@@ -7519,7 +7808,7 @@
           <w:delText>i</w:delText>
         </w:r>
       </w:del>
-      <w:ins w:id="163" w:author="Cesar Carcamo" w:date="2017-05-10T10:04:00Z">
+      <w:ins w:id="162" w:author="Cesar Carcamo" w:date="2017-05-10T10:04:00Z">
         <w:r>
           <w:rPr>
             <w:lang w:val="es-ES"/>
@@ -7554,12 +7843,28 @@
           <w:lang w:val="es-ES"/>
         </w:rPr>
       </w:pPr>
-      <w:r>
-        <w:rPr>
-          <w:lang w:val="es-ES"/>
-        </w:rPr>
-        <w:t>User testing</w:t>
-      </w:r>
+      <w:proofErr w:type="spellStart"/>
+      <w:r>
+        <w:rPr>
+          <w:lang w:val="es-ES"/>
+        </w:rPr>
+        <w:t>User</w:t>
+      </w:r>
+      <w:proofErr w:type="spellEnd"/>
+      <w:r>
+        <w:rPr>
+          <w:lang w:val="es-ES"/>
+        </w:rPr>
+        <w:t xml:space="preserve"> </w:t>
+      </w:r>
+      <w:proofErr w:type="spellStart"/>
+      <w:r>
+        <w:rPr>
+          <w:lang w:val="es-ES"/>
+        </w:rPr>
+        <w:t>testing</w:t>
+      </w:r>
+      <w:proofErr w:type="spellEnd"/>
     </w:p>
     <w:p>
       <w:pPr>
@@ -7582,7 +7887,7 @@
         </w:rPr>
         <w:t>Para realizar l</w:t>
       </w:r>
-      <w:del w:id="164" w:author="Cesar Carcamo" w:date="2017-05-10T10:04:00Z">
+      <w:del w:id="163" w:author="Cesar Carcamo" w:date="2017-05-10T10:04:00Z">
         <w:r>
           <w:rPr>
             <w:lang w:val="es-ES"/>
@@ -7590,7 +7895,7 @@
           <w:delText>os testeos</w:delText>
         </w:r>
       </w:del>
-      <w:ins w:id="165" w:author="Cesar Carcamo" w:date="2017-05-10T10:04:00Z">
+      <w:ins w:id="164" w:author="Cesar Carcamo" w:date="2017-05-10T10:04:00Z">
         <w:r>
           <w:rPr>
             <w:lang w:val="es-ES"/>
@@ -7649,7 +7954,7 @@
         </w:rPr>
         <w:t>Resolución de tareas: Se definirá una tarea espec</w:t>
       </w:r>
-      <w:ins w:id="166" w:author="Cesar Carcamo" w:date="2017-05-10T10:05:00Z">
+      <w:ins w:id="165" w:author="Cesar Carcamo" w:date="2017-05-10T10:05:00Z">
         <w:r>
           <w:rPr>
             <w:lang w:val="es-ES"/>
@@ -7657,7 +7962,7 @@
           <w:t>í</w:t>
         </w:r>
       </w:ins>
-      <w:del w:id="167" w:author="Cesar Carcamo" w:date="2017-05-10T10:05:00Z">
+      <w:del w:id="166" w:author="Cesar Carcamo" w:date="2017-05-10T10:05:00Z">
         <w:r>
           <w:rPr>
             <w:lang w:val="es-ES"/>
@@ -7818,26 +8123,26 @@
         </w:numPr>
         <w:jc w:val="both"/>
         <w:rPr>
+          <w:lang w:val="es-ES"/>
+        </w:rPr>
+      </w:pPr>
+      <w:bookmarkStart w:id="167" w:name="_GoBack"/>
+      <w:bookmarkEnd w:id="167"/>
+      <w:r>
+        <w:rPr>
+          <w:lang w:val="es-ES"/>
+        </w:rPr>
+        <w:t>Entrevistas a profundidad</w:t>
+      </w:r>
+    </w:p>
+    <w:p>
+      <w:pPr>
+        <w:jc w:val="both"/>
+        <w:rPr>
           <w:highlight w:val="green"/>
           <w:lang w:val="es-ES"/>
         </w:rPr>
       </w:pPr>
-      <w:r>
-        <w:rPr>
-          <w:highlight w:val="green"/>
-          <w:lang w:val="es-ES"/>
-        </w:rPr>
-        <w:t>Entrevistas a profundidad</w:t>
-      </w:r>
-    </w:p>
-    <w:p>
-      <w:pPr>
-        <w:jc w:val="both"/>
-        <w:rPr>
-          <w:highlight w:val="green"/>
-          <w:lang w:val="es-ES"/>
-        </w:rPr>
-      </w:pPr>
     </w:p>
     <w:p>
       <w:pPr>
@@ -7868,7 +8173,13 @@
         <w:rPr>
           <w:lang w:val="es-ES"/>
         </w:rPr>
-        <w:t xml:space="preserve"> en el proyecto, estos usuarios finales incluyen:</w:t>
+        <w:t xml:space="preserve"> en el pr</w:t>
+      </w:r>
+      <w:r>
+        <w:rPr>
+          <w:lang w:val="es-ES"/>
+        </w:rPr>
+        <w:t>oyecto, estos usuarios finales son:</w:t>
       </w:r>
     </w:p>
     <w:p>
@@ -7974,7 +8285,13 @@
         <w:rPr>
           <w:lang w:val="es-ES"/>
         </w:rPr>
-        <w:t>Se entrevistara a 2 personas que se encuentren en</w:t>
+        <w:t>Se entrevistará</w:t>
+      </w:r>
+      <w:r>
+        <w:rPr>
+          <w:lang w:val="es-ES"/>
+        </w:rPr>
+        <w:t xml:space="preserve"> a 2 personas que se encuentren en</w:t>
       </w:r>
       <w:r>
         <w:rPr>
@@ -7986,7 +8303,20 @@
         <w:rPr>
           <w:lang w:val="es-ES"/>
         </w:rPr>
-        <w:t xml:space="preserve"> los roles antes detallados en 2 oportunidades, la primera oportunidad se recogerá percepciones y requerimientos de estos usuarios sobre el sistema que se esta planteando siguiendo la Guía de Entrevista Nº1, con esta entrevista se </w:t>
+        <w:t xml:space="preserve"> los roles antes detallados en 2 oportunidades, la primera oportunidad se recogerá percepciones y requerimientos de estos usuarios sobre el sistema que se esta planteando siguiendo la </w:t>
+      </w:r>
+      <w:r>
+        <w:rPr>
+          <w:highlight w:val="cyan"/>
+          <w:lang w:val="es-ES"/>
+        </w:rPr>
+        <w:t>Guía de Entrevista Nº1,</w:t>
+      </w:r>
+      <w:r>
+        <w:rPr>
+          <w:lang w:val="es-ES"/>
+        </w:rPr>
+        <w:t xml:space="preserve"> con esta entrevista se </w:t>
       </w:r>
       <w:r>
         <w:rPr>
@@ -8022,7 +8352,46 @@
         <w:rPr>
           <w:lang w:val="es-ES"/>
         </w:rPr>
-        <w:t>, cuando ya se tengan los bocetos finales, se hará la segunda entrevista para mostrar y recopilar información de percepción sobre ellos. Con esta segunda entrevista, se podrán encontrar posibles fallas de diseño para poder solucionarse antes del prototipado final.</w:t>
+        <w:t xml:space="preserve">, cuando ya se tengan los bocetos finales, se hará la segunda entrevista </w:t>
+      </w:r>
+      <w:r>
+        <w:rPr>
+          <w:lang w:val="es-ES"/>
+        </w:rPr>
+        <w:t xml:space="preserve">siguiendo la </w:t>
+      </w:r>
+      <w:r>
+        <w:rPr>
+          <w:highlight w:val="cyan"/>
+          <w:lang w:val="es-ES"/>
+        </w:rPr>
+        <w:t>Guía de Entrevista Nº2</w:t>
+      </w:r>
+      <w:r>
+        <w:rPr>
+          <w:lang w:val="es-ES"/>
+        </w:rPr>
+        <w:t xml:space="preserve"> </w:t>
+      </w:r>
+      <w:r>
+        <w:rPr>
+          <w:lang w:val="es-ES"/>
+        </w:rPr>
+        <w:t xml:space="preserve">para mostrar y recopilar información de percepción sobre ellos. Con esta segunda entrevista, se podrán encontrar posibles fallas de diseño para poder solucionarse antes del </w:t>
+      </w:r>
+      <w:proofErr w:type="spellStart"/>
+      <w:r>
+        <w:rPr>
+          <w:lang w:val="es-ES"/>
+        </w:rPr>
+        <w:t>prototipado</w:t>
+      </w:r>
+      <w:proofErr w:type="spellEnd"/>
+      <w:r>
+        <w:rPr>
+          <w:lang w:val="es-ES"/>
+        </w:rPr>
+        <w:t xml:space="preserve"> final.</w:t>
       </w:r>
     </w:p>
     <w:p>
@@ -8045,11 +8414,19 @@
           <w:lang w:val="es-ES"/>
         </w:rPr>
       </w:pPr>
-      <w:r>
-        <w:rPr>
-          <w:lang w:val="es-ES"/>
-        </w:rPr>
-        <w:t>Testing de prototipos</w:t>
+      <w:proofErr w:type="spellStart"/>
+      <w:r>
+        <w:rPr>
+          <w:lang w:val="es-ES"/>
+        </w:rPr>
+        <w:t>Testing</w:t>
+      </w:r>
+      <w:proofErr w:type="spellEnd"/>
+      <w:r>
+        <w:rPr>
+          <w:lang w:val="es-ES"/>
+        </w:rPr>
+        <w:t xml:space="preserve"> de prototipos</w:t>
       </w:r>
       <w:r>
         <w:rPr>
@@ -8083,14 +8460,23 @@
         <w:rPr>
           <w:lang w:val="es-ES"/>
         </w:rPr>
-        <w:t>o los diversos usuarios utilizarian</w:t>
-      </w:r>
+        <w:t xml:space="preserve">o los diversos usuarios </w:t>
+      </w:r>
+      <w:proofErr w:type="spellStart"/>
+      <w:r>
+        <w:rPr>
+          <w:lang w:val="es-ES"/>
+        </w:rPr>
+        <w:t>utilizarian</w:t>
+      </w:r>
+      <w:proofErr w:type="spellEnd"/>
       <w:r>
         <w:rPr>
           <w:lang w:val="es-ES"/>
         </w:rPr>
         <w:t xml:space="preserve"> el sistema para realizar las tareas asignadas, se procederá a hacer una grabación sobre el uso del sistema, esta grabación se realizará desde la misma </w:t>
       </w:r>
+      <w:proofErr w:type="spellStart"/>
       <w:r>
         <w:rPr>
           <w:lang w:val="es-ES"/>
@@ -8101,13 +8487,34 @@
         <w:rPr>
           <w:lang w:val="es-ES"/>
         </w:rPr>
-        <w:t xml:space="preserve">ablet donde harán la prueba del prototipo ya que existen herramientas </w:t>
-      </w:r>
-      <w:r>
-        <w:rPr>
-          <w:lang w:val="es-ES"/>
-        </w:rPr>
-        <w:t>como Lookback que permiten grabar tanto la pantalla como video y voz</w:t>
+        <w:t>ablet</w:t>
+      </w:r>
+      <w:proofErr w:type="spellEnd"/>
+      <w:r>
+        <w:rPr>
+          <w:lang w:val="es-ES"/>
+        </w:rPr>
+        <w:t xml:space="preserve"> donde harán la prueba del prototipo ya que existen herramientas </w:t>
+      </w:r>
+      <w:r>
+        <w:rPr>
+          <w:lang w:val="es-ES"/>
+        </w:rPr>
+        <w:t xml:space="preserve">como </w:t>
+      </w:r>
+      <w:proofErr w:type="spellStart"/>
+      <w:r>
+        <w:rPr>
+          <w:lang w:val="es-ES"/>
+        </w:rPr>
+        <w:t>Lookback</w:t>
+      </w:r>
+      <w:proofErr w:type="spellEnd"/>
+      <w:r>
+        <w:rPr>
+          <w:lang w:val="es-ES"/>
+        </w:rPr>
+        <w:t xml:space="preserve"> que permiten grabar tanto la pantalla como video y voz</w:t>
       </w:r>
       <w:del w:id="168" w:author="Cesar Carcamo" w:date="2017-05-10T10:07:00Z">
         <w:r>
@@ -8704,11 +9111,19 @@
                 <w:lang w:val="es-ES"/>
               </w:rPr>
             </w:pPr>
+            <w:proofErr w:type="spellStart"/>
             <w:r>
               <w:rPr>
                 <w:lang w:val="es-ES"/>
               </w:rPr>
-              <w:t>Analisis del sistema actual de SUSALUD</w:t>
+              <w:t>Analisis</w:t>
+            </w:r>
+            <w:proofErr w:type="spellEnd"/>
+            <w:r>
+              <w:rPr>
+                <w:lang w:val="es-ES"/>
+              </w:rPr>
+              <w:t xml:space="preserve"> del sistema actual de SUSALUD</w:t>
             </w:r>
           </w:p>
         </w:tc>
@@ -8863,8 +9278,13 @@
               </w:numPr>
               <w:jc w:val="both"/>
             </w:pPr>
+            <w:proofErr w:type="spellStart"/>
             <w:r>
-              <w:t>Analisis de requerimientos con SUSALUD, IPRESS, Publico general</w:t>
+              <w:t>Analisis</w:t>
+            </w:r>
+            <w:proofErr w:type="spellEnd"/>
+            <w:r>
+              <w:t xml:space="preserve"> de requerimientos con SUSALUD, IPRESS, Publico general</w:t>
             </w:r>
           </w:p>
         </w:tc>
@@ -9019,6 +9439,7 @@
               </w:numPr>
               <w:jc w:val="both"/>
             </w:pPr>
+            <w:proofErr w:type="spellStart"/>
             <w:r>
               <w:t>Identificaci</w:t>
             </w:r>
@@ -9026,7 +9447,14 @@
               <w:rPr>
                 <w:lang w:val="es-ES"/>
               </w:rPr>
-              <w:t>ón de tipos de usuarios</w:t>
+              <w:t>ón</w:t>
+            </w:r>
+            <w:proofErr w:type="spellEnd"/>
+            <w:r>
+              <w:rPr>
+                <w:lang w:val="es-ES"/>
+              </w:rPr>
+              <w:t xml:space="preserve"> de tipos de usuarios</w:t>
             </w:r>
           </w:p>
         </w:tc>
@@ -9352,6 +9780,7 @@
               </w:numPr>
               <w:jc w:val="both"/>
             </w:pPr>
+            <w:proofErr w:type="spellStart"/>
             <w:r>
               <w:t>Investigaci</w:t>
             </w:r>
@@ -9359,7 +9788,14 @@
               <w:rPr>
                 <w:lang w:val="es-ES"/>
               </w:rPr>
-              <w:t>ón de Usuarios</w:t>
+              <w:t>ón</w:t>
+            </w:r>
+            <w:proofErr w:type="spellEnd"/>
+            <w:r>
+              <w:rPr>
+                <w:lang w:val="es-ES"/>
+              </w:rPr>
+              <w:t xml:space="preserve"> de Usuarios</w:t>
             </w:r>
           </w:p>
         </w:tc>
@@ -10459,13 +10895,27 @@
         <w:rPr>
           <w:lang w:val="es-ES"/>
         </w:rPr>
-        <w:t>encuentra financiado por Cienci</w:t>
-      </w:r>
-      <w:r>
-        <w:rPr>
-          <w:lang w:val="es-ES"/>
-        </w:rPr>
-        <w:t>Activa de CONCYTEC</w:t>
+        <w:t xml:space="preserve">encuentra financiado por </w:t>
+      </w:r>
+      <w:proofErr w:type="spellStart"/>
+      <w:r>
+        <w:rPr>
+          <w:lang w:val="es-ES"/>
+        </w:rPr>
+        <w:t>Cienci</w:t>
+      </w:r>
+      <w:r>
+        <w:rPr>
+          <w:lang w:val="es-ES"/>
+        </w:rPr>
+        <w:t>Activa</w:t>
+      </w:r>
+      <w:proofErr w:type="spellEnd"/>
+      <w:r>
+        <w:rPr>
+          <w:lang w:val="es-ES"/>
+        </w:rPr>
+        <w:t xml:space="preserve"> de CONCYTEC</w:t>
       </w:r>
     </w:p>
     <w:p>
@@ -10935,8 +11385,16 @@
               <w:rPr>
                 <w:lang w:val="es-ES"/>
               </w:rPr>
-              <w:t>Programa de prototipado</w:t>
+              <w:t xml:space="preserve">Programa de </w:t>
             </w:r>
+            <w:proofErr w:type="spellStart"/>
+            <w:r>
+              <w:rPr>
+                <w:lang w:val="es-ES"/>
+              </w:rPr>
+              <w:t>prototipado</w:t>
+            </w:r>
+            <w:proofErr w:type="spellEnd"/>
           </w:p>
         </w:tc>
         <w:tc>
@@ -11170,6 +11628,7 @@
           </w:rPrChange>
         </w:rPr>
       </w:pPr>
+      <w:proofErr w:type="spellStart"/>
       <w:r>
         <w:rPr>
           <w:lang w:val="en-US"/>
@@ -11181,6 +11640,7 @@
         </w:rPr>
         <w:t>Referencias</w:t>
       </w:r>
+      <w:proofErr w:type="spellEnd"/>
     </w:p>
     <w:p>
       <w:pPr>
@@ -15701,7 +16161,7 @@
 
 <file path=word/comments.xml><?xml version="1.0" encoding="utf-8"?>
 <w:comments xmlns:wpc="http://schemas.microsoft.com/office/word/2010/wordprocessingCanvas" xmlns:mo="http://schemas.microsoft.com/office/mac/office/2008/main" xmlns:mc="http://schemas.openxmlformats.org/markup-compatibility/2006" xmlns:mv="urn:schemas-microsoft-com:mac:vml" xmlns:o="urn:schemas-microsoft-com:office:office" xmlns:r="http://schemas.openxmlformats.org/officeDocument/2006/relationships" xmlns:m="http://schemas.openxmlformats.org/officeDocument/2006/math" xmlns:v="urn:schemas-microsoft-com:vml" xmlns:wp14="http://schemas.microsoft.com/office/word/2010/wordprocessingDrawing" xmlns:wp="http://schemas.openxmlformats.org/drawingml/2006/wordprocessingDrawing" xmlns:w10="urn:schemas-microsoft-com:office:word" xmlns:w="http://schemas.openxmlformats.org/wordprocessingml/2006/main" xmlns:w14="http://schemas.microsoft.com/office/word/2010/wordml" xmlns:w15="http://schemas.microsoft.com/office/word/2012/wordml" xmlns:wpg="http://schemas.microsoft.com/office/word/2010/wordprocessingGroup" xmlns:wpi="http://schemas.microsoft.com/office/word/2010/wordprocessingInk" xmlns:wne="http://schemas.microsoft.com/office/word/2006/wordml" xmlns:wps="http://schemas.microsoft.com/office/word/2010/wordprocessingShape" mc:Ignorable="w14 w15 wp14">
-  <w:comment w:id="23" w:author="Cesar Carcamo" w:date="2017-05-10T09:26:00Z" w:initials="CCC">
+  <w:comment w:id="22" w:author="Cesar Carcamo" w:date="2017-05-10T09:26:00Z" w:initials="CCC">
     <w:p>
       <w:pPr>
         <w:pStyle w:val="Textocomentario"/>
@@ -20528,7 +20988,7 @@
 </file>
 
 <file path=customXml/itemProps1.xml><?xml version="1.0" encoding="utf-8"?>
-<ds:datastoreItem xmlns:ds="http://schemas.openxmlformats.org/officeDocument/2006/customXml" ds:itemID="{F80A4E26-D4B6-9D49-84AA-CB81E24A851D}">
+<ds:datastoreItem xmlns:ds="http://schemas.openxmlformats.org/officeDocument/2006/customXml" ds:itemID="{7C3A171D-B778-F346-9CCC-22F13DC80930}">
   <ds:schemaRefs>
     <ds:schemaRef ds:uri="http://schemas.openxmlformats.org/officeDocument/2006/bibliography"/>
   </ds:schemaRefs>

</xml_diff>

<commit_message>
Cambios al 24 de mayo
Se arreglo:
1.3.1 Descripción e Importancia de UCD
3.3.2 Diseño y Prototipo
3.3.3 Pruebas de Usuario
3.4.1.2. Pruebas de prototipo de usuarios
3.4.2 Parte cuantitativa
</commit_message>
<xml_diff>
--- a/protocolo.docx
+++ b/protocolo.docx
@@ -2638,7 +2638,25 @@
         <w:rPr>
           <w:lang w:val="es-ES"/>
         </w:rPr>
-        <w:t>requerimientos y metas</w:t>
+        <w:t>requerimiento</w:t>
+      </w:r>
+      <w:r>
+        <w:rPr>
+          <w:lang w:val="es-ES"/>
+        </w:rPr>
+        <w:t>s,</w:t>
+      </w:r>
+      <w:r>
+        <w:rPr>
+          <w:lang w:val="es-ES"/>
+        </w:rPr>
+        <w:t xml:space="preserve"> metas</w:t>
+      </w:r>
+      <w:r>
+        <w:rPr>
+          <w:lang w:val="es-ES"/>
+        </w:rPr>
+        <w:t xml:space="preserve"> y ambiente</w:t>
       </w:r>
       <w:r>
         <w:rPr>
@@ -2746,7 +2764,7 @@
         <w:rPr>
           <w:lang w:val="es-ES"/>
         </w:rPr>
-        <w:instrText>ADDIN CSL_CITATION { "citationItems" : [ { "id" : "ITEM-1", "itemData" : { "ISBN" : "0444705368", "author" : [ { "dropping-particle" : "", "family" : "Heland", "given" : "Martin", "non-dropping-particle" : "", "parse-names" : false, "suffix" : "" } ], "id" : "ITEM-1", "issued" : { "date-parts" : [ [ "1991" ] ] }, "number-of-pages" : "1135", "title" : "HANDBOOK OF HUMAN-COMPUTER INTERACTION", "type" : "book" }, "uris" : [ "http://www.mendeley.com/documents/?uuid=73fd8da4-1bdb-40d8-9580-09b0389a7a20" ] } ], "mendeley" : { "formattedCitation" : "(15)", "plainTextFormattedCitation" : "(15)" }, "properties" : { "noteIndex" : 0 }, "schema" : "https://github.com/citation-style-language/schema/raw/master/csl-citation.json" }</w:instrText>
+        <w:instrText>ADDIN CSL_CITATION { "citationItems" : [ { "id" : "ITEM-1", "itemData" : { "ISBN" : "0444705368", "author" : [ { "dropping-particle" : "", "family" : "Heland", "given" : "Martin", "non-dropping-particle" : "", "parse-names" : false, "suffix" : "" } ], "id" : "ITEM-1", "issued" : { "date-parts" : [ [ "1991" ] ] }, "number-of-pages" : "1135", "title" : "HANDBOOK OF HUMAN-COMPUTER INTERACTION", "type" : "book" }, "uris" : [ "http://www.mendeley.com/documents/?uuid=73fd8da4-1bdb-40d8-9580-09b0389a7a20" ] } ], "mendeley" : { "formattedCitation" : "(15)", "plainTextFormattedCitation" : "(15)", "previouslyFormattedCitation" : "(15)" }, "properties" : { "noteIndex" : 0 }, "schema" : "https://github.com/citation-style-language/schema/raw/master/csl-citation.json" }</w:instrText>
       </w:r>
       <w:r>
         <w:rPr>
@@ -2772,6 +2790,85 @@
           <w:lang w:val="es-ES"/>
         </w:rPr>
         <w:t>.</w:t>
+      </w:r>
+      <w:r>
+        <w:rPr>
+          <w:lang w:val="es-ES"/>
+        </w:rPr>
+        <w:t xml:space="preserve"> Se suele decir que en el diseño centrado en el usuario, el usuario se encuentra en el centro de 2 </w:t>
+      </w:r>
+      <w:r>
+        <w:rPr>
+          <w:lang w:val="es-ES"/>
+        </w:rPr>
+        <w:t>círculos</w:t>
+      </w:r>
+      <w:r>
+        <w:rPr>
+          <w:lang w:val="es-ES"/>
+        </w:rPr>
+        <w:t xml:space="preserve">, donde el circulo interno contiene el contexto, objetivos, entorno y metas; mientras que el circulo externo </w:t>
+      </w:r>
+      <w:r>
+        <w:rPr>
+          <w:lang w:val="es-ES"/>
+        </w:rPr>
+        <w:t xml:space="preserve">contiene </w:t>
+      </w:r>
+      <w:r>
+        <w:rPr>
+          <w:lang w:val="es-ES"/>
+        </w:rPr>
+        <w:t>detalle</w:t>
+      </w:r>
+      <w:r>
+        <w:rPr>
+          <w:lang w:val="es-ES"/>
+        </w:rPr>
+        <w:t>s, contenido, organización y flujo de la tarea</w:t>
+      </w:r>
+      <w:r>
+        <w:rPr>
+          <w:lang w:val="es-ES"/>
+        </w:rPr>
+        <w:fldChar w:fldCharType="begin" w:fldLock="1"/>
+      </w:r>
+      <w:r>
+        <w:rPr>
+          <w:lang w:val="es-ES"/>
+        </w:rPr>
+        <w:instrText>ADDIN CSL_CITATION { "citationItems" : [ { "id" : "ITEM-1", "itemData" : { "URL" : "https://www.w3.org/WAI/redesign/ucd", "accessed" : { "date-parts" : [ [ "2017", "5", "24" ] ] }, "id" : "ITEM-1", "issued" : { "date-parts" : [ [ "0" ] ] }, "title" : "Notes on User Centered Design Process (UCD)", "type" : "webpage" }, "uris" : [ "http://www.mendeley.com/documents/?uuid=be6a254e-3325-3f93-bc63-b3a13cd4d2aa" ] } ], "mendeley" : { "formattedCitation" : "(16)", "plainTextFormattedCitation" : "(16)" }, "properties" : { "noteIndex" : 0 }, "schema" : "https://github.com/citation-style-language/schema/raw/master/csl-citation.json" }</w:instrText>
+      </w:r>
+      <w:r>
+        <w:rPr>
+          <w:lang w:val="es-ES"/>
+        </w:rPr>
+        <w:fldChar w:fldCharType="separate"/>
+      </w:r>
+      <w:r>
+        <w:rPr>
+          <w:noProof/>
+          <w:lang w:val="es-ES"/>
+        </w:rPr>
+        <w:t>(16)</w:t>
+      </w:r>
+      <w:r>
+        <w:rPr>
+          <w:lang w:val="es-ES"/>
+        </w:rPr>
+        <w:fldChar w:fldCharType="end"/>
+      </w:r>
+      <w:r>
+        <w:rPr>
+          <w:lang w:val="es-ES"/>
+        </w:rPr>
+        <w:t xml:space="preserve">. </w:t>
+      </w:r>
+      <w:r>
+        <w:rPr>
+          <w:lang w:val="es-ES"/>
+        </w:rPr>
+        <w:t xml:space="preserve"> </w:t>
       </w:r>
     </w:p>
     <w:p>
@@ -2826,7 +2923,13 @@
         <w:rPr>
           <w:lang w:val="es-ES"/>
         </w:rPr>
-        <w:t xml:space="preserve">Capacidad de Aprendizaje: La medida en que un sistema informático es fácilmente </w:t>
+        <w:t>D</w:t>
+      </w:r>
+      <w:r>
+        <w:rPr>
+          <w:lang w:val="es-ES"/>
+        </w:rPr>
+        <w:t xml:space="preserve">e Aprendizaje: La medida en que un sistema informático es fácilmente </w:t>
       </w:r>
       <w:proofErr w:type="spellStart"/>
       <w:r>
@@ -2878,7 +2981,37 @@
         <w:rPr>
           <w:lang w:val="es-ES"/>
         </w:rPr>
-        <w:t>Capacidad de Memoria: La medida en que un sistema informático es fácil de recordar, haciendo que el usuario no deba re-aprenderlo en cada uso.</w:t>
+        <w:t>D</w:t>
+      </w:r>
+      <w:r>
+        <w:rPr>
+          <w:lang w:val="es-ES"/>
+        </w:rPr>
+        <w:t>e Memoria: La medida en que un sistema informático es fácil de recordar, haciendo que el u</w:t>
+      </w:r>
+      <w:r>
+        <w:rPr>
+          <w:lang w:val="es-ES"/>
+        </w:rPr>
+        <w:t xml:space="preserve">suario no deba re-aprenderlo </w:t>
+      </w:r>
+      <w:r>
+        <w:rPr>
+          <w:lang w:val="es-ES"/>
+        </w:rPr>
+        <w:t>cada</w:t>
+      </w:r>
+      <w:r>
+        <w:rPr>
+          <w:lang w:val="es-ES"/>
+        </w:rPr>
+        <w:t xml:space="preserve"> vez que lo utiliza</w:t>
+      </w:r>
+      <w:r>
+        <w:rPr>
+          <w:lang w:val="es-ES"/>
+        </w:rPr>
+        <w:t>.</w:t>
       </w:r>
     </w:p>
     <w:p>
@@ -2897,7 +3030,31 @@
         <w:rPr>
           <w:lang w:val="es-ES"/>
         </w:rPr>
-        <w:t>Errores: La medida en que un sistema informático tiene pocos tasa de errores y tiene una fácil recuperación de errores producidos por el usuario.</w:t>
+        <w:t>Errores: La medida en que un</w:t>
+      </w:r>
+      <w:r>
+        <w:rPr>
+          <w:lang w:val="es-ES"/>
+        </w:rPr>
+        <w:t xml:space="preserve"> sistema informático tiene poca</w:t>
+      </w:r>
+      <w:r>
+        <w:rPr>
+          <w:lang w:val="es-ES"/>
+        </w:rPr>
+        <w:t xml:space="preserve"> tasa de errores y</w:t>
+      </w:r>
+      <w:r>
+        <w:rPr>
+          <w:lang w:val="es-ES"/>
+        </w:rPr>
+        <w:t xml:space="preserve"> tiene una fácil recuperación ante</w:t>
+      </w:r>
+      <w:r>
+        <w:rPr>
+          <w:lang w:val="es-ES"/>
+        </w:rPr>
+        <w:t xml:space="preserve"> errores producidos por el usuario.</w:t>
       </w:r>
     </w:p>
     <w:p>
@@ -2938,34 +3095,6 @@
         <w:rPr>
           <w:lang w:val="es-ES"/>
         </w:rPr>
-        <w:t xml:space="preserve"> </w:t>
-      </w:r>
-      <w:r>
-        <w:rPr>
-          <w:lang w:val="es-ES"/>
-        </w:rPr>
-        <w:t>El diseñar un sistema pensando principalmente en las necesidades y metas de la empresa, dejando atrás a los usuarios, puede resultar en sistemas informáticos confusos, no-intuitivos y de poca ayuda para sus usuarios finales.</w:t>
-      </w:r>
-    </w:p>
-    <w:p>
-      <w:pPr>
-        <w:jc w:val="both"/>
-        <w:rPr>
-          <w:lang w:val="es-ES"/>
-        </w:rPr>
-      </w:pPr>
-    </w:p>
-    <w:p>
-      <w:pPr>
-        <w:jc w:val="both"/>
-        <w:rPr>
-          <w:lang w:val="es-ES"/>
-        </w:rPr>
-      </w:pPr>
-      <w:r>
-        <w:rPr>
-          <w:lang w:val="es-ES"/>
-        </w:rPr>
         <w:t>La importancia del diseño centrado en el usuario radica en que la misión de comunicar la importancia del sistema planteado ingresa al usuario a través de su interfaz, ya que desde el punto de vista del usuario, la interfaz es el sistema como un todo. Una buena interfaz dirige la atención del usuario a la información importante, hace obvia la tarea del usuario y provee ayuda e información durante el proceso. Una mala interfaz</w:t>
       </w:r>
       <w:r>
@@ -2973,24 +3102,47 @@
           <w:lang w:val="es-ES"/>
         </w:rPr>
         <w:tab/>
-      </w:r>
-      <w:r>
-        <w:rPr>
-          <w:lang w:val="es-ES"/>
-        </w:rPr>
-        <w:t xml:space="preserve"> falla en cumplir con</w:t>
-      </w:r>
-      <w:r>
-        <w:rPr>
-          <w:lang w:val="es-ES"/>
-        </w:rPr>
-        <w:t xml:space="preserve"> estos objetivos </w:t>
-      </w:r>
-      <w:r>
-        <w:rPr>
-          <w:lang w:val="es-ES"/>
-        </w:rPr>
-        <w:t>y desde el punto de vista del usuario, el sistema falla, sin importar que tan buena sea su funcionalidad.</w:t>
+        <w:t xml:space="preserve"> falla en cumplir con estos objetivos y desde el punto de vista del usuario, el sistema falla, sin importar que tan buena sea su funcionalidad.</w:t>
+      </w:r>
+    </w:p>
+    <w:p>
+      <w:pPr>
+        <w:jc w:val="both"/>
+        <w:rPr>
+          <w:lang w:val="es-ES"/>
+        </w:rPr>
+      </w:pPr>
+    </w:p>
+    <w:p>
+      <w:pPr>
+        <w:jc w:val="both"/>
+        <w:rPr>
+          <w:lang w:val="es-ES"/>
+        </w:rPr>
+      </w:pPr>
+      <w:r>
+        <w:rPr>
+          <w:lang w:val="es-ES"/>
+        </w:rPr>
+        <w:t>Cuando se deja atrás a los usuarios, es decir cuando se diseña</w:t>
+      </w:r>
+      <w:r>
+        <w:rPr>
+          <w:lang w:val="es-ES"/>
+        </w:rPr>
+        <w:t xml:space="preserve"> un sistema pensando principalmente en las nec</w:t>
+      </w:r>
+      <w:r>
+        <w:rPr>
+          <w:lang w:val="es-ES"/>
+        </w:rPr>
+        <w:t>esidades y metas de la empresa</w:t>
+      </w:r>
+      <w:r>
+        <w:rPr>
+          <w:lang w:val="es-ES"/>
+        </w:rPr>
+        <w:t>, puede resultar en sistemas informáticos confusos, no-intuitivos y de poca ayuda para sus usuarios finales.</w:t>
       </w:r>
     </w:p>
     <w:p>
@@ -3020,7 +3172,1083 @@
           <w:highlight w:val="green"/>
           <w:lang w:val="es-ES"/>
         </w:rPr>
-        <w:t>Metodologías</w:t>
+        <w:t>Metodología</w:t>
+      </w:r>
+      <w:r>
+        <w:rPr>
+          <w:highlight w:val="green"/>
+          <w:lang w:val="es-ES"/>
+        </w:rPr>
+        <w:fldChar w:fldCharType="begin" w:fldLock="1"/>
+      </w:r>
+      <w:r>
+        <w:rPr>
+          <w:highlight w:val="green"/>
+          <w:lang w:val="es-ES"/>
+        </w:rPr>
+        <w:instrText>ADDIN CSL_CITATION { "citationItems" : [ { "id" : "ITEM-1", "itemData" : { "URL" : "https://think360studio.com/what-is-user-centered-design-approach/", "accessed" : { "date-parts" : [ [ "2017", "5", "24" ] ] }, "id" : "ITEM-1", "issued" : { "date-parts" : [ [ "0" ] ] }, "title" : "What Is User Centered Design (UCD) Approach ?", "type" : "webpage" }, "uris" : [ "http://www.mendeley.com/documents/?uuid=46f211f2-b917-3408-a68f-1fa1180d5cb9" ] } ], "mendeley" : { "formattedCitation" : "(17)", "plainTextFormattedCitation" : "(17)", "previouslyFormattedCitation" : "(16)" }, "properties" : { "noteIndex" : 0 }, "schema" : "https://github.com/citation-style-language/schema/raw/master/csl-citation.json" }</w:instrText>
+      </w:r>
+      <w:r>
+        <w:rPr>
+          <w:highlight w:val="green"/>
+          <w:lang w:val="es-ES"/>
+        </w:rPr>
+        <w:fldChar w:fldCharType="separate"/>
+      </w:r>
+      <w:r>
+        <w:rPr>
+          <w:noProof/>
+          <w:highlight w:val="green"/>
+          <w:lang w:val="es-ES"/>
+        </w:rPr>
+        <w:t>(17)</w:t>
+      </w:r>
+      <w:r>
+        <w:rPr>
+          <w:highlight w:val="green"/>
+          <w:lang w:val="es-ES"/>
+        </w:rPr>
+        <w:fldChar w:fldCharType="end"/>
+      </w:r>
+      <w:r>
+        <w:rPr>
+          <w:highlight w:val="green"/>
+          <w:lang w:val="es-ES"/>
+        </w:rPr>
+        <w:fldChar w:fldCharType="begin" w:fldLock="1"/>
+      </w:r>
+      <w:r>
+        <w:rPr>
+          <w:highlight w:val="green"/>
+          <w:lang w:val="es-ES"/>
+        </w:rPr>
+        <w:instrText>ADDIN CSL_CITATION { "citationItems" : [ { "id" : "ITEM-1", "itemData" : { "URL" : "https://www.w3.org/WAI/redesign/ucd", "accessed" : { "date-parts" : [ [ "2017", "5", "24" ] ] }, "id" : "ITEM-1", "issued" : { "date-parts" : [ [ "0" ] ] }, "title" : "Notes on User Centered Design Process (UCD)", "type" : "webpage" }, "uris" : [ "http://www.mendeley.com/documents/?uuid=be6a254e-3325-3f93-bc63-b3a13cd4d2aa" ] } ], "mendeley" : { "formattedCitation" : "(16)", "plainTextFormattedCitation" : "(16)", "previouslyFormattedCitation" : "(17)" }, "properties" : { "noteIndex" : 0 }, "schema" : "https://github.com/citation-style-language/schema/raw/master/csl-citation.json" }</w:instrText>
+      </w:r>
+      <w:r>
+        <w:rPr>
+          <w:highlight w:val="green"/>
+          <w:lang w:val="es-ES"/>
+        </w:rPr>
+        <w:fldChar w:fldCharType="separate"/>
+      </w:r>
+      <w:r>
+        <w:rPr>
+          <w:noProof/>
+          <w:highlight w:val="green"/>
+          <w:lang w:val="es-ES"/>
+        </w:rPr>
+        <w:t>(16)</w:t>
+      </w:r>
+      <w:r>
+        <w:rPr>
+          <w:highlight w:val="green"/>
+          <w:lang w:val="es-ES"/>
+        </w:rPr>
+        <w:fldChar w:fldCharType="end"/>
+      </w:r>
+      <w:r>
+        <w:rPr>
+          <w:highlight w:val="green"/>
+          <w:lang w:val="es-ES"/>
+        </w:rPr>
+        <w:fldChar w:fldCharType="begin" w:fldLock="1"/>
+      </w:r>
+      <w:r>
+        <w:rPr>
+          <w:highlight w:val="green"/>
+          <w:lang w:val="es-ES"/>
+        </w:rPr>
+        <w:instrText>ADDIN CSL_CITATION { "citationItems" : [ { "id" : "ITEM-1", "itemData" : { "URL" : "http://www.modernanalyst.com/Careers/InterviewQuestions/tabid/128/ID/2191/Describe-the-User-Centered-Design-methodology.aspx", "accessed" : { "date-parts" : [ [ "2017", "5", "24" ] ] }, "id" : "ITEM-1", "issued" : { "date-parts" : [ [ "0" ] ] }, "title" : "Describe the User Centered Design methodology", "type" : "webpage" }, "uris" : [ "http://www.mendeley.com/documents/?uuid=67757dbc-0a67-3a13-a273-9d3105e73b51" ] } ], "mendeley" : { "formattedCitation" : "(18)", "plainTextFormattedCitation" : "(18)", "previouslyFormattedCitation" : "(18)" }, "properties" : { "noteIndex" : 0 }, "schema" : "https://github.com/citation-style-language/schema/raw/master/csl-citation.json" }</w:instrText>
+      </w:r>
+      <w:r>
+        <w:rPr>
+          <w:highlight w:val="green"/>
+          <w:lang w:val="es-ES"/>
+        </w:rPr>
+        <w:fldChar w:fldCharType="separate"/>
+      </w:r>
+      <w:r>
+        <w:rPr>
+          <w:noProof/>
+          <w:highlight w:val="green"/>
+          <w:lang w:val="es-ES"/>
+        </w:rPr>
+        <w:t>(18)</w:t>
+      </w:r>
+      <w:r>
+        <w:rPr>
+          <w:highlight w:val="green"/>
+          <w:lang w:val="es-ES"/>
+        </w:rPr>
+        <w:fldChar w:fldCharType="end"/>
+      </w:r>
+      <w:r>
+        <w:rPr>
+          <w:highlight w:val="green"/>
+          <w:lang w:val="es-ES"/>
+        </w:rPr>
+        <w:t xml:space="preserve"> </w:t>
+      </w:r>
+    </w:p>
+    <w:p>
+      <w:pPr>
+        <w:jc w:val="both"/>
+        <w:rPr>
+          <w:highlight w:val="green"/>
+          <w:lang w:val="es-ES"/>
+        </w:rPr>
+      </w:pPr>
+    </w:p>
+    <w:p>
+      <w:pPr>
+        <w:jc w:val="both"/>
+        <w:rPr>
+          <w:highlight w:val="green"/>
+          <w:lang w:val="es-ES"/>
+        </w:rPr>
+      </w:pPr>
+      <w:r>
+        <w:rPr>
+          <w:highlight w:val="green"/>
+          <w:lang w:val="es-ES"/>
+        </w:rPr>
+        <w:t>La metodología que se utiliza para diseño centrado en el usuario, tiene 3 componentes principales:</w:t>
+      </w:r>
+    </w:p>
+    <w:p>
+      <w:pPr>
+        <w:jc w:val="both"/>
+        <w:rPr>
+          <w:highlight w:val="green"/>
+          <w:lang w:val="es-ES"/>
+        </w:rPr>
+      </w:pPr>
+    </w:p>
+    <w:p>
+      <w:pPr>
+        <w:pStyle w:val="Prrafodelista"/>
+        <w:numPr>
+          <w:ilvl w:val="0"/>
+          <w:numId w:val="29"/>
+        </w:numPr>
+        <w:jc w:val="both"/>
+        <w:rPr>
+          <w:highlight w:val="green"/>
+          <w:lang w:val="es-ES"/>
+        </w:rPr>
+      </w:pPr>
+      <w:r>
+        <w:rPr>
+          <w:highlight w:val="green"/>
+          <w:lang w:val="es-ES"/>
+        </w:rPr>
+        <w:t xml:space="preserve">Análisis: Se recopila información </w:t>
+      </w:r>
+      <w:r>
+        <w:rPr>
+          <w:highlight w:val="green"/>
+          <w:lang w:val="es-ES"/>
+        </w:rPr>
+        <w:t xml:space="preserve">sobre el contexto de uso </w:t>
+      </w:r>
+      <w:r>
+        <w:rPr>
+          <w:highlight w:val="green"/>
+          <w:lang w:val="es-ES"/>
+        </w:rPr>
+        <w:t xml:space="preserve">y </w:t>
+      </w:r>
+      <w:r>
+        <w:rPr>
+          <w:highlight w:val="green"/>
+          <w:lang w:val="es-ES"/>
+        </w:rPr>
+        <w:t xml:space="preserve">los </w:t>
+      </w:r>
+      <w:r>
+        <w:rPr>
+          <w:highlight w:val="green"/>
+          <w:lang w:val="es-ES"/>
+        </w:rPr>
+        <w:t>requerimientos específicos para el sistema, tiene a su vez 3 componentes:</w:t>
+      </w:r>
+    </w:p>
+    <w:p>
+      <w:pPr>
+        <w:pStyle w:val="Prrafodelista"/>
+        <w:numPr>
+          <w:ilvl w:val="1"/>
+          <w:numId w:val="29"/>
+        </w:numPr>
+        <w:jc w:val="both"/>
+        <w:rPr>
+          <w:highlight w:val="green"/>
+          <w:lang w:val="es-ES"/>
+        </w:rPr>
+      </w:pPr>
+      <w:r>
+        <w:rPr>
+          <w:highlight w:val="green"/>
+          <w:lang w:val="es-ES"/>
+        </w:rPr>
+        <w:t>Análisis</w:t>
+      </w:r>
+      <w:r>
+        <w:rPr>
+          <w:highlight w:val="green"/>
+          <w:lang w:val="es-ES"/>
+        </w:rPr>
+        <w:t xml:space="preserve"> corporativo:</w:t>
+      </w:r>
+    </w:p>
+    <w:p>
+      <w:pPr>
+        <w:pStyle w:val="Prrafodelista"/>
+        <w:numPr>
+          <w:ilvl w:val="2"/>
+          <w:numId w:val="29"/>
+        </w:numPr>
+        <w:jc w:val="both"/>
+        <w:rPr>
+          <w:highlight w:val="green"/>
+          <w:lang w:val="es-ES"/>
+        </w:rPr>
+      </w:pPr>
+      <w:r>
+        <w:rPr>
+          <w:highlight w:val="green"/>
+          <w:lang w:val="es-ES"/>
+        </w:rPr>
+        <w:t>Meta corporativa.</w:t>
+      </w:r>
+    </w:p>
+    <w:p>
+      <w:pPr>
+        <w:pStyle w:val="Prrafodelista"/>
+        <w:numPr>
+          <w:ilvl w:val="2"/>
+          <w:numId w:val="29"/>
+        </w:numPr>
+        <w:jc w:val="both"/>
+        <w:rPr>
+          <w:highlight w:val="green"/>
+          <w:lang w:val="es-ES"/>
+        </w:rPr>
+      </w:pPr>
+      <w:r>
+        <w:rPr>
+          <w:highlight w:val="green"/>
+          <w:lang w:val="es-ES"/>
+        </w:rPr>
+        <w:t>Requerimientos corporativos.</w:t>
+      </w:r>
+    </w:p>
+    <w:p>
+      <w:pPr>
+        <w:pStyle w:val="Prrafodelista"/>
+        <w:numPr>
+          <w:ilvl w:val="2"/>
+          <w:numId w:val="29"/>
+        </w:numPr>
+        <w:jc w:val="both"/>
+        <w:rPr>
+          <w:highlight w:val="green"/>
+          <w:lang w:val="es-ES"/>
+        </w:rPr>
+      </w:pPr>
+      <w:r>
+        <w:rPr>
+          <w:highlight w:val="green"/>
+          <w:lang w:val="es-ES"/>
+        </w:rPr>
+        <w:t>Imagen que la empresa desea proyectar a través del sistema.</w:t>
+      </w:r>
+    </w:p>
+    <w:p>
+      <w:pPr>
+        <w:pStyle w:val="Prrafodelista"/>
+        <w:numPr>
+          <w:ilvl w:val="2"/>
+          <w:numId w:val="29"/>
+        </w:numPr>
+        <w:jc w:val="both"/>
+        <w:rPr>
+          <w:highlight w:val="green"/>
+          <w:lang w:val="es-ES"/>
+        </w:rPr>
+      </w:pPr>
+      <w:r>
+        <w:rPr>
+          <w:highlight w:val="green"/>
+          <w:lang w:val="es-ES"/>
+        </w:rPr>
+        <w:t>Desafíos y Limitaciones.</w:t>
+      </w:r>
+    </w:p>
+    <w:p>
+      <w:pPr>
+        <w:pStyle w:val="Prrafodelista"/>
+        <w:numPr>
+          <w:ilvl w:val="1"/>
+          <w:numId w:val="29"/>
+        </w:numPr>
+        <w:jc w:val="both"/>
+        <w:rPr>
+          <w:highlight w:val="green"/>
+          <w:lang w:val="es-ES"/>
+        </w:rPr>
+      </w:pPr>
+      <w:r>
+        <w:rPr>
+          <w:highlight w:val="green"/>
+          <w:lang w:val="es-ES"/>
+        </w:rPr>
+        <w:t>Análisis</w:t>
+      </w:r>
+      <w:r>
+        <w:rPr>
+          <w:highlight w:val="green"/>
+          <w:lang w:val="es-ES"/>
+        </w:rPr>
+        <w:t xml:space="preserve"> del usuario:</w:t>
+      </w:r>
+    </w:p>
+    <w:p>
+      <w:pPr>
+        <w:pStyle w:val="Prrafodelista"/>
+        <w:numPr>
+          <w:ilvl w:val="2"/>
+          <w:numId w:val="29"/>
+        </w:numPr>
+        <w:jc w:val="both"/>
+        <w:rPr>
+          <w:highlight w:val="green"/>
+          <w:lang w:val="es-ES"/>
+        </w:rPr>
+      </w:pPr>
+      <w:r>
+        <w:rPr>
+          <w:highlight w:val="green"/>
+          <w:lang w:val="es-ES"/>
+        </w:rPr>
+        <w:lastRenderedPageBreak/>
+        <w:t>Identificar usuarios finales.</w:t>
+      </w:r>
+    </w:p>
+    <w:p>
+      <w:pPr>
+        <w:pStyle w:val="Prrafodelista"/>
+        <w:numPr>
+          <w:ilvl w:val="2"/>
+          <w:numId w:val="29"/>
+        </w:numPr>
+        <w:jc w:val="both"/>
+        <w:rPr>
+          <w:highlight w:val="green"/>
+          <w:lang w:val="es-ES"/>
+        </w:rPr>
+      </w:pPr>
+      <w:r>
+        <w:rPr>
+          <w:highlight w:val="green"/>
+          <w:lang w:val="es-ES"/>
+        </w:rPr>
+        <w:t>Identificar metas de los usuarios finales en el sistema.</w:t>
+      </w:r>
+    </w:p>
+    <w:p>
+      <w:pPr>
+        <w:pStyle w:val="Prrafodelista"/>
+        <w:numPr>
+          <w:ilvl w:val="2"/>
+          <w:numId w:val="29"/>
+        </w:numPr>
+        <w:jc w:val="both"/>
+        <w:rPr>
+          <w:highlight w:val="green"/>
+          <w:lang w:val="es-ES"/>
+        </w:rPr>
+      </w:pPr>
+      <w:r>
+        <w:rPr>
+          <w:highlight w:val="green"/>
+          <w:lang w:val="es-ES"/>
+        </w:rPr>
+        <w:t>Identificar conocimientos previos, experiencia y entorno de los usuarios</w:t>
+      </w:r>
+    </w:p>
+    <w:p>
+      <w:pPr>
+        <w:pStyle w:val="Prrafodelista"/>
+        <w:numPr>
+          <w:ilvl w:val="1"/>
+          <w:numId w:val="29"/>
+        </w:numPr>
+        <w:jc w:val="both"/>
+        <w:rPr>
+          <w:highlight w:val="green"/>
+          <w:lang w:val="es-ES"/>
+        </w:rPr>
+      </w:pPr>
+      <w:r>
+        <w:rPr>
+          <w:highlight w:val="green"/>
+          <w:lang w:val="es-ES"/>
+        </w:rPr>
+        <w:t>Análisis del sistema:</w:t>
+      </w:r>
+    </w:p>
+    <w:p>
+      <w:pPr>
+        <w:pStyle w:val="Prrafodelista"/>
+        <w:numPr>
+          <w:ilvl w:val="2"/>
+          <w:numId w:val="29"/>
+        </w:numPr>
+        <w:jc w:val="both"/>
+        <w:rPr>
+          <w:highlight w:val="green"/>
+          <w:lang w:val="es-ES"/>
+        </w:rPr>
+      </w:pPr>
+      <w:r>
+        <w:rPr>
+          <w:highlight w:val="green"/>
+          <w:lang w:val="es-ES"/>
+        </w:rPr>
+        <w:t>Arquitectura de la Información: Identificar el contenido del sistema, su agrupación y su jerarquía</w:t>
+      </w:r>
+      <w:r>
+        <w:rPr>
+          <w:highlight w:val="green"/>
+          <w:lang w:val="es-ES"/>
+        </w:rPr>
+        <w:t>.</w:t>
+      </w:r>
+    </w:p>
+    <w:p>
+      <w:pPr>
+        <w:pStyle w:val="Prrafodelista"/>
+        <w:numPr>
+          <w:ilvl w:val="2"/>
+          <w:numId w:val="29"/>
+        </w:numPr>
+        <w:jc w:val="both"/>
+        <w:rPr>
+          <w:highlight w:val="green"/>
+          <w:lang w:val="es-ES"/>
+        </w:rPr>
+      </w:pPr>
+      <w:r>
+        <w:rPr>
+          <w:highlight w:val="green"/>
+          <w:lang w:val="es-ES"/>
+        </w:rPr>
+        <w:t xml:space="preserve">Flujo: Identificar el flujo que tendrá </w:t>
+      </w:r>
+      <w:r>
+        <w:rPr>
+          <w:highlight w:val="green"/>
+          <w:lang w:val="es-ES"/>
+        </w:rPr>
+        <w:t xml:space="preserve">el sistema. Es decir, cual será el orden de las pantallas que verá el usuario final cuando </w:t>
+      </w:r>
+      <w:proofErr w:type="spellStart"/>
+      <w:r>
+        <w:rPr>
+          <w:highlight w:val="green"/>
+          <w:lang w:val="es-ES"/>
+        </w:rPr>
+        <w:t>utilize</w:t>
+      </w:r>
+      <w:proofErr w:type="spellEnd"/>
+      <w:r>
+        <w:rPr>
+          <w:highlight w:val="green"/>
+          <w:lang w:val="es-ES"/>
+        </w:rPr>
+        <w:t xml:space="preserve"> el sistema.</w:t>
+      </w:r>
+    </w:p>
+    <w:p>
+      <w:pPr>
+        <w:pStyle w:val="Prrafodelista"/>
+        <w:numPr>
+          <w:ilvl w:val="2"/>
+          <w:numId w:val="29"/>
+        </w:numPr>
+        <w:jc w:val="both"/>
+        <w:rPr>
+          <w:highlight w:val="green"/>
+          <w:lang w:val="es-ES"/>
+        </w:rPr>
+      </w:pPr>
+      <w:r>
+        <w:rPr>
+          <w:highlight w:val="green"/>
+          <w:lang w:val="es-ES"/>
+        </w:rPr>
+        <w:t>Benchmarking: Realizar búsqueda de sistemas similares donde quisieron dar solución a un problema similar.</w:t>
+      </w:r>
+    </w:p>
+    <w:p>
+      <w:pPr>
+        <w:pStyle w:val="Prrafodelista"/>
+        <w:numPr>
+          <w:ilvl w:val="2"/>
+          <w:numId w:val="29"/>
+        </w:numPr>
+        <w:jc w:val="both"/>
+        <w:rPr>
+          <w:highlight w:val="green"/>
+          <w:lang w:val="es-ES"/>
+        </w:rPr>
+      </w:pPr>
+      <w:r>
+        <w:rPr>
+          <w:highlight w:val="green"/>
+          <w:lang w:val="es-ES"/>
+        </w:rPr>
+        <w:t xml:space="preserve">Realizar un </w:t>
+      </w:r>
+      <w:proofErr w:type="spellStart"/>
+      <w:r>
+        <w:rPr>
+          <w:highlight w:val="green"/>
+          <w:lang w:val="es-ES"/>
+        </w:rPr>
+        <w:t>Storyboard</w:t>
+      </w:r>
+      <w:proofErr w:type="spellEnd"/>
+      <w:r>
+        <w:rPr>
+          <w:highlight w:val="green"/>
+          <w:lang w:val="es-ES"/>
+        </w:rPr>
+        <w:t xml:space="preserve">: Consiste en la invención de la historia de un usuario final (persona) que tenga ciertas necesidades especificas (escenario) y que necesiten hacer uso de nuestro sistema para un fin especifico (caso). Haciendo varios </w:t>
+      </w:r>
+      <w:proofErr w:type="spellStart"/>
+      <w:r>
+        <w:rPr>
+          <w:highlight w:val="green"/>
+          <w:lang w:val="es-ES"/>
+        </w:rPr>
+        <w:t>storyboards</w:t>
+      </w:r>
+      <w:proofErr w:type="spellEnd"/>
+      <w:r>
+        <w:rPr>
+          <w:highlight w:val="green"/>
+          <w:lang w:val="es-ES"/>
+        </w:rPr>
+        <w:t>, con diferentes usuarios hace que no se pase por alto ninguna de sus necesidades y requerimientos.</w:t>
+      </w:r>
+    </w:p>
+    <w:p>
+      <w:pPr>
+        <w:pStyle w:val="Prrafodelista"/>
+        <w:numPr>
+          <w:ilvl w:val="0"/>
+          <w:numId w:val="29"/>
+        </w:numPr>
+        <w:jc w:val="both"/>
+        <w:rPr>
+          <w:highlight w:val="green"/>
+          <w:lang w:val="es-ES"/>
+        </w:rPr>
+      </w:pPr>
+      <w:r>
+        <w:rPr>
+          <w:highlight w:val="green"/>
+          <w:lang w:val="es-ES"/>
+        </w:rPr>
+        <w:t>Diseño</w:t>
+      </w:r>
+      <w:r>
+        <w:rPr>
+          <w:highlight w:val="green"/>
+          <w:lang w:val="es-ES"/>
+        </w:rPr>
+        <w:t>: Una vez que se tiene hecho todo el análisis para el sistema, en la cual se hacen los siguientes pasos:</w:t>
+      </w:r>
+    </w:p>
+    <w:p>
+      <w:pPr>
+        <w:pStyle w:val="Prrafodelista"/>
+        <w:numPr>
+          <w:ilvl w:val="1"/>
+          <w:numId w:val="29"/>
+        </w:numPr>
+        <w:jc w:val="both"/>
+        <w:rPr>
+          <w:highlight w:val="green"/>
+          <w:lang w:val="es-ES"/>
+        </w:rPr>
+      </w:pPr>
+      <w:proofErr w:type="spellStart"/>
+      <w:r>
+        <w:rPr>
+          <w:highlight w:val="green"/>
+          <w:lang w:val="es-ES"/>
+        </w:rPr>
+        <w:t>Wireframes</w:t>
+      </w:r>
+      <w:proofErr w:type="spellEnd"/>
+      <w:r>
+        <w:rPr>
+          <w:highlight w:val="green"/>
+          <w:lang w:val="es-ES"/>
+        </w:rPr>
+        <w:t xml:space="preserve">: Se utiliza para la diagramación del sistema, con esto se puede uno enfocar en cuales serán las divisiones en bloques de información y como funciona la interacción del usuario para llegar a cumplir su meta. Pueden hacerse tanto </w:t>
+      </w:r>
+      <w:proofErr w:type="spellStart"/>
+      <w:r>
+        <w:rPr>
+          <w:highlight w:val="green"/>
+          <w:lang w:val="es-ES"/>
+        </w:rPr>
+        <w:t>wireframes</w:t>
+      </w:r>
+      <w:proofErr w:type="spellEnd"/>
+      <w:r>
+        <w:rPr>
+          <w:highlight w:val="green"/>
+          <w:lang w:val="es-ES"/>
+        </w:rPr>
+        <w:t xml:space="preserve"> en lápiz y papel (de baja calidad) y/o </w:t>
+      </w:r>
+      <w:proofErr w:type="spellStart"/>
+      <w:r>
+        <w:rPr>
+          <w:highlight w:val="green"/>
+          <w:lang w:val="es-ES"/>
+        </w:rPr>
+        <w:t>wireframes</w:t>
+      </w:r>
+      <w:proofErr w:type="spellEnd"/>
+      <w:r>
+        <w:rPr>
+          <w:highlight w:val="green"/>
+          <w:lang w:val="es-ES"/>
+        </w:rPr>
+        <w:t xml:space="preserve"> en programas especializados (de alta calidad).</w:t>
+      </w:r>
+    </w:p>
+    <w:p>
+      <w:pPr>
+        <w:pStyle w:val="Prrafodelista"/>
+        <w:numPr>
+          <w:ilvl w:val="1"/>
+          <w:numId w:val="29"/>
+        </w:numPr>
+        <w:jc w:val="both"/>
+        <w:rPr>
+          <w:highlight w:val="green"/>
+          <w:lang w:val="es-ES"/>
+        </w:rPr>
+      </w:pPr>
+      <w:proofErr w:type="spellStart"/>
+      <w:r>
+        <w:rPr>
+          <w:highlight w:val="green"/>
+          <w:lang w:val="es-ES"/>
+        </w:rPr>
+        <w:t>Mockup</w:t>
+      </w:r>
+      <w:proofErr w:type="spellEnd"/>
+      <w:r>
+        <w:rPr>
+          <w:highlight w:val="green"/>
+          <w:lang w:val="es-ES"/>
+        </w:rPr>
+        <w:t>: Es una maqueta realizada para demostración y evaluación del diseño. Esta se realiza en programas como Photoshop CC en donde se presta bastante atención a los detalles como colores y textos. Este proceso debe hacerse para cada una de las pantallas que tenga nuestro sistema.</w:t>
+      </w:r>
+    </w:p>
+    <w:p>
+      <w:pPr>
+        <w:pStyle w:val="Prrafodelista"/>
+        <w:numPr>
+          <w:ilvl w:val="1"/>
+          <w:numId w:val="29"/>
+        </w:numPr>
+        <w:jc w:val="both"/>
+        <w:rPr>
+          <w:highlight w:val="green"/>
+          <w:lang w:val="es-ES"/>
+        </w:rPr>
+      </w:pPr>
+      <w:proofErr w:type="spellStart"/>
+      <w:r>
+        <w:rPr>
+          <w:highlight w:val="green"/>
+          <w:lang w:val="es-ES"/>
+        </w:rPr>
+        <w:t>Prototyping</w:t>
+      </w:r>
+      <w:proofErr w:type="spellEnd"/>
+      <w:r>
+        <w:rPr>
+          <w:highlight w:val="green"/>
+          <w:lang w:val="es-ES"/>
+        </w:rPr>
+        <w:t xml:space="preserve">: Es la forma de darle interacción a los </w:t>
+      </w:r>
+      <w:proofErr w:type="spellStart"/>
+      <w:r>
+        <w:rPr>
+          <w:highlight w:val="green"/>
+          <w:lang w:val="es-ES"/>
+        </w:rPr>
+        <w:t>mockups</w:t>
+      </w:r>
+      <w:proofErr w:type="spellEnd"/>
+      <w:r>
+        <w:rPr>
+          <w:highlight w:val="green"/>
+          <w:lang w:val="es-ES"/>
+        </w:rPr>
+        <w:t xml:space="preserve"> de las diversas pantallas para tener un resultado final unificado en el que se aprecie tanto la distribución, detalles y flujo del sistema.</w:t>
+      </w:r>
+    </w:p>
+    <w:p>
+      <w:pPr>
+        <w:ind w:left="1080"/>
+        <w:jc w:val="both"/>
+        <w:rPr>
+          <w:highlight w:val="green"/>
+          <w:lang w:val="es-ES"/>
+        </w:rPr>
+      </w:pPr>
+      <w:r>
+        <w:rPr>
+          <w:highlight w:val="green"/>
+          <w:lang w:val="es-ES"/>
+        </w:rPr>
+        <w:t>Cabe resaltar que la</w:t>
+      </w:r>
+      <w:r>
+        <w:rPr>
+          <w:highlight w:val="green"/>
+          <w:lang w:val="es-ES"/>
+        </w:rPr>
+        <w:t xml:space="preserve"> fase de diseño</w:t>
+      </w:r>
+      <w:r>
+        <w:rPr>
+          <w:highlight w:val="green"/>
+          <w:lang w:val="es-ES"/>
+        </w:rPr>
+        <w:t>, con la fase de evaluación, son iterativas</w:t>
+      </w:r>
+      <w:r>
+        <w:rPr>
+          <w:highlight w:val="green"/>
+          <w:lang w:val="es-ES"/>
+        </w:rPr>
+        <w:t>.</w:t>
+      </w:r>
+    </w:p>
+    <w:p>
+      <w:pPr>
+        <w:pStyle w:val="Prrafodelista"/>
+        <w:numPr>
+          <w:ilvl w:val="0"/>
+          <w:numId w:val="29"/>
+        </w:numPr>
+        <w:jc w:val="both"/>
+        <w:rPr>
+          <w:highlight w:val="green"/>
+          <w:lang w:val="es-ES"/>
+        </w:rPr>
+      </w:pPr>
+      <w:r>
+        <w:rPr>
+          <w:highlight w:val="green"/>
+          <w:lang w:val="es-ES"/>
+        </w:rPr>
+        <w:t>Evaluación</w:t>
+      </w:r>
+      <w:r>
+        <w:rPr>
+          <w:highlight w:val="green"/>
+          <w:lang w:val="es-ES"/>
+        </w:rPr>
+        <w:t>: Consiste en evaluar el prototipo funcional con diversos tipos de evaluaciones, siendo las más comunes:</w:t>
+      </w:r>
+    </w:p>
+    <w:p>
+      <w:pPr>
+        <w:pStyle w:val="Prrafodelista"/>
+        <w:numPr>
+          <w:ilvl w:val="1"/>
+          <w:numId w:val="29"/>
+        </w:numPr>
+        <w:jc w:val="both"/>
+        <w:rPr>
+          <w:highlight w:val="green"/>
+          <w:lang w:val="es-ES"/>
+        </w:rPr>
+      </w:pPr>
+      <w:r>
+        <w:rPr>
+          <w:highlight w:val="green"/>
+          <w:lang w:val="es-ES"/>
+        </w:rPr>
+        <w:t xml:space="preserve">Evaluación </w:t>
+      </w:r>
+      <w:proofErr w:type="spellStart"/>
+      <w:r>
+        <w:rPr>
+          <w:highlight w:val="green"/>
+          <w:lang w:val="es-ES"/>
+        </w:rPr>
+        <w:t>Heuristica</w:t>
+      </w:r>
+      <w:proofErr w:type="spellEnd"/>
+      <w:r>
+        <w:rPr>
+          <w:highlight w:val="green"/>
+          <w:lang w:val="es-ES"/>
+        </w:rPr>
+        <w:t xml:space="preserve">: </w:t>
+      </w:r>
+      <w:r>
+        <w:rPr>
+          <w:highlight w:val="green"/>
+          <w:lang w:val="es-ES"/>
+        </w:rPr>
+        <w:t xml:space="preserve">Consiste en un test realizado por el mismo diseñador para encontrar posibles errores de usabilidad, es una prueba rápida y efectiva donde se revisa que se cumplan los 10 principios de heurística de </w:t>
+      </w:r>
+      <w:proofErr w:type="spellStart"/>
+      <w:r>
+        <w:rPr>
+          <w:highlight w:val="green"/>
+          <w:lang w:val="es-ES"/>
+        </w:rPr>
+        <w:t>Molich</w:t>
+      </w:r>
+      <w:proofErr w:type="spellEnd"/>
+      <w:r>
+        <w:rPr>
+          <w:highlight w:val="green"/>
+          <w:lang w:val="es-ES"/>
+        </w:rPr>
+        <w:t xml:space="preserve"> y </w:t>
+      </w:r>
+      <w:proofErr w:type="spellStart"/>
+      <w:r>
+        <w:rPr>
+          <w:highlight w:val="green"/>
+          <w:lang w:val="es-ES"/>
+        </w:rPr>
+        <w:t>Nielsen</w:t>
+      </w:r>
+      <w:proofErr w:type="spellEnd"/>
+      <w:r>
+        <w:rPr>
+          <w:highlight w:val="green"/>
+          <w:lang w:val="es-ES"/>
+        </w:rPr>
+        <w:fldChar w:fldCharType="begin" w:fldLock="1"/>
+      </w:r>
+      <w:r>
+        <w:rPr>
+          <w:highlight w:val="green"/>
+          <w:lang w:val="es-ES"/>
+        </w:rPr>
+        <w:instrText>ADDIN CSL_CITATION { "citationItems" : [ { "id" : "ITEM-1", "itemData" : { "URL" : "http://www.modernanalyst.com/Careers/InterviewQuestions/tabid/128/ID/2191/Describe-the-User-Centered-Design-methodology.aspx", "accessed" : { "date-parts" : [ [ "2017", "5", "24" ] ] }, "id" : "ITEM-1", "issued" : { "date-parts" : [ [ "0" ] ] }, "title" : "Describe the User Centered Design methodology", "type" : "webpage" }, "uris" : [ "http://www.mendeley.com/documents/?uuid=67757dbc-0a67-3a13-a273-9d3105e73b51" ] } ], "mendeley" : { "formattedCitation" : "(18)", "plainTextFormattedCitation" : "(18)", "previouslyFormattedCitation" : "(18)" }, "properties" : { "noteIndex" : 0 }, "schema" : "https://github.com/citation-style-language/schema/raw/master/csl-citation.json" }</w:instrText>
+      </w:r>
+      <w:r>
+        <w:rPr>
+          <w:highlight w:val="green"/>
+          <w:lang w:val="es-ES"/>
+        </w:rPr>
+        <w:fldChar w:fldCharType="separate"/>
+      </w:r>
+      <w:r>
+        <w:rPr>
+          <w:noProof/>
+          <w:highlight w:val="green"/>
+          <w:lang w:val="es-ES"/>
+        </w:rPr>
+        <w:t>(18)</w:t>
+      </w:r>
+      <w:r>
+        <w:rPr>
+          <w:highlight w:val="green"/>
+          <w:lang w:val="es-ES"/>
+        </w:rPr>
+        <w:fldChar w:fldCharType="end"/>
+      </w:r>
+      <w:r>
+        <w:rPr>
+          <w:highlight w:val="green"/>
+          <w:lang w:val="es-ES"/>
+        </w:rPr>
+        <w:t>.</w:t>
+      </w:r>
+      <w:r>
+        <w:rPr>
+          <w:highlight w:val="green"/>
+          <w:lang w:val="es-ES"/>
+        </w:rPr>
+        <w:t xml:space="preserve"> </w:t>
+      </w:r>
+    </w:p>
+    <w:p>
+      <w:pPr>
+        <w:pStyle w:val="Prrafodelista"/>
+        <w:numPr>
+          <w:ilvl w:val="1"/>
+          <w:numId w:val="29"/>
+        </w:numPr>
+        <w:jc w:val="both"/>
+        <w:rPr>
+          <w:highlight w:val="green"/>
+          <w:lang w:val="es-ES"/>
+        </w:rPr>
+      </w:pPr>
+      <w:r>
+        <w:rPr>
+          <w:highlight w:val="green"/>
+          <w:lang w:val="es-ES"/>
+        </w:rPr>
+        <w:t xml:space="preserve">Revisión de lineamientos: </w:t>
+      </w:r>
+      <w:r>
+        <w:rPr>
+          <w:highlight w:val="green"/>
+          <w:lang w:val="es-ES"/>
+        </w:rPr>
+        <w:t>Se revisa de que el sistema siga los lineamientos y estándares a la fecha de publicación del sistema.</w:t>
+      </w:r>
+    </w:p>
+    <w:p>
+      <w:pPr>
+        <w:pStyle w:val="Prrafodelista"/>
+        <w:numPr>
+          <w:ilvl w:val="1"/>
+          <w:numId w:val="29"/>
+        </w:numPr>
+        <w:jc w:val="both"/>
+        <w:rPr>
+          <w:highlight w:val="green"/>
+          <w:lang w:val="es-ES"/>
+        </w:rPr>
+      </w:pPr>
+      <w:r>
+        <w:rPr>
+          <w:highlight w:val="green"/>
+          <w:lang w:val="es-ES"/>
+        </w:rPr>
+        <w:t>Test de Usuarios</w:t>
+      </w:r>
+      <w:r>
+        <w:rPr>
+          <w:highlight w:val="green"/>
+          <w:lang w:val="es-ES"/>
+        </w:rPr>
+        <w:t xml:space="preserve"> (Test Cognitivo)</w:t>
+      </w:r>
+      <w:r>
+        <w:rPr>
+          <w:highlight w:val="green"/>
+          <w:lang w:val="es-ES"/>
+        </w:rPr>
+        <w:t xml:space="preserve">: </w:t>
+      </w:r>
+      <w:r>
+        <w:rPr>
+          <w:highlight w:val="green"/>
+          <w:lang w:val="es-ES"/>
+        </w:rPr>
+        <w:t xml:space="preserve">Pruebas con usuarios para encontrar posibles problemas de usabilidad, se enfoca en darle al usuario una tarea a realizar dentro del sistema y documentar el como y si es que llega a </w:t>
+      </w:r>
+      <w:r>
+        <w:rPr>
+          <w:highlight w:val="green"/>
+          <w:lang w:val="es-ES"/>
+        </w:rPr>
+        <w:lastRenderedPageBreak/>
+        <w:t xml:space="preserve">cumplir la tarea o no. Adicionalmente, con este test se ve la efectividad del sistema y se recogen percepciones y </w:t>
+      </w:r>
+      <w:proofErr w:type="spellStart"/>
+      <w:r>
+        <w:rPr>
+          <w:highlight w:val="green"/>
+          <w:lang w:val="es-ES"/>
+        </w:rPr>
+        <w:t>opiones</w:t>
+      </w:r>
+      <w:proofErr w:type="spellEnd"/>
+      <w:r>
+        <w:rPr>
+          <w:highlight w:val="green"/>
+          <w:lang w:val="es-ES"/>
+        </w:rPr>
+        <w:t xml:space="preserve"> del usuario.</w:t>
+      </w:r>
+    </w:p>
+    <w:p>
+      <w:pPr>
+        <w:pStyle w:val="Prrafodelista"/>
+        <w:numPr>
+          <w:ilvl w:val="1"/>
+          <w:numId w:val="29"/>
+        </w:numPr>
+        <w:jc w:val="both"/>
+        <w:rPr>
+          <w:highlight w:val="green"/>
+          <w:lang w:val="es-ES"/>
+        </w:rPr>
+      </w:pPr>
+      <w:proofErr w:type="spellStart"/>
+      <w:r>
+        <w:rPr>
+          <w:highlight w:val="green"/>
+          <w:lang w:val="es-ES"/>
+        </w:rPr>
+        <w:t>Pluralistic</w:t>
+      </w:r>
+      <w:proofErr w:type="spellEnd"/>
+      <w:r>
+        <w:rPr>
+          <w:highlight w:val="green"/>
+          <w:lang w:val="es-ES"/>
+        </w:rPr>
+        <w:t xml:space="preserve"> </w:t>
+      </w:r>
+      <w:proofErr w:type="spellStart"/>
+      <w:r>
+        <w:rPr>
+          <w:highlight w:val="green"/>
+          <w:lang w:val="es-ES"/>
+        </w:rPr>
+        <w:t>walkthrough</w:t>
+      </w:r>
+      <w:proofErr w:type="spellEnd"/>
+      <w:r>
+        <w:rPr>
+          <w:highlight w:val="green"/>
+          <w:lang w:val="es-ES"/>
+        </w:rPr>
+        <w:t xml:space="preserve">: Prueba realizada utilizando </w:t>
+      </w:r>
+      <w:proofErr w:type="spellStart"/>
+      <w:r>
+        <w:rPr>
+          <w:highlight w:val="green"/>
+          <w:lang w:val="es-ES"/>
+        </w:rPr>
+        <w:t>storyboards</w:t>
+      </w:r>
+      <w:proofErr w:type="spellEnd"/>
+      <w:r>
+        <w:rPr>
+          <w:highlight w:val="green"/>
+          <w:lang w:val="es-ES"/>
+        </w:rPr>
+        <w:t xml:space="preserve"> para comprobar que esas personas con esos escenarios y en ese caso, puedan cumplir la tarea deseada.</w:t>
       </w:r>
     </w:p>
     <w:p>
@@ -3113,7 +4341,7 @@
         <w:rPr>
           <w:lang w:val="es-ES"/>
         </w:rPr>
-        <w:instrText>ADDIN CSL_CITATION { "citationItems" : [ { "id" : "ITEM-1", "itemData" : { "URL" : "http://portales.susalud.gob.pe/web/portal/nosotros", "accessed" : { "date-parts" : [ [ "2017", "3", "14" ] ] }, "id" : "ITEM-1", "issued" : { "date-parts" : [ [ "0" ] ] }, "note" : "NULL", "title" : "SUSALUD | Inicio", "type" : "webpage" }, "uris" : [ "http://www.mendeley.com/documents/?uuid=68da060f-d2f6-3751-81f4-3509af48c3a5" ] } ], "mendeley" : { "formattedCitation" : "(16)", "plainTextFormattedCitation" : "(16)", "previouslyFormattedCitation" : "(15)" }, "properties" : { "noteIndex" : 0 }, "schema" : "https://github.com/citation-style-language/schema/raw/master/csl-citation.json" }</w:instrText>
+        <w:instrText>ADDIN CSL_CITATION { "citationItems" : [ { "id" : "ITEM-1", "itemData" : { "URL" : "http://portales.susalud.gob.pe/web/portal/nosotros", "accessed" : { "date-parts" : [ [ "2017", "3", "14" ] ] }, "id" : "ITEM-1", "issued" : { "date-parts" : [ [ "0" ] ] }, "note" : "NULL", "title" : "SUSALUD | Inicio", "type" : "webpage" }, "uris" : [ "http://www.mendeley.com/documents/?uuid=68da060f-d2f6-3751-81f4-3509af48c3a5" ] } ], "mendeley" : { "formattedCitation" : "(19)", "plainTextFormattedCitation" : "(19)", "previouslyFormattedCitation" : "(19)" }, "properties" : { "noteIndex" : 0 }, "schema" : "https://github.com/citation-style-language/schema/raw/master/csl-citation.json" }</w:instrText>
       </w:r>
       <w:r>
         <w:rPr>
@@ -3126,7 +4354,7 @@
           <w:noProof/>
           <w:lang w:val="es-ES"/>
         </w:rPr>
-        <w:t>(16)</w:t>
+        <w:t>(19)</w:t>
       </w:r>
       <w:r>
         <w:rPr>
@@ -3274,7 +4502,6 @@
         <w:rPr>
           <w:lang w:val="es-ES"/>
         </w:rPr>
-        <w:lastRenderedPageBreak/>
         <w:t>Promoción y protección de los derechos en salud.</w:t>
       </w:r>
     </w:p>
@@ -3638,7 +4865,7 @@
           <w:sz w:val="20"/>
           <w:lang w:val="es-ES"/>
         </w:rPr>
-        <w:instrText>ADDIN CSL_CITATION { "citationItems" : [ { "id" : "ITEM-1", "itemData" : { "URL" : "http://bi.susalud.gob.pe/geoqlik/proxy/QvAJAXZfc/opendoc.htm?document=QV Produccion%2F11- Plataforma de Informaci\u00f3n y Difusi\u00f3n_1.qvw&amp;host=QVS%40srvqlikias&amp;anonymous=true", "accessed" : { "date-parts" : [ [ "2017", "3", "20" ] ] }, "id" : "ITEM-1", "issued" : { "date-parts" : [ [ "0" ] ] }, "title" : "11- Plataforma de Informaci\u00f3n y Difusi\u00f3n_1.qvw", "type" : "webpage" }, "uris" : [ "http://www.mendeley.com/documents/?uuid=9b7cba00-384c-3f2f-846b-1d34d001d673" ] } ], "mendeley" : { "formattedCitation" : "(17)", "plainTextFormattedCitation" : "(17)", "previouslyFormattedCitation" : "(16)" }, "properties" : { "noteIndex" : 0 }, "schema" : "https://github.com/citation-style-language/schema/raw/master/csl-citation.json" }</w:instrText>
+        <w:instrText>ADDIN CSL_CITATION { "citationItems" : [ { "id" : "ITEM-1", "itemData" : { "URL" : "http://bi.susalud.gob.pe/geoqlik/proxy/QvAJAXZfc/opendoc.htm?document=QV Produccion%2F11- Plataforma de Informaci\u00f3n y Difusi\u00f3n_1.qvw&amp;host=QVS%40srvqlikias&amp;anonymous=true", "accessed" : { "date-parts" : [ [ "2017", "3", "20" ] ] }, "id" : "ITEM-1", "issued" : { "date-parts" : [ [ "0" ] ] }, "title" : "11- Plataforma de Informaci\u00f3n y Difusi\u00f3n_1.qvw", "type" : "webpage" }, "uris" : [ "http://www.mendeley.com/documents/?uuid=9b7cba00-384c-3f2f-846b-1d34d001d673" ] } ], "mendeley" : { "formattedCitation" : "(20)", "plainTextFormattedCitation" : "(20)", "previouslyFormattedCitation" : "(20)" }, "properties" : { "noteIndex" : 0 }, "schema" : "https://github.com/citation-style-language/schema/raw/master/csl-citation.json" }</w:instrText>
       </w:r>
       <w:r>
         <w:rPr>
@@ -3653,7 +4880,7 @@
           <w:sz w:val="20"/>
           <w:lang w:val="es-ES"/>
         </w:rPr>
-        <w:t>(17)</w:t>
+        <w:t>(20)</w:t>
       </w:r>
       <w:r>
         <w:rPr>
@@ -3940,7 +5167,7 @@
           <w:sz w:val="20"/>
           <w:lang w:val="es-ES"/>
         </w:rPr>
-        <w:instrText>ADDIN CSL_CITATION { "citationItems" : [ { "id" : "ITEM-1", "itemData" : { "URL" : "http://bi.susalud.gob.pe/geoqlik/proxy/QvAJAXZfc/opendoc.htm?document=QV Produccion%2F11- Plataforma de Informaci\u00f3n y Difusi\u00f3n_1.qvw&amp;host=QVS%40srvqlikias&amp;anonymous=true", "accessed" : { "date-parts" : [ [ "2017", "3", "20" ] ] }, "id" : "ITEM-1", "issued" : { "date-parts" : [ [ "0" ] ] }, "title" : "11- Plataforma de Informaci\u00f3n y Difusi\u00f3n_1.qvw", "type" : "webpage" }, "uris" : [ "http://www.mendeley.com/documents/?uuid=9b7cba00-384c-3f2f-846b-1d34d001d673" ] } ], "mendeley" : { "formattedCitation" : "(17)", "plainTextFormattedCitation" : "(17)", "previouslyFormattedCitation" : "(16)" }, "properties" : { "noteIndex" : 0 }, "schema" : "https://github.com/citation-style-language/schema/raw/master/csl-citation.json" }</w:instrText>
+        <w:instrText>ADDIN CSL_CITATION { "citationItems" : [ { "id" : "ITEM-1", "itemData" : { "URL" : "http://bi.susalud.gob.pe/geoqlik/proxy/QvAJAXZfc/opendoc.htm?document=QV Produccion%2F11- Plataforma de Informaci\u00f3n y Difusi\u00f3n_1.qvw&amp;host=QVS%40srvqlikias&amp;anonymous=true", "accessed" : { "date-parts" : [ [ "2017", "3", "20" ] ] }, "id" : "ITEM-1", "issued" : { "date-parts" : [ [ "0" ] ] }, "title" : "11- Plataforma de Informaci\u00f3n y Difusi\u00f3n_1.qvw", "type" : "webpage" }, "uris" : [ "http://www.mendeley.com/documents/?uuid=9b7cba00-384c-3f2f-846b-1d34d001d673" ] } ], "mendeley" : { "formattedCitation" : "(20)", "plainTextFormattedCitation" : "(20)", "previouslyFormattedCitation" : "(20)" }, "properties" : { "noteIndex" : 0 }, "schema" : "https://github.com/citation-style-language/schema/raw/master/csl-citation.json" }</w:instrText>
       </w:r>
       <w:r>
         <w:rPr>
@@ -3955,7 +5182,7 @@
           <w:sz w:val="20"/>
           <w:lang w:val="es-ES"/>
         </w:rPr>
-        <w:t>(17)</w:t>
+        <w:t>(20)</w:t>
       </w:r>
       <w:r>
         <w:rPr>
@@ -3998,7 +5225,7 @@
         <w:rPr>
           <w:lang w:val="es-ES"/>
         </w:rPr>
-        <w:instrText>ADDIN CSL_CITATION { "citationItems" : [ { "id" : "ITEM-1", "itemData" : { "URL" : "http://app17.susalud.gob.pe/formulario_consulta/", "accessed" : { "date-parts" : [ [ "2017", "3", "14" ] ] }, "id" : "ITEM-1", "issued" : { "date-parts" : [ [ "0" ] ] }, "note" : "NULL", "title" : "BPM PAC | Consulta", "type" : "webpage" }, "uris" : [ "http://www.mendeley.com/documents/?uuid=adb73cc0-5c40-3835-9aa4-2d4c17c47eb7" ] } ], "mendeley" : { "formattedCitation" : "(18)", "plainTextFormattedCitation" : "(18)", "previouslyFormattedCitation" : "(17)" }, "properties" : { "noteIndex" : 0 }, "schema" : "https://github.com/citation-style-language/schema/raw/master/csl-citation.json" }</w:instrText>
+        <w:instrText>ADDIN CSL_CITATION { "citationItems" : [ { "id" : "ITEM-1", "itemData" : { "URL" : "http://app17.susalud.gob.pe/formulario_consulta/", "accessed" : { "date-parts" : [ [ "2017", "3", "14" ] ] }, "id" : "ITEM-1", "issued" : { "date-parts" : [ [ "0" ] ] }, "note" : "NULL", "title" : "BPM PAC | Consulta", "type" : "webpage" }, "uris" : [ "http://www.mendeley.com/documents/?uuid=adb73cc0-5c40-3835-9aa4-2d4c17c47eb7" ] } ], "mendeley" : { "formattedCitation" : "(21)", "plainTextFormattedCitation" : "(21)", "previouslyFormattedCitation" : "(21)" }, "properties" : { "noteIndex" : 0 }, "schema" : "https://github.com/citation-style-language/schema/raw/master/csl-citation.json" }</w:instrText>
       </w:r>
       <w:r>
         <w:rPr>
@@ -4011,7 +5238,7 @@
           <w:noProof/>
           <w:lang w:val="es-ES"/>
         </w:rPr>
-        <w:t>(18)</w:t>
+        <w:t>(21)</w:t>
       </w:r>
       <w:r>
         <w:rPr>
@@ -4047,7 +5274,7 @@
         <w:rPr>
           <w:lang w:val="es-ES"/>
         </w:rPr>
-        <w:instrText>ADDIN CSL_CITATION { "citationItems" : [ { "id" : "ITEM-1", "itemData" : { "URL" : "https://play.google.com/store/apps/details?id=pe.gob.susalud.servicio&amp;hl=es", "accessed" : { "date-parts" : [ [ "2017", "3", "14" ] ] }, "id" : "ITEM-1", "issued" : { "date-parts" : [ [ "0" ] ] }, "note" : "NULL", "title" : "SUSALUD CONTIGO - Aplicaciones de Android en Google Play", "type" : "webpage" }, "uris" : [ "http://www.mendeley.com/documents/?uuid=8977d6c6-1550-3f55-86ac-148f9c302f14" ] } ], "mendeley" : { "formattedCitation" : "(19)", "plainTextFormattedCitation" : "(19)", "previouslyFormattedCitation" : "(18)" }, "properties" : { "noteIndex" : 0 }, "schema" : "https://github.com/citation-style-language/schema/raw/master/csl-citation.json" }</w:instrText>
+        <w:instrText>ADDIN CSL_CITATION { "citationItems" : [ { "id" : "ITEM-1", "itemData" : { "URL" : "https://play.google.com/store/apps/details?id=pe.gob.susalud.servicio&amp;hl=es", "accessed" : { "date-parts" : [ [ "2017", "3", "14" ] ] }, "id" : "ITEM-1", "issued" : { "date-parts" : [ [ "0" ] ] }, "note" : "NULL", "title" : "SUSALUD CONTIGO - Aplicaciones de Android en Google Play", "type" : "webpage" }, "uris" : [ "http://www.mendeley.com/documents/?uuid=8977d6c6-1550-3f55-86ac-148f9c302f14" ] } ], "mendeley" : { "formattedCitation" : "(22)", "plainTextFormattedCitation" : "(22)", "previouslyFormattedCitation" : "(22)" }, "properties" : { "noteIndex" : 0 }, "schema" : "https://github.com/citation-style-language/schema/raw/master/csl-citation.json" }</w:instrText>
       </w:r>
       <w:r>
         <w:rPr>
@@ -4060,7 +5287,7 @@
           <w:noProof/>
           <w:lang w:val="es-ES"/>
         </w:rPr>
-        <w:t>(19)</w:t>
+        <w:t>(22)</w:t>
       </w:r>
       <w:r>
         <w:rPr>
@@ -4084,7 +5311,7 @@
         <w:rPr>
           <w:lang w:val="es-ES"/>
         </w:rPr>
-        <w:instrText>ADDIN CSL_CITATION { "citationItems" : [ { "id" : "ITEM-1", "itemData" : { "URL" : "http://portales.susalud.gob.pe/web/portal/noticias/-/asset_publisher/nx8MOyZZrSvU/content/mas-de-10-mil-usuarios-utilizan-app-susalud-contigo?_101_INSTANCE_nx8MOyZZrSvU_redirect=%2Fweb%2Fportal%2Fnoticias", "accessed" : { "date-parts" : [ [ "2017", "3", "14" ] ] }, "id" : "ITEM-1", "issued" : { "date-parts" : [ [ "0" ] ] }, "note" : "NULL", "title" : "SUSALUD | M\u00c1S DE 10 MIL USUARIOS UTILIZAN APP SUSALUD CONTIGO", "type" : "webpage" }, "uris" : [ "http://www.mendeley.com/documents/?uuid=1f0f32b0-5d48-390a-b463-79ac608af8eb" ] } ], "mendeley" : { "formattedCitation" : "(20)", "plainTextFormattedCitation" : "(20)", "previouslyFormattedCitation" : "(19)" }, "properties" : { "noteIndex" : 0 }, "schema" : "https://github.com/citation-style-language/schema/raw/master/csl-citation.json" }</w:instrText>
+        <w:instrText>ADDIN CSL_CITATION { "citationItems" : [ { "id" : "ITEM-1", "itemData" : { "URL" : "http://portales.susalud.gob.pe/web/portal/noticias/-/asset_publisher/nx8MOyZZrSvU/content/mas-de-10-mil-usuarios-utilizan-app-susalud-contigo?_101_INSTANCE_nx8MOyZZrSvU_redirect=%2Fweb%2Fportal%2Fnoticias", "accessed" : { "date-parts" : [ [ "2017", "3", "14" ] ] }, "id" : "ITEM-1", "issued" : { "date-parts" : [ [ "0" ] ] }, "note" : "NULL", "title" : "SUSALUD | M\u00c1S DE 10 MIL USUARIOS UTILIZAN APP SUSALUD CONTIGO", "type" : "webpage" }, "uris" : [ "http://www.mendeley.com/documents/?uuid=1f0f32b0-5d48-390a-b463-79ac608af8eb" ] } ], "mendeley" : { "formattedCitation" : "(23)", "plainTextFormattedCitation" : "(23)", "previouslyFormattedCitation" : "(23)" }, "properties" : { "noteIndex" : 0 }, "schema" : "https://github.com/citation-style-language/schema/raw/master/csl-citation.json" }</w:instrText>
       </w:r>
       <w:r>
         <w:rPr>
@@ -4097,7 +5324,7 @@
           <w:noProof/>
           <w:lang w:val="es-ES"/>
         </w:rPr>
-        <w:t>(20)</w:t>
+        <w:t>(23)</w:t>
       </w:r>
       <w:r>
         <w:rPr>
@@ -4419,7 +5646,7 @@
           <w:sz w:val="20"/>
           <w:lang w:val="es-ES"/>
         </w:rPr>
-        <w:instrText>ADDIN CSL_CITATION { "citationItems" : [ { "id" : "ITEM-1", "itemData" : { "URL" : "http://bi.susalud.gob.pe/geoqlik/proxy/QvAJAXZfc/opendoc.htm?document=QV Produccion%2F11- Plataforma de Informaci\u00f3n y Difusi\u00f3n_1.qvw&amp;host=QVS%40srvqlikias&amp;anonymous=true", "accessed" : { "date-parts" : [ [ "2017", "3", "20" ] ] }, "id" : "ITEM-1", "issued" : { "date-parts" : [ [ "0" ] ] }, "title" : "11- Plataforma de Informaci\u00f3n y Difusi\u00f3n_1.qvw", "type" : "webpage" }, "uris" : [ "http://www.mendeley.com/documents/?uuid=9b7cba00-384c-3f2f-846b-1d34d001d673" ] } ], "mendeley" : { "formattedCitation" : "(17)", "plainTextFormattedCitation" : "(17)", "previouslyFormattedCitation" : "(16)" }, "properties" : { "noteIndex" : 0 }, "schema" : "https://github.com/citation-style-language/schema/raw/master/csl-citation.json" }</w:instrText>
+        <w:instrText>ADDIN CSL_CITATION { "citationItems" : [ { "id" : "ITEM-1", "itemData" : { "URL" : "http://bi.susalud.gob.pe/geoqlik/proxy/QvAJAXZfc/opendoc.htm?document=QV Produccion%2F11- Plataforma de Informaci\u00f3n y Difusi\u00f3n_1.qvw&amp;host=QVS%40srvqlikias&amp;anonymous=true", "accessed" : { "date-parts" : [ [ "2017", "3", "20" ] ] }, "id" : "ITEM-1", "issued" : { "date-parts" : [ [ "0" ] ] }, "title" : "11- Plataforma de Informaci\u00f3n y Difusi\u00f3n_1.qvw", "type" : "webpage" }, "uris" : [ "http://www.mendeley.com/documents/?uuid=9b7cba00-384c-3f2f-846b-1d34d001d673" ] } ], "mendeley" : { "formattedCitation" : "(20)", "plainTextFormattedCitation" : "(20)", "previouslyFormattedCitation" : "(20)" }, "properties" : { "noteIndex" : 0 }, "schema" : "https://github.com/citation-style-language/schema/raw/master/csl-citation.json" }</w:instrText>
       </w:r>
       <w:r>
         <w:rPr>
@@ -4434,7 +5661,7 @@
           <w:sz w:val="20"/>
           <w:lang w:val="es-ES"/>
         </w:rPr>
-        <w:t>(17)</w:t>
+        <w:t>(20)</w:t>
       </w:r>
       <w:r>
         <w:rPr>
@@ -5419,7 +6646,7 @@
         <w:rPr>
           <w:lang w:val="es-ES"/>
         </w:rPr>
-        <w:instrText>ADDIN CSL_CITATION { "citationItems" : [ { "id" : "ITEM-1", "itemData" : { "author" : [ { "dropping-particle" : "", "family" : "Davis", "given" : "Fred D.", "non-dropping-particle" : "", "parse-names" : false, "suffix" : "" } ], "id" : "ITEM-1", "issued" : { "date-parts" : [ [ "1985" ] ] }, "title" : "A Technology Acceptance Model for Empirically Testing New End-User Information Systems", "type" : "article-journal" }, "uris" : [ "http://www.mendeley.com/documents/?uuid=5a38dc1b-1746-3f83-aee1-4190b7a870a9" ] } ], "mendeley" : { "formattedCitation" : "(21)", "plainTextFormattedCitation" : "(21)", "previouslyFormattedCitation" : "(20)" }, "properties" : { "noteIndex" : 0 }, "schema" : "https://github.com/citation-style-language/schema/raw/master/csl-citation.json" }</w:instrText>
+        <w:instrText>ADDIN CSL_CITATION { "citationItems" : [ { "id" : "ITEM-1", "itemData" : { "author" : [ { "dropping-particle" : "", "family" : "Davis", "given" : "Fred D.", "non-dropping-particle" : "", "parse-names" : false, "suffix" : "" } ], "id" : "ITEM-1", "issued" : { "date-parts" : [ [ "1985" ] ] }, "title" : "A Technology Acceptance Model for Empirically Testing New End-User Information Systems", "type" : "article-journal" }, "uris" : [ "http://www.mendeley.com/documents/?uuid=5a38dc1b-1746-3f83-aee1-4190b7a870a9" ] } ], "mendeley" : { "formattedCitation" : "(24)", "plainTextFormattedCitation" : "(24)", "previouslyFormattedCitation" : "(24)" }, "properties" : { "noteIndex" : 0 }, "schema" : "https://github.com/citation-style-language/schema/raw/master/csl-citation.json" }</w:instrText>
       </w:r>
       <w:r>
         <w:rPr>
@@ -5432,7 +6659,7 @@
           <w:noProof/>
           <w:lang w:val="es-ES"/>
         </w:rPr>
-        <w:t>(21)</w:t>
+        <w:t>(24)</w:t>
       </w:r>
       <w:r>
         <w:rPr>
@@ -5896,7 +7123,7 @@
         <w:rPr>
           <w:lang w:val="es-ES"/>
         </w:rPr>
-        <w:instrText>ADDIN CSL_CITATION { "citationItems" : [ { "id" : "ITEM-1", "itemData" : { "author" : [ { "dropping-particle" : "", "family" : "Science", "given" : "Management", "non-dropping-particle" : "", "parse-names" : false, "suffix" : "" }, { "dropping-particle" : "", "family" : "Aug", "given" : "Issue", "non-dropping-particle" : "", "parse-names" : false, "suffix" : "" } ], "id" : "ITEM-1", "issue" : "8", "issued" : { "date-parts" : [ [ "1989" ] ] }, "page" : "982-1003", "title" : "User Acceptance of Computer Technology : A Comparison of Two Theoretical Models Fred D . Davis ; Richard P . Bagozzi ; Paul R . Warshaw USER ACCEPTANCE OF COMPUTER TECHNOLOGY : A COMPARISON OF TWO THEORETICAL MODELS *", "type" : "article-journal", "volume" : "35" }, "uris" : [ "http://www.mendeley.com/documents/?uuid=6fe1a940-fd7a-4893-a0d5-78d5e7c02a10" ] } ], "mendeley" : { "formattedCitation" : "(22)", "plainTextFormattedCitation" : "(22)", "previouslyFormattedCitation" : "(21)" }, "properties" : { "noteIndex" : 0 }, "schema" : "https://github.com/citation-style-language/schema/raw/master/csl-citation.json" }</w:instrText>
+        <w:instrText>ADDIN CSL_CITATION { "citationItems" : [ { "id" : "ITEM-1", "itemData" : { "author" : [ { "dropping-particle" : "", "family" : "Science", "given" : "Management", "non-dropping-particle" : "", "parse-names" : false, "suffix" : "" }, { "dropping-particle" : "", "family" : "Aug", "given" : "Issue", "non-dropping-particle" : "", "parse-names" : false, "suffix" : "" } ], "id" : "ITEM-1", "issue" : "8", "issued" : { "date-parts" : [ [ "1989" ] ] }, "page" : "982-1003", "title" : "User Acceptance of Computer Technology : A Comparison of Two Theoretical Models Fred D . Davis ; Richard P . Bagozzi ; Paul R . Warshaw USER ACCEPTANCE OF COMPUTER TECHNOLOGY : A COMPARISON OF TWO THEORETICAL MODELS *", "type" : "article-journal", "volume" : "35" }, "uris" : [ "http://www.mendeley.com/documents/?uuid=6fe1a940-fd7a-4893-a0d5-78d5e7c02a10" ] } ], "mendeley" : { "formattedCitation" : "(25)", "plainTextFormattedCitation" : "(25)", "previouslyFormattedCitation" : "(25)" }, "properties" : { "noteIndex" : 0 }, "schema" : "https://github.com/citation-style-language/schema/raw/master/csl-citation.json" }</w:instrText>
       </w:r>
       <w:r>
         <w:rPr>
@@ -5909,7 +7136,7 @@
           <w:noProof/>
           <w:lang w:val="es-ES"/>
         </w:rPr>
-        <w:t>(22)</w:t>
+        <w:t>(25)</w:t>
       </w:r>
       <w:r>
         <w:rPr>
@@ -6113,7 +7340,7 @@
         <w:rPr>
           <w:lang w:val="es-ES"/>
         </w:rPr>
-        <w:instrText>ADDIN CSL_CITATION { "citationItems" : [ { "id" : "ITEM-1", "itemData" : { "DOI" : "10.1016/j.jbi.2009.07.002.THE", "ISSN" : "1532-0464", "author" : [ { "dropping-particle" : "", "family" : "In", "given" : "Future", "non-dropping-particle" : "", "parse-names" : false, "suffix" : "" }, { "dropping-particle" : "", "family" : "Care", "given" : "Health", "non-dropping-particle" : "", "parse-names" : false, "suffix" : "" } ], "id" : "ITEM-1", "issue" : "1", "issued" : { "date-parts" : [ [ "2011" ] ] }, "page" : "1-30", "title" : "the Technology Acceptance Model : Its Past and Its Future in Health Care", "type" : "article-journal", "volume" : "43" }, "uris" : [ "http://www.mendeley.com/documents/?uuid=f5bdf926-cda5-4d34-97b6-99e64b702b57" ] } ], "mendeley" : { "formattedCitation" : "(23)", "plainTextFormattedCitation" : "(23)", "previouslyFormattedCitation" : "(22)" }, "properties" : { "noteIndex" : 0 }, "schema" : "https://github.com/citation-style-language/schema/raw/master/csl-citation.json" }</w:instrText>
+        <w:instrText>ADDIN CSL_CITATION { "citationItems" : [ { "id" : "ITEM-1", "itemData" : { "DOI" : "10.1016/j.jbi.2009.07.002.THE", "ISSN" : "1532-0464", "author" : [ { "dropping-particle" : "", "family" : "In", "given" : "Future", "non-dropping-particle" : "", "parse-names" : false, "suffix" : "" }, { "dropping-particle" : "", "family" : "Care", "given" : "Health", "non-dropping-particle" : "", "parse-names" : false, "suffix" : "" } ], "id" : "ITEM-1", "issue" : "1", "issued" : { "date-parts" : [ [ "2011" ] ] }, "page" : "1-30", "title" : "the Technology Acceptance Model : Its Past and Its Future in Health Care", "type" : "article-journal", "volume" : "43" }, "uris" : [ "http://www.mendeley.com/documents/?uuid=f5bdf926-cda5-4d34-97b6-99e64b702b57" ] } ], "mendeley" : { "formattedCitation" : "(26)", "plainTextFormattedCitation" : "(26)", "previouslyFormattedCitation" : "(26)" }, "properties" : { "noteIndex" : 0 }, "schema" : "https://github.com/citation-style-language/schema/raw/master/csl-citation.json" }</w:instrText>
       </w:r>
       <w:r>
         <w:rPr>
@@ -6126,7 +7353,7 @@
           <w:noProof/>
           <w:lang w:val="es-ES"/>
         </w:rPr>
-        <w:t>(23)</w:t>
+        <w:t>(26)</w:t>
       </w:r>
       <w:r>
         <w:rPr>
@@ -6362,16 +7589,14 @@
           <w:delText>Evalua</w:delText>
         </w:r>
       </w:del>
-      <w:proofErr w:type="spellStart"/>
       <w:ins w:id="91" w:author="Cesar Carcamo" w:date="2017-05-10T09:46:00Z">
         <w:r>
           <w:rPr>
             <w:lang w:val="es-ES"/>
           </w:rPr>
-          <w:t>Compararar</w:t>
+          <w:t>Comparar</w:t>
         </w:r>
       </w:ins>
-      <w:proofErr w:type="spellEnd"/>
       <w:del w:id="92" w:author="Cesar Carcamo" w:date="2017-05-10T09:46:00Z">
         <w:r>
           <w:rPr>
@@ -7383,7 +8608,31 @@
         <w:rPr>
           <w:lang w:val="es-ES"/>
         </w:rPr>
-        <w:t>les son sus diversas metas y necesidades sobre el sistema. De estas entrevistas se puede</w:t>
+        <w:t>les son sus diversas metas</w:t>
+      </w:r>
+      <w:r>
+        <w:rPr>
+          <w:lang w:val="es-ES"/>
+        </w:rPr>
+        <w:t xml:space="preserve">, </w:t>
+      </w:r>
+      <w:r>
+        <w:rPr>
+          <w:lang w:val="es-ES"/>
+        </w:rPr>
+        <w:t>necesidades</w:t>
+      </w:r>
+      <w:r>
+        <w:rPr>
+          <w:lang w:val="es-ES"/>
+        </w:rPr>
+        <w:t>, percepciones y opiniones</w:t>
+      </w:r>
+      <w:r>
+        <w:rPr>
+          <w:lang w:val="es-ES"/>
+        </w:rPr>
+        <w:t xml:space="preserve"> sobre el sistema. De estas entrevistas se puede</w:t>
       </w:r>
       <w:del w:id="139" w:author="Cesar Carcamo" w:date="2017-05-10T10:00:00Z">
         <w:r>
@@ -7445,7 +8694,13 @@
         <w:rPr>
           <w:lang w:val="es-ES"/>
         </w:rPr>
-        <w:t xml:space="preserve">tanto sus requerimientos como los requerimientos de SUSALUD. </w:t>
+        <w:t>tanto sus requerimientos como</w:t>
+      </w:r>
+      <w:r>
+        <w:rPr>
+          <w:lang w:val="es-ES"/>
+        </w:rPr>
+        <w:t xml:space="preserve"> los requerimientos de SUSALUD.</w:t>
       </w:r>
     </w:p>
     <w:p>
@@ -7468,6 +8723,12 @@
           <w:lang w:val="es-ES"/>
         </w:rPr>
       </w:pPr>
+      <w:r>
+        <w:rPr>
+          <w:lang w:val="es-ES"/>
+        </w:rPr>
+        <w:t xml:space="preserve">Diseño y </w:t>
+      </w:r>
       <w:proofErr w:type="spellStart"/>
       <w:r>
         <w:rPr>
@@ -7843,49 +9104,33 @@
           <w:lang w:val="es-ES"/>
         </w:rPr>
       </w:pPr>
-      <w:proofErr w:type="spellStart"/>
-      <w:r>
-        <w:rPr>
-          <w:lang w:val="es-ES"/>
-        </w:rPr>
-        <w:t>User</w:t>
-      </w:r>
-      <w:proofErr w:type="spellEnd"/>
-      <w:r>
-        <w:rPr>
-          <w:lang w:val="es-ES"/>
-        </w:rPr>
-        <w:t xml:space="preserve"> </w:t>
-      </w:r>
-      <w:proofErr w:type="spellStart"/>
-      <w:r>
-        <w:rPr>
-          <w:lang w:val="es-ES"/>
-        </w:rPr>
-        <w:t>testing</w:t>
-      </w:r>
-      <w:proofErr w:type="spellEnd"/>
-    </w:p>
-    <w:p>
-      <w:pPr>
-        <w:jc w:val="both"/>
-        <w:rPr>
-          <w:lang w:val="es-ES"/>
-        </w:rPr>
-      </w:pPr>
-    </w:p>
-    <w:p>
-      <w:pPr>
-        <w:jc w:val="both"/>
-        <w:rPr>
-          <w:lang w:val="es-ES"/>
-        </w:rPr>
-      </w:pPr>
-      <w:r>
-        <w:rPr>
-          <w:lang w:val="es-ES"/>
-        </w:rPr>
-        <w:t>Para realizar l</w:t>
+      <w:r>
+        <w:rPr>
+          <w:lang w:val="es-ES"/>
+        </w:rPr>
+        <w:t>Pruebas de Usuario</w:t>
+      </w:r>
+    </w:p>
+    <w:p>
+      <w:pPr>
+        <w:jc w:val="both"/>
+        <w:rPr>
+          <w:lang w:val="es-ES"/>
+        </w:rPr>
+      </w:pPr>
+    </w:p>
+    <w:p>
+      <w:pPr>
+        <w:jc w:val="both"/>
+        <w:rPr>
+          <w:lang w:val="es-ES"/>
+        </w:rPr>
+      </w:pPr>
+      <w:r>
+        <w:rPr>
+          <w:lang w:val="es-ES"/>
+        </w:rPr>
+        <w:t xml:space="preserve">Se realizara </w:t>
       </w:r>
       <w:del w:id="163" w:author="Cesar Carcamo" w:date="2017-05-10T10:04:00Z">
         <w:r>
@@ -7900,14 +9145,20 @@
           <w:rPr>
             <w:lang w:val="es-ES"/>
           </w:rPr>
-          <w:t>as evaluaciones</w:t>
+          <w:t>evaluaciones</w:t>
         </w:r>
       </w:ins>
       <w:r>
         <w:rPr>
           <w:lang w:val="es-ES"/>
         </w:rPr>
-        <w:t xml:space="preserve"> de parte de los usuarios, </w:t>
+        <w:t xml:space="preserve"> con los usuarios donde</w:t>
+      </w:r>
+      <w:r>
+        <w:rPr>
+          <w:lang w:val="es-ES"/>
+        </w:rPr>
+        <w:t xml:space="preserve"> </w:t>
       </w:r>
       <w:r>
         <w:rPr>
@@ -8037,6 +9288,69 @@
     </w:p>
     <w:p>
       <w:pPr>
+        <w:jc w:val="both"/>
+        <w:rPr>
+          <w:lang w:val="es-ES"/>
+        </w:rPr>
+      </w:pPr>
+      <w:r>
+        <w:rPr>
+          <w:lang w:val="es-ES"/>
+        </w:rPr>
+        <w:lastRenderedPageBreak/>
+        <w:t xml:space="preserve">Adicionalmente, se harán pruebas holísticas como la evaluación </w:t>
+      </w:r>
+      <w:r>
+        <w:rPr>
+          <w:lang w:val="es-ES"/>
+        </w:rPr>
+        <w:t xml:space="preserve">heurística, </w:t>
+      </w:r>
+      <w:r>
+        <w:rPr>
+          <w:lang w:val="es-ES"/>
+        </w:rPr>
+        <w:t xml:space="preserve">revisión de lineamientos y estándares y pruebas de </w:t>
+      </w:r>
+      <w:proofErr w:type="spellStart"/>
+      <w:r>
+        <w:rPr>
+          <w:lang w:val="es-ES"/>
+        </w:rPr>
+        <w:t>Pluralistic</w:t>
+      </w:r>
+      <w:proofErr w:type="spellEnd"/>
+      <w:r>
+        <w:rPr>
+          <w:lang w:val="es-ES"/>
+        </w:rPr>
+        <w:t xml:space="preserve"> </w:t>
+      </w:r>
+      <w:proofErr w:type="spellStart"/>
+      <w:r>
+        <w:rPr>
+          <w:lang w:val="es-ES"/>
+        </w:rPr>
+        <w:t>walkthrough</w:t>
+      </w:r>
+      <w:proofErr w:type="spellEnd"/>
+      <w:r>
+        <w:rPr>
+          <w:lang w:val="es-ES"/>
+        </w:rPr>
+        <w:t xml:space="preserve"> con las personas, escenarios y casos planteados.</w:t>
+      </w:r>
+    </w:p>
+    <w:p>
+      <w:pPr>
+        <w:jc w:val="both"/>
+        <w:rPr>
+          <w:lang w:val="es-ES"/>
+        </w:rPr>
+      </w:pPr>
+    </w:p>
+    <w:p>
+      <w:pPr>
         <w:pStyle w:val="Prrafodelista"/>
         <w:numPr>
           <w:ilvl w:val="1"/>
@@ -8053,6 +9367,12 @@
         </w:rPr>
         <w:t>Evaluación del sistema</w:t>
       </w:r>
+      <w:r>
+        <w:rPr>
+          <w:lang w:val="es-ES"/>
+        </w:rPr>
+        <w:t xml:space="preserve"> por usuarios</w:t>
+      </w:r>
     </w:p>
     <w:p>
       <w:pPr>
@@ -8075,7 +9395,6 @@
         <w:rPr>
           <w:lang w:val="es-ES"/>
         </w:rPr>
-        <w:lastRenderedPageBreak/>
         <w:t>El siguiente proyecto contará con 2 partes de evaluación, la primera parte será la parte cualitativa que se realizará al comienzo del proyecto, previamente a la implementación del sistema planteado; y la segunda parte será cuantitativa, que se realizará posterior a la implementación del sistema.</w:t>
       </w:r>
     </w:p>
@@ -8126,8 +9445,6 @@
           <w:lang w:val="es-ES"/>
         </w:rPr>
       </w:pPr>
-      <w:bookmarkStart w:id="167" w:name="_GoBack"/>
-      <w:bookmarkEnd w:id="167"/>
       <w:r>
         <w:rPr>
           <w:lang w:val="es-ES"/>
@@ -8414,109 +9731,111 @@
           <w:lang w:val="es-ES"/>
         </w:rPr>
       </w:pPr>
+      <w:r>
+        <w:rPr>
+          <w:lang w:val="es-ES"/>
+        </w:rPr>
+        <w:t>Pruebas</w:t>
+      </w:r>
+      <w:r>
+        <w:rPr>
+          <w:lang w:val="es-ES"/>
+        </w:rPr>
+        <w:t xml:space="preserve"> de prototipos</w:t>
+      </w:r>
+      <w:r>
+        <w:rPr>
+          <w:lang w:val="es-ES"/>
+        </w:rPr>
+        <w:t xml:space="preserve"> por usuarios</w:t>
+      </w:r>
+    </w:p>
+    <w:p>
+      <w:pPr>
+        <w:jc w:val="both"/>
+        <w:rPr>
+          <w:lang w:val="es-ES"/>
+        </w:rPr>
+      </w:pPr>
+    </w:p>
+    <w:p>
+      <w:pPr>
+        <w:jc w:val="both"/>
+        <w:rPr>
+          <w:lang w:val="es-ES"/>
+        </w:rPr>
+      </w:pPr>
+      <w:r>
+        <w:rPr>
+          <w:lang w:val="es-ES"/>
+        </w:rPr>
+        <w:t>Para poder hacer un análisis sobre com</w:t>
+      </w:r>
+      <w:r>
+        <w:rPr>
+          <w:lang w:val="es-ES"/>
+        </w:rPr>
+        <w:t>o los diversos</w:t>
+      </w:r>
+      <w:r>
+        <w:rPr>
+          <w:lang w:val="es-ES"/>
+        </w:rPr>
+        <w:t xml:space="preserve"> usuarios utilizará</w:t>
+      </w:r>
+      <w:r>
+        <w:rPr>
+          <w:lang w:val="es-ES"/>
+        </w:rPr>
+        <w:t>n</w:t>
+      </w:r>
+      <w:r>
+        <w:rPr>
+          <w:lang w:val="es-ES"/>
+        </w:rPr>
+        <w:t xml:space="preserve"> el sistema para realizar las tareas asignadas, se procederá a hacer una grabación sobre el uso del sistema, esta grabación se realizará desde la misma </w:t>
+      </w:r>
       <w:proofErr w:type="spellStart"/>
       <w:r>
         <w:rPr>
           <w:lang w:val="es-ES"/>
         </w:rPr>
-        <w:t>Testing</w:t>
+        <w:t>t</w:t>
+      </w:r>
+      <w:r>
+        <w:rPr>
+          <w:lang w:val="es-ES"/>
+        </w:rPr>
+        <w:t>ablet</w:t>
       </w:r>
       <w:proofErr w:type="spellEnd"/>
       <w:r>
         <w:rPr>
           <w:lang w:val="es-ES"/>
         </w:rPr>
-        <w:t xml:space="preserve"> de prototipos</w:t>
-      </w:r>
-      <w:r>
-        <w:rPr>
-          <w:lang w:val="es-ES"/>
-        </w:rPr>
-        <w:t xml:space="preserve"> por usuarios</w:t>
-      </w:r>
-    </w:p>
-    <w:p>
-      <w:pPr>
-        <w:jc w:val="both"/>
-        <w:rPr>
-          <w:lang w:val="es-ES"/>
-        </w:rPr>
-      </w:pPr>
-    </w:p>
-    <w:p>
-      <w:pPr>
-        <w:jc w:val="both"/>
-        <w:rPr>
-          <w:lang w:val="es-ES"/>
-        </w:rPr>
-      </w:pPr>
-      <w:r>
-        <w:rPr>
-          <w:lang w:val="es-ES"/>
-        </w:rPr>
-        <w:t>Para poder hacer un análisis sobre com</w:t>
-      </w:r>
-      <w:r>
-        <w:rPr>
-          <w:lang w:val="es-ES"/>
-        </w:rPr>
-        <w:t xml:space="preserve">o los diversos usuarios </w:t>
+        <w:t xml:space="preserve"> donde harán la prueba del prototipo ya que existen herramientas </w:t>
+      </w:r>
+      <w:r>
+        <w:rPr>
+          <w:lang w:val="es-ES"/>
+        </w:rPr>
+        <w:t xml:space="preserve">como </w:t>
       </w:r>
       <w:proofErr w:type="spellStart"/>
       <w:r>
         <w:rPr>
           <w:lang w:val="es-ES"/>
         </w:rPr>
-        <w:t>utilizarian</w:t>
+        <w:t>Lookback</w:t>
       </w:r>
       <w:proofErr w:type="spellEnd"/>
       <w:r>
         <w:rPr>
           <w:lang w:val="es-ES"/>
         </w:rPr>
-        <w:t xml:space="preserve"> el sistema para realizar las tareas asignadas, se procederá a hacer una grabación sobre el uso del sistema, esta grabación se realizará desde la misma </w:t>
-      </w:r>
-      <w:proofErr w:type="spellStart"/>
-      <w:r>
-        <w:rPr>
-          <w:lang w:val="es-ES"/>
-        </w:rPr>
-        <w:t>t</w:t>
-      </w:r>
-      <w:r>
-        <w:rPr>
-          <w:lang w:val="es-ES"/>
-        </w:rPr>
-        <w:t>ablet</w:t>
-      </w:r>
-      <w:proofErr w:type="spellEnd"/>
-      <w:r>
-        <w:rPr>
-          <w:lang w:val="es-ES"/>
-        </w:rPr>
-        <w:t xml:space="preserve"> donde harán la prueba del prototipo ya que existen herramientas </w:t>
-      </w:r>
-      <w:r>
-        <w:rPr>
-          <w:lang w:val="es-ES"/>
-        </w:rPr>
-        <w:t xml:space="preserve">como </w:t>
-      </w:r>
-      <w:proofErr w:type="spellStart"/>
-      <w:r>
-        <w:rPr>
-          <w:lang w:val="es-ES"/>
-        </w:rPr>
-        <w:t>Lookback</w:t>
-      </w:r>
-      <w:proofErr w:type="spellEnd"/>
-      <w:r>
-        <w:rPr>
-          <w:lang w:val="es-ES"/>
-        </w:rPr>
         <w:t xml:space="preserve"> que permiten grabar tanto la pantalla como video y voz</w:t>
       </w:r>
-      <w:del w:id="168" w:author="Cesar Carcamo" w:date="2017-05-10T10:07:00Z">
+      <w:del w:id="167" w:author="Cesar Carcamo" w:date="2017-05-10T10:07:00Z">
         <w:r>
           <w:rPr>
             <w:lang w:val="es-ES"/>
@@ -8530,7 +9849,7 @@
         </w:rPr>
         <w:t>. Esto permite que se pueda tener un registro de cómo reaccionaron los usuarios mediante palabras y/o gestos ante el sistema web que se les presenta en pantalla, adicionalmente se puede ver</w:t>
       </w:r>
-      <w:del w:id="169" w:author="Cesar Carcamo" w:date="2017-05-10T10:07:00Z">
+      <w:del w:id="168" w:author="Cesar Carcamo" w:date="2017-05-10T10:07:00Z">
         <w:r>
           <w:rPr>
             <w:lang w:val="es-ES"/>
@@ -8544,7 +9863,7 @@
         </w:rPr>
         <w:t xml:space="preserve"> qu</w:t>
       </w:r>
-      <w:ins w:id="170" w:author="Cesar Carcamo" w:date="2017-05-10T10:07:00Z">
+      <w:ins w:id="169" w:author="Cesar Carcamo" w:date="2017-05-10T10:07:00Z">
         <w:r>
           <w:rPr>
             <w:lang w:val="es-ES"/>
@@ -8552,7 +9871,7 @@
           <w:t>é</w:t>
         </w:r>
       </w:ins>
-      <w:del w:id="171" w:author="Cesar Carcamo" w:date="2017-05-10T10:07:00Z">
+      <w:del w:id="170" w:author="Cesar Carcamo" w:date="2017-05-10T10:07:00Z">
         <w:r>
           <w:rPr>
             <w:lang w:val="es-ES"/>
@@ -8619,6 +9938,7 @@
         <w:rPr>
           <w:lang w:val="es-ES"/>
         </w:rPr>
+        <w:lastRenderedPageBreak/>
         <w:t>Luego de la implementación de este sistema, se medirán 3 variables básicas del modelo TAM, que serán el PU, el PEOU y la intención de uso (INTENT), esto se logrará mediante una encuesta que se realizará a los encargados de revisar este sistema extendido del RIIA. Esta encuesta contará con 22 preguntas, las cuales tendrán respuestas que sigan los parámetros de un elemento de la Escala de Likert, es decir que cada pregunta contará con cinco niveles de respuesta, que son:</w:t>
       </w:r>
     </w:p>
@@ -8746,6 +10066,145 @@
         </w:rPr>
         <w:t>La ventaja de esta escala es que se puede medir tanto el grado positivo como neutral y negativo en cada pregunta, en este caso dependiendo de la respuesta se dará un puntaje entre -2 (Totalmente en desacuerdo) y 2 (Totalmente de acuerdo) para el análisis respectivo. Luego que se haya realizado la encuesta, se podrá hacer análisis estadísticos individuales para cada una de las variables a medir, de ellas se sacará la media y su desviación estándar. Finalmente, se harán regresión lineal para ver la correlación entre las variable medidas. Todos los análisis estadísticos se realizarán en el paquete estadístico gratuito R.</w:t>
       </w:r>
+    </w:p>
+    <w:p>
+      <w:pPr>
+        <w:jc w:val="both"/>
+        <w:rPr>
+          <w:lang w:val="es-ES"/>
+        </w:rPr>
+      </w:pPr>
+    </w:p>
+    <w:p>
+      <w:pPr>
+        <w:jc w:val="both"/>
+        <w:rPr>
+          <w:lang w:val="es-ES"/>
+        </w:rPr>
+      </w:pPr>
+      <w:r>
+        <w:rPr>
+          <w:lang w:val="es-ES"/>
+        </w:rPr>
+        <w:t>Adicionalmente, se realizara l</w:t>
+      </w:r>
+      <w:r>
+        <w:rPr>
+          <w:lang w:val="es-ES"/>
+        </w:rPr>
+        <w:t xml:space="preserve">a evaluación </w:t>
+      </w:r>
+      <w:r>
+        <w:rPr>
+          <w:lang w:val="es-ES"/>
+        </w:rPr>
+        <w:t>heurística</w:t>
+      </w:r>
+      <w:r>
+        <w:rPr>
+          <w:lang w:val="es-ES"/>
+        </w:rPr>
+        <w:t xml:space="preserve">, </w:t>
+      </w:r>
+      <w:r>
+        <w:rPr>
+          <w:lang w:val="es-ES"/>
+        </w:rPr>
+        <w:t xml:space="preserve">la </w:t>
+      </w:r>
+      <w:r>
+        <w:rPr>
+          <w:lang w:val="es-ES"/>
+        </w:rPr>
+        <w:t xml:space="preserve">revisión de lineamientos y estándares y pruebas de </w:t>
+      </w:r>
+      <w:proofErr w:type="spellStart"/>
+      <w:r>
+        <w:rPr>
+          <w:lang w:val="es-ES"/>
+        </w:rPr>
+        <w:t>Pluralistic</w:t>
+      </w:r>
+      <w:proofErr w:type="spellEnd"/>
+      <w:r>
+        <w:rPr>
+          <w:lang w:val="es-ES"/>
+        </w:rPr>
+        <w:t xml:space="preserve"> </w:t>
+      </w:r>
+      <w:proofErr w:type="spellStart"/>
+      <w:r>
+        <w:rPr>
+          <w:lang w:val="es-ES"/>
+        </w:rPr>
+        <w:t>walkthrough</w:t>
+      </w:r>
+      <w:proofErr w:type="spellEnd"/>
+      <w:r>
+        <w:rPr>
+          <w:lang w:val="es-ES"/>
+        </w:rPr>
+        <w:t xml:space="preserve"> con las personas, escenarios y casos </w:t>
+      </w:r>
+      <w:r>
+        <w:rPr>
+          <w:lang w:val="es-ES"/>
+        </w:rPr>
+        <w:t>que planteo el investigador</w:t>
+      </w:r>
+      <w:r>
+        <w:rPr>
+          <w:lang w:val="es-ES"/>
+        </w:rPr>
+        <w:t xml:space="preserve"> durante el análisis del sistema</w:t>
+      </w:r>
+      <w:r>
+        <w:rPr>
+          <w:lang w:val="es-ES"/>
+        </w:rPr>
+        <w:t>.</w:t>
+      </w:r>
+      <w:r>
+        <w:rPr>
+          <w:lang w:val="es-ES"/>
+        </w:rPr>
+        <w:t xml:space="preserve"> En estas pruebas no participaran usuarios finales y serán realizadas por el investigador para encontrar posibles falencias de usabilidad. Para la evaluación heurística se utilizará el </w:t>
+      </w:r>
+      <w:proofErr w:type="spellStart"/>
+      <w:r>
+        <w:rPr>
+          <w:lang w:val="es-ES"/>
+        </w:rPr>
+        <w:t>checklist</w:t>
+      </w:r>
+      <w:proofErr w:type="spellEnd"/>
+      <w:r>
+        <w:rPr>
+          <w:lang w:val="es-ES"/>
+        </w:rPr>
+        <w:t xml:space="preserve"> detallado en el </w:t>
+      </w:r>
+      <w:r>
+        <w:rPr>
+          <w:highlight w:val="cyan"/>
+          <w:lang w:val="es-ES"/>
+        </w:rPr>
+        <w:t>anexo 2</w:t>
+      </w:r>
+      <w:r>
+        <w:rPr>
+          <w:lang w:val="es-ES"/>
+        </w:rPr>
+        <w:t>, en la que se utilizará valores de 0 a 4 para medir en la medida que se cumple cada principio</w:t>
+      </w:r>
+      <w:r>
+        <w:rPr>
+          <w:lang w:val="es-ES"/>
+        </w:rPr>
+        <w:t>.</w:t>
+      </w:r>
+      <w:bookmarkStart w:id="171" w:name="_GoBack"/>
+      <w:bookmarkEnd w:id="171"/>
     </w:p>
     <w:p>
       <w:pPr>
@@ -10317,6 +11776,7 @@
               <w:rPr>
                 <w:lang w:val="es-ES"/>
               </w:rPr>
+              <w:lastRenderedPageBreak/>
               <w:t>Documentación</w:t>
             </w:r>
           </w:p>
@@ -11194,7 +12654,6 @@
               <w:rPr>
                 <w:lang w:val="es-ES"/>
               </w:rPr>
-              <w:lastRenderedPageBreak/>
               <w:t>Dominio web</w:t>
             </w:r>
           </w:p>
@@ -11759,7 +13218,15 @@
           <w:noProof/>
         </w:rPr>
         <w:tab/>
-        <w:t xml:space="preserve">Bjertnaes O a., Sjetne IS, Iversen HH. Overall patient satisfaction with hospitals: effects of patient-reported experiences and fulfilment of expectations. BMJ Qual Saf. 2012;21(1):39–46. </w:t>
+        <w:t xml:space="preserve">Bjertnaes O a., Sjetne IS, Iversen HH. Overall patient satisfaction with hospitals: </w:t>
+      </w:r>
+      <w:r>
+        <w:rPr>
+          <w:rFonts w:ascii="Calibri" w:eastAsia="Times New Roman" w:hAnsi="Calibri" w:cs="Times New Roman"/>
+          <w:noProof/>
+        </w:rPr>
+        <w:lastRenderedPageBreak/>
+        <w:t xml:space="preserve">effects of patient-reported experiences and fulfilment of expectations. BMJ Qual Saf. 2012;21(1):39–46. </w:t>
       </w:r>
     </w:p>
     <w:p>
@@ -11899,15 +13366,7 @@
           <w:noProof/>
         </w:rPr>
         <w:tab/>
-        <w:t xml:space="preserve">Ordonnance n° 96-346 du 24 avril 1996 portant réforme de l’hospitalisation publique et privée | Legifrance [Internet]. Available from: </w:t>
-      </w:r>
-      <w:r>
-        <w:rPr>
-          <w:rFonts w:ascii="Calibri" w:eastAsia="Times New Roman" w:hAnsi="Calibri" w:cs="Times New Roman"/>
-          <w:noProof/>
-        </w:rPr>
-        <w:lastRenderedPageBreak/>
-        <w:t>https://www.legifrance.gouv.fr/affichTexte.do?cidTexte=JORFTEXT000000742206</w:t>
+        <w:t>Ordonnance n° 96-346 du 24 avril 1996 portant réforme de l’hospitalisation publique et privée | Legifrance [Internet]. Available from: https://www.legifrance.gouv.fr/affichTexte.do?cidTexte=JORFTEXT000000742206</w:t>
       </w:r>
     </w:p>
     <w:p>
@@ -12131,7 +13590,7 @@
           <w:noProof/>
         </w:rPr>
         <w:tab/>
-        <w:t>SUSALUD | Inicio [Internet]. [cited 2017 Mar 14]. Available from: http://portales.susalud.gob.pe/web/portal/nosotros</w:t>
+        <w:t>Notes on User Centered Design Process (UCD) [Internet]. [cited 2017 May 24]. Available from: https://www.w3.org/WAI/redesign/ucd</w:t>
       </w:r>
     </w:p>
     <w:p>
@@ -12159,7 +13618,7 @@
           <w:noProof/>
         </w:rPr>
         <w:tab/>
-        <w:t>11- Plataforma de Información y Difusión_1.qvw [Internet]. [cited 2017 Mar 20]. Available from: http://bi.susalud.gob.pe/geoqlik/proxy/QvAJAXZfc/opendoc.htm?document=QV Produccion%2F11- Plataforma de Información y Difusión_1.qvw&amp;host=QVS%40srvqlikias&amp;anonymous=true</w:t>
+        <w:t>What Is User Centered Design (UCD) Approach ? [Internet]. [cited 2017 May 24]. Available from: https://think360studio.com/what-is-user-centered-design-approach/</w:t>
       </w:r>
     </w:p>
     <w:p>
@@ -12187,7 +13646,7 @@
           <w:noProof/>
         </w:rPr>
         <w:tab/>
-        <w:t>BPM PAC | Consulta [Internet]. [cited 2017 Mar 14]. Available from: http://app17.susalud.gob.pe/formulario_consulta/</w:t>
+        <w:t>Describe the User Centered Design methodology [Internet]. [cited 2017 May 24]. Available from: http://www.modernanalyst.com/Careers/InterviewQuestions/tabid/128/ID/2191/Describe-the-User-Centered-Design-methodology.aspx</w:t>
       </w:r>
     </w:p>
     <w:p>
@@ -12215,7 +13674,7 @@
           <w:noProof/>
         </w:rPr>
         <w:tab/>
-        <w:t>SUSALUD CONTIGO - Aplicaciones de Android en Google Play [Internet]. [cited 2017 Mar 14]. Available from: https://play.google.com/store/apps/details?id=pe.gob.susalud.servicio&amp;hl=es</w:t>
+        <w:t>SUSALUD | Inicio [Internet]. [cited 2017 Mar 14]. Available from: http://portales.susalud.gob.pe/web/portal/nosotros</w:t>
       </w:r>
     </w:p>
     <w:p>
@@ -12243,7 +13702,15 @@
           <w:noProof/>
         </w:rPr>
         <w:tab/>
-        <w:t>SUSALUD | MÁS DE 10 MIL USUARIOS UTILIZAN APP SUSALUD CONTIGO [Internet]. [cited 2017 Mar 14]. Available from: http://portales.susalud.gob.pe/web/portal/noticias/-/asset_publisher/nx8MOyZZrSvU/content/mas-de-10-mil-usuarios-utilizan-app-susalud-contigo?_101_INSTANCE_nx8MOyZZrSvU_redirect=%2Fweb%2Fportal%2Fnoticias</w:t>
+        <w:t>11- Plataforma de Información y Difusión_1.qvw [Internet]. [cited 2017 Mar 20]. Available from: http://bi.susalud.gob.pe/geoqlik/proxy/QvAJAXZfc/opendoc.htm?document=Q</w:t>
+      </w:r>
+      <w:r>
+        <w:rPr>
+          <w:rFonts w:ascii="Calibri" w:eastAsia="Times New Roman" w:hAnsi="Calibri" w:cs="Times New Roman"/>
+          <w:noProof/>
+        </w:rPr>
+        <w:lastRenderedPageBreak/>
+        <w:t>V Produccion%2F11- Plataforma de Información y Difusión_1.qvw&amp;host=QVS%40srvqlikias&amp;anonymous=true</w:t>
       </w:r>
     </w:p>
     <w:p>
@@ -12271,7 +13738,7 @@
           <w:noProof/>
         </w:rPr>
         <w:tab/>
-        <w:t xml:space="preserve">Davis FD. A Technology Acceptance Model for Empirically Testing New End-User Information Systems. 1985; </w:t>
+        <w:t>BPM PAC | Consulta [Internet]. [cited 2017 Mar 14]. Available from: http://app17.susalud.gob.pe/formulario_consulta/</w:t>
       </w:r>
     </w:p>
     <w:p>
@@ -12299,7 +13766,7 @@
           <w:noProof/>
         </w:rPr>
         <w:tab/>
-        <w:t xml:space="preserve">Science M, Aug I. User Acceptance of Computer Technology : A Comparison of Two Theoretical Models Fred D . Davis ; Richard P . Bagozzi ; Paul R . Warshaw USER ACCEPTANCE OF COMPUTER TECHNOLOGY : A COMPARISON OF TWO THEORETICAL MODELS *. 1989;35(8):982–1003. </w:t>
+        <w:t>SUSALUD CONTIGO - Aplicaciones de Android en Google Play [Internet]. [cited 2017 Mar 14]. Available from: https://play.google.com/store/apps/details?id=pe.gob.susalud.servicio&amp;hl=es</w:t>
       </w:r>
     </w:p>
     <w:p>
@@ -12310,6 +13777,90 @@
         <w:adjustRightInd w:val="0"/>
         <w:ind w:left="640" w:hanging="640"/>
         <w:rPr>
+          <w:rFonts w:ascii="Calibri" w:eastAsia="Times New Roman" w:hAnsi="Calibri" w:cs="Times New Roman"/>
+          <w:noProof/>
+        </w:rPr>
+      </w:pPr>
+      <w:r>
+        <w:rPr>
+          <w:rFonts w:ascii="Calibri" w:eastAsia="Times New Roman" w:hAnsi="Calibri" w:cs="Times New Roman"/>
+          <w:noProof/>
+        </w:rPr>
+        <w:t xml:space="preserve">23. </w:t>
+      </w:r>
+      <w:r>
+        <w:rPr>
+          <w:rFonts w:ascii="Calibri" w:eastAsia="Times New Roman" w:hAnsi="Calibri" w:cs="Times New Roman"/>
+          <w:noProof/>
+        </w:rPr>
+        <w:tab/>
+        <w:t>SUSALUD | MÁS DE 10 MIL USUARIOS UTILIZAN APP SUSALUD CONTIGO [Internet]. [cited 2017 Mar 14]. Available from: http://portales.susalud.gob.pe/web/portal/noticias/-/asset_publisher/nx8MOyZZrSvU/content/mas-de-10-mil-usuarios-utilizan-app-susalud-contigo?_101_INSTANCE_nx8MOyZZrSvU_redirect=%2Fweb%2Fportal%2Fnoticias</w:t>
+      </w:r>
+    </w:p>
+    <w:p>
+      <w:pPr>
+        <w:widowControl w:val="0"/>
+        <w:autoSpaceDE w:val="0"/>
+        <w:autoSpaceDN w:val="0"/>
+        <w:adjustRightInd w:val="0"/>
+        <w:ind w:left="640" w:hanging="640"/>
+        <w:rPr>
+          <w:rFonts w:ascii="Calibri" w:eastAsia="Times New Roman" w:hAnsi="Calibri" w:cs="Times New Roman"/>
+          <w:noProof/>
+        </w:rPr>
+      </w:pPr>
+      <w:r>
+        <w:rPr>
+          <w:rFonts w:ascii="Calibri" w:eastAsia="Times New Roman" w:hAnsi="Calibri" w:cs="Times New Roman"/>
+          <w:noProof/>
+        </w:rPr>
+        <w:t xml:space="preserve">24. </w:t>
+      </w:r>
+      <w:r>
+        <w:rPr>
+          <w:rFonts w:ascii="Calibri" w:eastAsia="Times New Roman" w:hAnsi="Calibri" w:cs="Times New Roman"/>
+          <w:noProof/>
+        </w:rPr>
+        <w:tab/>
+        <w:t xml:space="preserve">Davis FD. A Technology Acceptance Model for Empirically Testing New End-User Information Systems. 1985; </w:t>
+      </w:r>
+    </w:p>
+    <w:p>
+      <w:pPr>
+        <w:widowControl w:val="0"/>
+        <w:autoSpaceDE w:val="0"/>
+        <w:autoSpaceDN w:val="0"/>
+        <w:adjustRightInd w:val="0"/>
+        <w:ind w:left="640" w:hanging="640"/>
+        <w:rPr>
+          <w:rFonts w:ascii="Calibri" w:eastAsia="Times New Roman" w:hAnsi="Calibri" w:cs="Times New Roman"/>
+          <w:noProof/>
+        </w:rPr>
+      </w:pPr>
+      <w:r>
+        <w:rPr>
+          <w:rFonts w:ascii="Calibri" w:eastAsia="Times New Roman" w:hAnsi="Calibri" w:cs="Times New Roman"/>
+          <w:noProof/>
+        </w:rPr>
+        <w:t xml:space="preserve">25. </w:t>
+      </w:r>
+      <w:r>
+        <w:rPr>
+          <w:rFonts w:ascii="Calibri" w:eastAsia="Times New Roman" w:hAnsi="Calibri" w:cs="Times New Roman"/>
+          <w:noProof/>
+        </w:rPr>
+        <w:tab/>
+        <w:t xml:space="preserve">Science M, Aug I. User Acceptance of Computer Technology : A Comparison of Two Theoretical Models Fred D . Davis ; Richard P . Bagozzi ; Paul R . Warshaw USER ACCEPTANCE OF COMPUTER TECHNOLOGY : A COMPARISON OF TWO THEORETICAL MODELS *. 1989;35(8):982–1003. </w:t>
+      </w:r>
+    </w:p>
+    <w:p>
+      <w:pPr>
+        <w:widowControl w:val="0"/>
+        <w:autoSpaceDE w:val="0"/>
+        <w:autoSpaceDN w:val="0"/>
+        <w:adjustRightInd w:val="0"/>
+        <w:ind w:left="640" w:hanging="640"/>
+        <w:rPr>
           <w:rFonts w:ascii="Calibri" w:hAnsi="Calibri"/>
           <w:noProof/>
         </w:rPr>
@@ -12319,7 +13870,7 @@
           <w:rFonts w:ascii="Calibri" w:eastAsia="Times New Roman" w:hAnsi="Calibri" w:cs="Times New Roman"/>
           <w:noProof/>
         </w:rPr>
-        <w:t xml:space="preserve">23. </w:t>
+        <w:t xml:space="preserve">26. </w:t>
       </w:r>
       <w:r>
         <w:rPr>
@@ -12350,7 +13901,6 @@
         <w:rPr>
           <w:lang w:val="es-ES"/>
         </w:rPr>
-        <w:lastRenderedPageBreak/>
         <w:fldChar w:fldCharType="end"/>
       </w:r>
     </w:p>
@@ -13440,6 +14990,7 @@
         <w:rPr>
           <w:lang w:val="es-ES"/>
         </w:rPr>
+        <w:lastRenderedPageBreak/>
         <w:t>Totalmente de acuerdo</w:t>
       </w:r>
     </w:p>
@@ -14284,6 +15835,7 @@
         <w:rPr>
           <w:lang w:val="es-ES"/>
         </w:rPr>
+        <w:lastRenderedPageBreak/>
         <w:t>Totalmente de acuerdo</w:t>
       </w:r>
     </w:p>
@@ -15126,6 +16678,7 @@
         <w:rPr>
           <w:lang w:val="es-ES"/>
         </w:rPr>
+        <w:lastRenderedPageBreak/>
         <w:t>Ni de acuerdo ni en desacuerdo</w:t>
       </w:r>
     </w:p>
@@ -15970,6 +17523,7 @@
         <w:rPr>
           <w:lang w:val="es-ES"/>
         </w:rPr>
+        <w:lastRenderedPageBreak/>
         <w:t>Ni de acuerdo ni en desacuerdo</w:t>
       </w:r>
     </w:p>
@@ -16450,7 +18004,7 @@
         <w:rStyle w:val="Nmerodepgina"/>
         <w:noProof/>
       </w:rPr>
-      <w:t>4</w:t>
+      <w:t>13</w:t>
     </w:r>
     <w:r>
       <w:rPr>
@@ -18275,6 +19829,119 @@
     </w:lvl>
   </w:abstractNum>
   <w:abstractNum w:abstractNumId="17">
+    <w:nsid w:val="55931F99"/>
+    <w:multiLevelType w:val="hybridMultilevel"/>
+    <w:tmpl w:val="B6C41B7A"/>
+    <w:lvl w:ilvl="0" w:tplc="040A0001">
+      <w:start w:val="1"/>
+      <w:numFmt w:val="bullet"/>
+      <w:lvlText w:val=""/>
+      <w:lvlJc w:val="left"/>
+      <w:pPr>
+        <w:ind w:left="775" w:hanging="360"/>
+      </w:pPr>
+      <w:rPr>
+        <w:rFonts w:ascii="Symbol" w:hAnsi="Symbol" w:hint="default"/>
+      </w:rPr>
+    </w:lvl>
+    <w:lvl w:ilvl="1" w:tplc="040A0003">
+      <w:start w:val="1"/>
+      <w:numFmt w:val="bullet"/>
+      <w:lvlText w:val="o"/>
+      <w:lvlJc w:val="left"/>
+      <w:pPr>
+        <w:ind w:left="1495" w:hanging="360"/>
+      </w:pPr>
+      <w:rPr>
+        <w:rFonts w:ascii="Courier New" w:hAnsi="Courier New" w:cs="Courier New" w:hint="default"/>
+      </w:rPr>
+    </w:lvl>
+    <w:lvl w:ilvl="2" w:tplc="040A0005" w:tentative="1">
+      <w:start w:val="1"/>
+      <w:numFmt w:val="bullet"/>
+      <w:lvlText w:val=""/>
+      <w:lvlJc w:val="left"/>
+      <w:pPr>
+        <w:ind w:left="2215" w:hanging="360"/>
+      </w:pPr>
+      <w:rPr>
+        <w:rFonts w:ascii="Wingdings" w:hAnsi="Wingdings" w:hint="default"/>
+      </w:rPr>
+    </w:lvl>
+    <w:lvl w:ilvl="3" w:tplc="040A0001" w:tentative="1">
+      <w:start w:val="1"/>
+      <w:numFmt w:val="bullet"/>
+      <w:lvlText w:val=""/>
+      <w:lvlJc w:val="left"/>
+      <w:pPr>
+        <w:ind w:left="2935" w:hanging="360"/>
+      </w:pPr>
+      <w:rPr>
+        <w:rFonts w:ascii="Symbol" w:hAnsi="Symbol" w:hint="default"/>
+      </w:rPr>
+    </w:lvl>
+    <w:lvl w:ilvl="4" w:tplc="040A0003" w:tentative="1">
+      <w:start w:val="1"/>
+      <w:numFmt w:val="bullet"/>
+      <w:lvlText w:val="o"/>
+      <w:lvlJc w:val="left"/>
+      <w:pPr>
+        <w:ind w:left="3655" w:hanging="360"/>
+      </w:pPr>
+      <w:rPr>
+        <w:rFonts w:ascii="Courier New" w:hAnsi="Courier New" w:cs="Courier New" w:hint="default"/>
+      </w:rPr>
+    </w:lvl>
+    <w:lvl w:ilvl="5" w:tplc="040A0005" w:tentative="1">
+      <w:start w:val="1"/>
+      <w:numFmt w:val="bullet"/>
+      <w:lvlText w:val=""/>
+      <w:lvlJc w:val="left"/>
+      <w:pPr>
+        <w:ind w:left="4375" w:hanging="360"/>
+      </w:pPr>
+      <w:rPr>
+        <w:rFonts w:ascii="Wingdings" w:hAnsi="Wingdings" w:hint="default"/>
+      </w:rPr>
+    </w:lvl>
+    <w:lvl w:ilvl="6" w:tplc="040A0001" w:tentative="1">
+      <w:start w:val="1"/>
+      <w:numFmt w:val="bullet"/>
+      <w:lvlText w:val=""/>
+      <w:lvlJc w:val="left"/>
+      <w:pPr>
+        <w:ind w:left="5095" w:hanging="360"/>
+      </w:pPr>
+      <w:rPr>
+        <w:rFonts w:ascii="Symbol" w:hAnsi="Symbol" w:hint="default"/>
+      </w:rPr>
+    </w:lvl>
+    <w:lvl w:ilvl="7" w:tplc="040A0003" w:tentative="1">
+      <w:start w:val="1"/>
+      <w:numFmt w:val="bullet"/>
+      <w:lvlText w:val="o"/>
+      <w:lvlJc w:val="left"/>
+      <w:pPr>
+        <w:ind w:left="5815" w:hanging="360"/>
+      </w:pPr>
+      <w:rPr>
+        <w:rFonts w:ascii="Courier New" w:hAnsi="Courier New" w:cs="Courier New" w:hint="default"/>
+      </w:rPr>
+    </w:lvl>
+    <w:lvl w:ilvl="8" w:tplc="040A0005" w:tentative="1">
+      <w:start w:val="1"/>
+      <w:numFmt w:val="bullet"/>
+      <w:lvlText w:val=""/>
+      <w:lvlJc w:val="left"/>
+      <w:pPr>
+        <w:ind w:left="6535" w:hanging="360"/>
+      </w:pPr>
+      <w:rPr>
+        <w:rFonts w:ascii="Wingdings" w:hAnsi="Wingdings" w:hint="default"/>
+      </w:rPr>
+    </w:lvl>
+  </w:abstractNum>
+  <w:abstractNum w:abstractNumId="18">
     <w:nsid w:val="56937ABE"/>
     <w:multiLevelType w:val="hybridMultilevel"/>
     <w:tmpl w:val="60FE7828"/>
@@ -18387,7 +20054,7 @@
       </w:rPr>
     </w:lvl>
   </w:abstractNum>
-  <w:abstractNum w:abstractNumId="18">
+  <w:abstractNum w:abstractNumId="19">
     <w:nsid w:val="577C06BE"/>
     <w:multiLevelType w:val="hybridMultilevel"/>
     <w:tmpl w:val="BC8CF95C"/>
@@ -18500,7 +20167,7 @@
       </w:rPr>
     </w:lvl>
   </w:abstractNum>
-  <w:abstractNum w:abstractNumId="19">
+  <w:abstractNum w:abstractNumId="20">
     <w:nsid w:val="59641F74"/>
     <w:multiLevelType w:val="hybridMultilevel"/>
     <w:tmpl w:val="B1A6AF6A"/>
@@ -18640,7 +20307,7 @@
       </w:rPr>
     </w:lvl>
   </w:abstractNum>
-  <w:abstractNum w:abstractNumId="20">
+  <w:abstractNum w:abstractNumId="21">
     <w:nsid w:val="5DC757F9"/>
     <w:multiLevelType w:val="hybridMultilevel"/>
     <w:tmpl w:val="6D9A2D92"/>
@@ -18753,7 +20420,7 @@
       </w:rPr>
     </w:lvl>
   </w:abstractNum>
-  <w:abstractNum w:abstractNumId="21">
+  <w:abstractNum w:abstractNumId="22">
     <w:nsid w:val="6098703E"/>
     <w:multiLevelType w:val="multilevel"/>
     <w:tmpl w:val="0409001F"/>
@@ -18839,7 +20506,7 @@
       </w:pPr>
     </w:lvl>
   </w:abstractNum>
-  <w:abstractNum w:abstractNumId="22">
+  <w:abstractNum w:abstractNumId="23">
     <w:nsid w:val="66B33669"/>
     <w:multiLevelType w:val="hybridMultilevel"/>
     <w:tmpl w:val="35AE9DF4"/>
@@ -18952,7 +20619,7 @@
       </w:rPr>
     </w:lvl>
   </w:abstractNum>
-  <w:abstractNum w:abstractNumId="23">
+  <w:abstractNum w:abstractNumId="24">
     <w:nsid w:val="6819501F"/>
     <w:multiLevelType w:val="hybridMultilevel"/>
     <w:tmpl w:val="158C1262"/>
@@ -19092,7 +20759,7 @@
       </w:rPr>
     </w:lvl>
   </w:abstractNum>
-  <w:abstractNum w:abstractNumId="24">
+  <w:abstractNum w:abstractNumId="25">
     <w:nsid w:val="686711E9"/>
     <w:multiLevelType w:val="hybridMultilevel"/>
     <w:tmpl w:val="B1A8FD66"/>
@@ -19205,7 +20872,7 @@
       </w:rPr>
     </w:lvl>
   </w:abstractNum>
-  <w:abstractNum w:abstractNumId="25">
+  <w:abstractNum w:abstractNumId="26">
     <w:nsid w:val="6F3D3914"/>
     <w:multiLevelType w:val="hybridMultilevel"/>
     <w:tmpl w:val="F3328F7C"/>
@@ -19291,7 +20958,7 @@
       </w:pPr>
     </w:lvl>
   </w:abstractNum>
-  <w:abstractNum w:abstractNumId="26">
+  <w:abstractNum w:abstractNumId="27">
     <w:nsid w:val="78EE1B75"/>
     <w:multiLevelType w:val="hybridMultilevel"/>
     <w:tmpl w:val="03B82A04"/>
@@ -19404,14 +21071,127 @@
       </w:rPr>
     </w:lvl>
   </w:abstractNum>
+  <w:abstractNum w:abstractNumId="28">
+    <w:nsid w:val="7D9347D5"/>
+    <w:multiLevelType w:val="hybridMultilevel"/>
+    <w:tmpl w:val="CF403FFE"/>
+    <w:lvl w:ilvl="0" w:tplc="040A0001">
+      <w:start w:val="1"/>
+      <w:numFmt w:val="bullet"/>
+      <w:lvlText w:val=""/>
+      <w:lvlJc w:val="left"/>
+      <w:pPr>
+        <w:ind w:left="720" w:hanging="360"/>
+      </w:pPr>
+      <w:rPr>
+        <w:rFonts w:ascii="Symbol" w:hAnsi="Symbol" w:hint="default"/>
+      </w:rPr>
+    </w:lvl>
+    <w:lvl w:ilvl="1" w:tplc="040A0001">
+      <w:start w:val="1"/>
+      <w:numFmt w:val="bullet"/>
+      <w:lvlText w:val=""/>
+      <w:lvlJc w:val="left"/>
+      <w:pPr>
+        <w:ind w:left="1440" w:hanging="360"/>
+      </w:pPr>
+      <w:rPr>
+        <w:rFonts w:ascii="Symbol" w:hAnsi="Symbol" w:hint="default"/>
+      </w:rPr>
+    </w:lvl>
+    <w:lvl w:ilvl="2" w:tplc="040A000F">
+      <w:start w:val="1"/>
+      <w:numFmt w:val="decimal"/>
+      <w:lvlText w:val="%3."/>
+      <w:lvlJc w:val="left"/>
+      <w:pPr>
+        <w:ind w:left="2160" w:hanging="360"/>
+      </w:pPr>
+      <w:rPr>
+        <w:rFonts w:hint="default"/>
+      </w:rPr>
+    </w:lvl>
+    <w:lvl w:ilvl="3" w:tplc="040A0001" w:tentative="1">
+      <w:start w:val="1"/>
+      <w:numFmt w:val="bullet"/>
+      <w:lvlText w:val=""/>
+      <w:lvlJc w:val="left"/>
+      <w:pPr>
+        <w:ind w:left="2880" w:hanging="360"/>
+      </w:pPr>
+      <w:rPr>
+        <w:rFonts w:ascii="Symbol" w:hAnsi="Symbol" w:hint="default"/>
+      </w:rPr>
+    </w:lvl>
+    <w:lvl w:ilvl="4" w:tplc="040A0003" w:tentative="1">
+      <w:start w:val="1"/>
+      <w:numFmt w:val="bullet"/>
+      <w:lvlText w:val="o"/>
+      <w:lvlJc w:val="left"/>
+      <w:pPr>
+        <w:ind w:left="3600" w:hanging="360"/>
+      </w:pPr>
+      <w:rPr>
+        <w:rFonts w:ascii="Courier New" w:hAnsi="Courier New" w:cs="Courier New" w:hint="default"/>
+      </w:rPr>
+    </w:lvl>
+    <w:lvl w:ilvl="5" w:tplc="040A0005" w:tentative="1">
+      <w:start w:val="1"/>
+      <w:numFmt w:val="bullet"/>
+      <w:lvlText w:val=""/>
+      <w:lvlJc w:val="left"/>
+      <w:pPr>
+        <w:ind w:left="4320" w:hanging="360"/>
+      </w:pPr>
+      <w:rPr>
+        <w:rFonts w:ascii="Wingdings" w:hAnsi="Wingdings" w:hint="default"/>
+      </w:rPr>
+    </w:lvl>
+    <w:lvl w:ilvl="6" w:tplc="040A0001" w:tentative="1">
+      <w:start w:val="1"/>
+      <w:numFmt w:val="bullet"/>
+      <w:lvlText w:val=""/>
+      <w:lvlJc w:val="left"/>
+      <w:pPr>
+        <w:ind w:left="5040" w:hanging="360"/>
+      </w:pPr>
+      <w:rPr>
+        <w:rFonts w:ascii="Symbol" w:hAnsi="Symbol" w:hint="default"/>
+      </w:rPr>
+    </w:lvl>
+    <w:lvl w:ilvl="7" w:tplc="040A0003" w:tentative="1">
+      <w:start w:val="1"/>
+      <w:numFmt w:val="bullet"/>
+      <w:lvlText w:val="o"/>
+      <w:lvlJc w:val="left"/>
+      <w:pPr>
+        <w:ind w:left="5760" w:hanging="360"/>
+      </w:pPr>
+      <w:rPr>
+        <w:rFonts w:ascii="Courier New" w:hAnsi="Courier New" w:cs="Courier New" w:hint="default"/>
+      </w:rPr>
+    </w:lvl>
+    <w:lvl w:ilvl="8" w:tplc="040A0005" w:tentative="1">
+      <w:start w:val="1"/>
+      <w:numFmt w:val="bullet"/>
+      <w:lvlText w:val=""/>
+      <w:lvlJc w:val="left"/>
+      <w:pPr>
+        <w:ind w:left="6480" w:hanging="360"/>
+      </w:pPr>
+      <w:rPr>
+        <w:rFonts w:ascii="Wingdings" w:hAnsi="Wingdings" w:hint="default"/>
+      </w:rPr>
+    </w:lvl>
+  </w:abstractNum>
   <w:num w:numId="1">
+    <w:abstractNumId w:val="22"/>
+  </w:num>
+  <w:num w:numId="2">
     <w:abstractNumId w:val="21"/>
   </w:num>
-  <w:num w:numId="2">
-    <w:abstractNumId w:val="20"/>
-  </w:num>
   <w:num w:numId="3">
-    <w:abstractNumId w:val="25"/>
+    <w:abstractNumId w:val="26"/>
   </w:num>
   <w:num w:numId="4">
     <w:abstractNumId w:val="12"/>
@@ -19423,7 +21203,7 @@
     <w:abstractNumId w:val="13"/>
   </w:num>
   <w:num w:numId="7">
-    <w:abstractNumId w:val="18"/>
+    <w:abstractNumId w:val="19"/>
   </w:num>
   <w:num w:numId="8">
     <w:abstractNumId w:val="4"/>
@@ -19456,34 +21236,40 @@
     <w:abstractNumId w:val="16"/>
   </w:num>
   <w:num w:numId="18">
-    <w:abstractNumId w:val="26"/>
+    <w:abstractNumId w:val="27"/>
   </w:num>
   <w:num w:numId="19">
     <w:abstractNumId w:val="14"/>
   </w:num>
   <w:num w:numId="20">
-    <w:abstractNumId w:val="23"/>
+    <w:abstractNumId w:val="24"/>
   </w:num>
   <w:num w:numId="21">
-    <w:abstractNumId w:val="17"/>
+    <w:abstractNumId w:val="18"/>
   </w:num>
   <w:num w:numId="22">
-    <w:abstractNumId w:val="24"/>
+    <w:abstractNumId w:val="25"/>
   </w:num>
   <w:num w:numId="23">
     <w:abstractNumId w:val="6"/>
   </w:num>
   <w:num w:numId="24">
-    <w:abstractNumId w:val="19"/>
+    <w:abstractNumId w:val="20"/>
   </w:num>
   <w:num w:numId="25">
-    <w:abstractNumId w:val="22"/>
+    <w:abstractNumId w:val="23"/>
   </w:num>
   <w:num w:numId="26">
     <w:abstractNumId w:val="2"/>
   </w:num>
   <w:num w:numId="27">
     <w:abstractNumId w:val="5"/>
+  </w:num>
+  <w:num w:numId="28">
+    <w:abstractNumId w:val="17"/>
+  </w:num>
+  <w:num w:numId="29">
+    <w:abstractNumId w:val="28"/>
   </w:num>
 </w:numbering>
 </file>
@@ -19888,9 +21674,31 @@
     <w:qFormat/>
     <w:rsid w:val="00E52F35"/>
   </w:style>
+  <w:style w:type="paragraph" w:styleId="Ttulo1">
+    <w:name w:val="heading 1"/>
+    <w:basedOn w:val="Normal"/>
+    <w:link w:val="Ttulo1Car"/>
+    <w:uiPriority w:val="9"/>
+    <w:qFormat/>
+    <w:rsid w:val="0038300E"/>
+    <w:pPr>
+      <w:spacing w:before="100" w:beforeAutospacing="1" w:after="100" w:afterAutospacing="1"/>
+      <w:outlineLvl w:val="0"/>
+    </w:pPr>
+    <w:rPr>
+      <w:rFonts w:ascii="Times New Roman" w:hAnsi="Times New Roman" w:cs="Times New Roman"/>
+      <w:b/>
+      <w:bCs/>
+      <w:kern w:val="36"/>
+      <w:sz w:val="48"/>
+      <w:szCs w:val="48"/>
+      <w:lang w:eastAsia="es-ES_tradnl"/>
+    </w:rPr>
+  </w:style>
   <w:style w:type="character" w:default="1" w:styleId="Fuentedeprrafopredeter">
     <w:name w:val="Default Paragraph Font"/>
     <w:uiPriority w:val="1"/>
+    <w:semiHidden/>
     <w:unhideWhenUsed/>
   </w:style>
   <w:style w:type="table" w:default="1" w:styleId="Tablanormal">
@@ -20114,6 +21922,22 @@
       <w:szCs w:val="20"/>
     </w:rPr>
   </w:style>
+  <w:style w:type="character" w:customStyle="1" w:styleId="Ttulo1Car">
+    <w:name w:val="Título 1 Car"/>
+    <w:basedOn w:val="Fuentedeprrafopredeter"/>
+    <w:link w:val="Ttulo1"/>
+    <w:uiPriority w:val="9"/>
+    <w:rsid w:val="0038300E"/>
+    <w:rPr>
+      <w:rFonts w:ascii="Times New Roman" w:hAnsi="Times New Roman" w:cs="Times New Roman"/>
+      <w:b/>
+      <w:bCs/>
+      <w:kern w:val="36"/>
+      <w:sz w:val="48"/>
+      <w:szCs w:val="48"/>
+      <w:lang w:eastAsia="es-ES_tradnl"/>
+    </w:rPr>
+  </w:style>
 </w:styles>
 </file>
 
@@ -20242,6 +22066,7 @@
     <w:rsid w:val="0023489C"/>
     <w:rsid w:val="00495838"/>
     <w:rsid w:val="006061B9"/>
+    <w:rsid w:val="00721039"/>
     <w:rsid w:val="00814173"/>
     <w:rsid w:val="00936762"/>
     <w:rsid w:val="00B454D5"/>
@@ -20988,7 +22813,7 @@
 </file>
 
 <file path=customXml/itemProps1.xml><?xml version="1.0" encoding="utf-8"?>
-<ds:datastoreItem xmlns:ds="http://schemas.openxmlformats.org/officeDocument/2006/customXml" ds:itemID="{7C3A171D-B778-F346-9CCC-22F13DC80930}">
+<ds:datastoreItem xmlns:ds="http://schemas.openxmlformats.org/officeDocument/2006/customXml" ds:itemID="{232F558C-17AE-B640-BF6E-9831232AB4CB}">
   <ds:schemaRefs>
     <ds:schemaRef ds:uri="http://schemas.openxmlformats.org/officeDocument/2006/bibliography"/>
   </ds:schemaRefs>

</xml_diff>

<commit_message>
Cambios al 26 de mayo
Se reviso la parte de metodología para mejor entendimiento
Se cambio la palabra ‘meta’ por ‘objetivos’ en varias partes
Se añade la Guia Semi-Estructurada de Entrevistas a Profundidad N1
</commit_message>
<xml_diff>
--- a/protocolo.docx
+++ b/protocolo.docx
@@ -2650,7 +2650,7 @@
         <w:rPr>
           <w:lang w:val="es-ES"/>
         </w:rPr>
-        <w:t xml:space="preserve"> metas</w:t>
+        <w:t xml:space="preserve"> objetivos</w:t>
       </w:r>
       <w:r>
         <w:rPr>
@@ -2807,7 +2807,19 @@
         <w:rPr>
           <w:lang w:val="es-ES"/>
         </w:rPr>
-        <w:t xml:space="preserve">, donde el circulo interno contiene el contexto, objetivos, entorno y metas; mientras que el circulo externo </w:t>
+        <w:t>, donde el circulo interno contiene el contexto</w:t>
+      </w:r>
+      <w:r>
+        <w:rPr>
+          <w:lang w:val="es-ES"/>
+        </w:rPr>
+        <w:t>, objetivos y entorno</w:t>
+      </w:r>
+      <w:r>
+        <w:rPr>
+          <w:lang w:val="es-ES"/>
+        </w:rPr>
+        <w:t xml:space="preserve">; mientras que el circulo externo </w:t>
       </w:r>
       <w:r>
         <w:rPr>
@@ -3136,7 +3148,13 @@
         <w:rPr>
           <w:lang w:val="es-ES"/>
         </w:rPr>
-        <w:t>esidades y metas de la empresa</w:t>
+        <w:t>esidades y objetivos</w:t>
+      </w:r>
+      <w:r>
+        <w:rPr>
+          <w:lang w:val="es-ES"/>
+        </w:rPr>
+        <w:t xml:space="preserve"> de la empresa</w:t>
       </w:r>
       <w:r>
         <w:rPr>
@@ -3163,34 +3181,29 @@
         </w:numPr>
         <w:jc w:val="both"/>
         <w:rPr>
-          <w:highlight w:val="green"/>
-          <w:lang w:val="es-ES"/>
-        </w:rPr>
-      </w:pPr>
-      <w:r>
-        <w:rPr>
-          <w:highlight w:val="green"/>
+          <w:lang w:val="es-ES"/>
+        </w:rPr>
+      </w:pPr>
+      <w:r>
+        <w:rPr>
           <w:lang w:val="es-ES"/>
         </w:rPr>
         <w:t>Metodología</w:t>
       </w:r>
       <w:r>
         <w:rPr>
-          <w:highlight w:val="green"/>
           <w:lang w:val="es-ES"/>
         </w:rPr>
         <w:fldChar w:fldCharType="begin" w:fldLock="1"/>
       </w:r>
       <w:r>
         <w:rPr>
-          <w:highlight w:val="green"/>
           <w:lang w:val="es-ES"/>
         </w:rPr>
         <w:instrText>ADDIN CSL_CITATION { "citationItems" : [ { "id" : "ITEM-1", "itemData" : { "URL" : "https://think360studio.com/what-is-user-centered-design-approach/", "accessed" : { "date-parts" : [ [ "2017", "5", "24" ] ] }, "id" : "ITEM-1", "issued" : { "date-parts" : [ [ "0" ] ] }, "title" : "What Is User Centered Design (UCD) Approach ?", "type" : "webpage" }, "uris" : [ "http://www.mendeley.com/documents/?uuid=46f211f2-b917-3408-a68f-1fa1180d5cb9" ] } ], "mendeley" : { "formattedCitation" : "(17)", "plainTextFormattedCitation" : "(17)", "previouslyFormattedCitation" : "(16)" }, "properties" : { "noteIndex" : 0 }, "schema" : "https://github.com/citation-style-language/schema/raw/master/csl-citation.json" }</w:instrText>
       </w:r>
       <w:r>
         <w:rPr>
-          <w:highlight w:val="green"/>
           <w:lang w:val="es-ES"/>
         </w:rPr>
         <w:fldChar w:fldCharType="separate"/>
@@ -3198,35 +3211,30 @@
       <w:r>
         <w:rPr>
           <w:noProof/>
-          <w:highlight w:val="green"/>
           <w:lang w:val="es-ES"/>
         </w:rPr>
         <w:t>(17)</w:t>
       </w:r>
       <w:r>
         <w:rPr>
-          <w:highlight w:val="green"/>
           <w:lang w:val="es-ES"/>
         </w:rPr>
         <w:fldChar w:fldCharType="end"/>
       </w:r>
       <w:r>
         <w:rPr>
-          <w:highlight w:val="green"/>
           <w:lang w:val="es-ES"/>
         </w:rPr>
         <w:fldChar w:fldCharType="begin" w:fldLock="1"/>
       </w:r>
       <w:r>
         <w:rPr>
-          <w:highlight w:val="green"/>
           <w:lang w:val="es-ES"/>
         </w:rPr>
         <w:instrText>ADDIN CSL_CITATION { "citationItems" : [ { "id" : "ITEM-1", "itemData" : { "URL" : "https://www.w3.org/WAI/redesign/ucd", "accessed" : { "date-parts" : [ [ "2017", "5", "24" ] ] }, "id" : "ITEM-1", "issued" : { "date-parts" : [ [ "0" ] ] }, "title" : "Notes on User Centered Design Process (UCD)", "type" : "webpage" }, "uris" : [ "http://www.mendeley.com/documents/?uuid=be6a254e-3325-3f93-bc63-b3a13cd4d2aa" ] } ], "mendeley" : { "formattedCitation" : "(16)", "plainTextFormattedCitation" : "(16)", "previouslyFormattedCitation" : "(17)" }, "properties" : { "noteIndex" : 0 }, "schema" : "https://github.com/citation-style-language/schema/raw/master/csl-citation.json" }</w:instrText>
       </w:r>
       <w:r>
         <w:rPr>
-          <w:highlight w:val="green"/>
           <w:lang w:val="es-ES"/>
         </w:rPr>
         <w:fldChar w:fldCharType="separate"/>
@@ -3234,35 +3242,30 @@
       <w:r>
         <w:rPr>
           <w:noProof/>
-          <w:highlight w:val="green"/>
           <w:lang w:val="es-ES"/>
         </w:rPr>
         <w:t>(16)</w:t>
       </w:r>
       <w:r>
         <w:rPr>
-          <w:highlight w:val="green"/>
           <w:lang w:val="es-ES"/>
         </w:rPr>
         <w:fldChar w:fldCharType="end"/>
       </w:r>
       <w:r>
         <w:rPr>
-          <w:highlight w:val="green"/>
           <w:lang w:val="es-ES"/>
         </w:rPr>
         <w:fldChar w:fldCharType="begin" w:fldLock="1"/>
       </w:r>
       <w:r>
         <w:rPr>
-          <w:highlight w:val="green"/>
           <w:lang w:val="es-ES"/>
         </w:rPr>
         <w:instrText>ADDIN CSL_CITATION { "citationItems" : [ { "id" : "ITEM-1", "itemData" : { "URL" : "http://www.modernanalyst.com/Careers/InterviewQuestions/tabid/128/ID/2191/Describe-the-User-Centered-Design-methodology.aspx", "accessed" : { "date-parts" : [ [ "2017", "5", "24" ] ] }, "id" : "ITEM-1", "issued" : { "date-parts" : [ [ "0" ] ] }, "title" : "Describe the User Centered Design methodology", "type" : "webpage" }, "uris" : [ "http://www.mendeley.com/documents/?uuid=67757dbc-0a67-3a13-a273-9d3105e73b51" ] } ], "mendeley" : { "formattedCitation" : "(18)", "plainTextFormattedCitation" : "(18)", "previouslyFormattedCitation" : "(18)" }, "properties" : { "noteIndex" : 0 }, "schema" : "https://github.com/citation-style-language/schema/raw/master/csl-citation.json" }</w:instrText>
       </w:r>
       <w:r>
         <w:rPr>
-          <w:highlight w:val="green"/>
           <w:lang w:val="es-ES"/>
         </w:rPr>
         <w:fldChar w:fldCharType="separate"/>
@@ -3270,21 +3273,18 @@
       <w:r>
         <w:rPr>
           <w:noProof/>
-          <w:highlight w:val="green"/>
           <w:lang w:val="es-ES"/>
         </w:rPr>
         <w:t>(18)</w:t>
       </w:r>
       <w:r>
         <w:rPr>
-          <w:highlight w:val="green"/>
           <w:lang w:val="es-ES"/>
         </w:rPr>
         <w:fldChar w:fldCharType="end"/>
       </w:r>
       <w:r>
         <w:rPr>
-          <w:highlight w:val="green"/>
           <w:lang w:val="es-ES"/>
         </w:rPr>
         <w:t xml:space="preserve"> </w:t>
@@ -3294,32 +3294,34 @@
       <w:pPr>
         <w:jc w:val="both"/>
         <w:rPr>
-          <w:highlight w:val="green"/>
-          <w:lang w:val="es-ES"/>
-        </w:rPr>
-      </w:pPr>
-    </w:p>
-    <w:p>
-      <w:pPr>
-        <w:jc w:val="both"/>
-        <w:rPr>
-          <w:highlight w:val="green"/>
-          <w:lang w:val="es-ES"/>
-        </w:rPr>
-      </w:pPr>
-      <w:r>
-        <w:rPr>
-          <w:highlight w:val="green"/>
-          <w:lang w:val="es-ES"/>
-        </w:rPr>
-        <w:t>La metodología que se utiliza para diseño centrado en el usuario, tiene 3 componentes principales:</w:t>
-      </w:r>
-    </w:p>
-    <w:p>
-      <w:pPr>
-        <w:jc w:val="both"/>
-        <w:rPr>
-          <w:highlight w:val="green"/>
+          <w:lang w:val="es-ES"/>
+        </w:rPr>
+      </w:pPr>
+    </w:p>
+    <w:p>
+      <w:pPr>
+        <w:jc w:val="both"/>
+        <w:rPr>
+          <w:lang w:val="es-ES"/>
+        </w:rPr>
+      </w:pPr>
+      <w:r>
+        <w:rPr>
+          <w:lang w:val="es-ES"/>
+        </w:rPr>
+        <w:t>La metodología utilizada en el</w:t>
+      </w:r>
+      <w:r>
+        <w:rPr>
+          <w:lang w:val="es-ES"/>
+        </w:rPr>
+        <w:t xml:space="preserve"> diseño centrado en el usuario, tiene 3 componentes principales:</w:t>
+      </w:r>
+    </w:p>
+    <w:p>
+      <w:pPr>
+        <w:jc w:val="both"/>
+        <w:rPr>
           <w:lang w:val="es-ES"/>
         </w:rPr>
       </w:pPr>
@@ -3333,41 +3335,35 @@
         </w:numPr>
         <w:jc w:val="both"/>
         <w:rPr>
-          <w:highlight w:val="green"/>
-          <w:lang w:val="es-ES"/>
-        </w:rPr>
-      </w:pPr>
-      <w:r>
-        <w:rPr>
-          <w:highlight w:val="green"/>
+          <w:lang w:val="es-ES"/>
+        </w:rPr>
+      </w:pPr>
+      <w:r>
+        <w:rPr>
           <w:lang w:val="es-ES"/>
         </w:rPr>
         <w:t xml:space="preserve">Análisis: Se recopila información </w:t>
       </w:r>
       <w:r>
         <w:rPr>
-          <w:highlight w:val="green"/>
           <w:lang w:val="es-ES"/>
         </w:rPr>
         <w:t xml:space="preserve">sobre el contexto de uso </w:t>
       </w:r>
       <w:r>
         <w:rPr>
-          <w:highlight w:val="green"/>
           <w:lang w:val="es-ES"/>
         </w:rPr>
         <w:t xml:space="preserve">y </w:t>
       </w:r>
       <w:r>
         <w:rPr>
-          <w:highlight w:val="green"/>
           <w:lang w:val="es-ES"/>
         </w:rPr>
         <w:t xml:space="preserve">los </w:t>
       </w:r>
       <w:r>
         <w:rPr>
-          <w:highlight w:val="green"/>
           <w:lang w:val="es-ES"/>
         </w:rPr>
         <w:t>requerimientos específicos para el sistema, tiene a su vez 3 componentes:</w:t>
@@ -3382,20 +3378,17 @@
         </w:numPr>
         <w:jc w:val="both"/>
         <w:rPr>
-          <w:highlight w:val="green"/>
-          <w:lang w:val="es-ES"/>
-        </w:rPr>
-      </w:pPr>
-      <w:r>
-        <w:rPr>
-          <w:highlight w:val="green"/>
+          <w:lang w:val="es-ES"/>
+        </w:rPr>
+      </w:pPr>
+      <w:r>
+        <w:rPr>
           <w:lang w:val="es-ES"/>
         </w:rPr>
         <w:t>Análisis</w:t>
       </w:r>
       <w:r>
         <w:rPr>
-          <w:highlight w:val="green"/>
           <w:lang w:val="es-ES"/>
         </w:rPr>
         <w:t xml:space="preserve"> corporativo:</w:t>
@@ -3410,16 +3403,20 @@
         </w:numPr>
         <w:jc w:val="both"/>
         <w:rPr>
-          <w:highlight w:val="green"/>
-          <w:lang w:val="es-ES"/>
-        </w:rPr>
-      </w:pPr>
-      <w:r>
-        <w:rPr>
-          <w:highlight w:val="green"/>
-          <w:lang w:val="es-ES"/>
-        </w:rPr>
-        <w:t>Meta corporativa.</w:t>
+          <w:lang w:val="es-ES"/>
+        </w:rPr>
+      </w:pPr>
+      <w:r>
+        <w:rPr>
+          <w:lang w:val="es-ES"/>
+        </w:rPr>
+        <w:t>Objetivos corporativos</w:t>
+      </w:r>
+      <w:r>
+        <w:rPr>
+          <w:lang w:val="es-ES"/>
+        </w:rPr>
+        <w:t>.</w:t>
       </w:r>
     </w:p>
     <w:p>
@@ -3431,13 +3428,11 @@
         </w:numPr>
         <w:jc w:val="both"/>
         <w:rPr>
-          <w:highlight w:val="green"/>
-          <w:lang w:val="es-ES"/>
-        </w:rPr>
-      </w:pPr>
-      <w:r>
-        <w:rPr>
-          <w:highlight w:val="green"/>
+          <w:lang w:val="es-ES"/>
+        </w:rPr>
+      </w:pPr>
+      <w:r>
+        <w:rPr>
           <w:lang w:val="es-ES"/>
         </w:rPr>
         <w:t>Requerimientos corporativos.</w:t>
@@ -3452,13 +3447,11 @@
         </w:numPr>
         <w:jc w:val="both"/>
         <w:rPr>
-          <w:highlight w:val="green"/>
-          <w:lang w:val="es-ES"/>
-        </w:rPr>
-      </w:pPr>
-      <w:r>
-        <w:rPr>
-          <w:highlight w:val="green"/>
+          <w:lang w:val="es-ES"/>
+        </w:rPr>
+      </w:pPr>
+      <w:r>
+        <w:rPr>
           <w:lang w:val="es-ES"/>
         </w:rPr>
         <w:t>Imagen que la empresa desea proyectar a través del sistema.</w:t>
@@ -3473,16 +3466,26 @@
         </w:numPr>
         <w:jc w:val="both"/>
         <w:rPr>
-          <w:highlight w:val="green"/>
-          <w:lang w:val="es-ES"/>
-        </w:rPr>
-      </w:pPr>
-      <w:r>
-        <w:rPr>
-          <w:highlight w:val="green"/>
-          <w:lang w:val="es-ES"/>
-        </w:rPr>
-        <w:t>Desafíos y Limitaciones.</w:t>
+          <w:lang w:val="es-ES"/>
+        </w:rPr>
+      </w:pPr>
+      <w:r>
+        <w:rPr>
+          <w:lang w:val="es-ES"/>
+        </w:rPr>
+        <w:t>Desafíos y Limitaciones</w:t>
+      </w:r>
+      <w:r>
+        <w:rPr>
+          <w:lang w:val="es-ES"/>
+        </w:rPr>
+        <w:t xml:space="preserve"> que enfrentará el sistema</w:t>
+      </w:r>
+      <w:r>
+        <w:rPr>
+          <w:lang w:val="es-ES"/>
+        </w:rPr>
+        <w:t>.</w:t>
       </w:r>
     </w:p>
     <w:p>
@@ -3494,20 +3497,17 @@
         </w:numPr>
         <w:jc w:val="both"/>
         <w:rPr>
-          <w:highlight w:val="green"/>
-          <w:lang w:val="es-ES"/>
-        </w:rPr>
-      </w:pPr>
-      <w:r>
-        <w:rPr>
-          <w:highlight w:val="green"/>
+          <w:lang w:val="es-ES"/>
+        </w:rPr>
+      </w:pPr>
+      <w:r>
+        <w:rPr>
           <w:lang w:val="es-ES"/>
         </w:rPr>
         <w:t>Análisis</w:t>
       </w:r>
       <w:r>
         <w:rPr>
-          <w:highlight w:val="green"/>
           <w:lang w:val="es-ES"/>
         </w:rPr>
         <w:t xml:space="preserve"> del usuario:</w:t>
@@ -3522,13 +3522,11 @@
         </w:numPr>
         <w:jc w:val="both"/>
         <w:rPr>
-          <w:highlight w:val="green"/>
-          <w:lang w:val="es-ES"/>
-        </w:rPr>
-      </w:pPr>
-      <w:r>
-        <w:rPr>
-          <w:highlight w:val="green"/>
+          <w:lang w:val="es-ES"/>
+        </w:rPr>
+      </w:pPr>
+      <w:r>
+        <w:rPr>
           <w:lang w:val="es-ES"/>
         </w:rPr>
         <w:lastRenderedPageBreak/>
@@ -3544,16 +3542,20 @@
         </w:numPr>
         <w:jc w:val="both"/>
         <w:rPr>
-          <w:highlight w:val="green"/>
-          <w:lang w:val="es-ES"/>
-        </w:rPr>
-      </w:pPr>
-      <w:r>
-        <w:rPr>
-          <w:highlight w:val="green"/>
-          <w:lang w:val="es-ES"/>
-        </w:rPr>
-        <w:t>Identificar metas de los usuarios finales en el sistema.</w:t>
+          <w:lang w:val="es-ES"/>
+        </w:rPr>
+      </w:pPr>
+      <w:r>
+        <w:rPr>
+          <w:lang w:val="es-ES"/>
+        </w:rPr>
+        <w:t>Identificar objetivos</w:t>
+      </w:r>
+      <w:r>
+        <w:rPr>
+          <w:lang w:val="es-ES"/>
+        </w:rPr>
+        <w:t xml:space="preserve"> de los usuarios finales en el sistema.</w:t>
       </w:r>
     </w:p>
     <w:p>
@@ -3565,13 +3567,11 @@
         </w:numPr>
         <w:jc w:val="both"/>
         <w:rPr>
-          <w:highlight w:val="green"/>
-          <w:lang w:val="es-ES"/>
-        </w:rPr>
-      </w:pPr>
-      <w:r>
-        <w:rPr>
-          <w:highlight w:val="green"/>
+          <w:lang w:val="es-ES"/>
+        </w:rPr>
+      </w:pPr>
+      <w:r>
+        <w:rPr>
           <w:lang w:val="es-ES"/>
         </w:rPr>
         <w:t>Identificar conocimientos previos, experiencia y entorno de los usuarios</w:t>
@@ -3586,13 +3586,11 @@
         </w:numPr>
         <w:jc w:val="both"/>
         <w:rPr>
-          <w:highlight w:val="green"/>
-          <w:lang w:val="es-ES"/>
-        </w:rPr>
-      </w:pPr>
-      <w:r>
-        <w:rPr>
-          <w:highlight w:val="green"/>
+          <w:lang w:val="es-ES"/>
+        </w:rPr>
+      </w:pPr>
+      <w:r>
+        <w:rPr>
           <w:lang w:val="es-ES"/>
         </w:rPr>
         <w:t>Análisis del sistema:</w:t>
@@ -3607,20 +3605,29 @@
         </w:numPr>
         <w:jc w:val="both"/>
         <w:rPr>
-          <w:highlight w:val="green"/>
-          <w:lang w:val="es-ES"/>
-        </w:rPr>
-      </w:pPr>
-      <w:r>
-        <w:rPr>
-          <w:highlight w:val="green"/>
-          <w:lang w:val="es-ES"/>
-        </w:rPr>
-        <w:t>Arquitectura de la Información: Identificar el contenido del sistema, su agrupación y su jerarquía</w:t>
-      </w:r>
-      <w:r>
-        <w:rPr>
-          <w:highlight w:val="green"/>
+          <w:lang w:val="es-ES"/>
+        </w:rPr>
+      </w:pPr>
+      <w:r>
+        <w:rPr>
+          <w:lang w:val="es-ES"/>
+        </w:rPr>
+        <w:t>Arquitectura de la Información: Identificar el contenido</w:t>
+      </w:r>
+      <w:r>
+        <w:rPr>
+          <w:lang w:val="es-ES"/>
+        </w:rPr>
+        <w:t xml:space="preserve"> del sistema, su agrupación y</w:t>
+      </w:r>
+      <w:r>
+        <w:rPr>
+          <w:lang w:val="es-ES"/>
+        </w:rPr>
+        <w:t xml:space="preserve"> jerarquía</w:t>
+      </w:r>
+      <w:r>
+        <w:rPr>
           <w:lang w:val="es-ES"/>
         </w:rPr>
         <w:t>.</w:t>
@@ -3635,36 +3642,29 @@
         </w:numPr>
         <w:jc w:val="both"/>
         <w:rPr>
-          <w:highlight w:val="green"/>
-          <w:lang w:val="es-ES"/>
-        </w:rPr>
-      </w:pPr>
-      <w:r>
-        <w:rPr>
-          <w:highlight w:val="green"/>
+          <w:lang w:val="es-ES"/>
+        </w:rPr>
+      </w:pPr>
+      <w:r>
+        <w:rPr>
           <w:lang w:val="es-ES"/>
         </w:rPr>
         <w:t xml:space="preserve">Flujo: Identificar el flujo que tendrá </w:t>
       </w:r>
       <w:r>
         <w:rPr>
-          <w:highlight w:val="green"/>
           <w:lang w:val="es-ES"/>
         </w:rPr>
         <w:t xml:space="preserve">el sistema. Es decir, cual será el orden de las pantallas que verá el usuario final cuando </w:t>
       </w:r>
-      <w:proofErr w:type="spellStart"/>
-      <w:r>
-        <w:rPr>
-          <w:highlight w:val="green"/>
-          <w:lang w:val="es-ES"/>
-        </w:rPr>
-        <w:t>utilize</w:t>
-      </w:r>
-      <w:proofErr w:type="spellEnd"/>
-      <w:r>
-        <w:rPr>
-          <w:highlight w:val="green"/>
+      <w:r>
+        <w:rPr>
+          <w:lang w:val="es-ES"/>
+        </w:rPr>
+        <w:t>utilice</w:t>
+      </w:r>
+      <w:r>
+        <w:rPr>
           <w:lang w:val="es-ES"/>
         </w:rPr>
         <w:t xml:space="preserve"> el sistema.</w:t>
@@ -3679,16 +3679,26 @@
         </w:numPr>
         <w:jc w:val="both"/>
         <w:rPr>
-          <w:highlight w:val="green"/>
-          <w:lang w:val="es-ES"/>
-        </w:rPr>
-      </w:pPr>
-      <w:r>
-        <w:rPr>
-          <w:highlight w:val="green"/>
-          <w:lang w:val="es-ES"/>
-        </w:rPr>
-        <w:t>Benchmarking: Realizar búsqueda de sistemas similares donde quisieron dar solución a un problema similar.</w:t>
+          <w:lang w:val="es-ES"/>
+        </w:rPr>
+      </w:pPr>
+      <w:r>
+        <w:rPr>
+          <w:lang w:val="es-ES"/>
+        </w:rPr>
+        <w:t xml:space="preserve">Benchmarking: Realizar búsqueda de sistemas similares donde </w:t>
+      </w:r>
+      <w:r>
+        <w:rPr>
+          <w:lang w:val="es-ES"/>
+        </w:rPr>
+        <w:t>se busco</w:t>
+      </w:r>
+      <w:r>
+        <w:rPr>
+          <w:lang w:val="es-ES"/>
+        </w:rPr>
+        <w:t xml:space="preserve"> dar solución a un problema similar.</w:t>
       </w:r>
     </w:p>
     <w:p>
@@ -3700,13 +3710,11 @@
         </w:numPr>
         <w:jc w:val="both"/>
         <w:rPr>
-          <w:highlight w:val="green"/>
-          <w:lang w:val="es-ES"/>
-        </w:rPr>
-      </w:pPr>
-      <w:r>
-        <w:rPr>
-          <w:highlight w:val="green"/>
+          <w:lang w:val="es-ES"/>
+        </w:rPr>
+      </w:pPr>
+      <w:r>
+        <w:rPr>
           <w:lang w:val="es-ES"/>
         </w:rPr>
         <w:t xml:space="preserve">Realizar un </w:t>
@@ -3714,7 +3722,6 @@
       <w:proofErr w:type="spellStart"/>
       <w:r>
         <w:rPr>
-          <w:highlight w:val="green"/>
           <w:lang w:val="es-ES"/>
         </w:rPr>
         <w:t>Storyboard</w:t>
@@ -3722,15 +3729,37 @@
       <w:proofErr w:type="spellEnd"/>
       <w:r>
         <w:rPr>
-          <w:highlight w:val="green"/>
-          <w:lang w:val="es-ES"/>
-        </w:rPr>
-        <w:t xml:space="preserve">: Consiste en la invención de la historia de un usuario final (persona) que tenga ciertas necesidades especificas (escenario) y que necesiten hacer uso de nuestro sistema para un fin especifico (caso). Haciendo varios </w:t>
+          <w:lang w:val="es-ES"/>
+        </w:rPr>
+        <w:t>: Consiste en la invención de una</w:t>
+      </w:r>
+      <w:r>
+        <w:rPr>
+          <w:lang w:val="es-ES"/>
+        </w:rPr>
+        <w:t xml:space="preserve"> historia de un usuario final (persona) que tenga ciertas necesidades especif</w:t>
+      </w:r>
+      <w:r>
+        <w:rPr>
+          <w:lang w:val="es-ES"/>
+        </w:rPr>
+        <w:t>icas (escenario) y que necesite</w:t>
+      </w:r>
+      <w:r>
+        <w:rPr>
+          <w:lang w:val="es-ES"/>
+        </w:rPr>
+        <w:t xml:space="preserve"> hacer uso de nuestro sistema para un fin especifico (caso</w:t>
+      </w:r>
+      <w:r>
+        <w:rPr>
+          <w:lang w:val="es-ES"/>
+        </w:rPr>
+        <w:t xml:space="preserve">). Haciendo varios </w:t>
       </w:r>
       <w:proofErr w:type="spellStart"/>
       <w:r>
         <w:rPr>
-          <w:highlight w:val="green"/>
           <w:lang w:val="es-ES"/>
         </w:rPr>
         <w:t>storyboards</w:t>
@@ -3738,10 +3767,27 @@
       <w:proofErr w:type="spellEnd"/>
       <w:r>
         <w:rPr>
-          <w:highlight w:val="green"/>
-          <w:lang w:val="es-ES"/>
-        </w:rPr>
-        <w:t>, con diferentes usuarios hace que no se pase por alto ninguna de sus necesidades y requerimientos.</w:t>
+          <w:lang w:val="es-ES"/>
+        </w:rPr>
+        <w:t xml:space="preserve"> </w:t>
+      </w:r>
+      <w:r>
+        <w:rPr>
+          <w:lang w:val="es-ES"/>
+        </w:rPr>
+        <w:t xml:space="preserve">con diferentes usuarios </w:t>
+      </w:r>
+      <w:r>
+        <w:rPr>
+          <w:lang w:val="es-ES"/>
+        </w:rPr>
+        <w:t>se logra</w:t>
+      </w:r>
+      <w:r>
+        <w:rPr>
+          <w:lang w:val="es-ES"/>
+        </w:rPr>
+        <w:t xml:space="preserve"> que no se pase por alto ninguna de sus necesidades y requerimientos.</w:t>
       </w:r>
     </w:p>
     <w:p>
@@ -3753,23 +3799,32 @@
         </w:numPr>
         <w:jc w:val="both"/>
         <w:rPr>
-          <w:highlight w:val="green"/>
-          <w:lang w:val="es-ES"/>
-        </w:rPr>
-      </w:pPr>
-      <w:r>
-        <w:rPr>
-          <w:highlight w:val="green"/>
+          <w:lang w:val="es-ES"/>
+        </w:rPr>
+      </w:pPr>
+      <w:r>
+        <w:rPr>
           <w:lang w:val="es-ES"/>
         </w:rPr>
         <w:t>Diseño</w:t>
       </w:r>
       <w:r>
         <w:rPr>
-          <w:highlight w:val="green"/>
-          <w:lang w:val="es-ES"/>
-        </w:rPr>
-        <w:t>: Una vez que se tiene hecho todo el análisis para el sistema, en la cual se hacen los siguientes pasos:</w:t>
+          <w:lang w:val="es-ES"/>
+        </w:rPr>
+        <w:t xml:space="preserve">: </w:t>
+      </w:r>
+      <w:r>
+        <w:rPr>
+          <w:lang w:val="es-ES"/>
+        </w:rPr>
+        <w:t>Con toda la información recolectada se procede a la fase de diseño que consiste en realizar lo siguiente</w:t>
+      </w:r>
+      <w:r>
+        <w:rPr>
+          <w:lang w:val="es-ES"/>
+        </w:rPr>
+        <w:t>:</w:t>
       </w:r>
     </w:p>
     <w:p>
@@ -3781,14 +3836,12 @@
         </w:numPr>
         <w:jc w:val="both"/>
         <w:rPr>
-          <w:highlight w:val="green"/>
           <w:lang w:val="es-ES"/>
         </w:rPr>
       </w:pPr>
       <w:proofErr w:type="spellStart"/>
       <w:r>
         <w:rPr>
-          <w:highlight w:val="green"/>
           <w:lang w:val="es-ES"/>
         </w:rPr>
         <w:t>Wireframes</w:t>
@@ -3796,15 +3849,25 @@
       <w:proofErr w:type="spellEnd"/>
       <w:r>
         <w:rPr>
-          <w:highlight w:val="green"/>
-          <w:lang w:val="es-ES"/>
-        </w:rPr>
-        <w:t xml:space="preserve">: Se utiliza para la diagramación del sistema, con esto se puede uno enfocar en cuales serán las divisiones en bloques de información y como funciona la interacción del usuario para llegar a cumplir su meta. Pueden hacerse tanto </w:t>
+          <w:lang w:val="es-ES"/>
+        </w:rPr>
+        <w:t>: Se utiliza para la diagramación del sistema, con est</w:t>
+      </w:r>
+      <w:r>
+        <w:rPr>
+          <w:lang w:val="es-ES"/>
+        </w:rPr>
+        <w:t>o se puede uno enfocar en cuales serán los</w:t>
+      </w:r>
+      <w:r>
+        <w:rPr>
+          <w:lang w:val="es-ES"/>
+        </w:rPr>
+        <w:t xml:space="preserve"> bloques de información y como funciona la interacción del usuario para llegar a cumplir su meta. Pueden hacerse tanto </w:t>
       </w:r>
       <w:proofErr w:type="spellStart"/>
       <w:r>
         <w:rPr>
-          <w:highlight w:val="green"/>
           <w:lang w:val="es-ES"/>
         </w:rPr>
         <w:t>wireframes</w:t>
@@ -3812,7 +3875,6 @@
       <w:proofErr w:type="spellEnd"/>
       <w:r>
         <w:rPr>
-          <w:highlight w:val="green"/>
           <w:lang w:val="es-ES"/>
         </w:rPr>
         <w:t xml:space="preserve"> en lápiz y papel (de baja calidad) y/o </w:t>
@@ -3820,7 +3882,6 @@
       <w:proofErr w:type="spellStart"/>
       <w:r>
         <w:rPr>
-          <w:highlight w:val="green"/>
           <w:lang w:val="es-ES"/>
         </w:rPr>
         <w:t>wireframes</w:t>
@@ -3828,7 +3889,6 @@
       <w:proofErr w:type="spellEnd"/>
       <w:r>
         <w:rPr>
-          <w:highlight w:val="green"/>
           <w:lang w:val="es-ES"/>
         </w:rPr>
         <w:t xml:space="preserve"> en programas especializados (de alta calidad).</w:t>
@@ -3843,14 +3903,12 @@
         </w:numPr>
         <w:jc w:val="both"/>
         <w:rPr>
-          <w:highlight w:val="green"/>
           <w:lang w:val="es-ES"/>
         </w:rPr>
       </w:pPr>
       <w:proofErr w:type="spellStart"/>
       <w:r>
         <w:rPr>
-          <w:highlight w:val="green"/>
           <w:lang w:val="es-ES"/>
         </w:rPr>
         <w:t>Mockup</w:t>
@@ -3858,10 +3916,21 @@
       <w:proofErr w:type="spellEnd"/>
       <w:r>
         <w:rPr>
-          <w:highlight w:val="green"/>
-          <w:lang w:val="es-ES"/>
-        </w:rPr>
-        <w:t>: Es una maqueta realizada para demostración y evaluación del diseño. Esta se realiza en programas como Photoshop CC en donde se presta bastante atención a los detalles como colores y textos. Este proceso debe hacerse para cada una de las pantallas que tenga nuestro sistema.</w:t>
+          <w:lang w:val="es-ES"/>
+        </w:rPr>
+        <w:t>: Es una maqueta realizada para demostración y evaluación del diseño. Esta se realiza en programas como Photoshop CC en donde se presta bastante atención a los detalles como colores y textos. Este proceso debe hacerse para cada una de</w:t>
+      </w:r>
+      <w:r>
+        <w:rPr>
+          <w:lang w:val="es-ES"/>
+        </w:rPr>
+        <w:t xml:space="preserve"> las pantallas que tenga el</w:t>
+      </w:r>
+      <w:r>
+        <w:rPr>
+          <w:lang w:val="es-ES"/>
+        </w:rPr>
+        <w:t xml:space="preserve"> sistema.</w:t>
       </w:r>
     </w:p>
     <w:p>
@@ -3873,14 +3942,12 @@
         </w:numPr>
         <w:jc w:val="both"/>
         <w:rPr>
-          <w:highlight w:val="green"/>
           <w:lang w:val="es-ES"/>
         </w:rPr>
       </w:pPr>
       <w:proofErr w:type="spellStart"/>
       <w:r>
         <w:rPr>
-          <w:highlight w:val="green"/>
           <w:lang w:val="es-ES"/>
         </w:rPr>
         <w:t>Prototyping</w:t>
@@ -3888,7 +3955,6 @@
       <w:proofErr w:type="spellEnd"/>
       <w:r>
         <w:rPr>
-          <w:highlight w:val="green"/>
           <w:lang w:val="es-ES"/>
         </w:rPr>
         <w:t xml:space="preserve">: Es la forma de darle interacción a los </w:t>
@@ -3896,7 +3962,6 @@
       <w:proofErr w:type="spellStart"/>
       <w:r>
         <w:rPr>
-          <w:highlight w:val="green"/>
           <w:lang w:val="es-ES"/>
         </w:rPr>
         <w:t>mockups</w:t>
@@ -3904,7 +3969,6 @@
       <w:proofErr w:type="spellEnd"/>
       <w:r>
         <w:rPr>
-          <w:highlight w:val="green"/>
           <w:lang w:val="es-ES"/>
         </w:rPr>
         <w:t xml:space="preserve"> de las diversas pantallas para tener un resultado final unificado en el que se aprecie tanto la distribución, detalles y flujo del sistema.</w:t>
@@ -3915,34 +3979,41 @@
         <w:ind w:left="1080"/>
         <w:jc w:val="both"/>
         <w:rPr>
-          <w:highlight w:val="green"/>
-          <w:lang w:val="es-ES"/>
-        </w:rPr>
-      </w:pPr>
-      <w:r>
-        <w:rPr>
-          <w:highlight w:val="green"/>
+          <w:lang w:val="es-ES"/>
+        </w:rPr>
+      </w:pPr>
+      <w:r>
+        <w:rPr>
           <w:lang w:val="es-ES"/>
         </w:rPr>
         <w:t>Cabe resaltar que la</w:t>
       </w:r>
       <w:r>
         <w:rPr>
-          <w:highlight w:val="green"/>
           <w:lang w:val="es-ES"/>
         </w:rPr>
         <w:t xml:space="preserve"> fase de diseño</w:t>
       </w:r>
       <w:r>
         <w:rPr>
-          <w:highlight w:val="green"/>
-          <w:lang w:val="es-ES"/>
-        </w:rPr>
-        <w:t>, con la fase de evaluación, son iterativas</w:t>
-      </w:r>
-      <w:r>
-        <w:rPr>
-          <w:highlight w:val="green"/>
+          <w:lang w:val="es-ES"/>
+        </w:rPr>
+        <w:t xml:space="preserve"> y</w:t>
+      </w:r>
+      <w:r>
+        <w:rPr>
+          <w:lang w:val="es-ES"/>
+        </w:rPr>
+        <w:t xml:space="preserve"> la fase de evaluación, son iterativas</w:t>
+      </w:r>
+      <w:r>
+        <w:rPr>
+          <w:lang w:val="es-ES"/>
+        </w:rPr>
+        <w:t>, es decir que se repite el proceso la cantidad de veces que sea necesario para tener un diseño consistente</w:t>
+      </w:r>
+      <w:r>
+        <w:rPr>
           <w:lang w:val="es-ES"/>
         </w:rPr>
         <w:t>.</w:t>
@@ -3957,23 +4028,44 @@
         </w:numPr>
         <w:jc w:val="both"/>
         <w:rPr>
-          <w:highlight w:val="green"/>
-          <w:lang w:val="es-ES"/>
-        </w:rPr>
-      </w:pPr>
-      <w:r>
-        <w:rPr>
-          <w:highlight w:val="green"/>
+          <w:lang w:val="es-ES"/>
+        </w:rPr>
+      </w:pPr>
+      <w:r>
+        <w:rPr>
           <w:lang w:val="es-ES"/>
         </w:rPr>
         <w:t>Evaluación</w:t>
       </w:r>
       <w:r>
         <w:rPr>
-          <w:highlight w:val="green"/>
-          <w:lang w:val="es-ES"/>
-        </w:rPr>
-        <w:t>: Consiste en evaluar el prototipo funcional con diversos tipos de evaluaciones, siendo las más comunes:</w:t>
+          <w:lang w:val="es-ES"/>
+        </w:rPr>
+        <w:t xml:space="preserve">: Consiste en </w:t>
+      </w:r>
+      <w:r>
+        <w:rPr>
+          <w:lang w:val="es-ES"/>
+        </w:rPr>
+        <w:t xml:space="preserve">la evaluación de un </w:t>
+      </w:r>
+      <w:r>
+        <w:rPr>
+          <w:lang w:val="es-ES"/>
+        </w:rPr>
+        <w:t>prototipo funcional co</w:t>
+      </w:r>
+      <w:r>
+        <w:rPr>
+          <w:lang w:val="es-ES"/>
+        </w:rPr>
+        <w:t>n diversos tipos de pruebas</w:t>
+      </w:r>
+      <w:r>
+        <w:rPr>
+          <w:lang w:val="es-ES"/>
+        </w:rPr>
+        <w:t>, siendo las más comunes:</w:t>
       </w:r>
     </w:p>
     <w:p>
@@ -3985,13 +4077,11 @@
         </w:numPr>
         <w:jc w:val="both"/>
         <w:rPr>
-          <w:highlight w:val="green"/>
-          <w:lang w:val="es-ES"/>
-        </w:rPr>
-      </w:pPr>
-      <w:r>
-        <w:rPr>
-          <w:highlight w:val="green"/>
+          <w:lang w:val="es-ES"/>
+        </w:rPr>
+      </w:pPr>
+      <w:r>
+        <w:rPr>
           <w:lang w:val="es-ES"/>
         </w:rPr>
         <w:t xml:space="preserve">Evaluación </w:t>
@@ -3999,7 +4089,6 @@
       <w:proofErr w:type="spellStart"/>
       <w:r>
         <w:rPr>
-          <w:highlight w:val="green"/>
           <w:lang w:val="es-ES"/>
         </w:rPr>
         <w:t>Heuristica</w:t>
@@ -4007,22 +4096,19 @@
       <w:proofErr w:type="spellEnd"/>
       <w:r>
         <w:rPr>
-          <w:highlight w:val="green"/>
-          <w:lang w:val="es-ES"/>
-        </w:rPr>
-        <w:t xml:space="preserve">: </w:t>
-      </w:r>
-      <w:r>
-        <w:rPr>
-          <w:highlight w:val="green"/>
-          <w:lang w:val="es-ES"/>
-        </w:rPr>
-        <w:t xml:space="preserve">Consiste en un test realizado por el mismo diseñador para encontrar posibles errores de usabilidad, es una prueba rápida y efectiva donde se revisa que se cumplan los 10 principios de heurística de </w:t>
+          <w:lang w:val="es-ES"/>
+        </w:rPr>
+        <w:t>: T</w:t>
+      </w:r>
+      <w:r>
+        <w:rPr>
+          <w:lang w:val="es-ES"/>
+        </w:rPr>
+        <w:t xml:space="preserve">est realizado por el mismo diseñador para encontrar posibles errores de usabilidad, es una prueba rápida y efectiva donde se revisa que se cumplan los 10 principios de heurística de </w:t>
       </w:r>
       <w:proofErr w:type="spellStart"/>
       <w:r>
         <w:rPr>
-          <w:highlight w:val="green"/>
           <w:lang w:val="es-ES"/>
         </w:rPr>
         <w:t>Molich</w:t>
@@ -4030,7 +4116,6 @@
       <w:proofErr w:type="spellEnd"/>
       <w:r>
         <w:rPr>
-          <w:highlight w:val="green"/>
           <w:lang w:val="es-ES"/>
         </w:rPr>
         <w:t xml:space="preserve"> y </w:t>
@@ -4038,7 +4123,6 @@
       <w:proofErr w:type="spellStart"/>
       <w:r>
         <w:rPr>
-          <w:highlight w:val="green"/>
           <w:lang w:val="es-ES"/>
         </w:rPr>
         <w:t>Nielsen</w:t>
@@ -4046,21 +4130,18 @@
       <w:proofErr w:type="spellEnd"/>
       <w:r>
         <w:rPr>
-          <w:highlight w:val="green"/>
           <w:lang w:val="es-ES"/>
         </w:rPr>
         <w:fldChar w:fldCharType="begin" w:fldLock="1"/>
       </w:r>
       <w:r>
         <w:rPr>
-          <w:highlight w:val="green"/>
           <w:lang w:val="es-ES"/>
         </w:rPr>
         <w:instrText>ADDIN CSL_CITATION { "citationItems" : [ { "id" : "ITEM-1", "itemData" : { "URL" : "http://www.modernanalyst.com/Careers/InterviewQuestions/tabid/128/ID/2191/Describe-the-User-Centered-Design-methodology.aspx", "accessed" : { "date-parts" : [ [ "2017", "5", "24" ] ] }, "id" : "ITEM-1", "issued" : { "date-parts" : [ [ "0" ] ] }, "title" : "Describe the User Centered Design methodology", "type" : "webpage" }, "uris" : [ "http://www.mendeley.com/documents/?uuid=67757dbc-0a67-3a13-a273-9d3105e73b51" ] } ], "mendeley" : { "formattedCitation" : "(18)", "plainTextFormattedCitation" : "(18)", "previouslyFormattedCitation" : "(18)" }, "properties" : { "noteIndex" : 0 }, "schema" : "https://github.com/citation-style-language/schema/raw/master/csl-citation.json" }</w:instrText>
       </w:r>
       <w:r>
         <w:rPr>
-          <w:highlight w:val="green"/>
           <w:lang w:val="es-ES"/>
         </w:rPr>
         <w:fldChar w:fldCharType="separate"/>
@@ -4068,31 +4149,21 @@
       <w:r>
         <w:rPr>
           <w:noProof/>
-          <w:highlight w:val="green"/>
           <w:lang w:val="es-ES"/>
         </w:rPr>
         <w:t>(18)</w:t>
       </w:r>
       <w:r>
         <w:rPr>
-          <w:highlight w:val="green"/>
           <w:lang w:val="es-ES"/>
         </w:rPr>
         <w:fldChar w:fldCharType="end"/>
       </w:r>
       <w:r>
         <w:rPr>
-          <w:highlight w:val="green"/>
-          <w:lang w:val="es-ES"/>
-        </w:rPr>
-        <w:t>.</w:t>
-      </w:r>
-      <w:r>
-        <w:rPr>
-          <w:highlight w:val="green"/>
-          <w:lang w:val="es-ES"/>
-        </w:rPr>
-        <w:t xml:space="preserve"> </w:t>
+          <w:lang w:val="es-ES"/>
+        </w:rPr>
+        <w:t xml:space="preserve">. </w:t>
       </w:r>
     </w:p>
     <w:p>
@@ -4104,23 +4175,34 @@
         </w:numPr>
         <w:jc w:val="both"/>
         <w:rPr>
-          <w:highlight w:val="green"/>
-          <w:lang w:val="es-ES"/>
-        </w:rPr>
-      </w:pPr>
-      <w:r>
-        <w:rPr>
-          <w:highlight w:val="green"/>
+          <w:lang w:val="es-ES"/>
+        </w:rPr>
+      </w:pPr>
+      <w:r>
+        <w:rPr>
           <w:lang w:val="es-ES"/>
         </w:rPr>
         <w:t xml:space="preserve">Revisión de lineamientos: </w:t>
       </w:r>
       <w:r>
         <w:rPr>
-          <w:highlight w:val="green"/>
-          <w:lang w:val="es-ES"/>
-        </w:rPr>
-        <w:t>Se revisa de que el sistema siga los lineamientos y estándares a la fecha de publicación del sistema.</w:t>
+          <w:lang w:val="es-ES"/>
+        </w:rPr>
+        <w:t xml:space="preserve">Se revisa de que el sistema siga </w:t>
+      </w:r>
+      <w:proofErr w:type="spellStart"/>
+      <w:r>
+        <w:rPr>
+          <w:lang w:val="es-ES"/>
+        </w:rPr>
+        <w:t>divrersos</w:t>
+      </w:r>
+      <w:proofErr w:type="spellEnd"/>
+      <w:r>
+        <w:rPr>
+          <w:lang w:val="es-ES"/>
+        </w:rPr>
+        <w:t xml:space="preserve"> lineamientos y estándares a la fecha de publicación del sistema.</w:t>
       </w:r>
     </w:p>
     <w:p>
@@ -4132,61 +4214,57 @@
         </w:numPr>
         <w:jc w:val="both"/>
         <w:rPr>
-          <w:highlight w:val="green"/>
-          <w:lang w:val="es-ES"/>
-        </w:rPr>
-      </w:pPr>
-      <w:r>
-        <w:rPr>
-          <w:highlight w:val="green"/>
+          <w:lang w:val="es-ES"/>
+        </w:rPr>
+      </w:pPr>
+      <w:r>
+        <w:rPr>
           <w:lang w:val="es-ES"/>
         </w:rPr>
         <w:t>Test de Usuarios</w:t>
       </w:r>
       <w:r>
         <w:rPr>
-          <w:highlight w:val="green"/>
           <w:lang w:val="es-ES"/>
         </w:rPr>
         <w:t xml:space="preserve"> (Test Cognitivo)</w:t>
       </w:r>
       <w:r>
         <w:rPr>
-          <w:highlight w:val="green"/>
           <w:lang w:val="es-ES"/>
         </w:rPr>
         <w:t xml:space="preserve">: </w:t>
       </w:r>
       <w:r>
         <w:rPr>
-          <w:highlight w:val="green"/>
           <w:lang w:val="es-ES"/>
         </w:rPr>
         <w:t xml:space="preserve">Pruebas con usuarios para encontrar posibles problemas de usabilidad, se enfoca en darle al usuario una tarea a realizar dentro del sistema y documentar el como y si es que llega a </w:t>
       </w:r>
       <w:r>
         <w:rPr>
-          <w:highlight w:val="green"/>
           <w:lang w:val="es-ES"/>
         </w:rPr>
         <w:lastRenderedPageBreak/>
-        <w:t xml:space="preserve">cumplir la tarea o no. Adicionalmente, con este test se ve la efectividad del sistema y se recogen percepciones y </w:t>
-      </w:r>
-      <w:proofErr w:type="spellStart"/>
-      <w:r>
-        <w:rPr>
-          <w:highlight w:val="green"/>
-          <w:lang w:val="es-ES"/>
-        </w:rPr>
-        <w:t>opiones</w:t>
-      </w:r>
-      <w:proofErr w:type="spellEnd"/>
-      <w:r>
-        <w:rPr>
-          <w:highlight w:val="green"/>
-          <w:lang w:val="es-ES"/>
-        </w:rPr>
-        <w:t xml:space="preserve"> del usuario.</w:t>
+        <w:t>cumplir su objetivo</w:t>
+      </w:r>
+      <w:r>
+        <w:rPr>
+          <w:lang w:val="es-ES"/>
+        </w:rPr>
+        <w:t xml:space="preserve"> o no. Adicionalmente, con este test se ve la efectividad del sistema y se recogen percepciones y opi</w:t>
+      </w:r>
+      <w:r>
+        <w:rPr>
+          <w:lang w:val="es-ES"/>
+        </w:rPr>
+        <w:t>ni</w:t>
+      </w:r>
+      <w:r>
+        <w:rPr>
+          <w:lang w:val="es-ES"/>
+        </w:rPr>
+        <w:t>ones del usuario.</w:t>
       </w:r>
     </w:p>
     <w:p>
@@ -4198,67 +4276,80 @@
         </w:numPr>
         <w:jc w:val="both"/>
         <w:rPr>
+          <w:lang w:val="es-ES"/>
+        </w:rPr>
+      </w:pPr>
+      <w:proofErr w:type="spellStart"/>
+      <w:r>
+        <w:rPr>
+          <w:lang w:val="es-ES"/>
+        </w:rPr>
+        <w:t>Pluralistic</w:t>
+      </w:r>
+      <w:proofErr w:type="spellEnd"/>
+      <w:r>
+        <w:rPr>
+          <w:lang w:val="es-ES"/>
+        </w:rPr>
+        <w:t xml:space="preserve"> </w:t>
+      </w:r>
+      <w:proofErr w:type="spellStart"/>
+      <w:r>
+        <w:rPr>
+          <w:lang w:val="es-ES"/>
+        </w:rPr>
+        <w:t>walkthrough</w:t>
+      </w:r>
+      <w:proofErr w:type="spellEnd"/>
+      <w:r>
+        <w:rPr>
+          <w:lang w:val="es-ES"/>
+        </w:rPr>
+        <w:t xml:space="preserve">: Prueba realizada utilizando </w:t>
+      </w:r>
+      <w:proofErr w:type="spellStart"/>
+      <w:r>
+        <w:rPr>
+          <w:lang w:val="es-ES"/>
+        </w:rPr>
+        <w:t>storyboards</w:t>
+      </w:r>
+      <w:proofErr w:type="spellEnd"/>
+      <w:r>
+        <w:rPr>
+          <w:lang w:val="es-ES"/>
+        </w:rPr>
+        <w:t xml:space="preserve"> para comprobar que esas personas con esos escenarios y en e</w:t>
+      </w:r>
+      <w:r>
+        <w:rPr>
+          <w:lang w:val="es-ES"/>
+        </w:rPr>
+        <w:t>se caso, puedan cumplir el objetivo</w:t>
+      </w:r>
+      <w:r>
+        <w:rPr>
+          <w:lang w:val="es-ES"/>
+        </w:rPr>
+        <w:t xml:space="preserve"> deseada.</w:t>
+      </w:r>
+      <w:r>
+        <w:rPr>
+          <w:lang w:val="es-ES"/>
+        </w:rPr>
+        <w:t xml:space="preserve"> Normalmente no implica usuarios finales y es realizada por el equipo de diseño.</w:t>
+      </w:r>
+    </w:p>
+    <w:p>
+      <w:pPr>
+        <w:jc w:val="both"/>
+        <w:rPr>
           <w:highlight w:val="green"/>
           <w:lang w:val="es-ES"/>
         </w:rPr>
       </w:pPr>
-      <w:proofErr w:type="spellStart"/>
-      <w:r>
-        <w:rPr>
-          <w:highlight w:val="green"/>
-          <w:lang w:val="es-ES"/>
-        </w:rPr>
-        <w:t>Pluralistic</w:t>
-      </w:r>
-      <w:proofErr w:type="spellEnd"/>
-      <w:r>
-        <w:rPr>
-          <w:highlight w:val="green"/>
-          <w:lang w:val="es-ES"/>
-        </w:rPr>
-        <w:t xml:space="preserve"> </w:t>
-      </w:r>
-      <w:proofErr w:type="spellStart"/>
-      <w:r>
-        <w:rPr>
-          <w:highlight w:val="green"/>
-          <w:lang w:val="es-ES"/>
-        </w:rPr>
-        <w:t>walkthrough</w:t>
-      </w:r>
-      <w:proofErr w:type="spellEnd"/>
-      <w:r>
-        <w:rPr>
-          <w:highlight w:val="green"/>
-          <w:lang w:val="es-ES"/>
-        </w:rPr>
-        <w:t xml:space="preserve">: Prueba realizada utilizando </w:t>
-      </w:r>
-      <w:proofErr w:type="spellStart"/>
-      <w:r>
-        <w:rPr>
-          <w:highlight w:val="green"/>
-          <w:lang w:val="es-ES"/>
-        </w:rPr>
-        <w:t>storyboards</w:t>
-      </w:r>
-      <w:proofErr w:type="spellEnd"/>
-      <w:r>
-        <w:rPr>
-          <w:highlight w:val="green"/>
-          <w:lang w:val="es-ES"/>
-        </w:rPr>
-        <w:t xml:space="preserve"> para comprobar que esas personas con esos escenarios y en ese caso, puedan cumplir la tarea deseada.</w:t>
-      </w:r>
-    </w:p>
-    <w:p>
-      <w:pPr>
-        <w:jc w:val="both"/>
-        <w:rPr>
-          <w:highlight w:val="green"/>
-          <w:lang w:val="es-ES"/>
-        </w:rPr>
-      </w:pPr>
+      <w:bookmarkStart w:id="0" w:name="_GoBack"/>
+      <w:bookmarkEnd w:id="0"/>
     </w:p>
     <w:p>
       <w:pPr>
@@ -4406,7 +4497,7 @@
       <w:pPr>
         <w:jc w:val="both"/>
         <w:rPr>
-          <w:del w:id="0" w:author="Cesar Carcamo" w:date="2017-05-10T09:13:00Z"/>
+          <w:del w:id="1" w:author="Cesar Carcamo" w:date="2017-05-10T09:13:00Z"/>
           <w:lang w:val="es-ES"/>
         </w:rPr>
       </w:pPr>
@@ -4428,7 +4519,7 @@
         </w:rPr>
         <w:t>intendencia Nacional de Salud (SUSALUD) es la encargada de proteger los derechos en salud del ciudadano peruano, orientando sus acciones hacia el empoderamiento para colocar al ciudadano en el centro del sistema de salud, sin importar las condiciones de su seguro medico ni el lugar donde se atiende. SUSALUD tiene autoridad tanto en instituciones públic</w:t>
       </w:r>
-      <w:del w:id="1" w:author="Cesar Carcamo" w:date="2017-05-10T09:13:00Z">
+      <w:del w:id="2" w:author="Cesar Carcamo" w:date="2017-05-10T09:13:00Z">
         <w:r>
           <w:rPr>
             <w:lang w:val="es-ES"/>
@@ -4436,7 +4527,7 @@
           <w:delText>o</w:delText>
         </w:r>
       </w:del>
-      <w:ins w:id="2" w:author="Cesar Carcamo" w:date="2017-05-10T09:13:00Z">
+      <w:ins w:id="3" w:author="Cesar Carcamo" w:date="2017-05-10T09:13:00Z">
         <w:r>
           <w:rPr>
             <w:lang w:val="es-ES"/>
@@ -4579,7 +4670,7 @@
         <w:spacing w:line="276" w:lineRule="auto"/>
         <w:jc w:val="both"/>
         <w:rPr>
-          <w:del w:id="3" w:author="Cesar Carcamo" w:date="2017-05-10T09:19:00Z"/>
+          <w:del w:id="4" w:author="Cesar Carcamo" w:date="2017-05-10T09:19:00Z"/>
           <w:lang w:val="es-ES"/>
         </w:rPr>
       </w:pPr>
@@ -4601,7 +4692,7 @@
         </w:rPr>
         <w:t xml:space="preserve"> IPRESS a nivel nacional, las cuales se dividen </w:t>
       </w:r>
-      <w:del w:id="4" w:author="Cesar Carcamo" w:date="2017-05-10T09:14:00Z">
+      <w:del w:id="5" w:author="Cesar Carcamo" w:date="2017-05-10T09:14:00Z">
         <w:r>
           <w:rPr>
             <w:lang w:val="es-ES"/>
@@ -4615,7 +4706,7 @@
           <w:delText xml:space="preserve">e se puede apreciar que el </w:delText>
         </w:r>
       </w:del>
-      <w:del w:id="5" w:author="Cesar Carcamo" w:date="2017-05-10T09:15:00Z">
+      <w:del w:id="6" w:author="Cesar Carcamo" w:date="2017-05-10T09:15:00Z">
         <w:r>
           <w:rPr>
             <w:lang w:val="es-ES"/>
@@ -4635,7 +4726,7 @@
           <w:delText>son de índole</w:delText>
         </w:r>
       </w:del>
-      <w:ins w:id="6" w:author="Cesar Carcamo" w:date="2017-05-10T09:15:00Z">
+      <w:ins w:id="7" w:author="Cesar Carcamo" w:date="2017-05-10T09:15:00Z">
         <w:r>
           <w:rPr>
             <w:lang w:val="es-ES"/>
@@ -4649,7 +4740,7 @@
         </w:rPr>
         <w:t xml:space="preserve"> privada</w:t>
       </w:r>
-      <w:ins w:id="7" w:author="Cesar Carcamo" w:date="2017-05-10T09:15:00Z">
+      <w:ins w:id="8" w:author="Cesar Carcamo" w:date="2017-05-10T09:15:00Z">
         <w:r>
           <w:rPr>
             <w:lang w:val="es-ES"/>
@@ -4675,7 +4766,7 @@
         </w:rPr>
         <w:t xml:space="preserve"> y </w:t>
       </w:r>
-      <w:ins w:id="8" w:author="Cesar Carcamo" w:date="2017-05-10T09:15:00Z">
+      <w:ins w:id="9" w:author="Cesar Carcamo" w:date="2017-05-10T09:15:00Z">
         <w:r>
           <w:rPr>
             <w:lang w:val="es-ES"/>
@@ -4683,7 +4774,7 @@
           <w:t xml:space="preserve">públicas </w:t>
         </w:r>
       </w:ins>
-      <w:del w:id="9" w:author="Cesar Carcamo" w:date="2017-05-10T09:19:00Z">
+      <w:del w:id="10" w:author="Cesar Carcamo" w:date="2017-05-10T09:19:00Z">
         <w:r>
           <w:rPr>
             <w:lang w:val="es-ES"/>
@@ -4691,7 +4782,7 @@
           <w:delText xml:space="preserve">el </w:delText>
         </w:r>
       </w:del>
-      <w:ins w:id="10" w:author="Cesar Carcamo" w:date="2017-05-10T09:19:00Z">
+      <w:ins w:id="11" w:author="Cesar Carcamo" w:date="2017-05-10T09:19:00Z">
         <w:r>
           <w:rPr>
             <w:lang w:val="es-ES"/>
@@ -4711,7 +4802,7 @@
         </w:rPr>
         <w:t>%</w:t>
       </w:r>
-      <w:ins w:id="11" w:author="Cesar Carcamo" w:date="2017-05-10T09:19:00Z">
+      <w:ins w:id="12" w:author="Cesar Carcamo" w:date="2017-05-10T09:19:00Z">
         <w:r>
           <w:rPr>
             <w:lang w:val="es-ES"/>
@@ -4719,7 +4810,7 @@
           <w:t>)</w:t>
         </w:r>
       </w:ins>
-      <w:del w:id="12" w:author="Cesar Carcamo" w:date="2017-05-10T09:19:00Z">
+      <w:del w:id="13" w:author="Cesar Carcamo" w:date="2017-05-10T09:19:00Z">
         <w:r>
           <w:rPr>
             <w:lang w:val="es-ES"/>
@@ -4727,7 +4818,7 @@
           <w:delText xml:space="preserve"> son de índole pública</w:delText>
         </w:r>
       </w:del>
-      <w:del w:id="13" w:author="Cesar Carcamo" w:date="2017-05-10T09:20:00Z">
+      <w:del w:id="14" w:author="Cesar Carcamo" w:date="2017-05-10T09:20:00Z">
         <w:r>
           <w:rPr>
             <w:lang w:val="es-ES"/>
@@ -4747,7 +4838,7 @@
         <w:spacing w:line="276" w:lineRule="auto"/>
         <w:jc w:val="both"/>
         <w:rPr>
-          <w:del w:id="14" w:author="Cesar Carcamo" w:date="2017-05-10T09:19:00Z"/>
+          <w:del w:id="15" w:author="Cesar Carcamo" w:date="2017-05-10T09:19:00Z"/>
           <w:lang w:val="es-ES"/>
         </w:rPr>
       </w:pPr>
@@ -4757,11 +4848,11 @@
         <w:spacing w:line="276" w:lineRule="auto"/>
         <w:jc w:val="both"/>
         <w:rPr>
-          <w:del w:id="15" w:author="Cesar Carcamo" w:date="2017-05-10T09:19:00Z"/>
-          <w:lang w:val="es-ES"/>
-        </w:rPr>
-      </w:pPr>
-      <w:del w:id="16" w:author="Cesar Carcamo" w:date="2017-05-10T09:14:00Z">
+          <w:del w:id="16" w:author="Cesar Carcamo" w:date="2017-05-10T09:19:00Z"/>
+          <w:lang w:val="es-ES"/>
+        </w:rPr>
+      </w:pPr>
+      <w:del w:id="17" w:author="Cesar Carcamo" w:date="2017-05-10T09:14:00Z">
         <w:r>
           <w:rPr>
             <w:noProof/>
@@ -4823,7 +4914,7 @@
         <w:spacing w:line="276" w:lineRule="auto"/>
         <w:jc w:val="both"/>
         <w:rPr>
-          <w:del w:id="17" w:author="Cesar Carcamo" w:date="2017-05-10T09:19:00Z"/>
+          <w:del w:id="18" w:author="Cesar Carcamo" w:date="2017-05-10T09:19:00Z"/>
           <w:lang w:val="es-ES"/>
         </w:rPr>
       </w:pPr>
@@ -4837,7 +4928,7 @@
           <w:lang w:val="es-ES"/>
         </w:rPr>
       </w:pPr>
-      <w:del w:id="18" w:author="Cesar Carcamo" w:date="2017-05-10T09:19:00Z">
+      <w:del w:id="19" w:author="Cesar Carcamo" w:date="2017-05-10T09:19:00Z">
         <w:r>
           <w:rPr>
             <w:sz w:val="20"/>
@@ -4889,7 +4980,7 @@
         </w:rPr>
         <w:fldChar w:fldCharType="end"/>
       </w:r>
-      <w:ins w:id="19" w:author="Cesar Carcamo" w:date="2017-05-10T09:20:00Z">
+      <w:ins w:id="20" w:author="Cesar Carcamo" w:date="2017-05-10T09:20:00Z">
         <w:r>
           <w:rPr>
             <w:sz w:val="20"/>
@@ -4922,7 +5013,7 @@
         </w:rPr>
         <w:t>SUSALUD tiene el deber de fiscalizar y asegurar de proteger los derechos de los ciudadanos en cada IPRESS, cosa que se ve dificultada por trabas del personal que no presenta adecuadamente los reclamos que se han presentado ante SUSALUD. Esto se ve reflejado en que muchas veces la única manera en que SUSALUD se enter</w:t>
       </w:r>
-      <w:ins w:id="20" w:author="Cesar Carcamo" w:date="2017-05-10T09:20:00Z">
+      <w:ins w:id="21" w:author="Cesar Carcamo" w:date="2017-05-10T09:20:00Z">
         <w:r>
           <w:rPr>
             <w:lang w:val="es-ES"/>
@@ -4930,7 +5021,7 @@
           <w:t>a</w:t>
         </w:r>
       </w:ins>
-      <w:del w:id="21" w:author="Cesar Carcamo" w:date="2017-05-10T09:20:00Z">
+      <w:del w:id="22" w:author="Cesar Carcamo" w:date="2017-05-10T09:20:00Z">
         <w:r>
           <w:rPr>
             <w:lang w:val="es-ES"/>
@@ -4944,19 +5035,19 @@
         </w:rPr>
         <w:t xml:space="preserve"> es cuando el paciente o derechohabiente presenta el mismo reclamo a SUSALUD, haciendo que deje de ser </w:t>
       </w:r>
-      <w:commentRangeStart w:id="22"/>
+      <w:commentRangeStart w:id="23"/>
       <w:r>
         <w:rPr>
           <w:lang w:val="es-ES"/>
         </w:rPr>
         <w:t>un reclamo y pase a ser una queja</w:t>
       </w:r>
-      <w:commentRangeEnd w:id="22"/>
+      <w:commentRangeEnd w:id="23"/>
       <w:r>
         <w:rPr>
           <w:rStyle w:val="Refdecomentario"/>
         </w:rPr>
-        <w:commentReference w:id="22"/>
+        <w:commentReference w:id="23"/>
       </w:r>
       <w:r>
         <w:rPr>
@@ -4970,7 +5061,7 @@
         </w:rPr>
         <w:t xml:space="preserve">el ciudadano presenta una queja ante SUSALUD, se le incita a presentarla de manera directa ante la IPRESS pero ocurre que muchas IPRESS no cuentan con un sistema de gestión de reclamos, lo cual hace imposible que el reclamo sea presentado, </w:t>
       </w:r>
-      <w:del w:id="23" w:author="Cesar Carcamo" w:date="2017-05-10T09:26:00Z">
+      <w:del w:id="24" w:author="Cesar Carcamo" w:date="2017-05-10T09:26:00Z">
         <w:r>
           <w:rPr>
             <w:lang w:val="es-ES"/>
@@ -4978,7 +5069,7 @@
           <w:delText>lo cual hace que la cantidad</w:delText>
         </w:r>
       </w:del>
-      <w:ins w:id="24" w:author="Cesar Carcamo" w:date="2017-05-10T09:26:00Z">
+      <w:ins w:id="25" w:author="Cesar Carcamo" w:date="2017-05-10T09:26:00Z">
         <w:r>
           <w:rPr>
             <w:lang w:val="es-ES"/>
@@ -5000,7 +5091,7 @@
         </w:rPr>
         <w:t xml:space="preserve"> de </w:t>
       </w:r>
-      <w:ins w:id="25" w:author="Cesar Carcamo" w:date="2017-05-10T09:26:00Z">
+      <w:ins w:id="26" w:author="Cesar Carcamo" w:date="2017-05-10T09:26:00Z">
         <w:r>
           <w:rPr>
             <w:lang w:val="es-ES"/>
@@ -5014,7 +5105,7 @@
         </w:rPr>
         <w:t>quejas ante SUSALUD</w:t>
       </w:r>
-      <w:del w:id="26" w:author="Cesar Carcamo" w:date="2017-05-10T09:26:00Z">
+      <w:del w:id="27" w:author="Cesar Carcamo" w:date="2017-05-10T09:26:00Z">
         <w:r>
           <w:rPr>
             <w:lang w:val="es-ES"/>
@@ -5041,9 +5132,16 @@
         <w:rPr>
           <w:lang w:val="es-ES"/>
         </w:rPr>
-        <w:t>En el Perú, existen diversas Instituciones Administradoras de Fondos de Aseguramiento en Salud (IAFAS) que cuentan con un total de 28’525,968 asegurados a nivel nacional y se dividen como se muestra en el Cuadro Nº2, donde se aprecia que la mayor cantidad de asegurados est</w:t>
-      </w:r>
-      <w:del w:id="27" w:author="Cesar Carcamo" w:date="2017-05-10T09:27:00Z">
+        <w:t xml:space="preserve">En el Perú, existen diversas Instituciones Administradoras de Fondos de Aseguramiento en Salud (IAFAS) que cuentan con un total de 28’525,968 asegurados a nivel nacional y </w:t>
+      </w:r>
+      <w:r>
+        <w:rPr>
+          <w:lang w:val="es-ES"/>
+        </w:rPr>
+        <w:lastRenderedPageBreak/>
+        <w:t>se dividen como se muestra en el Cuadro Nº2, donde se aprecia que la mayor cantidad de asegurados est</w:t>
+      </w:r>
+      <w:del w:id="28" w:author="Cesar Carcamo" w:date="2017-05-10T09:27:00Z">
         <w:r>
           <w:rPr>
             <w:lang w:val="es-ES"/>
@@ -5051,7 +5149,7 @@
           <w:delText>a</w:delText>
         </w:r>
       </w:del>
-      <w:ins w:id="28" w:author="Cesar Carcamo" w:date="2017-05-10T09:27:00Z">
+      <w:ins w:id="29" w:author="Cesar Carcamo" w:date="2017-05-10T09:27:00Z">
         <w:r>
           <w:rPr>
             <w:lang w:val="es-ES"/>
@@ -5088,7 +5186,6 @@
           <w:noProof/>
           <w:lang w:eastAsia="es-ES_tradnl"/>
         </w:rPr>
-        <w:lastRenderedPageBreak/>
         <w:drawing>
           <wp:inline distT="0" distB="0" distL="0" distR="0" wp14:anchorId="7921C491" wp14:editId="1F7EEA03">
             <wp:extent cx="2931800" cy="4038523"/>
@@ -5362,7 +5459,7 @@
         </w:rPr>
         <w:t>Luego de que se introdujera el aplicativo móvil, se duplicaron el n</w:t>
       </w:r>
-      <w:del w:id="29" w:author="Cesar Carcamo" w:date="2017-05-10T09:29:00Z">
+      <w:del w:id="30" w:author="Cesar Carcamo" w:date="2017-05-10T09:29:00Z">
         <w:r>
           <w:rPr>
             <w:lang w:val="es-ES"/>
@@ -5370,7 +5467,7 @@
           <w:delText>u</w:delText>
         </w:r>
       </w:del>
-      <w:ins w:id="30" w:author="Cesar Carcamo" w:date="2017-05-10T09:30:00Z">
+      <w:ins w:id="31" w:author="Cesar Carcamo" w:date="2017-05-10T09:30:00Z">
         <w:r>
           <w:rPr>
             <w:lang w:val="es-ES"/>
@@ -5384,7 +5481,7 @@
         </w:rPr>
         <w:t>mero de solicitudes de parte de la ciudadanía sobre los servicios y prestaciones dadas por las IPRESS, en el año 2014 hub</w:t>
       </w:r>
-      <w:del w:id="31" w:author="Cesar Carcamo" w:date="2017-05-10T09:30:00Z">
+      <w:del w:id="32" w:author="Cesar Carcamo" w:date="2017-05-10T09:30:00Z">
         <w:r>
           <w:rPr>
             <w:lang w:val="es-ES"/>
@@ -5392,7 +5489,7 @@
           <w:delText>ieron</w:delText>
         </w:r>
       </w:del>
-      <w:ins w:id="32" w:author="Cesar Carcamo" w:date="2017-05-10T09:30:00Z">
+      <w:ins w:id="33" w:author="Cesar Carcamo" w:date="2017-05-10T09:30:00Z">
         <w:r>
           <w:rPr>
             <w:lang w:val="es-ES"/>
@@ -5418,7 +5515,7 @@
         </w:rPr>
         <w:t>, mientras que en el año 2015 hub</w:t>
       </w:r>
-      <w:del w:id="33" w:author="Cesar Carcamo" w:date="2017-05-10T09:30:00Z">
+      <w:del w:id="34" w:author="Cesar Carcamo" w:date="2017-05-10T09:30:00Z">
         <w:r>
           <w:rPr>
             <w:lang w:val="es-ES"/>
@@ -5426,7 +5523,7 @@
           <w:delText>iero</w:delText>
         </w:r>
       </w:del>
-      <w:del w:id="34" w:author="Cesar Carcamo" w:date="2017-05-10T09:31:00Z">
+      <w:del w:id="35" w:author="Cesar Carcamo" w:date="2017-05-10T09:31:00Z">
         <w:r>
           <w:rPr>
             <w:lang w:val="es-ES"/>
@@ -5434,7 +5531,7 @@
           <w:delText>n</w:delText>
         </w:r>
       </w:del>
-      <w:ins w:id="35" w:author="Cesar Carcamo" w:date="2017-05-10T09:31:00Z">
+      <w:ins w:id="36" w:author="Cesar Carcamo" w:date="2017-05-10T09:31:00Z">
         <w:r>
           <w:rPr>
             <w:lang w:val="es-ES"/>
@@ -5448,7 +5545,7 @@
         </w:rPr>
         <w:t xml:space="preserve"> 62,200 solicitudes en total. En el año 2016 casi se lleg</w:t>
       </w:r>
-      <w:del w:id="36" w:author="Cesar Carcamo" w:date="2017-05-10T09:31:00Z">
+      <w:del w:id="37" w:author="Cesar Carcamo" w:date="2017-05-10T09:31:00Z">
         <w:r>
           <w:rPr>
             <w:lang w:val="es-ES"/>
@@ -5456,7 +5553,7 @@
           <w:delText>o</w:delText>
         </w:r>
       </w:del>
-      <w:ins w:id="37" w:author="Cesar Carcamo" w:date="2017-05-10T09:31:00Z">
+      <w:ins w:id="38" w:author="Cesar Carcamo" w:date="2017-05-10T09:31:00Z">
         <w:r>
           <w:rPr>
             <w:lang w:val="es-ES"/>
@@ -5494,7 +5591,7 @@
         </w:rPr>
         <w:t xml:space="preserve"> solicitudes. Revisando la siguiente Tabla Nº1 se puede ver con claridad c</w:t>
       </w:r>
-      <w:del w:id="38" w:author="Cesar Carcamo" w:date="2017-05-10T09:31:00Z">
+      <w:del w:id="39" w:author="Cesar Carcamo" w:date="2017-05-10T09:31:00Z">
         <w:r>
           <w:rPr>
             <w:lang w:val="es-ES"/>
@@ -5502,7 +5599,7 @@
           <w:delText>o</w:delText>
         </w:r>
       </w:del>
-      <w:ins w:id="39" w:author="Cesar Carcamo" w:date="2017-05-10T09:31:00Z">
+      <w:ins w:id="40" w:author="Cesar Carcamo" w:date="2017-05-10T09:31:00Z">
         <w:r>
           <w:rPr>
             <w:lang w:val="es-ES"/>
@@ -5516,7 +5613,7 @@
         </w:rPr>
         <w:t>mo es que han ido aumentando el n</w:t>
       </w:r>
-      <w:del w:id="40" w:author="Cesar Carcamo" w:date="2017-05-10T09:32:00Z">
+      <w:del w:id="41" w:author="Cesar Carcamo" w:date="2017-05-10T09:32:00Z">
         <w:r>
           <w:rPr>
             <w:lang w:val="es-ES"/>
@@ -5524,7 +5621,7 @@
           <w:delText>u</w:delText>
         </w:r>
       </w:del>
-      <w:ins w:id="41" w:author="Cesar Carcamo" w:date="2017-05-10T09:32:00Z">
+      <w:ins w:id="42" w:author="Cesar Carcamo" w:date="2017-05-10T09:32:00Z">
         <w:r>
           <w:rPr>
             <w:lang w:val="es-ES"/>
@@ -5556,7 +5653,7 @@
         <w:rPr>
           <w:lang w:val="es-ES"/>
         </w:rPr>
-        <w:pPrChange w:id="42" w:author="Cesar Carcamo" w:date="2017-05-10T09:34:00Z">
+        <w:pPrChange w:id="43" w:author="Cesar Carcamo" w:date="2017-05-10T09:34:00Z">
           <w:pPr>
             <w:spacing w:line="276" w:lineRule="auto"/>
             <w:jc w:val="both"/>
@@ -5568,6 +5665,7 @@
           <w:noProof/>
           <w:lang w:eastAsia="es-ES_tradnl"/>
         </w:rPr>
+        <w:lastRenderedPageBreak/>
         <w:drawing>
           <wp:inline distT="0" distB="0" distL="0" distR="0" wp14:anchorId="62E427F7" wp14:editId="65DE1561">
             <wp:extent cx="5392420" cy="931545"/>
@@ -5693,7 +5791,6 @@
         <w:rPr>
           <w:lang w:val="es-ES"/>
         </w:rPr>
-        <w:lastRenderedPageBreak/>
         <w:t>Tomando en cuenta la cantidad de solicitudes recibidas por SUSALUD en lo que va del año, al 3 de mayo de 2017 (fecha de corte para la Tabla Nº1) se presentan alrededor de 200 solicitudes a SUSALUD por dí</w:t>
       </w:r>
       <w:r>
@@ -5713,20 +5810,6 @@
           <w:lang w:val="es-ES"/>
         </w:rPr>
         <w:t xml:space="preserve">Es decir, en lo que va del año 2017, se va presentando una queja </w:t>
-      </w:r>
-      <w:ins w:id="43" w:author="Cesar Carcamo" w:date="2017-05-10T09:36:00Z">
-        <w:r>
-          <w:rPr>
-            <w:lang w:val="es-ES"/>
-          </w:rPr>
-          <w:t xml:space="preserve">por </w:t>
-        </w:r>
-      </w:ins>
-      <w:r>
-        <w:rPr>
-          <w:lang w:val="es-ES"/>
-        </w:rPr>
-        <w:t xml:space="preserve">cada 1165 asegurados, mientras que en el año 2016, se presento una queja </w:t>
       </w:r>
       <w:ins w:id="44" w:author="Cesar Carcamo" w:date="2017-05-10T09:36:00Z">
         <w:r>
@@ -5740,6 +5823,20 @@
         <w:rPr>
           <w:lang w:val="es-ES"/>
         </w:rPr>
+        <w:t xml:space="preserve">cada 1165 asegurados, mientras que en el año 2016, se presento una queja </w:t>
+      </w:r>
+      <w:ins w:id="45" w:author="Cesar Carcamo" w:date="2017-05-10T09:36:00Z">
+        <w:r>
+          <w:rPr>
+            <w:lang w:val="es-ES"/>
+          </w:rPr>
+          <w:t xml:space="preserve">por </w:t>
+        </w:r>
+      </w:ins>
+      <w:r>
+        <w:rPr>
+          <w:lang w:val="es-ES"/>
+        </w:rPr>
         <w:t>cada 289 asegurados a lo largo del año.</w:t>
       </w:r>
     </w:p>
@@ -5799,7 +5896,7 @@
         </w:rPr>
         <w:t xml:space="preserve">tidad de solicitudes que se reciben diariamente ante SUSALUD, se esperaría que se pudiera tener estadística sobre </w:t>
       </w:r>
-      <w:del w:id="45" w:author="Cesar Carcamo" w:date="2017-05-10T09:36:00Z">
+      <w:del w:id="46" w:author="Cesar Carcamo" w:date="2017-05-10T09:36:00Z">
         <w:r>
           <w:rPr>
             <w:lang w:val="es-ES"/>
@@ -5807,7 +5904,7 @@
           <w:delText>cuales</w:delText>
         </w:r>
       </w:del>
-      <w:ins w:id="46" w:author="Cesar Carcamo" w:date="2017-05-10T09:36:00Z">
+      <w:ins w:id="47" w:author="Cesar Carcamo" w:date="2017-05-10T09:36:00Z">
         <w:r>
           <w:rPr>
             <w:lang w:val="es-ES"/>
@@ -5833,7 +5930,7 @@
         </w:rPr>
         <w:t xml:space="preserve"> SUSALUD es de libre texto</w:t>
       </w:r>
-      <w:ins w:id="47" w:author="Cesar Carcamo" w:date="2017-05-10T09:38:00Z">
+      <w:ins w:id="48" w:author="Cesar Carcamo" w:date="2017-05-10T09:38:00Z">
         <w:r>
           <w:rPr>
             <w:lang w:val="es-ES"/>
@@ -5841,7 +5938,7 @@
           <w:t>.</w:t>
         </w:r>
       </w:ins>
-      <w:del w:id="48" w:author="Cesar Carcamo" w:date="2017-05-10T09:38:00Z">
+      <w:del w:id="49" w:author="Cesar Carcamo" w:date="2017-05-10T09:38:00Z">
         <w:r>
           <w:rPr>
             <w:lang w:val="es-ES"/>
@@ -5855,7 +5952,7 @@
         </w:rPr>
         <w:t xml:space="preserve"> </w:t>
       </w:r>
-      <w:del w:id="49" w:author="Cesar Carcamo" w:date="2017-05-10T09:38:00Z">
+      <w:del w:id="50" w:author="Cesar Carcamo" w:date="2017-05-10T09:38:00Z">
         <w:r>
           <w:rPr>
             <w:lang w:val="es-ES"/>
@@ -5863,7 +5960,7 @@
           <w:delText xml:space="preserve">es </w:delText>
         </w:r>
       </w:del>
-      <w:ins w:id="50" w:author="Cesar Carcamo" w:date="2017-05-10T09:38:00Z">
+      <w:ins w:id="51" w:author="Cesar Carcamo" w:date="2017-05-10T09:38:00Z">
         <w:r>
           <w:rPr>
             <w:lang w:val="es-ES"/>
@@ -5871,7 +5968,7 @@
           <w:t xml:space="preserve">Esto significa que </w:t>
         </w:r>
       </w:ins>
-      <w:del w:id="51" w:author="Cesar Carcamo" w:date="2017-05-10T09:38:00Z">
+      <w:del w:id="52" w:author="Cesar Carcamo" w:date="2017-05-10T09:38:00Z">
         <w:r>
           <w:rPr>
             <w:lang w:val="es-ES"/>
@@ -5885,7 +5982,7 @@
         </w:rPr>
         <w:t xml:space="preserve">el tipo de queja </w:t>
       </w:r>
-      <w:del w:id="52" w:author="Cesar Carcamo" w:date="2017-05-10T09:38:00Z">
+      <w:del w:id="53" w:author="Cesar Carcamo" w:date="2017-05-10T09:38:00Z">
         <w:r>
           <w:rPr>
             <w:lang w:val="es-ES"/>
@@ -5893,7 +5990,7 @@
           <w:delText xml:space="preserve">que </w:delText>
         </w:r>
       </w:del>
-      <w:del w:id="53" w:author="Cesar Carcamo" w:date="2017-05-10T09:37:00Z">
+      <w:del w:id="54" w:author="Cesar Carcamo" w:date="2017-05-10T09:37:00Z">
         <w:r>
           <w:rPr>
             <w:lang w:val="es-ES"/>
@@ -5901,7 +5998,7 @@
           <w:delText>esta</w:delText>
         </w:r>
       </w:del>
-      <w:del w:id="54" w:author="Cesar Carcamo" w:date="2017-05-10T09:38:00Z">
+      <w:del w:id="55" w:author="Cesar Carcamo" w:date="2017-05-10T09:38:00Z">
         <w:r>
           <w:rPr>
             <w:lang w:val="es-ES"/>
@@ -5909,7 +6006,7 @@
           <w:delText xml:space="preserve"> ingresando</w:delText>
         </w:r>
       </w:del>
-      <w:ins w:id="55" w:author="Cesar Carcamo" w:date="2017-05-10T09:38:00Z">
+      <w:ins w:id="56" w:author="Cesar Carcamo" w:date="2017-05-10T09:38:00Z">
         <w:r>
           <w:rPr>
             <w:lang w:val="es-ES"/>
@@ -5923,7 +6020,7 @@
         </w:rPr>
         <w:t xml:space="preserve">, </w:t>
       </w:r>
-      <w:del w:id="56" w:author="Cesar Carcamo" w:date="2017-05-10T09:39:00Z">
+      <w:del w:id="57" w:author="Cesar Carcamo" w:date="2017-05-10T09:39:00Z">
         <w:r>
           <w:rPr>
             <w:lang w:val="es-ES"/>
@@ -5931,7 +6028,7 @@
           <w:delText xml:space="preserve">es decir, no hay forma de colocar cada queja en un tipo de categoría para </w:delText>
         </w:r>
       </w:del>
-      <w:ins w:id="57" w:author="Cesar Carcamo" w:date="2017-05-10T09:39:00Z">
+      <w:ins w:id="58" w:author="Cesar Carcamo" w:date="2017-05-10T09:39:00Z">
         <w:r>
           <w:rPr>
             <w:lang w:val="es-ES"/>
@@ -5939,7 +6036,7 @@
           <w:t xml:space="preserve">de manera que es imposible </w:t>
         </w:r>
       </w:ins>
-      <w:del w:id="58" w:author="Cesar Carcamo" w:date="2017-05-10T09:39:00Z">
+      <w:del w:id="59" w:author="Cesar Carcamo" w:date="2017-05-10T09:39:00Z">
         <w:r>
           <w:rPr>
             <w:lang w:val="es-ES"/>
@@ -5953,7 +6050,7 @@
         </w:rPr>
         <w:t>identificar cu</w:t>
       </w:r>
-      <w:del w:id="59" w:author="Cesar Carcamo" w:date="2017-05-10T09:39:00Z">
+      <w:del w:id="60" w:author="Cesar Carcamo" w:date="2017-05-10T09:39:00Z">
         <w:r>
           <w:rPr>
             <w:lang w:val="es-ES"/>
@@ -5961,7 +6058,7 @@
           <w:delText>a</w:delText>
         </w:r>
       </w:del>
-      <w:ins w:id="60" w:author="Cesar Carcamo" w:date="2017-05-10T09:39:00Z">
+      <w:ins w:id="61" w:author="Cesar Carcamo" w:date="2017-05-10T09:39:00Z">
         <w:r>
           <w:rPr>
             <w:lang w:val="es-ES"/>
@@ -5975,7 +6072,7 @@
         </w:rPr>
         <w:t xml:space="preserve">l es el tipo de queja más recurrente, ni </w:t>
       </w:r>
-      <w:del w:id="61" w:author="Cesar Carcamo" w:date="2017-05-10T09:37:00Z">
+      <w:del w:id="62" w:author="Cesar Carcamo" w:date="2017-05-10T09:37:00Z">
         <w:r>
           <w:rPr>
             <w:lang w:val="es-ES"/>
@@ -5983,7 +6080,7 @@
           <w:delText>cuales</w:delText>
         </w:r>
       </w:del>
-      <w:ins w:id="62" w:author="Cesar Carcamo" w:date="2017-05-10T09:37:00Z">
+      <w:ins w:id="63" w:author="Cesar Carcamo" w:date="2017-05-10T09:37:00Z">
         <w:r>
           <w:rPr>
             <w:lang w:val="es-ES"/>
@@ -5997,7 +6094,7 @@
         </w:rPr>
         <w:t xml:space="preserve"> son los nuevos tipos de quejas que pueden estar ingresando.</w:t>
       </w:r>
-      <w:del w:id="63" w:author="Cesar Carcamo" w:date="2017-05-10T09:39:00Z">
+      <w:del w:id="64" w:author="Cesar Carcamo" w:date="2017-05-10T09:39:00Z">
         <w:r>
           <w:rPr>
             <w:lang w:val="es-ES"/>
@@ -6027,7 +6124,7 @@
         </w:rPr>
         <w:t>Adicionalmente, como se pudo ver en el Cuadro Nº1, las solicitudes a SUSALUD aumentan año tras año</w:t>
       </w:r>
-      <w:del w:id="64" w:author="Cesar Carcamo" w:date="2017-05-10T09:40:00Z">
+      <w:del w:id="65" w:author="Cesar Carcamo" w:date="2017-05-10T09:40:00Z">
         <w:r>
           <w:rPr>
             <w:lang w:val="es-ES"/>
@@ -6035,7 +6132,7 @@
           <w:delText xml:space="preserve">, </w:delText>
         </w:r>
       </w:del>
-      <w:ins w:id="65" w:author="Cesar Carcamo" w:date="2017-05-10T09:40:00Z">
+      <w:ins w:id="66" w:author="Cesar Carcamo" w:date="2017-05-10T09:40:00Z">
         <w:r>
           <w:rPr>
             <w:lang w:val="es-ES"/>
@@ -6043,7 +6140,7 @@
           <w:t xml:space="preserve">. </w:t>
         </w:r>
       </w:ins>
-      <w:del w:id="66" w:author="Cesar Carcamo" w:date="2017-05-10T09:40:00Z">
+      <w:del w:id="67" w:author="Cesar Carcamo" w:date="2017-05-10T09:40:00Z">
         <w:r>
           <w:rPr>
             <w:lang w:val="es-ES"/>
@@ -6051,7 +6148,7 @@
           <w:delText>entonces s</w:delText>
         </w:r>
       </w:del>
-      <w:ins w:id="67" w:author="Cesar Carcamo" w:date="2017-05-10T09:40:00Z">
+      <w:ins w:id="68" w:author="Cesar Carcamo" w:date="2017-05-10T09:40:00Z">
         <w:r>
           <w:rPr>
             <w:lang w:val="es-ES"/>
@@ -6071,7 +6168,7 @@
         </w:rPr>
         <w:t xml:space="preserve"> Finalmente, el hecho de que diversas IPRESS oculten información a SUSALUD dificulta el proceso de fiscalización, ya que no hay forma de saber en qu</w:t>
       </w:r>
-      <w:ins w:id="68" w:author="Cesar Carcamo" w:date="2017-05-10T09:40:00Z">
+      <w:ins w:id="69" w:author="Cesar Carcamo" w:date="2017-05-10T09:40:00Z">
         <w:r>
           <w:rPr>
             <w:lang w:val="es-ES"/>
@@ -6079,7 +6176,7 @@
           <w:t>é</w:t>
         </w:r>
       </w:ins>
-      <w:del w:id="69" w:author="Cesar Carcamo" w:date="2017-05-10T09:40:00Z">
+      <w:del w:id="70" w:author="Cesar Carcamo" w:date="2017-05-10T09:40:00Z">
         <w:r>
           <w:rPr>
             <w:lang w:val="es-ES"/>
@@ -6093,7 +6190,7 @@
         </w:rPr>
         <w:t xml:space="preserve"> aspectos est</w:t>
       </w:r>
-      <w:del w:id="70" w:author="Cesar Carcamo" w:date="2017-05-10T09:40:00Z">
+      <w:del w:id="71" w:author="Cesar Carcamo" w:date="2017-05-10T09:40:00Z">
         <w:r>
           <w:rPr>
             <w:lang w:val="es-ES"/>
@@ -6101,7 +6198,7 @@
           <w:delText>a</w:delText>
         </w:r>
       </w:del>
-      <w:ins w:id="71" w:author="Cesar Carcamo" w:date="2017-05-10T09:40:00Z">
+      <w:ins w:id="72" w:author="Cesar Carcamo" w:date="2017-05-10T09:40:00Z">
         <w:r>
           <w:rPr>
             <w:lang w:val="es-ES"/>
@@ -6115,7 +6212,7 @@
         </w:rPr>
         <w:t xml:space="preserve"> mejorando y en qu</w:t>
       </w:r>
-      <w:ins w:id="72" w:author="Cesar Carcamo" w:date="2017-05-10T09:40:00Z">
+      <w:ins w:id="73" w:author="Cesar Carcamo" w:date="2017-05-10T09:40:00Z">
         <w:r>
           <w:rPr>
             <w:lang w:val="es-ES"/>
@@ -6123,7 +6220,7 @@
           <w:t>é</w:t>
         </w:r>
       </w:ins>
-      <w:del w:id="73" w:author="Cesar Carcamo" w:date="2017-05-10T09:40:00Z">
+      <w:del w:id="74" w:author="Cesar Carcamo" w:date="2017-05-10T09:40:00Z">
         <w:r>
           <w:rPr>
             <w:lang w:val="es-ES"/>
@@ -6137,7 +6234,7 @@
         </w:rPr>
         <w:t xml:space="preserve"> aspectos </w:t>
       </w:r>
-      <w:del w:id="74" w:author="Cesar Carcamo" w:date="2017-05-10T09:41:00Z">
+      <w:del w:id="75" w:author="Cesar Carcamo" w:date="2017-05-10T09:41:00Z">
         <w:r>
           <w:rPr>
             <w:lang w:val="es-ES"/>
@@ -6151,7 +6248,7 @@
         </w:rPr>
         <w:t>cada IPRESS</w:t>
       </w:r>
-      <w:ins w:id="75" w:author="Cesar Carcamo" w:date="2017-05-10T09:41:00Z">
+      <w:ins w:id="76" w:author="Cesar Carcamo" w:date="2017-05-10T09:41:00Z">
         <w:r>
           <w:rPr>
             <w:lang w:val="es-ES"/>
@@ -6226,7 +6323,7 @@
         </w:rPr>
         <w:t xml:space="preserve">se presentaron en el punto anterior, se pueden encontrar varias formas de mejorar el sistema teniendo en cuenta tanto las necesidades de los asegurados como la de las IPRESS y SUSALUD. </w:t>
       </w:r>
-      <w:del w:id="76" w:author="Cesar Carcamo" w:date="2017-05-10T09:43:00Z">
+      <w:del w:id="77" w:author="Cesar Carcamo" w:date="2017-05-10T09:43:00Z">
         <w:r>
           <w:rPr>
             <w:lang w:val="es-ES"/>
@@ -6234,7 +6331,7 @@
           <w:delText>Con u</w:delText>
         </w:r>
       </w:del>
-      <w:ins w:id="77" w:author="Cesar Carcamo" w:date="2017-05-10T09:43:00Z">
+      <w:ins w:id="78" w:author="Cesar Carcamo" w:date="2017-05-10T09:43:00Z">
         <w:r>
           <w:rPr>
             <w:lang w:val="es-ES"/>
@@ -6248,7 +6345,7 @@
         </w:rPr>
         <w:t xml:space="preserve">n sistema centralizado administrado por SUSALUD, en el cual cada IPRESS </w:t>
       </w:r>
-      <w:del w:id="78" w:author="Cesar Carcamo" w:date="2017-05-10T09:43:00Z">
+      <w:del w:id="79" w:author="Cesar Carcamo" w:date="2017-05-10T09:43:00Z">
         <w:r>
           <w:rPr>
             <w:lang w:val="es-ES"/>
@@ -6256,7 +6353,7 @@
           <w:delText>tenga como</w:delText>
         </w:r>
       </w:del>
-      <w:ins w:id="79" w:author="Cesar Carcamo" w:date="2017-05-10T09:43:00Z">
+      <w:ins w:id="80" w:author="Cesar Carcamo" w:date="2017-05-10T09:43:00Z">
         <w:r>
           <w:rPr>
             <w:lang w:val="es-ES"/>
@@ -6276,7 +6373,7 @@
         </w:rPr>
         <w:t xml:space="preserve"> conforme van llegando y </w:t>
       </w:r>
-      <w:del w:id="80" w:author="Cesar Carcamo" w:date="2017-05-10T09:43:00Z">
+      <w:del w:id="81" w:author="Cesar Carcamo" w:date="2017-05-10T09:43:00Z">
         <w:r>
           <w:rPr>
             <w:lang w:val="es-ES"/>
@@ -6290,7 +6387,7 @@
         </w:rPr>
         <w:t xml:space="preserve">pueda colocar el procedimiento que se realiza para solucionar cada reclamo, podría </w:t>
       </w:r>
-      <w:del w:id="81" w:author="Cesar Carcamo" w:date="2017-05-10T09:43:00Z">
+      <w:del w:id="82" w:author="Cesar Carcamo" w:date="2017-05-10T09:43:00Z">
         <w:r>
           <w:rPr>
             <w:lang w:val="es-ES"/>
@@ -6298,7 +6395,7 @@
           <w:delText xml:space="preserve">solucionar </w:delText>
         </w:r>
       </w:del>
-      <w:ins w:id="82" w:author="Cesar Carcamo" w:date="2017-05-10T09:43:00Z">
+      <w:ins w:id="83" w:author="Cesar Carcamo" w:date="2017-05-10T09:43:00Z">
         <w:r>
           <w:rPr>
             <w:lang w:val="es-ES"/>
@@ -6312,7 +6409,7 @@
         </w:rPr>
         <w:t>mucho la carga fiscalizadora de SUSALUD</w:t>
       </w:r>
-      <w:ins w:id="83" w:author="Cesar Carcamo" w:date="2017-05-10T09:43:00Z">
+      <w:ins w:id="84" w:author="Cesar Carcamo" w:date="2017-05-10T09:43:00Z">
         <w:r>
           <w:rPr>
             <w:lang w:val="es-ES"/>
@@ -6320,7 +6417,7 @@
           <w:t>. Con este sistema</w:t>
         </w:r>
       </w:ins>
-      <w:del w:id="84" w:author="Cesar Carcamo" w:date="2017-05-10T09:44:00Z">
+      <w:del w:id="85" w:author="Cesar Carcamo" w:date="2017-05-10T09:44:00Z">
         <w:r>
           <w:rPr>
             <w:lang w:val="es-ES"/>
@@ -6328,7 +6425,7 @@
           <w:delText xml:space="preserve"> ya</w:delText>
         </w:r>
       </w:del>
-      <w:ins w:id="85" w:author="Cesar Carcamo" w:date="2017-05-10T09:44:00Z">
+      <w:ins w:id="86" w:author="Cesar Carcamo" w:date="2017-05-10T09:44:00Z">
         <w:r>
           <w:rPr>
             <w:lang w:val="es-ES"/>
@@ -6336,7 +6433,7 @@
           <w:t xml:space="preserve"> se </w:t>
         </w:r>
       </w:ins>
-      <w:del w:id="86" w:author="Cesar Carcamo" w:date="2017-05-10T09:44:00Z">
+      <w:del w:id="87" w:author="Cesar Carcamo" w:date="2017-05-10T09:44:00Z">
         <w:r>
           <w:rPr>
             <w:lang w:val="es-ES"/>
@@ -6350,7 +6447,7 @@
         </w:rPr>
         <w:t>podría</w:t>
       </w:r>
-      <w:del w:id="87" w:author="Cesar Carcamo" w:date="2017-05-10T09:44:00Z">
+      <w:del w:id="88" w:author="Cesar Carcamo" w:date="2017-05-10T09:44:00Z">
         <w:r>
           <w:rPr>
             <w:lang w:val="es-ES"/>
@@ -6364,7 +6461,7 @@
         </w:rPr>
         <w:t xml:space="preserve"> revisar desde una computadora todo lo relacionado a los reclamos presentados ante</w:t>
       </w:r>
-      <w:ins w:id="88" w:author="Cesar Carcamo" w:date="2017-05-10T09:44:00Z">
+      <w:ins w:id="89" w:author="Cesar Carcamo" w:date="2017-05-10T09:44:00Z">
         <w:r>
           <w:rPr>
             <w:lang w:val="es-ES"/>
@@ -6473,7 +6570,14 @@
         <w:rPr>
           <w:lang w:val="es-ES"/>
         </w:rPr>
-        <w:t xml:space="preserve"> el grado de aceptación de un sistema informático. E</w:t>
+        <w:t xml:space="preserve"> el grado de aceptación </w:t>
+      </w:r>
+      <w:r>
+        <w:rPr>
+          <w:lang w:val="es-ES"/>
+        </w:rPr>
+        <w:lastRenderedPageBreak/>
+        <w:t>de un sistema informático. E</w:t>
       </w:r>
       <w:r>
         <w:rPr>
@@ -6573,7 +6677,6 @@
         <w:rPr>
           <w:lang w:val="es-ES"/>
         </w:rPr>
-        <w:lastRenderedPageBreak/>
         <w:t xml:space="preserve">Existen diversos métodos para medición de productos tecnológicos, uno de los más resaltantes es el llamado </w:t>
       </w:r>
       <w:proofErr w:type="spellStart"/>
@@ -7438,14 +7541,7 @@
         <w:rPr>
           <w:lang w:val="es-ES"/>
         </w:rPr>
-        <w:t xml:space="preserve">Proponer un diseño centrado en el usuario siguiendo los lineamientos de interfaz y experiencia de usuario para un sistema de gestión de reclamos presentados por </w:t>
-      </w:r>
-      <w:r>
-        <w:rPr>
-          <w:lang w:val="es-ES"/>
-        </w:rPr>
-        <w:lastRenderedPageBreak/>
-        <w:t>pacientes y derechohabientes a las diferentes IPRESS que sea accesible por diversas entidades fiscalizadoras.</w:t>
+        <w:t>Proponer un diseño centrado en el usuario siguiendo los lineamientos de interfaz y experiencia de usuario para un sistema de gestión de reclamos presentados por pacientes y derechohabientes a las diferentes IPRESS que sea accesible por diversas entidades fiscalizadoras.</w:t>
       </w:r>
     </w:p>
     <w:p>
@@ -7557,7 +7653,7 @@
         </w:rPr>
         <w:t xml:space="preserve"> SUSALUD a través de su sistema actual</w:t>
       </w:r>
-      <w:del w:id="89" w:author="Cesar Carcamo" w:date="2017-05-10T09:45:00Z">
+      <w:del w:id="90" w:author="Cesar Carcamo" w:date="2017-05-10T09:45:00Z">
         <w:r>
           <w:rPr>
             <w:lang w:val="es-ES"/>
@@ -7581,7 +7677,7 @@
         </w:numPr>
         <w:jc w:val="both"/>
       </w:pPr>
-      <w:del w:id="90" w:author="Cesar Carcamo" w:date="2017-05-10T09:46:00Z">
+      <w:del w:id="91" w:author="Cesar Carcamo" w:date="2017-05-10T09:46:00Z">
         <w:r>
           <w:rPr>
             <w:lang w:val="es-ES"/>
@@ -7589,7 +7685,7 @@
           <w:delText>Evalua</w:delText>
         </w:r>
       </w:del>
-      <w:ins w:id="91" w:author="Cesar Carcamo" w:date="2017-05-10T09:46:00Z">
+      <w:ins w:id="92" w:author="Cesar Carcamo" w:date="2017-05-10T09:46:00Z">
         <w:r>
           <w:rPr>
             <w:lang w:val="es-ES"/>
@@ -7597,7 +7693,7 @@
           <w:t>Comparar</w:t>
         </w:r>
       </w:ins>
-      <w:del w:id="92" w:author="Cesar Carcamo" w:date="2017-05-10T09:46:00Z">
+      <w:del w:id="93" w:author="Cesar Carcamo" w:date="2017-05-10T09:46:00Z">
         <w:r>
           <w:rPr>
             <w:lang w:val="es-ES"/>
@@ -7611,7 +7707,7 @@
         </w:rPr>
         <w:t xml:space="preserve"> </w:t>
       </w:r>
-      <w:del w:id="93" w:author="Cesar Carcamo" w:date="2017-05-10T09:46:00Z">
+      <w:del w:id="94" w:author="Cesar Carcamo" w:date="2017-05-10T09:46:00Z">
         <w:r>
           <w:rPr>
             <w:lang w:val="es-ES"/>
@@ -7625,7 +7721,7 @@
         </w:rPr>
         <w:t xml:space="preserve">el sistema propuesto </w:t>
       </w:r>
-      <w:del w:id="94" w:author="Cesar Carcamo" w:date="2017-05-10T09:46:00Z">
+      <w:del w:id="95" w:author="Cesar Carcamo" w:date="2017-05-10T09:46:00Z">
         <w:r>
           <w:rPr>
             <w:lang w:val="es-ES"/>
@@ -7633,7 +7729,7 @@
           <w:delText xml:space="preserve">vs </w:delText>
         </w:r>
       </w:del>
-      <w:ins w:id="95" w:author="Cesar Carcamo" w:date="2017-05-10T09:46:00Z">
+      <w:ins w:id="96" w:author="Cesar Carcamo" w:date="2017-05-10T09:46:00Z">
         <w:r>
           <w:rPr>
             <w:lang w:val="es-ES"/>
@@ -7647,7 +7743,7 @@
           <w:t xml:space="preserve"> </w:t>
         </w:r>
       </w:ins>
-      <w:del w:id="96" w:author="Cesar Carcamo" w:date="2017-05-10T09:46:00Z">
+      <w:del w:id="97" w:author="Cesar Carcamo" w:date="2017-05-10T09:46:00Z">
         <w:r>
           <w:rPr>
             <w:lang w:val="es-ES"/>
@@ -7655,7 +7751,7 @@
           <w:delText>S</w:delText>
         </w:r>
       </w:del>
-      <w:ins w:id="97" w:author="Cesar Carcamo" w:date="2017-05-10T09:46:00Z">
+      <w:ins w:id="98" w:author="Cesar Carcamo" w:date="2017-05-10T09:46:00Z">
         <w:r>
           <w:rPr>
             <w:lang w:val="es-ES"/>
@@ -7759,7 +7855,7 @@
         </w:rPr>
         <w:t xml:space="preserve">Este es un estudio de usabilidad, donde se evaluará el producto tecnológico planteado mediante pruebas </w:t>
       </w:r>
-      <w:ins w:id="98" w:author="Cesar Carcamo" w:date="2017-05-10T09:50:00Z">
+      <w:ins w:id="99" w:author="Cesar Carcamo" w:date="2017-05-10T09:50:00Z">
         <w:r>
           <w:rPr>
             <w:lang w:val="es-ES"/>
@@ -7767,7 +7863,7 @@
           <w:t>dirigidas a</w:t>
         </w:r>
       </w:ins>
-      <w:del w:id="99" w:author="Cesar Carcamo" w:date="2017-05-10T09:50:00Z">
+      <w:del w:id="100" w:author="Cesar Carcamo" w:date="2017-05-10T09:50:00Z">
         <w:r>
           <w:rPr>
             <w:lang w:val="es-ES"/>
@@ -7781,7 +7877,7 @@
         </w:rPr>
         <w:t xml:space="preserve"> los propios usuarios del sistema</w:t>
       </w:r>
-      <w:ins w:id="100" w:author="Cesar Carcamo" w:date="2017-05-10T09:50:00Z">
+      <w:ins w:id="101" w:author="Cesar Carcamo" w:date="2017-05-10T09:50:00Z">
         <w:r>
           <w:rPr>
             <w:lang w:val="es-ES"/>
@@ -7795,7 +7891,7 @@
         </w:rPr>
         <w:t xml:space="preserve"> midiendo la capacidad del sistema </w:t>
       </w:r>
-      <w:del w:id="101" w:author="Cesar Carcamo" w:date="2017-05-10T09:50:00Z">
+      <w:del w:id="102" w:author="Cesar Carcamo" w:date="2017-05-10T09:50:00Z">
         <w:r>
           <w:rPr>
             <w:lang w:val="es-ES"/>
@@ -7803,7 +7899,7 @@
           <w:delText>en</w:delText>
         </w:r>
       </w:del>
-      <w:ins w:id="102" w:author="Cesar Carcamo" w:date="2017-05-10T09:50:00Z">
+      <w:ins w:id="103" w:author="Cesar Carcamo" w:date="2017-05-10T09:50:00Z">
         <w:r>
           <w:rPr>
             <w:lang w:val="es-ES"/>
@@ -7817,7 +7913,7 @@
         </w:rPr>
         <w:t xml:space="preserve"> cumplir el objetivo </w:t>
       </w:r>
-      <w:del w:id="103" w:author="Cesar Carcamo" w:date="2017-05-10T09:50:00Z">
+      <w:del w:id="104" w:author="Cesar Carcamo" w:date="2017-05-10T09:50:00Z">
         <w:r>
           <w:rPr>
             <w:lang w:val="es-ES"/>
@@ -7825,7 +7921,7 @@
           <w:delText xml:space="preserve">por </w:delText>
         </w:r>
       </w:del>
-      <w:ins w:id="104" w:author="Cesar Carcamo" w:date="2017-05-10T09:50:00Z">
+      <w:ins w:id="105" w:author="Cesar Carcamo" w:date="2017-05-10T09:50:00Z">
         <w:r>
           <w:rPr>
             <w:lang w:val="es-ES"/>
@@ -7888,7 +7984,7 @@
         </w:rPr>
         <w:t xml:space="preserve">Esta tesis plantea el uso de un sistema de información web centralizado que será propiedad de SUSALUD, el cual se manejaría por </w:t>
       </w:r>
-      <w:del w:id="105" w:author="Cesar Carcamo" w:date="2017-05-10T09:50:00Z">
+      <w:del w:id="106" w:author="Cesar Carcamo" w:date="2017-05-10T09:50:00Z">
         <w:r>
           <w:rPr>
             <w:lang w:val="es-ES"/>
@@ -7896,7 +7992,7 @@
           <w:delText>i</w:delText>
         </w:r>
       </w:del>
-      <w:ins w:id="106" w:author="Cesar Carcamo" w:date="2017-05-10T09:50:00Z">
+      <w:ins w:id="107" w:author="Cesar Carcamo" w:date="2017-05-10T09:50:00Z">
         <w:r>
           <w:rPr>
             <w:lang w:val="es-ES"/>
@@ -7922,7 +8018,7 @@
         </w:rPr>
         <w:t xml:space="preserve">. </w:t>
       </w:r>
-      <w:del w:id="107" w:author="Cesar Carcamo" w:date="2017-05-10T09:53:00Z">
+      <w:del w:id="108" w:author="Cesar Carcamo" w:date="2017-05-10T09:53:00Z">
         <w:r>
           <w:rPr>
             <w:lang w:val="es-ES"/>
@@ -7930,7 +8026,7 @@
           <w:delText>Con e</w:delText>
         </w:r>
       </w:del>
-      <w:ins w:id="108" w:author="Cesar Carcamo" w:date="2017-05-10T09:53:00Z">
+      <w:ins w:id="109" w:author="Cesar Carcamo" w:date="2017-05-10T09:53:00Z">
         <w:r>
           <w:rPr>
             <w:lang w:val="es-ES"/>
@@ -7944,7 +8040,7 @@
         </w:rPr>
         <w:t>ste sistema web, podría</w:t>
       </w:r>
-      <w:ins w:id="109" w:author="Cesar Carcamo" w:date="2017-05-10T09:54:00Z">
+      <w:ins w:id="110" w:author="Cesar Carcamo" w:date="2017-05-10T09:54:00Z">
         <w:r>
           <w:rPr>
             <w:lang w:val="es-ES"/>
@@ -7952,7 +8048,7 @@
           <w:t xml:space="preserve"> ser accedido por todos los actores en el proceso de reclamo, desde  </w:t>
         </w:r>
       </w:ins>
-      <w:ins w:id="110" w:author="Cesar Carcamo" w:date="2017-05-10T09:55:00Z">
+      <w:ins w:id="111" w:author="Cesar Carcamo" w:date="2017-05-10T09:55:00Z">
         <w:r>
           <w:rPr>
             <w:lang w:val="es-ES"/>
@@ -7960,7 +8056,7 @@
           <w:t>asegurados</w:t>
         </w:r>
       </w:ins>
-      <w:del w:id="111" w:author="Cesar Carcamo" w:date="2017-05-10T09:54:00Z">
+      <w:del w:id="112" w:author="Cesar Carcamo" w:date="2017-05-10T09:54:00Z">
         <w:r>
           <w:rPr>
             <w:lang w:val="es-ES"/>
@@ -7968,7 +8064,7 @@
           <w:delText xml:space="preserve">n </w:delText>
         </w:r>
       </w:del>
-      <w:ins w:id="112" w:author="Cesar Carcamo" w:date="2017-05-10T09:54:00Z">
+      <w:ins w:id="113" w:author="Cesar Carcamo" w:date="2017-05-10T09:54:00Z">
         <w:r>
           <w:rPr>
             <w:lang w:val="es-ES"/>
@@ -7976,7 +8072,7 @@
           <w:t xml:space="preserve"> </w:t>
         </w:r>
       </w:ins>
-      <w:ins w:id="113" w:author="Cesar Carcamo" w:date="2017-05-10T09:55:00Z">
+      <w:ins w:id="114" w:author="Cesar Carcamo" w:date="2017-05-10T09:55:00Z">
         <w:r>
           <w:rPr>
             <w:lang w:val="es-ES"/>
@@ -7984,7 +8080,7 @@
           <w:t xml:space="preserve">en </w:t>
         </w:r>
       </w:ins>
-      <w:ins w:id="114" w:author="Cesar Carcamo" w:date="2017-05-10T09:54:00Z">
+      <w:ins w:id="115" w:author="Cesar Carcamo" w:date="2017-05-10T09:54:00Z">
         <w:r>
           <w:rPr>
             <w:lang w:val="es-ES"/>
@@ -7992,7 +8088,7 @@
           <w:t xml:space="preserve">lugares remotos, </w:t>
         </w:r>
       </w:ins>
-      <w:del w:id="115" w:author="Cesar Carcamo" w:date="2017-05-10T09:55:00Z">
+      <w:del w:id="116" w:author="Cesar Carcamo" w:date="2017-05-10T09:55:00Z">
         <w:r>
           <w:rPr>
             <w:lang w:val="es-ES"/>
@@ -8006,7 +8102,7 @@
         </w:rPr>
         <w:t>hasta SUSALUD como entidad fiscalizadora. Las acciones que podría</w:t>
       </w:r>
-      <w:del w:id="116" w:author="Cesar Carcamo" w:date="2017-05-10T09:55:00Z">
+      <w:del w:id="117" w:author="Cesar Carcamo" w:date="2017-05-10T09:55:00Z">
         <w:r>
           <w:rPr>
             <w:lang w:val="es-ES"/>
@@ -8108,7 +8204,7 @@
         </w:rPr>
         <w:t>Directores Generales de IPRESS espec</w:t>
       </w:r>
-      <w:ins w:id="117" w:author="Cesar Carcamo" w:date="2017-05-10T09:56:00Z">
+      <w:ins w:id="118" w:author="Cesar Carcamo" w:date="2017-05-10T09:56:00Z">
         <w:r>
           <w:rPr>
             <w:lang w:val="es-ES"/>
@@ -8116,7 +8212,7 @@
           <w:t>í</w:t>
         </w:r>
       </w:ins>
-      <w:del w:id="118" w:author="Cesar Carcamo" w:date="2017-05-10T09:56:00Z">
+      <w:del w:id="119" w:author="Cesar Carcamo" w:date="2017-05-10T09:56:00Z">
         <w:r>
           <w:rPr>
             <w:lang w:val="es-ES"/>
@@ -8216,7 +8312,7 @@
         </w:rPr>
         <w:t xml:space="preserve">n a </w:t>
       </w:r>
-      <w:ins w:id="119" w:author="Cesar Carcamo" w:date="2017-05-10T09:56:00Z">
+      <w:ins w:id="120" w:author="Cesar Carcamo" w:date="2017-05-10T09:56:00Z">
         <w:r>
           <w:rPr>
             <w:lang w:val="es-ES"/>
@@ -8224,7 +8320,7 @@
           <w:t>I</w:t>
         </w:r>
       </w:ins>
-      <w:del w:id="120" w:author="Cesar Carcamo" w:date="2017-05-10T09:56:00Z">
+      <w:del w:id="121" w:author="Cesar Carcamo" w:date="2017-05-10T09:56:00Z">
         <w:r>
           <w:rPr>
             <w:lang w:val="es-ES"/>
@@ -8264,9 +8360,10 @@
         <w:rPr>
           <w:lang w:val="es-ES"/>
         </w:rPr>
+        <w:lastRenderedPageBreak/>
         <w:t xml:space="preserve">En el sistema web planteado, los usuarios podrán realizar todas las acciones </w:t>
       </w:r>
-      <w:ins w:id="121" w:author="Cesar Carcamo" w:date="2017-05-10T09:57:00Z">
+      <w:ins w:id="122" w:author="Cesar Carcamo" w:date="2017-05-10T09:57:00Z">
         <w:r>
           <w:rPr>
             <w:lang w:val="es-ES"/>
@@ -8274,7 +8371,7 @@
           <w:t xml:space="preserve">correspondientes a </w:t>
         </w:r>
       </w:ins>
-      <w:del w:id="122" w:author="Cesar Carcamo" w:date="2017-05-10T09:57:00Z">
+      <w:del w:id="123" w:author="Cesar Carcamo" w:date="2017-05-10T09:57:00Z">
         <w:r>
           <w:rPr>
             <w:lang w:val="es-ES"/>
@@ -8288,7 +8385,7 @@
         </w:rPr>
         <w:t xml:space="preserve">su tipo de usuario </w:t>
       </w:r>
-      <w:del w:id="123" w:author="Cesar Carcamo" w:date="2017-05-10T09:58:00Z">
+      <w:del w:id="124" w:author="Cesar Carcamo" w:date="2017-05-10T09:58:00Z">
         <w:r>
           <w:rPr>
             <w:lang w:val="es-ES"/>
@@ -8349,7 +8446,6 @@
         <w:rPr>
           <w:lang w:val="es-ES"/>
         </w:rPr>
-        <w:lastRenderedPageBreak/>
         <w:t>Esta tesis b</w:t>
       </w:r>
       <w:r>
@@ -8358,7 +8454,7 @@
         </w:rPr>
         <w:t>usca proponer un diseño de un sistema. Una vez terminad</w:t>
       </w:r>
-      <w:ins w:id="124" w:author="Cesar Carcamo" w:date="2017-05-10T09:58:00Z">
+      <w:ins w:id="125" w:author="Cesar Carcamo" w:date="2017-05-10T09:58:00Z">
         <w:r>
           <w:rPr>
             <w:lang w:val="es-ES"/>
@@ -8366,7 +8462,7 @@
           <w:t>a</w:t>
         </w:r>
       </w:ins>
-      <w:del w:id="125" w:author="Cesar Carcamo" w:date="2017-05-10T09:58:00Z">
+      <w:del w:id="126" w:author="Cesar Carcamo" w:date="2017-05-10T09:58:00Z">
         <w:r>
           <w:rPr>
             <w:lang w:val="es-ES"/>
@@ -8380,7 +8476,7 @@
         </w:rPr>
         <w:t>s l</w:t>
       </w:r>
-      <w:ins w:id="126" w:author="Cesar Carcamo" w:date="2017-05-10T09:58:00Z">
+      <w:ins w:id="127" w:author="Cesar Carcamo" w:date="2017-05-10T09:58:00Z">
         <w:r>
           <w:rPr>
             <w:lang w:val="es-ES"/>
@@ -8388,7 +8484,7 @@
           <w:t xml:space="preserve">as evaluaciones </w:t>
         </w:r>
       </w:ins>
-      <w:del w:id="127" w:author="Cesar Carcamo" w:date="2017-05-10T09:58:00Z">
+      <w:del w:id="128" w:author="Cesar Carcamo" w:date="2017-05-10T09:58:00Z">
         <w:r>
           <w:rPr>
             <w:lang w:val="es-ES"/>
@@ -8402,7 +8498,7 @@
         </w:rPr>
         <w:t>de los prototipos por el usuario, se entregar</w:t>
       </w:r>
-      <w:del w:id="128" w:author="Cesar Carcamo" w:date="2017-05-10T09:58:00Z">
+      <w:del w:id="129" w:author="Cesar Carcamo" w:date="2017-05-10T09:58:00Z">
         <w:r>
           <w:rPr>
             <w:lang w:val="es-ES"/>
@@ -8410,7 +8506,7 @@
           <w:delText>a</w:delText>
         </w:r>
       </w:del>
-      <w:ins w:id="129" w:author="Cesar Carcamo" w:date="2017-05-10T09:58:00Z">
+      <w:ins w:id="130" w:author="Cesar Carcamo" w:date="2017-05-10T09:58:00Z">
         <w:r>
           <w:rPr>
             <w:lang w:val="es-ES"/>
@@ -8418,7 +8514,7 @@
           <w:t>á</w:t>
         </w:r>
       </w:ins>
-      <w:del w:id="130" w:author="Cesar Carcamo" w:date="2017-05-10T09:58:00Z">
+      <w:del w:id="131" w:author="Cesar Carcamo" w:date="2017-05-10T09:58:00Z">
         <w:r>
           <w:rPr>
             <w:lang w:val="es-ES"/>
@@ -8432,7 +8528,7 @@
         </w:rPr>
         <w:t xml:space="preserve"> la plantilla respectiva con un informe resumen de los resultados encontrados tanto en la investigación de usuarios como en </w:t>
       </w:r>
-      <w:ins w:id="131" w:author="Cesar Carcamo" w:date="2017-05-10T09:59:00Z">
+      <w:ins w:id="132" w:author="Cesar Carcamo" w:date="2017-05-10T09:59:00Z">
         <w:r>
           <w:rPr>
             <w:lang w:val="es-ES"/>
@@ -8440,7 +8536,7 @@
           <w:t xml:space="preserve">la evaluación </w:t>
         </w:r>
       </w:ins>
-      <w:del w:id="132" w:author="Cesar Carcamo" w:date="2017-05-10T09:59:00Z">
+      <w:del w:id="133" w:author="Cesar Carcamo" w:date="2017-05-10T09:59:00Z">
         <w:r>
           <w:rPr>
             <w:lang w:val="es-ES"/>
@@ -8454,7 +8550,7 @@
         </w:rPr>
         <w:t xml:space="preserve">de prototipos. No se </w:t>
       </w:r>
-      <w:ins w:id="133" w:author="Cesar Carcamo" w:date="2017-05-10T09:59:00Z">
+      <w:ins w:id="134" w:author="Cesar Carcamo" w:date="2017-05-10T09:59:00Z">
         <w:r>
           <w:rPr>
             <w:lang w:val="es-ES"/>
@@ -8468,7 +8564,7 @@
         </w:rPr>
         <w:t>entrega</w:t>
       </w:r>
-      <w:del w:id="134" w:author="Cesar Carcamo" w:date="2017-05-10T09:59:00Z">
+      <w:del w:id="135" w:author="Cesar Carcamo" w:date="2017-05-10T09:59:00Z">
         <w:r>
           <w:rPr>
             <w:lang w:val="es-ES"/>
@@ -8476,7 +8572,7 @@
           <w:delText>rá</w:delText>
         </w:r>
       </w:del>
-      <w:ins w:id="135" w:author="Cesar Carcamo" w:date="2017-05-10T09:59:00Z">
+      <w:ins w:id="136" w:author="Cesar Carcamo" w:date="2017-05-10T09:59:00Z">
         <w:r>
           <w:rPr>
             <w:lang w:val="es-ES"/>
@@ -8574,7 +8670,7 @@
         </w:rPr>
         <w:t>La investigación de usuarios se realizará mediante entrevistas a profundidad, donde se entrevistara</w:t>
       </w:r>
-      <w:del w:id="136" w:author="Cesar Carcamo" w:date="2017-05-10T10:00:00Z">
+      <w:del w:id="137" w:author="Cesar Carcamo" w:date="2017-05-10T10:00:00Z">
         <w:r>
           <w:rPr>
             <w:lang w:val="es-ES"/>
@@ -8588,7 +8684,7 @@
         </w:rPr>
         <w:t xml:space="preserve"> a los diversos usuarios del sistema para poder reconocer principalmente cu</w:t>
       </w:r>
-      <w:ins w:id="137" w:author="Cesar Carcamo" w:date="2017-05-10T10:00:00Z">
+      <w:ins w:id="138" w:author="Cesar Carcamo" w:date="2017-05-10T10:00:00Z">
         <w:r>
           <w:rPr>
             <w:lang w:val="es-ES"/>
@@ -8596,7 +8692,7 @@
           <w:t>á</w:t>
         </w:r>
       </w:ins>
-      <w:del w:id="138" w:author="Cesar Carcamo" w:date="2017-05-10T10:00:00Z">
+      <w:del w:id="139" w:author="Cesar Carcamo" w:date="2017-05-10T10:00:00Z">
         <w:r>
           <w:rPr>
             <w:lang w:val="es-ES"/>
@@ -8608,7 +8704,7 @@
         <w:rPr>
           <w:lang w:val="es-ES"/>
         </w:rPr>
-        <w:t>les son sus diversas metas</w:t>
+        <w:t>les son sus diversos objetivos</w:t>
       </w:r>
       <w:r>
         <w:rPr>
@@ -8634,7 +8730,7 @@
         </w:rPr>
         <w:t xml:space="preserve"> sobre el sistema. De estas entrevistas se puede</w:t>
       </w:r>
-      <w:del w:id="139" w:author="Cesar Carcamo" w:date="2017-05-10T10:00:00Z">
+      <w:del w:id="140" w:author="Cesar Carcamo" w:date="2017-05-10T10:00:00Z">
         <w:r>
           <w:rPr>
             <w:lang w:val="es-ES"/>
@@ -8648,7 +8744,7 @@
         </w:rPr>
         <w:t xml:space="preserve"> sacar </w:t>
       </w:r>
-      <w:del w:id="140" w:author="Cesar Carcamo" w:date="2017-05-10T10:00:00Z">
+      <w:del w:id="141" w:author="Cesar Carcamo" w:date="2017-05-10T10:00:00Z">
         <w:r>
           <w:rPr>
             <w:lang w:val="es-ES"/>
@@ -8662,7 +8758,7 @@
         </w:rPr>
         <w:t>requerimientos que tenga</w:t>
       </w:r>
-      <w:del w:id="141" w:author="Cesar Carcamo" w:date="2017-05-10T10:00:00Z">
+      <w:del w:id="142" w:author="Cesar Carcamo" w:date="2017-05-10T10:00:00Z">
         <w:r>
           <w:rPr>
             <w:lang w:val="es-ES"/>
@@ -8682,7 +8778,7 @@
         </w:rPr>
         <w:t xml:space="preserve">acorde </w:t>
       </w:r>
-      <w:del w:id="142" w:author="Cesar Carcamo" w:date="2017-05-10T10:00:00Z">
+      <w:del w:id="143" w:author="Cesar Carcamo" w:date="2017-05-10T10:00:00Z">
         <w:r>
           <w:rPr>
             <w:lang w:val="es-ES"/>
@@ -8770,7 +8866,7 @@
         <w:rPr>
           <w:i/>
           <w:lang w:val="es-ES"/>
-          <w:rPrChange w:id="143" w:author="Cesar Carcamo" w:date="2017-05-10T10:01:00Z">
+          <w:rPrChange w:id="144" w:author="Cesar Carcamo" w:date="2017-05-10T10:01:00Z">
             <w:rPr>
               <w:lang w:val="es-ES"/>
             </w:rPr>
@@ -8785,7 +8881,7 @@
         </w:rPr>
         <w:t xml:space="preserve"> en papel para poder determinar el mejor diseño que requerirá cada p</w:t>
       </w:r>
-      <w:ins w:id="144" w:author="Cesar Carcamo" w:date="2017-05-10T10:01:00Z">
+      <w:ins w:id="145" w:author="Cesar Carcamo" w:date="2017-05-10T10:01:00Z">
         <w:r>
           <w:rPr>
             <w:lang w:val="es-ES"/>
@@ -8793,7 +8889,7 @@
           <w:t>á</w:t>
         </w:r>
       </w:ins>
-      <w:del w:id="145" w:author="Cesar Carcamo" w:date="2017-05-10T10:01:00Z">
+      <w:del w:id="146" w:author="Cesar Carcamo" w:date="2017-05-10T10:01:00Z">
         <w:r>
           <w:rPr>
             <w:lang w:val="es-ES"/>
@@ -8807,7 +8903,7 @@
         </w:rPr>
         <w:t>gina del sistema</w:t>
       </w:r>
-      <w:del w:id="146" w:author="Cesar Carcamo" w:date="2017-05-10T10:01:00Z">
+      <w:del w:id="147" w:author="Cesar Carcamo" w:date="2017-05-10T10:01:00Z">
         <w:r>
           <w:rPr>
             <w:lang w:val="es-ES"/>
@@ -8815,7 +8911,7 @@
           <w:delText>,</w:delText>
         </w:r>
       </w:del>
-      <w:ins w:id="147" w:author="Cesar Carcamo" w:date="2017-05-10T10:01:00Z">
+      <w:ins w:id="148" w:author="Cesar Carcamo" w:date="2017-05-10T10:01:00Z">
         <w:r>
           <w:rPr>
             <w:lang w:val="es-ES"/>
@@ -8829,7 +8925,7 @@
         </w:rPr>
         <w:t xml:space="preserve"> </w:t>
       </w:r>
-      <w:del w:id="148" w:author="Cesar Carcamo" w:date="2017-05-10T10:01:00Z">
+      <w:del w:id="149" w:author="Cesar Carcamo" w:date="2017-05-10T10:01:00Z">
         <w:r>
           <w:rPr>
             <w:lang w:val="es-ES"/>
@@ -8837,7 +8933,7 @@
           <w:delText>c</w:delText>
         </w:r>
       </w:del>
-      <w:ins w:id="149" w:author="Cesar Carcamo" w:date="2017-05-10T10:01:00Z">
+      <w:ins w:id="150" w:author="Cesar Carcamo" w:date="2017-05-10T10:01:00Z">
         <w:r>
           <w:rPr>
             <w:lang w:val="es-ES"/>
@@ -8865,7 +8961,7 @@
         </w:rPr>
         <w:t xml:space="preserve"> se podrá determinar cu</w:t>
       </w:r>
-      <w:del w:id="150" w:author="Cesar Carcamo" w:date="2017-05-10T10:01:00Z">
+      <w:del w:id="151" w:author="Cesar Carcamo" w:date="2017-05-10T10:01:00Z">
         <w:r>
           <w:rPr>
             <w:lang w:val="es-ES"/>
@@ -8873,7 +8969,7 @@
           <w:delText>a</w:delText>
         </w:r>
       </w:del>
-      <w:ins w:id="151" w:author="Cesar Carcamo" w:date="2017-05-10T10:01:00Z">
+      <w:ins w:id="152" w:author="Cesar Carcamo" w:date="2017-05-10T10:01:00Z">
         <w:r>
           <w:rPr>
             <w:lang w:val="es-ES"/>
@@ -8891,7 +8987,13 @@
         <w:rPr>
           <w:lang w:val="es-ES"/>
         </w:rPr>
-        <w:t>a con las metas de cada tipo de usuario</w:t>
+        <w:t>a con los objetivos</w:t>
+      </w:r>
+      <w:r>
+        <w:rPr>
+          <w:lang w:val="es-ES"/>
+        </w:rPr>
+        <w:t xml:space="preserve"> de cada tipo de usuario</w:t>
       </w:r>
       <w:r>
         <w:rPr>
@@ -8925,7 +9027,7 @@
         </w:rPr>
         <w:t>Se utilizará</w:t>
       </w:r>
-      <w:del w:id="152" w:author="Cesar Carcamo" w:date="2017-05-10T10:03:00Z">
+      <w:del w:id="153" w:author="Cesar Carcamo" w:date="2017-05-10T10:03:00Z">
         <w:r>
           <w:rPr>
             <w:lang w:val="es-ES"/>
@@ -8953,7 +9055,7 @@
         </w:rPr>
         <w:t xml:space="preserve"> </w:t>
       </w:r>
-      <w:ins w:id="153" w:author="Cesar Carcamo" w:date="2017-05-10T10:03:00Z">
+      <w:ins w:id="154" w:author="Cesar Carcamo" w:date="2017-05-10T10:03:00Z">
         <w:r>
           <w:rPr>
             <w:lang w:val="es-ES"/>
@@ -8981,7 +9083,7 @@
         </w:rPr>
         <w:t xml:space="preserve">, </w:t>
       </w:r>
-      <w:del w:id="154" w:author="Cesar Carcamo" w:date="2017-05-10T10:03:00Z">
+      <w:del w:id="155" w:author="Cesar Carcamo" w:date="2017-05-10T10:03:00Z">
         <w:r>
           <w:rPr>
             <w:lang w:val="es-ES"/>
@@ -8989,7 +9091,7 @@
           <w:delText xml:space="preserve">donde </w:delText>
         </w:r>
       </w:del>
-      <w:ins w:id="155" w:author="Cesar Carcamo" w:date="2017-05-10T10:03:00Z">
+      <w:ins w:id="156" w:author="Cesar Carcamo" w:date="2017-05-10T10:03:00Z">
         <w:r>
           <w:rPr>
             <w:lang w:val="es-ES"/>
@@ -9003,7 +9105,7 @@
         </w:rPr>
         <w:t xml:space="preserve">se puede crear un prototipo funcional del sistema. Con estos prototipos funcionales, se podrá fácilmente probar el sistema y </w:t>
       </w:r>
-      <w:ins w:id="156" w:author="Cesar Carcamo" w:date="2017-05-10T10:04:00Z">
+      <w:ins w:id="157" w:author="Cesar Carcamo" w:date="2017-05-10T10:04:00Z">
         <w:r>
           <w:rPr>
             <w:lang w:val="es-ES"/>
@@ -9011,7 +9113,7 @@
           <w:t>identificar</w:t>
         </w:r>
       </w:ins>
-      <w:del w:id="157" w:author="Cesar Carcamo" w:date="2017-05-10T10:04:00Z">
+      <w:del w:id="158" w:author="Cesar Carcamo" w:date="2017-05-10T10:04:00Z">
         <w:r>
           <w:rPr>
             <w:lang w:val="es-ES"/>
@@ -9025,7 +9127,7 @@
         </w:rPr>
         <w:t xml:space="preserve"> posibles errores de diseño que </w:t>
       </w:r>
-      <w:del w:id="158" w:author="Cesar Carcamo" w:date="2017-05-10T10:04:00Z">
+      <w:del w:id="159" w:author="Cesar Carcamo" w:date="2017-05-10T10:04:00Z">
         <w:r>
           <w:rPr>
             <w:lang w:val="es-ES"/>
@@ -9033,7 +9135,7 @@
           <w:delText>no permitan</w:delText>
         </w:r>
       </w:del>
-      <w:ins w:id="159" w:author="Cesar Carcamo" w:date="2017-05-10T10:04:00Z">
+      <w:ins w:id="160" w:author="Cesar Carcamo" w:date="2017-05-10T10:04:00Z">
         <w:r>
           <w:rPr>
             <w:lang w:val="es-ES"/>
@@ -9047,7 +9149,7 @@
         </w:rPr>
         <w:t xml:space="preserve"> a los diversos usuarios</w:t>
       </w:r>
-      <w:del w:id="160" w:author="Cesar Carcamo" w:date="2017-05-10T10:04:00Z">
+      <w:del w:id="161" w:author="Cesar Carcamo" w:date="2017-05-10T10:04:00Z">
         <w:r>
           <w:rPr>
             <w:lang w:val="es-ES"/>
@@ -9061,7 +9163,7 @@
         </w:rPr>
         <w:t xml:space="preserve"> realizar una tarea espec</w:t>
       </w:r>
-      <w:del w:id="161" w:author="Cesar Carcamo" w:date="2017-05-10T10:04:00Z">
+      <w:del w:id="162" w:author="Cesar Carcamo" w:date="2017-05-10T10:04:00Z">
         <w:r>
           <w:rPr>
             <w:lang w:val="es-ES"/>
@@ -9069,7 +9171,7 @@
           <w:delText>i</w:delText>
         </w:r>
       </w:del>
-      <w:ins w:id="162" w:author="Cesar Carcamo" w:date="2017-05-10T10:04:00Z">
+      <w:ins w:id="163" w:author="Cesar Carcamo" w:date="2017-05-10T10:04:00Z">
         <w:r>
           <w:rPr>
             <w:lang w:val="es-ES"/>
@@ -9132,7 +9234,7 @@
         </w:rPr>
         <w:t xml:space="preserve">Se realizara </w:t>
       </w:r>
-      <w:del w:id="163" w:author="Cesar Carcamo" w:date="2017-05-10T10:04:00Z">
+      <w:del w:id="164" w:author="Cesar Carcamo" w:date="2017-05-10T10:04:00Z">
         <w:r>
           <w:rPr>
             <w:lang w:val="es-ES"/>
@@ -9140,7 +9242,7 @@
           <w:delText>os testeos</w:delText>
         </w:r>
       </w:del>
-      <w:ins w:id="164" w:author="Cesar Carcamo" w:date="2017-05-10T10:04:00Z">
+      <w:ins w:id="165" w:author="Cesar Carcamo" w:date="2017-05-10T10:04:00Z">
         <w:r>
           <w:rPr>
             <w:lang w:val="es-ES"/>
@@ -9205,7 +9307,7 @@
         </w:rPr>
         <w:t>Resolución de tareas: Se definirá una tarea espec</w:t>
       </w:r>
-      <w:ins w:id="165" w:author="Cesar Carcamo" w:date="2017-05-10T10:05:00Z">
+      <w:ins w:id="166" w:author="Cesar Carcamo" w:date="2017-05-10T10:05:00Z">
         <w:r>
           <w:rPr>
             <w:lang w:val="es-ES"/>
@@ -9213,7 +9315,7 @@
           <w:t>í</w:t>
         </w:r>
       </w:ins>
-      <w:del w:id="166" w:author="Cesar Carcamo" w:date="2017-05-10T10:05:00Z">
+      <w:del w:id="167" w:author="Cesar Carcamo" w:date="2017-05-10T10:05:00Z">
         <w:r>
           <w:rPr>
             <w:lang w:val="es-ES"/>
@@ -9269,6 +9371,7 @@
         <w:rPr>
           <w:lang w:val="es-ES"/>
         </w:rPr>
+        <w:lastRenderedPageBreak/>
         <w:t>Funcionalidad de Elementos:</w:t>
       </w:r>
       <w:r>
@@ -9297,7 +9400,6 @@
         <w:rPr>
           <w:lang w:val="es-ES"/>
         </w:rPr>
-        <w:lastRenderedPageBreak/>
         <w:t xml:space="preserve">Adicionalmente, se harán pruebas holísticas como la evaluación </w:t>
       </w:r>
       <w:r>
@@ -9835,7 +9937,7 @@
         </w:rPr>
         <w:t xml:space="preserve"> que permiten grabar tanto la pantalla como video y voz</w:t>
       </w:r>
-      <w:del w:id="167" w:author="Cesar Carcamo" w:date="2017-05-10T10:07:00Z">
+      <w:del w:id="168" w:author="Cesar Carcamo" w:date="2017-05-10T10:07:00Z">
         <w:r>
           <w:rPr>
             <w:lang w:val="es-ES"/>
@@ -9847,9 +9949,16 @@
         <w:rPr>
           <w:lang w:val="es-ES"/>
         </w:rPr>
-        <w:t>. Esto permite que se pueda tener un registro de cómo reaccionaron los usuarios mediante palabras y/o gestos ante el sistema web que se les presenta en pantalla, adicionalmente se puede ver</w:t>
-      </w:r>
-      <w:del w:id="168" w:author="Cesar Carcamo" w:date="2017-05-10T10:07:00Z">
+        <w:t xml:space="preserve">. Esto permite que se pueda tener un registro de cómo reaccionaron los usuarios mediante palabras y/o gestos ante el sistema web que se les </w:t>
+      </w:r>
+      <w:r>
+        <w:rPr>
+          <w:lang w:val="es-ES"/>
+        </w:rPr>
+        <w:lastRenderedPageBreak/>
+        <w:t>presenta en pantalla, adicionalmente se puede ver</w:t>
+      </w:r>
+      <w:del w:id="169" w:author="Cesar Carcamo" w:date="2017-05-10T10:07:00Z">
         <w:r>
           <w:rPr>
             <w:lang w:val="es-ES"/>
@@ -9863,7 +9972,7 @@
         </w:rPr>
         <w:t xml:space="preserve"> qu</w:t>
       </w:r>
-      <w:ins w:id="169" w:author="Cesar Carcamo" w:date="2017-05-10T10:07:00Z">
+      <w:ins w:id="170" w:author="Cesar Carcamo" w:date="2017-05-10T10:07:00Z">
         <w:r>
           <w:rPr>
             <w:lang w:val="es-ES"/>
@@ -9871,7 +9980,7 @@
           <w:t>é</w:t>
         </w:r>
       </w:ins>
-      <w:del w:id="170" w:author="Cesar Carcamo" w:date="2017-05-10T10:07:00Z">
+      <w:del w:id="171" w:author="Cesar Carcamo" w:date="2017-05-10T10:07:00Z">
         <w:r>
           <w:rPr>
             <w:lang w:val="es-ES"/>
@@ -9938,7 +10047,6 @@
         <w:rPr>
           <w:lang w:val="es-ES"/>
         </w:rPr>
-        <w:lastRenderedPageBreak/>
         <w:t>Luego de la implementación de este sistema, se medirán 3 variables básicas del modelo TAM, que serán el PU, el PEOU y la intención de uso (INTENT), esto se logrará mediante una encuesta que se realizará a los encargados de revisar este sistema extendido del RIIA. Esta encuesta contará con 22 preguntas, las cuales tendrán respuestas que sigan los parámetros de un elemento de la Escala de Likert, es decir que cada pregunta contará con cinco niveles de respuesta, que son:</w:t>
       </w:r>
     </w:p>
@@ -10092,19 +10200,7 @@
         <w:rPr>
           <w:lang w:val="es-ES"/>
         </w:rPr>
-        <w:t xml:space="preserve">a evaluación </w:t>
-      </w:r>
-      <w:r>
-        <w:rPr>
-          <w:lang w:val="es-ES"/>
-        </w:rPr>
-        <w:t>heurística</w:t>
-      </w:r>
-      <w:r>
-        <w:rPr>
-          <w:lang w:val="es-ES"/>
-        </w:rPr>
-        <w:t xml:space="preserve">, </w:t>
+        <w:t xml:space="preserve">a evaluación heurística, </w:t>
       </w:r>
       <w:r>
         <w:rPr>
@@ -10162,49 +10258,41 @@
         <w:rPr>
           <w:lang w:val="es-ES"/>
         </w:rPr>
+        <w:t xml:space="preserve">. En estas pruebas no participaran usuarios finales y serán realizadas por el investigador para encontrar posibles falencias de usabilidad. Para la evaluación heurística se utilizará el </w:t>
+      </w:r>
+      <w:proofErr w:type="spellStart"/>
+      <w:r>
+        <w:rPr>
+          <w:lang w:val="es-ES"/>
+        </w:rPr>
+        <w:t>checklist</w:t>
+      </w:r>
+      <w:proofErr w:type="spellEnd"/>
+      <w:r>
+        <w:rPr>
+          <w:lang w:val="es-ES"/>
+        </w:rPr>
+        <w:t xml:space="preserve"> detallado en el </w:t>
+      </w:r>
+      <w:r>
+        <w:rPr>
+          <w:highlight w:val="cyan"/>
+          <w:lang w:val="es-ES"/>
+        </w:rPr>
+        <w:t>anexo 2</w:t>
+      </w:r>
+      <w:r>
+        <w:rPr>
+          <w:lang w:val="es-ES"/>
+        </w:rPr>
+        <w:t>, en la que se utilizará valores de 0 a 4 para medir en la medida que se cumple cada principio</w:t>
+      </w:r>
+      <w:r>
+        <w:rPr>
+          <w:lang w:val="es-ES"/>
+        </w:rPr>
         <w:t>.</w:t>
       </w:r>
-      <w:r>
-        <w:rPr>
-          <w:lang w:val="es-ES"/>
-        </w:rPr>
-        <w:t xml:space="preserve"> En estas pruebas no participaran usuarios finales y serán realizadas por el investigador para encontrar posibles falencias de usabilidad. Para la evaluación heurística se utilizará el </w:t>
-      </w:r>
-      <w:proofErr w:type="spellStart"/>
-      <w:r>
-        <w:rPr>
-          <w:lang w:val="es-ES"/>
-        </w:rPr>
-        <w:t>checklist</w:t>
-      </w:r>
-      <w:proofErr w:type="spellEnd"/>
-      <w:r>
-        <w:rPr>
-          <w:lang w:val="es-ES"/>
-        </w:rPr>
-        <w:t xml:space="preserve"> detallado en el </w:t>
-      </w:r>
-      <w:r>
-        <w:rPr>
-          <w:highlight w:val="cyan"/>
-          <w:lang w:val="es-ES"/>
-        </w:rPr>
-        <w:t>anexo 2</w:t>
-      </w:r>
-      <w:r>
-        <w:rPr>
-          <w:lang w:val="es-ES"/>
-        </w:rPr>
-        <w:t>, en la que se utilizará valores de 0 a 4 para medir en la medida que se cumple cada principio</w:t>
-      </w:r>
-      <w:r>
-        <w:rPr>
-          <w:lang w:val="es-ES"/>
-        </w:rPr>
-        <w:t>.</w:t>
-      </w:r>
-      <w:bookmarkStart w:id="171" w:name="_GoBack"/>
-      <w:bookmarkEnd w:id="171"/>
     </w:p>
     <w:p>
       <w:pPr>
@@ -11075,10 +11163,11 @@
               <w:jc w:val="both"/>
             </w:pPr>
             <w:r>
-              <w:t>Identificación de m</w:t>
+              <w:lastRenderedPageBreak/>
+              <w:t>Identificación de objetivos</w:t>
             </w:r>
             <w:r>
-              <w:t>etas por usuario</w:t>
+              <w:t xml:space="preserve"> por usuario</w:t>
             </w:r>
           </w:p>
         </w:tc>
@@ -11776,7 +11865,6 @@
               <w:rPr>
                 <w:lang w:val="es-ES"/>
               </w:rPr>
-              <w:lastRenderedPageBreak/>
               <w:t>Documentación</w:t>
             </w:r>
           </w:p>
@@ -13182,6 +13270,7 @@
           <w:rFonts w:ascii="Calibri" w:eastAsia="Times New Roman" w:hAnsi="Calibri" w:cs="Times New Roman"/>
           <w:noProof/>
         </w:rPr>
+        <w:lastRenderedPageBreak/>
         <w:t xml:space="preserve">2. </w:t>
       </w:r>
       <w:r>
@@ -13218,15 +13307,7 @@
           <w:noProof/>
         </w:rPr>
         <w:tab/>
-        <w:t xml:space="preserve">Bjertnaes O a., Sjetne IS, Iversen HH. Overall patient satisfaction with hospitals: </w:t>
-      </w:r>
-      <w:r>
-        <w:rPr>
-          <w:rFonts w:ascii="Calibri" w:eastAsia="Times New Roman" w:hAnsi="Calibri" w:cs="Times New Roman"/>
-          <w:noProof/>
-        </w:rPr>
-        <w:lastRenderedPageBreak/>
-        <w:t xml:space="preserve">effects of patient-reported experiences and fulfilment of expectations. BMJ Qual Saf. 2012;21(1):39–46. </w:t>
+        <w:t xml:space="preserve">Bjertnaes O a., Sjetne IS, Iversen HH. Overall patient satisfaction with hospitals: effects of patient-reported experiences and fulfilment of expectations. BMJ Qual Saf. 2012;21(1):39–46. </w:t>
       </w:r>
     </w:p>
     <w:p>
@@ -13646,7 +13727,15 @@
           <w:noProof/>
         </w:rPr>
         <w:tab/>
-        <w:t>Describe the User Centered Design methodology [Internet]. [cited 2017 May 24]. Available from: http://www.modernanalyst.com/Careers/InterviewQuestions/tabid/128/ID/2191/Describe-the-User-Centered-Design-methodology.aspx</w:t>
+        <w:t>Describe the User Centered Design methodology [Internet]. [cited 2017 May 24]. Available from: http://www.modernanalyst.com/Careers/InterviewQuestions/tabid/128/ID/219</w:t>
+      </w:r>
+      <w:r>
+        <w:rPr>
+          <w:rFonts w:ascii="Calibri" w:eastAsia="Times New Roman" w:hAnsi="Calibri" w:cs="Times New Roman"/>
+          <w:noProof/>
+        </w:rPr>
+        <w:lastRenderedPageBreak/>
+        <w:t>1/Describe-the-User-Centered-Design-methodology.aspx</w:t>
       </w:r>
     </w:p>
     <w:p>
@@ -13702,15 +13791,7 @@
           <w:noProof/>
         </w:rPr>
         <w:tab/>
-        <w:t>11- Plataforma de Información y Difusión_1.qvw [Internet]. [cited 2017 Mar 20]. Available from: http://bi.susalud.gob.pe/geoqlik/proxy/QvAJAXZfc/opendoc.htm?document=Q</w:t>
-      </w:r>
-      <w:r>
-        <w:rPr>
-          <w:rFonts w:ascii="Calibri" w:eastAsia="Times New Roman" w:hAnsi="Calibri" w:cs="Times New Roman"/>
-          <w:noProof/>
-        </w:rPr>
-        <w:lastRenderedPageBreak/>
-        <w:t>V Produccion%2F11- Plataforma de Información y Difusión_1.qvw&amp;host=QVS%40srvqlikias&amp;anonymous=true</w:t>
+        <w:t>11- Plataforma de Información y Difusión_1.qvw [Internet]. [cited 2017 Mar 20]. Available from: http://bi.susalud.gob.pe/geoqlik/proxy/QvAJAXZfc/opendoc.htm?document=QV Produccion%2F11- Plataforma de Información y Difusión_1.qvw&amp;host=QVS%40srvqlikias&amp;anonymous=true</w:t>
       </w:r>
     </w:p>
     <w:p>
@@ -14990,7 +15071,6 @@
         <w:rPr>
           <w:lang w:val="es-ES"/>
         </w:rPr>
-        <w:lastRenderedPageBreak/>
         <w:t>Totalmente de acuerdo</w:t>
       </w:r>
     </w:p>
@@ -15835,7 +15915,6 @@
         <w:rPr>
           <w:lang w:val="es-ES"/>
         </w:rPr>
-        <w:lastRenderedPageBreak/>
         <w:t>Totalmente de acuerdo</w:t>
       </w:r>
     </w:p>
@@ -16561,6 +16640,7 @@
         <w:rPr>
           <w:lang w:val="es-ES"/>
         </w:rPr>
+        <w:lastRenderedPageBreak/>
         <w:t>De Acuerdo</w:t>
       </w:r>
     </w:p>
@@ -16678,7 +16758,6 @@
         <w:rPr>
           <w:lang w:val="es-ES"/>
         </w:rPr>
-        <w:lastRenderedPageBreak/>
         <w:t>Ni de acuerdo ni en desacuerdo</w:t>
       </w:r>
     </w:p>
@@ -17418,6 +17497,7 @@
         <w:rPr>
           <w:lang w:val="es-ES"/>
         </w:rPr>
+        <w:lastRenderedPageBreak/>
         <w:t>De Acuerdo</w:t>
       </w:r>
     </w:p>
@@ -17523,7 +17603,6 @@
         <w:rPr>
           <w:lang w:val="es-ES"/>
         </w:rPr>
-        <w:lastRenderedPageBreak/>
         <w:t>Ni de acuerdo ni en desacuerdo</w:t>
       </w:r>
     </w:p>
@@ -17715,7 +17794,7 @@
 
 <file path=word/comments.xml><?xml version="1.0" encoding="utf-8"?>
 <w:comments xmlns:wpc="http://schemas.microsoft.com/office/word/2010/wordprocessingCanvas" xmlns:mo="http://schemas.microsoft.com/office/mac/office/2008/main" xmlns:mc="http://schemas.openxmlformats.org/markup-compatibility/2006" xmlns:mv="urn:schemas-microsoft-com:mac:vml" xmlns:o="urn:schemas-microsoft-com:office:office" xmlns:r="http://schemas.openxmlformats.org/officeDocument/2006/relationships" xmlns:m="http://schemas.openxmlformats.org/officeDocument/2006/math" xmlns:v="urn:schemas-microsoft-com:vml" xmlns:wp14="http://schemas.microsoft.com/office/word/2010/wordprocessingDrawing" xmlns:wp="http://schemas.openxmlformats.org/drawingml/2006/wordprocessingDrawing" xmlns:w10="urn:schemas-microsoft-com:office:word" xmlns:w="http://schemas.openxmlformats.org/wordprocessingml/2006/main" xmlns:w14="http://schemas.microsoft.com/office/word/2010/wordml" xmlns:w15="http://schemas.microsoft.com/office/word/2012/wordml" xmlns:wpg="http://schemas.microsoft.com/office/word/2010/wordprocessingGroup" xmlns:wpi="http://schemas.microsoft.com/office/word/2010/wordprocessingInk" xmlns:wne="http://schemas.microsoft.com/office/word/2006/wordml" xmlns:wps="http://schemas.microsoft.com/office/word/2010/wordprocessingShape" mc:Ignorable="w14 w15 wp14">
-  <w:comment w:id="22" w:author="Cesar Carcamo" w:date="2017-05-10T09:26:00Z" w:initials="CCC">
+  <w:comment w:id="23" w:author="Cesar Carcamo" w:date="2017-05-10T09:26:00Z" w:initials="CCC">
     <w:p>
       <w:pPr>
         <w:pStyle w:val="Textocomentario"/>
@@ -17857,6 +17936,7 @@
               <w:temporary/>
               <w:showingPlcHdr/>
             </w:sdtPr>
+            <w:sdtEndPr/>
             <w:sdtContent>
               <w:r>
                 <w:rPr>
@@ -18004,7 +18084,7 @@
         <w:rStyle w:val="Nmerodepgina"/>
         <w:noProof/>
       </w:rPr>
-      <w:t>13</w:t>
+      <w:t>4</w:t>
     </w:r>
     <w:r>
       <w:rPr>
@@ -22072,6 +22152,7 @@
     <w:rsid w:val="00B454D5"/>
     <w:rsid w:val="00BB5F43"/>
     <w:rsid w:val="00D97C07"/>
+    <w:rsid w:val="00DE0009"/>
     <w:rsid w:val="00E86104"/>
   </w:rsids>
   <m:mathPr>
@@ -22813,7 +22894,7 @@
 </file>
 
 <file path=customXml/itemProps1.xml><?xml version="1.0" encoding="utf-8"?>
-<ds:datastoreItem xmlns:ds="http://schemas.openxmlformats.org/officeDocument/2006/customXml" ds:itemID="{232F558C-17AE-B640-BF6E-9831232AB4CB}">
+<ds:datastoreItem xmlns:ds="http://schemas.openxmlformats.org/officeDocument/2006/customXml" ds:itemID="{C012AE33-3E1B-044C-B188-AEE013078E25}">
   <ds:schemaRefs>
     <ds:schemaRef ds:uri="http://schemas.openxmlformats.org/officeDocument/2006/bibliography"/>
   </ds:schemaRefs>

</xml_diff>

<commit_message>
Avances al 29 de mayo
Se añadió
1.3.3 Diseño Centrado en el Usuario en sector Salud
1.3.3.1 UCD en HIT en Peru
</commit_message>
<xml_diff>
--- a/protocolo.docx
+++ b/protocolo.docx
@@ -60,6 +60,17 @@
     </w:p>
     <w:p>
       <w:pPr>
+        <w:jc w:val="both"/>
+        <w:rPr>
+          <w:b/>
+          <w:lang w:val="es-ES"/>
+        </w:rPr>
+      </w:pPr>
+      <w:bookmarkStart w:id="0" w:name="_GoBack"/>
+      <w:bookmarkEnd w:id="0"/>
+    </w:p>
+    <w:p>
+      <w:pPr>
         <w:pStyle w:val="Prrafodelista"/>
         <w:ind w:left="360"/>
         <w:jc w:val="both"/>
@@ -1100,7 +1111,14 @@
         <w:rPr>
           <w:lang w:val="es-ES"/>
         </w:rPr>
-        <w:t>uestas en el</w:t>
+        <w:t xml:space="preserve">uestas en </w:t>
+      </w:r>
+      <w:r>
+        <w:rPr>
+          <w:lang w:val="es-ES"/>
+        </w:rPr>
+        <w:lastRenderedPageBreak/>
+        <w:t>el</w:t>
       </w:r>
       <w:r>
         <w:rPr>
@@ -1945,7 +1963,14 @@
         <w:rPr>
           <w:lang w:val="es-ES"/>
         </w:rPr>
-        <w:t>re el tema, se da una expresión de pesar de lo sucedido, se explica con hechos lo que sucedió, las posibles consecuencias y los pasos que se están siguiendo para manejar el evento y prevenir que vuelva a ocurrir.</w:t>
+        <w:t xml:space="preserve">re el tema, se da una expresión de pesar de lo sucedido, se explica con hechos lo que sucedió, las posibles </w:t>
+      </w:r>
+      <w:r>
+        <w:rPr>
+          <w:lang w:val="es-ES"/>
+        </w:rPr>
+        <w:lastRenderedPageBreak/>
+        <w:t>consecuencias y los pasos que se están siguiendo para manejar el evento y prevenir que vuelva a ocurrir.</w:t>
       </w:r>
     </w:p>
     <w:p>
@@ -2590,6 +2615,7 @@
         <w:rPr>
           <w:lang w:val="es-ES"/>
         </w:rPr>
+        <w:lastRenderedPageBreak/>
         <w:t>Entender al usuario y sus necesidades to</w:t>
       </w:r>
       <w:r>
@@ -2625,7 +2651,6 @@
         <w:rPr>
           <w:lang w:val="es-ES"/>
         </w:rPr>
-        <w:lastRenderedPageBreak/>
         <w:t xml:space="preserve">Lo característico de un diseño centrado en el usuario o humano es que se enfoca tempranamente en </w:t>
       </w:r>
       <w:r>
@@ -2849,7 +2874,7 @@
         <w:rPr>
           <w:lang w:val="es-ES"/>
         </w:rPr>
-        <w:instrText>ADDIN CSL_CITATION { "citationItems" : [ { "id" : "ITEM-1", "itemData" : { "URL" : "https://www.w3.org/WAI/redesign/ucd", "accessed" : { "date-parts" : [ [ "2017", "5", "24" ] ] }, "id" : "ITEM-1", "issued" : { "date-parts" : [ [ "0" ] ] }, "title" : "Notes on User Centered Design Process (UCD)", "type" : "webpage" }, "uris" : [ "http://www.mendeley.com/documents/?uuid=be6a254e-3325-3f93-bc63-b3a13cd4d2aa" ] } ], "mendeley" : { "formattedCitation" : "(16)", "plainTextFormattedCitation" : "(16)" }, "properties" : { "noteIndex" : 0 }, "schema" : "https://github.com/citation-style-language/schema/raw/master/csl-citation.json" }</w:instrText>
+        <w:instrText>ADDIN CSL_CITATION { "citationItems" : [ { "id" : "ITEM-1", "itemData" : { "URL" : "https://www.w3.org/WAI/redesign/ucd", "accessed" : { "date-parts" : [ [ "2017", "5", "24" ] ] }, "id" : "ITEM-1", "issued" : { "date-parts" : [ [ "0" ] ] }, "title" : "Notes on User Centered Design Process (UCD)", "type" : "webpage" }, "uris" : [ "http://www.mendeley.com/documents/?uuid=be6a254e-3325-3f93-bc63-b3a13cd4d2aa" ] } ], "mendeley" : { "formattedCitation" : "(16)", "plainTextFormattedCitation" : "(16)", "previouslyFormattedCitation" : "(16)" }, "properties" : { "noteIndex" : 0 }, "schema" : "https://github.com/citation-style-language/schema/raw/master/csl-citation.json" }</w:instrText>
       </w:r>
       <w:r>
         <w:rPr>
@@ -3200,7 +3225,7 @@
         <w:rPr>
           <w:lang w:val="es-ES"/>
         </w:rPr>
-        <w:instrText>ADDIN CSL_CITATION { "citationItems" : [ { "id" : "ITEM-1", "itemData" : { "URL" : "https://think360studio.com/what-is-user-centered-design-approach/", "accessed" : { "date-parts" : [ [ "2017", "5", "24" ] ] }, "id" : "ITEM-1", "issued" : { "date-parts" : [ [ "0" ] ] }, "title" : "What Is User Centered Design (UCD) Approach ?", "type" : "webpage" }, "uris" : [ "http://www.mendeley.com/documents/?uuid=46f211f2-b917-3408-a68f-1fa1180d5cb9" ] } ], "mendeley" : { "formattedCitation" : "(17)", "plainTextFormattedCitation" : "(17)", "previouslyFormattedCitation" : "(16)" }, "properties" : { "noteIndex" : 0 }, "schema" : "https://github.com/citation-style-language/schema/raw/master/csl-citation.json" }</w:instrText>
+        <w:instrText>ADDIN CSL_CITATION { "citationItems" : [ { "id" : "ITEM-1", "itemData" : { "URL" : "https://think360studio.com/what-is-user-centered-design-approach/", "accessed" : { "date-parts" : [ [ "2017", "5", "24" ] ] }, "id" : "ITEM-1", "issued" : { "date-parts" : [ [ "0" ] ] }, "title" : "What Is User Centered Design (UCD) Approach ?", "type" : "webpage" }, "uris" : [ "http://www.mendeley.com/documents/?uuid=46f211f2-b917-3408-a68f-1fa1180d5cb9" ] } ], "mendeley" : { "formattedCitation" : "(17)", "plainTextFormattedCitation" : "(17)", "previouslyFormattedCitation" : "(17)" }, "properties" : { "noteIndex" : 0 }, "schema" : "https://github.com/citation-style-language/schema/raw/master/csl-citation.json" }</w:instrText>
       </w:r>
       <w:r>
         <w:rPr>
@@ -3231,7 +3256,7 @@
         <w:rPr>
           <w:lang w:val="es-ES"/>
         </w:rPr>
-        <w:instrText>ADDIN CSL_CITATION { "citationItems" : [ { "id" : "ITEM-1", "itemData" : { "URL" : "https://www.w3.org/WAI/redesign/ucd", "accessed" : { "date-parts" : [ [ "2017", "5", "24" ] ] }, "id" : "ITEM-1", "issued" : { "date-parts" : [ [ "0" ] ] }, "title" : "Notes on User Centered Design Process (UCD)", "type" : "webpage" }, "uris" : [ "http://www.mendeley.com/documents/?uuid=be6a254e-3325-3f93-bc63-b3a13cd4d2aa" ] } ], "mendeley" : { "formattedCitation" : "(16)", "plainTextFormattedCitation" : "(16)", "previouslyFormattedCitation" : "(17)" }, "properties" : { "noteIndex" : 0 }, "schema" : "https://github.com/citation-style-language/schema/raw/master/csl-citation.json" }</w:instrText>
+        <w:instrText>ADDIN CSL_CITATION { "citationItems" : [ { "id" : "ITEM-1", "itemData" : { "URL" : "https://www.w3.org/WAI/redesign/ucd", "accessed" : { "date-parts" : [ [ "2017", "5", "24" ] ] }, "id" : "ITEM-1", "issued" : { "date-parts" : [ [ "0" ] ] }, "title" : "Notes on User Centered Design Process (UCD)", "type" : "webpage" }, "uris" : [ "http://www.mendeley.com/documents/?uuid=be6a254e-3325-3f93-bc63-b3a13cd4d2aa" ] } ], "mendeley" : { "formattedCitation" : "(16)", "plainTextFormattedCitation" : "(16)", "previouslyFormattedCitation" : "(16)" }, "properties" : { "noteIndex" : 0 }, "schema" : "https://github.com/citation-style-language/schema/raw/master/csl-citation.json" }</w:instrText>
       </w:r>
       <w:r>
         <w:rPr>
@@ -3454,6 +3479,7 @@
         <w:rPr>
           <w:lang w:val="es-ES"/>
         </w:rPr>
+        <w:lastRenderedPageBreak/>
         <w:t>Imagen que la empresa desea proyectar a través del sistema.</w:t>
       </w:r>
     </w:p>
@@ -3529,7 +3555,6 @@
         <w:rPr>
           <w:lang w:val="es-ES"/>
         </w:rPr>
-        <w:lastRenderedPageBreak/>
         <w:t>Identificar usuarios finales.</w:t>
       </w:r>
     </w:p>
@@ -4221,6 +4246,7 @@
         <w:rPr>
           <w:lang w:val="es-ES"/>
         </w:rPr>
+        <w:lastRenderedPageBreak/>
         <w:t>Test de Usuarios</w:t>
       </w:r>
       <w:r>
@@ -4245,7 +4271,6 @@
         <w:rPr>
           <w:lang w:val="es-ES"/>
         </w:rPr>
-        <w:lastRenderedPageBreak/>
         <w:t>cumplir su objetivo</w:t>
       </w:r>
       <w:r>
@@ -4348,8 +4373,6 @@
           <w:lang w:val="es-ES"/>
         </w:rPr>
       </w:pPr>
-      <w:bookmarkStart w:id="0" w:name="_GoBack"/>
-      <w:bookmarkEnd w:id="0"/>
     </w:p>
     <w:p>
       <w:pPr>
@@ -4369,7 +4392,552 @@
           <w:highlight w:val="green"/>
           <w:lang w:val="es-ES"/>
         </w:rPr>
-        <w:t xml:space="preserve">Casos de Éxito </w:t>
+        <w:t xml:space="preserve">Diseño centrado en el usuario en </w:t>
+      </w:r>
+      <w:r>
+        <w:rPr>
+          <w:highlight w:val="green"/>
+          <w:lang w:val="es-ES"/>
+        </w:rPr>
+        <w:t>el sector</w:t>
+      </w:r>
+      <w:r>
+        <w:rPr>
+          <w:highlight w:val="green"/>
+          <w:lang w:val="es-ES"/>
+        </w:rPr>
+        <w:t xml:space="preserve"> Salud</w:t>
+      </w:r>
+    </w:p>
+    <w:p>
+      <w:pPr>
+        <w:jc w:val="both"/>
+        <w:rPr>
+          <w:highlight w:val="green"/>
+          <w:lang w:val="es-ES"/>
+        </w:rPr>
+      </w:pPr>
+    </w:p>
+    <w:p>
+      <w:pPr>
+        <w:jc w:val="both"/>
+        <w:rPr>
+          <w:lang w:val="es-ES"/>
+        </w:rPr>
+      </w:pPr>
+      <w:r>
+        <w:rPr>
+          <w:lang w:val="es-ES"/>
+        </w:rPr>
+        <w:t>La experiencia de Usuario (</w:t>
+      </w:r>
+      <w:proofErr w:type="spellStart"/>
+      <w:r>
+        <w:rPr>
+          <w:lang w:val="es-ES"/>
+        </w:rPr>
+        <w:t>User</w:t>
+      </w:r>
+      <w:proofErr w:type="spellEnd"/>
+      <w:r>
+        <w:rPr>
+          <w:lang w:val="es-ES"/>
+        </w:rPr>
+        <w:t xml:space="preserve"> </w:t>
+      </w:r>
+      <w:proofErr w:type="spellStart"/>
+      <w:r>
+        <w:rPr>
+          <w:lang w:val="es-ES"/>
+        </w:rPr>
+        <w:t>Experience</w:t>
+      </w:r>
+      <w:proofErr w:type="spellEnd"/>
+      <w:r>
+        <w:rPr>
+          <w:lang w:val="es-ES"/>
+        </w:rPr>
+        <w:t>, UX) y los principios del Diseño Centrado en el Usuario (</w:t>
+      </w:r>
+      <w:proofErr w:type="spellStart"/>
+      <w:r>
+        <w:rPr>
+          <w:lang w:val="es-ES"/>
+        </w:rPr>
+        <w:t>User-centered</w:t>
+      </w:r>
+      <w:proofErr w:type="spellEnd"/>
+      <w:r>
+        <w:rPr>
+          <w:lang w:val="es-ES"/>
+        </w:rPr>
+        <w:t xml:space="preserve"> </w:t>
+      </w:r>
+      <w:proofErr w:type="spellStart"/>
+      <w:r>
+        <w:rPr>
+          <w:lang w:val="es-ES"/>
+        </w:rPr>
+        <w:t>design</w:t>
+      </w:r>
+      <w:proofErr w:type="spellEnd"/>
+      <w:r>
+        <w:rPr>
+          <w:lang w:val="es-ES"/>
+        </w:rPr>
+        <w:t>, UCD) en Tecnologías de Información en Salud (</w:t>
+      </w:r>
+      <w:proofErr w:type="spellStart"/>
+      <w:r>
+        <w:rPr>
+          <w:lang w:val="es-ES"/>
+        </w:rPr>
+        <w:t>Health</w:t>
+      </w:r>
+      <w:proofErr w:type="spellEnd"/>
+      <w:r>
+        <w:rPr>
+          <w:lang w:val="es-ES"/>
+        </w:rPr>
+        <w:t xml:space="preserve"> </w:t>
+      </w:r>
+      <w:proofErr w:type="spellStart"/>
+      <w:r>
+        <w:rPr>
+          <w:lang w:val="es-ES"/>
+        </w:rPr>
+        <w:t>Information</w:t>
+      </w:r>
+      <w:proofErr w:type="spellEnd"/>
+      <w:r>
+        <w:rPr>
+          <w:lang w:val="es-ES"/>
+        </w:rPr>
+        <w:t xml:space="preserve"> </w:t>
+      </w:r>
+      <w:proofErr w:type="spellStart"/>
+      <w:r>
+        <w:rPr>
+          <w:lang w:val="es-ES"/>
+        </w:rPr>
+        <w:t>Technology</w:t>
+      </w:r>
+      <w:proofErr w:type="spellEnd"/>
+      <w:r>
+        <w:rPr>
+          <w:lang w:val="es-ES"/>
+        </w:rPr>
+        <w:t xml:space="preserve">, HIT) han sido identificados como fundamentales por Asociación Medica Americana en conjunto con el gobierno de Estados Unidos, ya que consideran a estos enfoques como requerimientos críticos al momento de crear un sistema clínico </w:t>
+      </w:r>
+      <w:r>
+        <w:rPr>
+          <w:lang w:val="es-ES"/>
+        </w:rPr>
+        <w:fldChar w:fldCharType="begin" w:fldLock="1"/>
+      </w:r>
+      <w:r>
+        <w:rPr>
+          <w:lang w:val="es-ES"/>
+        </w:rPr>
+        <w:instrText>ADDIN CSL_CITATION { "citationItems" : [ { "id" : "ITEM-1", "itemData" : { "URL" : "http://pinnacle-center.com/hit-implementation-strategies-and-user-centered-design/", "accessed" : { "date-parts" : [ [ "2017", "5", "29" ] ] }, "id" : "ITEM-1", "issued" : { "date-parts" : [ [ "0" ] ] }, "title" : "HIT Implementation Strategies and User-Centered Design", "type" : "webpage" }, "uris" : [ "http://www.mendeley.com/documents/?uuid=c3f1c253-5323-3431-a01e-a48ae27081b5" ] } ], "mendeley" : { "formattedCitation" : "(19)", "plainTextFormattedCitation" : "(19)", "previouslyFormattedCitation" : "(19)" }, "properties" : { "noteIndex" : 0 }, "schema" : "https://github.com/citation-style-language/schema/raw/master/csl-citation.json" }</w:instrText>
+      </w:r>
+      <w:r>
+        <w:rPr>
+          <w:lang w:val="es-ES"/>
+        </w:rPr>
+        <w:fldChar w:fldCharType="separate"/>
+      </w:r>
+      <w:r>
+        <w:rPr>
+          <w:noProof/>
+          <w:lang w:val="es-ES"/>
+        </w:rPr>
+        <w:t>(19)</w:t>
+      </w:r>
+      <w:r>
+        <w:rPr>
+          <w:lang w:val="es-ES"/>
+        </w:rPr>
+        <w:fldChar w:fldCharType="end"/>
+      </w:r>
+      <w:r>
+        <w:rPr>
+          <w:lang w:val="es-ES"/>
+        </w:rPr>
+        <w:t xml:space="preserve">. Sin ellos, no se puede garantizar que un sistema clínico sea usable y útil para lo que se deseaba. Existen estudios donde se demuestra que la creación de un diseño apropiado para la visualización de datos médicos es valioso para conseguir la participación y compromiso del paciente </w:t>
+      </w:r>
+      <w:r>
+        <w:rPr>
+          <w:lang w:val="es-ES"/>
+        </w:rPr>
+        <w:fldChar w:fldCharType="begin" w:fldLock="1"/>
+      </w:r>
+      <w:r>
+        <w:rPr>
+          <w:lang w:val="es-ES"/>
+        </w:rPr>
+        <w:instrText>ADDIN CSL_CITATION { "citationItems" : [ { "id" : "ITEM-1", "itemData" : { "DOI" : "10.1089/tmj.2014.0012", "ISSN" : "1530-5627", "PMID" : "25401414", "abstract" : "Abstract Background: Smart home technologies provide a valuable resource to unobtrusively monitor health and wellness within an older adult population. However, the breadth and density of data available along with aging associated decreases in working memory, prospective memory, spatial cognition, and processing speed can make it challenging to comprehend for older adults. We developed visualizations of smart home health data integrated into a framework of wellness. We evaluated the visualizations through focus groups with older adults and identified recommendations to guide the future development of visualizations. Materials and Methods: We conducted four focus groups with older adult participants (n=31) at an independent retirement community. Participants were presented with three different visualizations from a wellness pilot study. A qualitative descriptive analysis was conducted to identify thematic content. Results: We identified three themes related to processing and application of visualizations: ...", "author" : [ { "dropping-particle" : "", "family" : "Le", "given" : "Thai", "non-dropping-particle" : "", "parse-names" : false, "suffix" : "" }, { "dropping-particle" : "", "family" : "Reeder", "given" : "Blaine", "non-dropping-particle" : "", "parse-names" : false, "suffix" : "" }, { "dropping-particle" : "", "family" : "Yoo", "given" : "Daisy", "non-dropping-particle" : "", "parse-names" : false, "suffix" : "" }, { "dropping-particle" : "", "family" : "Aziz", "given" : "Rafae", "non-dropping-particle" : "", "parse-names" : false, "suffix" : "" }, { "dropping-particle" : "", "family" : "Thompson", "given" : "Hilaire J.", "non-dropping-particle" : "", "parse-names" : false, "suffix" : "" }, { "dropping-particle" : "", "family" : "Demiris", "given" : "George", "non-dropping-particle" : "", "parse-names" : false, "suffix" : "" } ], "container-title" : "Telemedicine and e-Health", "id" : "ITEM-1", "issue" : "1", "issued" : { "date-parts" : [ [ "2015" ] ] }, "page" : "9-15", "title" : "An Evaluation of Wellness Assessment Visualizations for Older Adults", "type" : "article-journal", "volume" : "21" }, "uris" : [ "http://www.mendeley.com/documents/?uuid=9fc5cc55-41a4-453d-a817-a81e0724f663" ] } ], "mendeley" : { "formattedCitation" : "(20)", "plainTextFormattedCitation" : "(20)", "previouslyFormattedCitation" : "(20)" }, "properties" : { "noteIndex" : 0 }, "schema" : "https://github.com/citation-style-language/schema/raw/master/csl-citation.json" }</w:instrText>
+      </w:r>
+      <w:r>
+        <w:rPr>
+          <w:lang w:val="es-ES"/>
+        </w:rPr>
+        <w:fldChar w:fldCharType="separate"/>
+      </w:r>
+      <w:r>
+        <w:rPr>
+          <w:noProof/>
+          <w:lang w:val="es-ES"/>
+        </w:rPr>
+        <w:t>(20)</w:t>
+      </w:r>
+      <w:r>
+        <w:rPr>
+          <w:lang w:val="es-ES"/>
+        </w:rPr>
+        <w:fldChar w:fldCharType="end"/>
+      </w:r>
+      <w:r>
+        <w:rPr>
+          <w:lang w:val="es-ES"/>
+        </w:rPr>
+        <w:t xml:space="preserve">, asegurando su funcionalidad y aumentando la probabilidad de conseguir los resultados esperados </w:t>
+      </w:r>
+      <w:r>
+        <w:rPr>
+          <w:lang w:val="es-ES"/>
+        </w:rPr>
+        <w:fldChar w:fldCharType="begin" w:fldLock="1"/>
+      </w:r>
+      <w:r>
+        <w:rPr>
+          <w:lang w:val="es-ES"/>
+        </w:rPr>
+        <w:instrText>ADDIN CSL_CITATION { "citationItems" : [ { "id" : "ITEM-1", "itemData" : { "DOI" : "10.1097/NCN.0b013e31819f7c7c", "abstract" : "Despite recommendations that patients be involved in the design and testing of health technologies, few reports describe how to involve patients in systematic and meaningful ways to ensure that applications are customized to meet their needs. User-centered design (UCD) is an approach that involves end-users throughout the development process so that technology support tasks, are easy to operate, and are of value to users. In this paper we provide an overview of UCD and use the development of Pocket Personal Assistant for Tracking Health (Pocket PATH), to illustrate how these principles and techniques were applied to involve patients in the development of this interactive health technology. Involving patient-users in the design and testing ensured functionality and usability, therefore increasing the likelihood of promoting the intended health outcomes.", "author" : [ { "dropping-particle" : "", "family" : "Vito Dabbs", "given" : "Annette", "non-dropping-particle" : "De", "parse-names" : false, "suffix" : "" }, { "dropping-particle" : "", "family" : "Myers", "given" : "Brad A", "non-dropping-particle" : "", "parse-names" : false, "suffix" : "" }, { "dropping-particle" : "", "family" : "Mc Curry", "given" : "Kenneth R", "non-dropping-particle" : "", "parse-names" : false, "suffix" : "" }, { "dropping-particle" : "", "family" : "Dunbar-Jacob", "given" : "Jacqueline", "non-dropping-particle" : "", "parse-names" : false, "suffix" : "" }, { "dropping-particle" : "", "family" : "Hawkins", "given" : "Robert P", "non-dropping-particle" : "", "parse-names" : false, "suffix" : "" }, { "dropping-particle" : "", "family" : "Begey", "given" : "Alex", "non-dropping-particle" : "", "parse-names" : false, "suffix" : "" }, { "dropping-particle" : "", "family" : "Amanda Dew", "given" : "Mary", "non-dropping-particle" : "", "parse-names" : false, "suffix" : "" } ], "id" : "ITEM-1", "issued" : { "date-parts" : [ [ "0" ] ] }, "title" : "User-Centered Design and Interactive Health Technologies for Patients", "type" : "article-journal" }, "uris" : [ "http://www.mendeley.com/documents/?uuid=8e050eb5-8522-3a25-b666-371b39a1e21d" ] } ], "mendeley" : { "formattedCitation" : "(21)", "plainTextFormattedCitation" : "(21)" }, "properties" : { "noteIndex" : 0 }, "schema" : "https://github.com/citation-style-language/schema/raw/master/csl-citation.json" }</w:instrText>
+      </w:r>
+      <w:r>
+        <w:rPr>
+          <w:lang w:val="es-ES"/>
+        </w:rPr>
+        <w:fldChar w:fldCharType="separate"/>
+      </w:r>
+      <w:r>
+        <w:rPr>
+          <w:noProof/>
+          <w:lang w:val="es-ES"/>
+        </w:rPr>
+        <w:t>(21)</w:t>
+      </w:r>
+      <w:r>
+        <w:rPr>
+          <w:lang w:val="es-ES"/>
+        </w:rPr>
+        <w:fldChar w:fldCharType="end"/>
+      </w:r>
+      <w:r>
+        <w:rPr>
+          <w:lang w:val="es-ES"/>
+        </w:rPr>
+        <w:t xml:space="preserve">. </w:t>
+      </w:r>
+    </w:p>
+    <w:p>
+      <w:pPr>
+        <w:jc w:val="both"/>
+        <w:rPr>
+          <w:lang w:val="es-ES"/>
+        </w:rPr>
+      </w:pPr>
+    </w:p>
+    <w:p>
+      <w:pPr>
+        <w:jc w:val="both"/>
+        <w:rPr>
+          <w:lang w:val="es-ES"/>
+        </w:rPr>
+      </w:pPr>
+      <w:r>
+        <w:rPr>
+          <w:lang w:val="es-ES"/>
+        </w:rPr>
+        <w:t>Estos enfoques se están empezando a utilizar de forma consistente en el sector, con la principal idea de evitar fracasos en desarrollo de sistemas informáticos ya que implica una mejora de la eficiencia</w:t>
+      </w:r>
+      <w:r>
+        <w:rPr>
+          <w:lang w:val="es-ES"/>
+        </w:rPr>
+        <w:t>, optimización de</w:t>
+      </w:r>
+      <w:r>
+        <w:rPr>
+          <w:lang w:val="es-ES"/>
+        </w:rPr>
+        <w:t xml:space="preserve"> los procesos</w:t>
+      </w:r>
+      <w:r>
+        <w:rPr>
+          <w:lang w:val="es-ES"/>
+        </w:rPr>
+        <w:t xml:space="preserve"> y servicios, reducción de</w:t>
+      </w:r>
+      <w:r>
+        <w:rPr>
+          <w:lang w:val="es-ES"/>
+        </w:rPr>
+        <w:t xml:space="preserve"> costos y</w:t>
+      </w:r>
+      <w:r>
+        <w:rPr>
+          <w:lang w:val="es-ES"/>
+        </w:rPr>
+        <w:t>,</w:t>
+      </w:r>
+      <w:r>
+        <w:rPr>
+          <w:lang w:val="es-ES"/>
+        </w:rPr>
+        <w:t xml:space="preserve"> principalmente, se mejora la satisfacción y fidelización del paciente en el sistemas de salud.</w:t>
+      </w:r>
+    </w:p>
+    <w:p>
+      <w:pPr>
+        <w:jc w:val="both"/>
+        <w:rPr>
+          <w:highlight w:val="green"/>
+          <w:lang w:val="es-ES"/>
+        </w:rPr>
+      </w:pPr>
+    </w:p>
+    <w:p>
+      <w:pPr>
+        <w:pStyle w:val="Prrafodelista"/>
+        <w:numPr>
+          <w:ilvl w:val="3"/>
+          <w:numId w:val="1"/>
+        </w:numPr>
+        <w:jc w:val="both"/>
+        <w:rPr>
+          <w:highlight w:val="green"/>
+          <w:lang w:val="es-ES"/>
+        </w:rPr>
+      </w:pPr>
+      <w:r>
+        <w:rPr>
+          <w:highlight w:val="green"/>
+          <w:lang w:val="es-ES"/>
+        </w:rPr>
+        <w:t>Diseño centrado en el usuario en el sector Salud en Perú</w:t>
+      </w:r>
+    </w:p>
+    <w:p>
+      <w:pPr>
+        <w:jc w:val="both"/>
+        <w:rPr>
+          <w:highlight w:val="green"/>
+          <w:lang w:val="es-ES"/>
+        </w:rPr>
+      </w:pPr>
+    </w:p>
+    <w:p>
+      <w:pPr>
+        <w:jc w:val="both"/>
+        <w:rPr>
+          <w:lang w:val="es-ES"/>
+        </w:rPr>
+      </w:pPr>
+      <w:r>
+        <w:rPr>
+          <w:lang w:val="es-ES"/>
+        </w:rPr>
+        <w:t xml:space="preserve">En el caso del Perú, </w:t>
+      </w:r>
+      <w:r>
+        <w:rPr>
+          <w:lang w:val="es-ES"/>
+        </w:rPr>
+        <w:t xml:space="preserve">todavía </w:t>
+      </w:r>
+      <w:r>
+        <w:rPr>
+          <w:lang w:val="es-ES"/>
+        </w:rPr>
+        <w:t>existe</w:t>
+      </w:r>
+      <w:r>
+        <w:rPr>
+          <w:lang w:val="es-ES"/>
+        </w:rPr>
+        <w:t xml:space="preserve"> una alta</w:t>
+      </w:r>
+      <w:r>
+        <w:rPr>
+          <w:lang w:val="es-ES"/>
+        </w:rPr>
+        <w:t xml:space="preserve"> resistencia al cambio</w:t>
+      </w:r>
+      <w:r>
+        <w:rPr>
+          <w:lang w:val="es-ES"/>
+        </w:rPr>
+        <w:t xml:space="preserve"> en el aspecto tecnológico, </w:t>
+      </w:r>
+      <w:r>
+        <w:rPr>
+          <w:lang w:val="es-ES"/>
+        </w:rPr>
+        <w:t>por la idea equivocada</w:t>
+      </w:r>
+      <w:r>
+        <w:rPr>
+          <w:lang w:val="es-ES"/>
+        </w:rPr>
+        <w:t xml:space="preserve"> de</w:t>
+      </w:r>
+      <w:r>
+        <w:rPr>
+          <w:lang w:val="es-ES"/>
+        </w:rPr>
+        <w:t xml:space="preserve"> que por la</w:t>
+      </w:r>
+      <w:r>
+        <w:rPr>
+          <w:lang w:val="es-ES"/>
+        </w:rPr>
+        <w:t xml:space="preserve"> adopción de nuevas tecnologías, los trabajos podrían verse mermados y </w:t>
+      </w:r>
+      <w:r>
+        <w:rPr>
+          <w:lang w:val="es-ES"/>
+        </w:rPr>
+        <w:t xml:space="preserve">hasta </w:t>
+      </w:r>
+      <w:r>
+        <w:rPr>
+          <w:lang w:val="es-ES"/>
+        </w:rPr>
+        <w:t>reemplaz</w:t>
+      </w:r>
+      <w:r>
+        <w:rPr>
+          <w:lang w:val="es-ES"/>
+        </w:rPr>
+        <w:t>ados. Es por esto que</w:t>
+      </w:r>
+      <w:r>
+        <w:rPr>
+          <w:lang w:val="es-ES"/>
+        </w:rPr>
+        <w:t xml:space="preserve"> la implementación de nuevos sistemas para la mejora de procesos es limitada ya que los pocos sistemas que llegan a implementarse, no </w:t>
+      </w:r>
+      <w:r>
+        <w:rPr>
+          <w:lang w:val="es-ES"/>
+        </w:rPr>
+        <w:t>llegan a ser</w:t>
+      </w:r>
+      <w:r>
+        <w:rPr>
+          <w:lang w:val="es-ES"/>
+        </w:rPr>
+        <w:t xml:space="preserve"> aprovechados </w:t>
+      </w:r>
+      <w:r>
+        <w:rPr>
+          <w:lang w:val="es-ES"/>
+        </w:rPr>
+        <w:t>en su totalidad. Seguir los enfoques de UX y UCD podría marcar una diferencia significativa en la adopción de sistemas informáticos</w:t>
+      </w:r>
+      <w:r>
+        <w:rPr>
+          <w:lang w:val="es-ES"/>
+        </w:rPr>
+        <w:t xml:space="preserve"> en el sector salud</w:t>
+      </w:r>
+      <w:r>
+        <w:rPr>
+          <w:lang w:val="es-ES"/>
+        </w:rPr>
+        <w:t>, tanto</w:t>
+      </w:r>
+      <w:r>
+        <w:rPr>
+          <w:lang w:val="es-ES"/>
+        </w:rPr>
+        <w:t xml:space="preserve"> en</w:t>
+      </w:r>
+      <w:r>
+        <w:rPr>
+          <w:lang w:val="es-ES"/>
+        </w:rPr>
+        <w:t xml:space="preserve"> sistemas clínicos como </w:t>
+      </w:r>
+      <w:r>
+        <w:rPr>
+          <w:lang w:val="es-ES"/>
+        </w:rPr>
+        <w:t xml:space="preserve">en </w:t>
+      </w:r>
+      <w:r>
+        <w:rPr>
+          <w:lang w:val="es-ES"/>
+        </w:rPr>
+        <w:t>sistemas de gestión de diversos recursos.</w:t>
+      </w:r>
+      <w:r>
+        <w:rPr>
+          <w:lang w:val="es-ES"/>
+        </w:rPr>
+        <w:t xml:space="preserve"> El uso de estos enfoques se ve limitado debido a que no se le da la imp</w:t>
+      </w:r>
+      <w:r>
+        <w:rPr>
+          <w:lang w:val="es-ES"/>
+        </w:rPr>
+        <w:t>ortancia necesaria a las pruebas</w:t>
+      </w:r>
+      <w:r>
+        <w:rPr>
+          <w:lang w:val="es-ES"/>
+        </w:rPr>
+        <w:t xml:space="preserve"> de aplicativos con usuarios, </w:t>
+      </w:r>
+      <w:r>
+        <w:rPr>
+          <w:lang w:val="es-ES"/>
+        </w:rPr>
+        <w:t xml:space="preserve">a la </w:t>
+      </w:r>
+      <w:r>
+        <w:rPr>
+          <w:lang w:val="es-ES"/>
+        </w:rPr>
+        <w:t>falta de tiempo y recursos en la implementación de di</w:t>
+      </w:r>
+      <w:r>
+        <w:rPr>
+          <w:lang w:val="es-ES"/>
+        </w:rPr>
+        <w:t xml:space="preserve">chos sistemas, falta de </w:t>
+      </w:r>
+      <w:proofErr w:type="spellStart"/>
+      <w:r>
+        <w:rPr>
+          <w:lang w:val="es-ES"/>
+        </w:rPr>
+        <w:t>expertiz</w:t>
+      </w:r>
+      <w:proofErr w:type="spellEnd"/>
+      <w:r>
+        <w:rPr>
+          <w:lang w:val="es-ES"/>
+        </w:rPr>
+        <w:t xml:space="preserve"> en dichos enfoques</w:t>
+      </w:r>
+      <w:r>
+        <w:rPr>
+          <w:lang w:val="es-ES"/>
+        </w:rPr>
+        <w:t xml:space="preserve"> y principalmente, la idea de que un sistema solo debe desarrollarse para cumplir los objetivos de la empresa y no darle valor a las apreciaciones de los usuarios finales.</w:t>
       </w:r>
     </w:p>
     <w:p>
@@ -4432,7 +5000,7 @@
         <w:rPr>
           <w:lang w:val="es-ES"/>
         </w:rPr>
-        <w:instrText>ADDIN CSL_CITATION { "citationItems" : [ { "id" : "ITEM-1", "itemData" : { "URL" : "http://portales.susalud.gob.pe/web/portal/nosotros", "accessed" : { "date-parts" : [ [ "2017", "3", "14" ] ] }, "id" : "ITEM-1", "issued" : { "date-parts" : [ [ "0" ] ] }, "note" : "NULL", "title" : "SUSALUD | Inicio", "type" : "webpage" }, "uris" : [ "http://www.mendeley.com/documents/?uuid=68da060f-d2f6-3751-81f4-3509af48c3a5" ] } ], "mendeley" : { "formattedCitation" : "(19)", "plainTextFormattedCitation" : "(19)", "previouslyFormattedCitation" : "(19)" }, "properties" : { "noteIndex" : 0 }, "schema" : "https://github.com/citation-style-language/schema/raw/master/csl-citation.json" }</w:instrText>
+        <w:instrText>ADDIN CSL_CITATION { "citationItems" : [ { "id" : "ITEM-1", "itemData" : { "URL" : "http://portales.susalud.gob.pe/web/portal/nosotros", "accessed" : { "date-parts" : [ [ "2017", "3", "14" ] ] }, "id" : "ITEM-1", "issued" : { "date-parts" : [ [ "0" ] ] }, "note" : "NULL", "title" : "SUSALUD | Inicio", "type" : "webpage" }, "uris" : [ "http://www.mendeley.com/documents/?uuid=68da060f-d2f6-3751-81f4-3509af48c3a5" ] } ], "mendeley" : { "formattedCitation" : "(22)", "plainTextFormattedCitation" : "(22)", "previouslyFormattedCitation" : "(21)" }, "properties" : { "noteIndex" : 0 }, "schema" : "https://github.com/citation-style-language/schema/raw/master/csl-citation.json" }</w:instrText>
       </w:r>
       <w:r>
         <w:rPr>
@@ -4445,7 +5013,7 @@
           <w:noProof/>
           <w:lang w:val="es-ES"/>
         </w:rPr>
-        <w:t>(19)</w:t>
+        <w:t>(22)</w:t>
       </w:r>
       <w:r>
         <w:rPr>
@@ -4956,7 +5524,7 @@
           <w:sz w:val="20"/>
           <w:lang w:val="es-ES"/>
         </w:rPr>
-        <w:instrText>ADDIN CSL_CITATION { "citationItems" : [ { "id" : "ITEM-1", "itemData" : { "URL" : "http://bi.susalud.gob.pe/geoqlik/proxy/QvAJAXZfc/opendoc.htm?document=QV Produccion%2F11- Plataforma de Informaci\u00f3n y Difusi\u00f3n_1.qvw&amp;host=QVS%40srvqlikias&amp;anonymous=true", "accessed" : { "date-parts" : [ [ "2017", "3", "20" ] ] }, "id" : "ITEM-1", "issued" : { "date-parts" : [ [ "0" ] ] }, "title" : "11- Plataforma de Informaci\u00f3n y Difusi\u00f3n_1.qvw", "type" : "webpage" }, "uris" : [ "http://www.mendeley.com/documents/?uuid=9b7cba00-384c-3f2f-846b-1d34d001d673" ] } ], "mendeley" : { "formattedCitation" : "(20)", "plainTextFormattedCitation" : "(20)", "previouslyFormattedCitation" : "(20)" }, "properties" : { "noteIndex" : 0 }, "schema" : "https://github.com/citation-style-language/schema/raw/master/csl-citation.json" }</w:instrText>
+        <w:instrText>ADDIN CSL_CITATION { "citationItems" : [ { "id" : "ITEM-1", "itemData" : { "URL" : "http://bi.susalud.gob.pe/geoqlik/proxy/QvAJAXZfc/opendoc.htm?document=QV Produccion%2F11- Plataforma de Informaci\u00f3n y Difusi\u00f3n_1.qvw&amp;host=QVS%40srvqlikias&amp;anonymous=true", "accessed" : { "date-parts" : [ [ "2017", "3", "20" ] ] }, "id" : "ITEM-1", "issued" : { "date-parts" : [ [ "0" ] ] }, "title" : "11- Plataforma de Informaci\u00f3n y Difusi\u00f3n_1.qvw", "type" : "webpage" }, "uris" : [ "http://www.mendeley.com/documents/?uuid=9b7cba00-384c-3f2f-846b-1d34d001d673" ] } ], "mendeley" : { "formattedCitation" : "(23)", "plainTextFormattedCitation" : "(23)", "previouslyFormattedCitation" : "(22)" }, "properties" : { "noteIndex" : 0 }, "schema" : "https://github.com/citation-style-language/schema/raw/master/csl-citation.json" }</w:instrText>
       </w:r>
       <w:r>
         <w:rPr>
@@ -4971,7 +5539,7 @@
           <w:sz w:val="20"/>
           <w:lang w:val="es-ES"/>
         </w:rPr>
-        <w:t>(20)</w:t>
+        <w:t>(23)</w:t>
       </w:r>
       <w:r>
         <w:rPr>
@@ -5132,14 +5700,7 @@
         <w:rPr>
           <w:lang w:val="es-ES"/>
         </w:rPr>
-        <w:t xml:space="preserve">En el Perú, existen diversas Instituciones Administradoras de Fondos de Aseguramiento en Salud (IAFAS) que cuentan con un total de 28’525,968 asegurados a nivel nacional y </w:t>
-      </w:r>
-      <w:r>
-        <w:rPr>
-          <w:lang w:val="es-ES"/>
-        </w:rPr>
-        <w:lastRenderedPageBreak/>
-        <w:t>se dividen como se muestra en el Cuadro Nº2, donde se aprecia que la mayor cantidad de asegurados est</w:t>
+        <w:t>En el Perú, existen diversas Instituciones Administradoras de Fondos de Aseguramiento en Salud (IAFAS) que cuentan con un total de 28’525,968 asegurados a nivel nacional y se dividen como se muestra en el Cuadro Nº2, donde se aprecia que la mayor cantidad de asegurados est</w:t>
       </w:r>
       <w:del w:id="28" w:author="Cesar Carcamo" w:date="2017-05-10T09:27:00Z">
         <w:r>
@@ -5186,6 +5747,7 @@
           <w:noProof/>
           <w:lang w:eastAsia="es-ES_tradnl"/>
         </w:rPr>
+        <w:lastRenderedPageBreak/>
         <w:drawing>
           <wp:inline distT="0" distB="0" distL="0" distR="0" wp14:anchorId="7921C491" wp14:editId="1F7EEA03">
             <wp:extent cx="2931800" cy="4038523"/>
@@ -5264,7 +5826,7 @@
           <w:sz w:val="20"/>
           <w:lang w:val="es-ES"/>
         </w:rPr>
-        <w:instrText>ADDIN CSL_CITATION { "citationItems" : [ { "id" : "ITEM-1", "itemData" : { "URL" : "http://bi.susalud.gob.pe/geoqlik/proxy/QvAJAXZfc/opendoc.htm?document=QV Produccion%2F11- Plataforma de Informaci\u00f3n y Difusi\u00f3n_1.qvw&amp;host=QVS%40srvqlikias&amp;anonymous=true", "accessed" : { "date-parts" : [ [ "2017", "3", "20" ] ] }, "id" : "ITEM-1", "issued" : { "date-parts" : [ [ "0" ] ] }, "title" : "11- Plataforma de Informaci\u00f3n y Difusi\u00f3n_1.qvw", "type" : "webpage" }, "uris" : [ "http://www.mendeley.com/documents/?uuid=9b7cba00-384c-3f2f-846b-1d34d001d673" ] } ], "mendeley" : { "formattedCitation" : "(20)", "plainTextFormattedCitation" : "(20)", "previouslyFormattedCitation" : "(20)" }, "properties" : { "noteIndex" : 0 }, "schema" : "https://github.com/citation-style-language/schema/raw/master/csl-citation.json" }</w:instrText>
+        <w:instrText>ADDIN CSL_CITATION { "citationItems" : [ { "id" : "ITEM-1", "itemData" : { "URL" : "http://bi.susalud.gob.pe/geoqlik/proxy/QvAJAXZfc/opendoc.htm?document=QV Produccion%2F11- Plataforma de Informaci\u00f3n y Difusi\u00f3n_1.qvw&amp;host=QVS%40srvqlikias&amp;anonymous=true", "accessed" : { "date-parts" : [ [ "2017", "3", "20" ] ] }, "id" : "ITEM-1", "issued" : { "date-parts" : [ [ "0" ] ] }, "title" : "11- Plataforma de Informaci\u00f3n y Difusi\u00f3n_1.qvw", "type" : "webpage" }, "uris" : [ "http://www.mendeley.com/documents/?uuid=9b7cba00-384c-3f2f-846b-1d34d001d673" ] } ], "mendeley" : { "formattedCitation" : "(23)", "plainTextFormattedCitation" : "(23)", "previouslyFormattedCitation" : "(22)" }, "properties" : { "noteIndex" : 0 }, "schema" : "https://github.com/citation-style-language/schema/raw/master/csl-citation.json" }</w:instrText>
       </w:r>
       <w:r>
         <w:rPr>
@@ -5279,7 +5841,7 @@
           <w:sz w:val="20"/>
           <w:lang w:val="es-ES"/>
         </w:rPr>
-        <w:t>(20)</w:t>
+        <w:t>(23)</w:t>
       </w:r>
       <w:r>
         <w:rPr>
@@ -5322,7 +5884,7 @@
         <w:rPr>
           <w:lang w:val="es-ES"/>
         </w:rPr>
-        <w:instrText>ADDIN CSL_CITATION { "citationItems" : [ { "id" : "ITEM-1", "itemData" : { "URL" : "http://app17.susalud.gob.pe/formulario_consulta/", "accessed" : { "date-parts" : [ [ "2017", "3", "14" ] ] }, "id" : "ITEM-1", "issued" : { "date-parts" : [ [ "0" ] ] }, "note" : "NULL", "title" : "BPM PAC | Consulta", "type" : "webpage" }, "uris" : [ "http://www.mendeley.com/documents/?uuid=adb73cc0-5c40-3835-9aa4-2d4c17c47eb7" ] } ], "mendeley" : { "formattedCitation" : "(21)", "plainTextFormattedCitation" : "(21)", "previouslyFormattedCitation" : "(21)" }, "properties" : { "noteIndex" : 0 }, "schema" : "https://github.com/citation-style-language/schema/raw/master/csl-citation.json" }</w:instrText>
+        <w:instrText>ADDIN CSL_CITATION { "citationItems" : [ { "id" : "ITEM-1", "itemData" : { "URL" : "http://app17.susalud.gob.pe/formulario_consulta/", "accessed" : { "date-parts" : [ [ "2017", "3", "14" ] ] }, "id" : "ITEM-1", "issued" : { "date-parts" : [ [ "0" ] ] }, "note" : "NULL", "title" : "BPM PAC | Consulta", "type" : "webpage" }, "uris" : [ "http://www.mendeley.com/documents/?uuid=adb73cc0-5c40-3835-9aa4-2d4c17c47eb7" ] } ], "mendeley" : { "formattedCitation" : "(24)", "plainTextFormattedCitation" : "(24)", "previouslyFormattedCitation" : "(23)" }, "properties" : { "noteIndex" : 0 }, "schema" : "https://github.com/citation-style-language/schema/raw/master/csl-citation.json" }</w:instrText>
       </w:r>
       <w:r>
         <w:rPr>
@@ -5335,7 +5897,7 @@
           <w:noProof/>
           <w:lang w:val="es-ES"/>
         </w:rPr>
-        <w:t>(21)</w:t>
+        <w:t>(24)</w:t>
       </w:r>
       <w:r>
         <w:rPr>
@@ -5371,7 +5933,7 @@
         <w:rPr>
           <w:lang w:val="es-ES"/>
         </w:rPr>
-        <w:instrText>ADDIN CSL_CITATION { "citationItems" : [ { "id" : "ITEM-1", "itemData" : { "URL" : "https://play.google.com/store/apps/details?id=pe.gob.susalud.servicio&amp;hl=es", "accessed" : { "date-parts" : [ [ "2017", "3", "14" ] ] }, "id" : "ITEM-1", "issued" : { "date-parts" : [ [ "0" ] ] }, "note" : "NULL", "title" : "SUSALUD CONTIGO - Aplicaciones de Android en Google Play", "type" : "webpage" }, "uris" : [ "http://www.mendeley.com/documents/?uuid=8977d6c6-1550-3f55-86ac-148f9c302f14" ] } ], "mendeley" : { "formattedCitation" : "(22)", "plainTextFormattedCitation" : "(22)", "previouslyFormattedCitation" : "(22)" }, "properties" : { "noteIndex" : 0 }, "schema" : "https://github.com/citation-style-language/schema/raw/master/csl-citation.json" }</w:instrText>
+        <w:instrText>ADDIN CSL_CITATION { "citationItems" : [ { "id" : "ITEM-1", "itemData" : { "URL" : "https://play.google.com/store/apps/details?id=pe.gob.susalud.servicio&amp;hl=es", "accessed" : { "date-parts" : [ [ "2017", "3", "14" ] ] }, "id" : "ITEM-1", "issued" : { "date-parts" : [ [ "0" ] ] }, "note" : "NULL", "title" : "SUSALUD CONTIGO - Aplicaciones de Android en Google Play", "type" : "webpage" }, "uris" : [ "http://www.mendeley.com/documents/?uuid=8977d6c6-1550-3f55-86ac-148f9c302f14" ] } ], "mendeley" : { "formattedCitation" : "(25)", "plainTextFormattedCitation" : "(25)", "previouslyFormattedCitation" : "(24)" }, "properties" : { "noteIndex" : 0 }, "schema" : "https://github.com/citation-style-language/schema/raw/master/csl-citation.json" }</w:instrText>
       </w:r>
       <w:r>
         <w:rPr>
@@ -5384,7 +5946,7 @@
           <w:noProof/>
           <w:lang w:val="es-ES"/>
         </w:rPr>
-        <w:t>(22)</w:t>
+        <w:t>(25)</w:t>
       </w:r>
       <w:r>
         <w:rPr>
@@ -5408,7 +5970,7 @@
         <w:rPr>
           <w:lang w:val="es-ES"/>
         </w:rPr>
-        <w:instrText>ADDIN CSL_CITATION { "citationItems" : [ { "id" : "ITEM-1", "itemData" : { "URL" : "http://portales.susalud.gob.pe/web/portal/noticias/-/asset_publisher/nx8MOyZZrSvU/content/mas-de-10-mil-usuarios-utilizan-app-susalud-contigo?_101_INSTANCE_nx8MOyZZrSvU_redirect=%2Fweb%2Fportal%2Fnoticias", "accessed" : { "date-parts" : [ [ "2017", "3", "14" ] ] }, "id" : "ITEM-1", "issued" : { "date-parts" : [ [ "0" ] ] }, "note" : "NULL", "title" : "SUSALUD | M\u00c1S DE 10 MIL USUARIOS UTILIZAN APP SUSALUD CONTIGO", "type" : "webpage" }, "uris" : [ "http://www.mendeley.com/documents/?uuid=1f0f32b0-5d48-390a-b463-79ac608af8eb" ] } ], "mendeley" : { "formattedCitation" : "(23)", "plainTextFormattedCitation" : "(23)", "previouslyFormattedCitation" : "(23)" }, "properties" : { "noteIndex" : 0 }, "schema" : "https://github.com/citation-style-language/schema/raw/master/csl-citation.json" }</w:instrText>
+        <w:instrText>ADDIN CSL_CITATION { "citationItems" : [ { "id" : "ITEM-1", "itemData" : { "URL" : "http://portales.susalud.gob.pe/web/portal/noticias/-/asset_publisher/nx8MOyZZrSvU/content/mas-de-10-mil-usuarios-utilizan-app-susalud-contigo?_101_INSTANCE_nx8MOyZZrSvU_redirect=%2Fweb%2Fportal%2Fnoticias", "accessed" : { "date-parts" : [ [ "2017", "3", "14" ] ] }, "id" : "ITEM-1", "issued" : { "date-parts" : [ [ "0" ] ] }, "note" : "NULL", "title" : "SUSALUD | M\u00c1S DE 10 MIL USUARIOS UTILIZAN APP SUSALUD CONTIGO", "type" : "webpage" }, "uris" : [ "http://www.mendeley.com/documents/?uuid=1f0f32b0-5d48-390a-b463-79ac608af8eb" ] } ], "mendeley" : { "formattedCitation" : "(26)", "plainTextFormattedCitation" : "(26)", "previouslyFormattedCitation" : "(25)" }, "properties" : { "noteIndex" : 0 }, "schema" : "https://github.com/citation-style-language/schema/raw/master/csl-citation.json" }</w:instrText>
       </w:r>
       <w:r>
         <w:rPr>
@@ -5421,7 +5983,7 @@
           <w:noProof/>
           <w:lang w:val="es-ES"/>
         </w:rPr>
-        <w:t>(23)</w:t>
+        <w:t>(26)</w:t>
       </w:r>
       <w:r>
         <w:rPr>
@@ -5665,7 +6227,6 @@
           <w:noProof/>
           <w:lang w:eastAsia="es-ES_tradnl"/>
         </w:rPr>
-        <w:lastRenderedPageBreak/>
         <w:drawing>
           <wp:inline distT="0" distB="0" distL="0" distR="0" wp14:anchorId="62E427F7" wp14:editId="65DE1561">
             <wp:extent cx="5392420" cy="931545"/>
@@ -5744,7 +6305,7 @@
           <w:sz w:val="20"/>
           <w:lang w:val="es-ES"/>
         </w:rPr>
-        <w:instrText>ADDIN CSL_CITATION { "citationItems" : [ { "id" : "ITEM-1", "itemData" : { "URL" : "http://bi.susalud.gob.pe/geoqlik/proxy/QvAJAXZfc/opendoc.htm?document=QV Produccion%2F11- Plataforma de Informaci\u00f3n y Difusi\u00f3n_1.qvw&amp;host=QVS%40srvqlikias&amp;anonymous=true", "accessed" : { "date-parts" : [ [ "2017", "3", "20" ] ] }, "id" : "ITEM-1", "issued" : { "date-parts" : [ [ "0" ] ] }, "title" : "11- Plataforma de Informaci\u00f3n y Difusi\u00f3n_1.qvw", "type" : "webpage" }, "uris" : [ "http://www.mendeley.com/documents/?uuid=9b7cba00-384c-3f2f-846b-1d34d001d673" ] } ], "mendeley" : { "formattedCitation" : "(20)", "plainTextFormattedCitation" : "(20)", "previouslyFormattedCitation" : "(20)" }, "properties" : { "noteIndex" : 0 }, "schema" : "https://github.com/citation-style-language/schema/raw/master/csl-citation.json" }</w:instrText>
+        <w:instrText>ADDIN CSL_CITATION { "citationItems" : [ { "id" : "ITEM-1", "itemData" : { "URL" : "http://bi.susalud.gob.pe/geoqlik/proxy/QvAJAXZfc/opendoc.htm?document=QV Produccion%2F11- Plataforma de Informaci\u00f3n y Difusi\u00f3n_1.qvw&amp;host=QVS%40srvqlikias&amp;anonymous=true", "accessed" : { "date-parts" : [ [ "2017", "3", "20" ] ] }, "id" : "ITEM-1", "issued" : { "date-parts" : [ [ "0" ] ] }, "title" : "11- Plataforma de Informaci\u00f3n y Difusi\u00f3n_1.qvw", "type" : "webpage" }, "uris" : [ "http://www.mendeley.com/documents/?uuid=9b7cba00-384c-3f2f-846b-1d34d001d673" ] } ], "mendeley" : { "formattedCitation" : "(23)", "plainTextFormattedCitation" : "(23)", "previouslyFormattedCitation" : "(22)" }, "properties" : { "noteIndex" : 0 }, "schema" : "https://github.com/citation-style-language/schema/raw/master/csl-citation.json" }</w:instrText>
       </w:r>
       <w:r>
         <w:rPr>
@@ -5759,7 +6320,7 @@
           <w:sz w:val="20"/>
           <w:lang w:val="es-ES"/>
         </w:rPr>
-        <w:t>(20)</w:t>
+        <w:t>(23)</w:t>
       </w:r>
       <w:r>
         <w:rPr>
@@ -5791,6 +6352,7 @@
         <w:rPr>
           <w:lang w:val="es-ES"/>
         </w:rPr>
+        <w:lastRenderedPageBreak/>
         <w:t>Tomando en cuenta la cantidad de solicitudes recibidas por SUSALUD en lo que va del año, al 3 de mayo de 2017 (fecha de corte para la Tabla Nº1) se presentan alrededor de 200 solicitudes a SUSALUD por dí</w:t>
       </w:r>
       <w:r>
@@ -6570,113 +7132,107 @@
         <w:rPr>
           <w:lang w:val="es-ES"/>
         </w:rPr>
-        <w:t xml:space="preserve"> el grado de aceptación </w:t>
-      </w:r>
+        <w:t xml:space="preserve"> el grado de aceptación de un sistema informático. E</w:t>
+      </w:r>
+      <w:r>
+        <w:rPr>
+          <w:lang w:val="es-ES"/>
+        </w:rPr>
+        <w:t xml:space="preserve">stos modelos fueron diseñados con el fin de determinar </w:t>
+      </w:r>
+      <w:r>
+        <w:rPr>
+          <w:lang w:val="es-ES"/>
+        </w:rPr>
+        <w:t>por</w:t>
+      </w:r>
+      <w:r>
+        <w:rPr>
+          <w:lang w:val="es-ES"/>
+        </w:rPr>
+        <w:t xml:space="preserve"> qué</w:t>
+      </w:r>
+      <w:r>
+        <w:rPr>
+          <w:lang w:val="es-ES"/>
+        </w:rPr>
+        <w:t xml:space="preserve"> los usuarios se resistían a uti</w:t>
+      </w:r>
+      <w:r>
+        <w:rPr>
+          <w:lang w:val="es-ES"/>
+        </w:rPr>
+        <w:t>lizar ciertos sistemas y con esa información</w:t>
+      </w:r>
+      <w:r>
+        <w:rPr>
+          <w:lang w:val="es-ES"/>
+        </w:rPr>
+        <w:t xml:space="preserve"> poder crear diversos métodos </w:t>
+      </w:r>
+      <w:r>
+        <w:rPr>
+          <w:lang w:val="es-ES"/>
+        </w:rPr>
+        <w:t>prácticos</w:t>
+      </w:r>
+      <w:r>
+        <w:rPr>
+          <w:lang w:val="es-ES"/>
+        </w:rPr>
+        <w:t xml:space="preserve"> pa</w:t>
+      </w:r>
+      <w:r>
+        <w:rPr>
+          <w:lang w:val="es-ES"/>
+        </w:rPr>
+        <w:t>ra evaluar sistemas, predecir có</w:t>
+      </w:r>
+      <w:r>
+        <w:rPr>
+          <w:lang w:val="es-ES"/>
+        </w:rPr>
+        <w:t>mo los usuarios van a responder ante ellos y mejorar la aceptabilidad de los usuarios</w:t>
+      </w:r>
+      <w:r>
+        <w:rPr>
+          <w:lang w:val="es-ES"/>
+        </w:rPr>
+        <w:t xml:space="preserve">, haciendo </w:t>
+      </w:r>
+      <w:r>
+        <w:rPr>
+          <w:lang w:val="es-ES"/>
+        </w:rPr>
+        <w:t>cambios a los procesos y flujos implementados en el sistema</w:t>
+      </w:r>
+      <w:r>
+        <w:rPr>
+          <w:lang w:val="es-ES"/>
+        </w:rPr>
+        <w:t>.</w:t>
+      </w:r>
+    </w:p>
+    <w:p>
+      <w:pPr>
+        <w:jc w:val="both"/>
+        <w:rPr>
+          <w:lang w:val="es-ES"/>
+        </w:rPr>
+      </w:pPr>
+    </w:p>
+    <w:p>
+      <w:pPr>
+        <w:jc w:val="both"/>
+        <w:rPr>
+          <w:lang w:val="es-ES"/>
+        </w:rPr>
+      </w:pPr>
       <w:r>
         <w:rPr>
           <w:lang w:val="es-ES"/>
         </w:rPr>
         <w:lastRenderedPageBreak/>
-        <w:t>de un sistema informático. E</w:t>
-      </w:r>
-      <w:r>
-        <w:rPr>
-          <w:lang w:val="es-ES"/>
-        </w:rPr>
-        <w:t xml:space="preserve">stos modelos fueron diseñados con el fin de determinar </w:t>
-      </w:r>
-      <w:r>
-        <w:rPr>
-          <w:lang w:val="es-ES"/>
-        </w:rPr>
-        <w:t>por</w:t>
-      </w:r>
-      <w:r>
-        <w:rPr>
-          <w:lang w:val="es-ES"/>
-        </w:rPr>
-        <w:t xml:space="preserve"> qué</w:t>
-      </w:r>
-      <w:r>
-        <w:rPr>
-          <w:lang w:val="es-ES"/>
-        </w:rPr>
-        <w:t xml:space="preserve"> los usuarios se resistían a uti</w:t>
-      </w:r>
-      <w:r>
-        <w:rPr>
-          <w:lang w:val="es-ES"/>
-        </w:rPr>
-        <w:t>lizar ciertos sistemas y con esa información</w:t>
-      </w:r>
-      <w:r>
-        <w:rPr>
-          <w:lang w:val="es-ES"/>
-        </w:rPr>
-        <w:t xml:space="preserve"> poder crear diversos métodos </w:t>
-      </w:r>
-      <w:r>
-        <w:rPr>
-          <w:lang w:val="es-ES"/>
-        </w:rPr>
-        <w:t>prácticos</w:t>
-      </w:r>
-      <w:r>
-        <w:rPr>
-          <w:lang w:val="es-ES"/>
-        </w:rPr>
-        <w:t xml:space="preserve"> pa</w:t>
-      </w:r>
-      <w:r>
-        <w:rPr>
-          <w:lang w:val="es-ES"/>
-        </w:rPr>
-        <w:t>ra evaluar sistemas, predecir có</w:t>
-      </w:r>
-      <w:r>
-        <w:rPr>
-          <w:lang w:val="es-ES"/>
-        </w:rPr>
-        <w:t>mo los usuarios van a responder ante ellos y mejorar la aceptabilidad de los usuarios</w:t>
-      </w:r>
-      <w:r>
-        <w:rPr>
-          <w:lang w:val="es-ES"/>
-        </w:rPr>
-        <w:t xml:space="preserve">, haciendo </w:t>
-      </w:r>
-      <w:r>
-        <w:rPr>
-          <w:lang w:val="es-ES"/>
-        </w:rPr>
-        <w:t>cambios a los procesos y flujos implementados en el sistema</w:t>
-      </w:r>
-      <w:r>
-        <w:rPr>
-          <w:lang w:val="es-ES"/>
-        </w:rPr>
-        <w:t>.</w:t>
-      </w:r>
-    </w:p>
-    <w:p>
-      <w:pPr>
-        <w:jc w:val="both"/>
-        <w:rPr>
-          <w:lang w:val="es-ES"/>
-        </w:rPr>
-      </w:pPr>
-    </w:p>
-    <w:p>
-      <w:pPr>
-        <w:jc w:val="both"/>
-        <w:rPr>
-          <w:lang w:val="es-ES"/>
-        </w:rPr>
-      </w:pPr>
-      <w:r>
-        <w:rPr>
-          <w:lang w:val="es-ES"/>
-        </w:rPr>
         <w:t xml:space="preserve">Existen diversos métodos para medición de productos tecnológicos, uno de los más resaltantes es el llamado </w:t>
       </w:r>
       <w:proofErr w:type="spellStart"/>
@@ -6749,7 +7305,7 @@
         <w:rPr>
           <w:lang w:val="es-ES"/>
         </w:rPr>
-        <w:instrText>ADDIN CSL_CITATION { "citationItems" : [ { "id" : "ITEM-1", "itemData" : { "author" : [ { "dropping-particle" : "", "family" : "Davis", "given" : "Fred D.", "non-dropping-particle" : "", "parse-names" : false, "suffix" : "" } ], "id" : "ITEM-1", "issued" : { "date-parts" : [ [ "1985" ] ] }, "title" : "A Technology Acceptance Model for Empirically Testing New End-User Information Systems", "type" : "article-journal" }, "uris" : [ "http://www.mendeley.com/documents/?uuid=5a38dc1b-1746-3f83-aee1-4190b7a870a9" ] } ], "mendeley" : { "formattedCitation" : "(24)", "plainTextFormattedCitation" : "(24)", "previouslyFormattedCitation" : "(24)" }, "properties" : { "noteIndex" : 0 }, "schema" : "https://github.com/citation-style-language/schema/raw/master/csl-citation.json" }</w:instrText>
+        <w:instrText>ADDIN CSL_CITATION { "citationItems" : [ { "id" : "ITEM-1", "itemData" : { "author" : [ { "dropping-particle" : "", "family" : "Davis", "given" : "Fred D.", "non-dropping-particle" : "", "parse-names" : false, "suffix" : "" } ], "id" : "ITEM-1", "issued" : { "date-parts" : [ [ "1985" ] ] }, "title" : "A Technology Acceptance Model for Empirically Testing New End-User Information Systems", "type" : "article-journal" }, "uris" : [ "http://www.mendeley.com/documents/?uuid=5a38dc1b-1746-3f83-aee1-4190b7a870a9" ] } ], "mendeley" : { "formattedCitation" : "(27)", "plainTextFormattedCitation" : "(27)", "previouslyFormattedCitation" : "(26)" }, "properties" : { "noteIndex" : 0 }, "schema" : "https://github.com/citation-style-language/schema/raw/master/csl-citation.json" }</w:instrText>
       </w:r>
       <w:r>
         <w:rPr>
@@ -6762,7 +7318,7 @@
           <w:noProof/>
           <w:lang w:val="es-ES"/>
         </w:rPr>
-        <w:t>(24)</w:t>
+        <w:t>(27)</w:t>
       </w:r>
       <w:r>
         <w:rPr>
@@ -7226,7 +7782,7 @@
         <w:rPr>
           <w:lang w:val="es-ES"/>
         </w:rPr>
-        <w:instrText>ADDIN CSL_CITATION { "citationItems" : [ { "id" : "ITEM-1", "itemData" : { "author" : [ { "dropping-particle" : "", "family" : "Science", "given" : "Management", "non-dropping-particle" : "", "parse-names" : false, "suffix" : "" }, { "dropping-particle" : "", "family" : "Aug", "given" : "Issue", "non-dropping-particle" : "", "parse-names" : false, "suffix" : "" } ], "id" : "ITEM-1", "issue" : "8", "issued" : { "date-parts" : [ [ "1989" ] ] }, "page" : "982-1003", "title" : "User Acceptance of Computer Technology : A Comparison of Two Theoretical Models Fred D . Davis ; Richard P . Bagozzi ; Paul R . Warshaw USER ACCEPTANCE OF COMPUTER TECHNOLOGY : A COMPARISON OF TWO THEORETICAL MODELS *", "type" : "article-journal", "volume" : "35" }, "uris" : [ "http://www.mendeley.com/documents/?uuid=6fe1a940-fd7a-4893-a0d5-78d5e7c02a10" ] } ], "mendeley" : { "formattedCitation" : "(25)", "plainTextFormattedCitation" : "(25)", "previouslyFormattedCitation" : "(25)" }, "properties" : { "noteIndex" : 0 }, "schema" : "https://github.com/citation-style-language/schema/raw/master/csl-citation.json" }</w:instrText>
+        <w:instrText>ADDIN CSL_CITATION { "citationItems" : [ { "id" : "ITEM-1", "itemData" : { "author" : [ { "dropping-particle" : "", "family" : "Science", "given" : "Management", "non-dropping-particle" : "", "parse-names" : false, "suffix" : "" }, { "dropping-particle" : "", "family" : "Aug", "given" : "Issue", "non-dropping-particle" : "", "parse-names" : false, "suffix" : "" } ], "id" : "ITEM-1", "issue" : "8", "issued" : { "date-parts" : [ [ "1989" ] ] }, "page" : "982-1003", "title" : "User Acceptance of Computer Technology : A Comparison of Two Theoretical Models Fred D . Davis ; Richard P . Bagozzi ; Paul R . Warshaw USER ACCEPTANCE OF COMPUTER TECHNOLOGY : A COMPARISON OF TWO THEORETICAL MODELS *", "type" : "article-journal", "volume" : "35" }, "uris" : [ "http://www.mendeley.com/documents/?uuid=6fe1a940-fd7a-4893-a0d5-78d5e7c02a10" ] } ], "mendeley" : { "formattedCitation" : "(28)", "plainTextFormattedCitation" : "(28)", "previouslyFormattedCitation" : "(27)" }, "properties" : { "noteIndex" : 0 }, "schema" : "https://github.com/citation-style-language/schema/raw/master/csl-citation.json" }</w:instrText>
       </w:r>
       <w:r>
         <w:rPr>
@@ -7239,7 +7795,7 @@
           <w:noProof/>
           <w:lang w:val="es-ES"/>
         </w:rPr>
-        <w:t>(25)</w:t>
+        <w:t>(28)</w:t>
       </w:r>
       <w:r>
         <w:rPr>
@@ -7443,7 +7999,7 @@
         <w:rPr>
           <w:lang w:val="es-ES"/>
         </w:rPr>
-        <w:instrText>ADDIN CSL_CITATION { "citationItems" : [ { "id" : "ITEM-1", "itemData" : { "DOI" : "10.1016/j.jbi.2009.07.002.THE", "ISSN" : "1532-0464", "author" : [ { "dropping-particle" : "", "family" : "In", "given" : "Future", "non-dropping-particle" : "", "parse-names" : false, "suffix" : "" }, { "dropping-particle" : "", "family" : "Care", "given" : "Health", "non-dropping-particle" : "", "parse-names" : false, "suffix" : "" } ], "id" : "ITEM-1", "issue" : "1", "issued" : { "date-parts" : [ [ "2011" ] ] }, "page" : "1-30", "title" : "the Technology Acceptance Model : Its Past and Its Future in Health Care", "type" : "article-journal", "volume" : "43" }, "uris" : [ "http://www.mendeley.com/documents/?uuid=f5bdf926-cda5-4d34-97b6-99e64b702b57" ] } ], "mendeley" : { "formattedCitation" : "(26)", "plainTextFormattedCitation" : "(26)", "previouslyFormattedCitation" : "(26)" }, "properties" : { "noteIndex" : 0 }, "schema" : "https://github.com/citation-style-language/schema/raw/master/csl-citation.json" }</w:instrText>
+        <w:instrText>ADDIN CSL_CITATION { "citationItems" : [ { "id" : "ITEM-1", "itemData" : { "DOI" : "10.1016/j.jbi.2009.07.002.THE", "ISSN" : "1532-0464", "author" : [ { "dropping-particle" : "", "family" : "In", "given" : "Future", "non-dropping-particle" : "", "parse-names" : false, "suffix" : "" }, { "dropping-particle" : "", "family" : "Care", "given" : "Health", "non-dropping-particle" : "", "parse-names" : false, "suffix" : "" } ], "id" : "ITEM-1", "issue" : "1", "issued" : { "date-parts" : [ [ "2011" ] ] }, "page" : "1-30", "title" : "the Technology Acceptance Model : Its Past and Its Future in Health Care", "type" : "article-journal", "volume" : "43" }, "uris" : [ "http://www.mendeley.com/documents/?uuid=f5bdf926-cda5-4d34-97b6-99e64b702b57" ] } ], "mendeley" : { "formattedCitation" : "(29)", "plainTextFormattedCitation" : "(29)", "previouslyFormattedCitation" : "(28)" }, "properties" : { "noteIndex" : 0 }, "schema" : "https://github.com/citation-style-language/schema/raw/master/csl-citation.json" }</w:instrText>
       </w:r>
       <w:r>
         <w:rPr>
@@ -7456,7 +8012,7 @@
           <w:noProof/>
           <w:lang w:val="es-ES"/>
         </w:rPr>
-        <w:t>(26)</w:t>
+        <w:t>(29)</w:t>
       </w:r>
       <w:r>
         <w:rPr>
@@ -7541,7 +8097,14 @@
         <w:rPr>
           <w:lang w:val="es-ES"/>
         </w:rPr>
-        <w:t>Proponer un diseño centrado en el usuario siguiendo los lineamientos de interfaz y experiencia de usuario para un sistema de gestión de reclamos presentados por pacientes y derechohabientes a las diferentes IPRESS que sea accesible por diversas entidades fiscalizadoras.</w:t>
+        <w:t xml:space="preserve">Proponer un diseño centrado en el usuario siguiendo los lineamientos de interfaz y experiencia de usuario para un sistema de gestión de reclamos presentados por </w:t>
+      </w:r>
+      <w:r>
+        <w:rPr>
+          <w:lang w:val="es-ES"/>
+        </w:rPr>
+        <w:lastRenderedPageBreak/>
+        <w:t>pacientes y derechohabientes a las diferentes IPRESS que sea accesible por diversas entidades fiscalizadoras.</w:t>
       </w:r>
     </w:p>
     <w:p>
@@ -8360,7 +8923,6 @@
         <w:rPr>
           <w:lang w:val="es-ES"/>
         </w:rPr>
-        <w:lastRenderedPageBreak/>
         <w:t xml:space="preserve">En el sistema web planteado, los usuarios podrán realizar todas las acciones </w:t>
       </w:r>
       <w:ins w:id="122" w:author="Cesar Carcamo" w:date="2017-05-10T09:57:00Z">
@@ -8446,6 +9008,7 @@
         <w:rPr>
           <w:lang w:val="es-ES"/>
         </w:rPr>
+        <w:lastRenderedPageBreak/>
         <w:t>Esta tesis b</w:t>
       </w:r>
       <w:r>
@@ -9371,35 +9934,35 @@
         <w:rPr>
           <w:lang w:val="es-ES"/>
         </w:rPr>
+        <w:t>Funcionalidad de Elementos:</w:t>
+      </w:r>
+      <w:r>
+        <w:rPr>
+          <w:lang w:val="es-ES"/>
+        </w:rPr>
+        <w:t xml:space="preserve"> Se documentará si los usuarios entienden la funcionalidad de los diferentes elementos que puedan ver en su interfaz. Con esto se podrá determinar la simplicidad del diseño que permite que los usuarios encuentren lo que estén buscando de forma sencilla.</w:t>
+      </w:r>
+    </w:p>
+    <w:p>
+      <w:pPr>
+        <w:jc w:val="both"/>
+        <w:rPr>
+          <w:lang w:val="es-ES"/>
+        </w:rPr>
+      </w:pPr>
+    </w:p>
+    <w:p>
+      <w:pPr>
+        <w:jc w:val="both"/>
+        <w:rPr>
+          <w:lang w:val="es-ES"/>
+        </w:rPr>
+      </w:pPr>
+      <w:r>
+        <w:rPr>
+          <w:lang w:val="es-ES"/>
+        </w:rPr>
         <w:lastRenderedPageBreak/>
-        <w:t>Funcionalidad de Elementos:</w:t>
-      </w:r>
-      <w:r>
-        <w:rPr>
-          <w:lang w:val="es-ES"/>
-        </w:rPr>
-        <w:t xml:space="preserve"> Se documentará si los usuarios entienden la funcionalidad de los diferentes elementos que puedan ver en su interfaz. Con esto se podrá determinar la simplicidad del diseño que permite que los usuarios encuentren lo que estén buscando de forma sencilla.</w:t>
-      </w:r>
-    </w:p>
-    <w:p>
-      <w:pPr>
-        <w:jc w:val="both"/>
-        <w:rPr>
-          <w:lang w:val="es-ES"/>
-        </w:rPr>
-      </w:pPr>
-    </w:p>
-    <w:p>
-      <w:pPr>
-        <w:jc w:val="both"/>
-        <w:rPr>
-          <w:lang w:val="es-ES"/>
-        </w:rPr>
-      </w:pPr>
-      <w:r>
-        <w:rPr>
-          <w:lang w:val="es-ES"/>
-        </w:rPr>
         <w:t xml:space="preserve">Adicionalmente, se harán pruebas holísticas como la evaluación </w:t>
       </w:r>
       <w:r>
@@ -9949,14 +10512,7 @@
         <w:rPr>
           <w:lang w:val="es-ES"/>
         </w:rPr>
-        <w:t xml:space="preserve">. Esto permite que se pueda tener un registro de cómo reaccionaron los usuarios mediante palabras y/o gestos ante el sistema web que se les </w:t>
-      </w:r>
-      <w:r>
-        <w:rPr>
-          <w:lang w:val="es-ES"/>
-        </w:rPr>
-        <w:lastRenderedPageBreak/>
-        <w:t>presenta en pantalla, adicionalmente se puede ver</w:t>
+        <w:t>. Esto permite que se pueda tener un registro de cómo reaccionaron los usuarios mediante palabras y/o gestos ante el sistema web que se les presenta en pantalla, adicionalmente se puede ver</w:t>
       </w:r>
       <w:del w:id="169" w:author="Cesar Carcamo" w:date="2017-05-10T10:07:00Z">
         <w:r>
@@ -10047,6 +10603,7 @@
         <w:rPr>
           <w:lang w:val="es-ES"/>
         </w:rPr>
+        <w:lastRenderedPageBreak/>
         <w:t>Luego de la implementación de este sistema, se medirán 3 variables básicas del modelo TAM, que serán el PU, el PEOU y la intención de uso (INTENT), esto se logrará mediante una encuesta que se realizará a los encargados de revisar este sistema extendido del RIIA. Esta encuesta contará con 22 preguntas, las cuales tendrán respuestas que sigan los parámetros de un elemento de la Escala de Likert, es decir que cada pregunta contará con cinco niveles de respuesta, que son:</w:t>
       </w:r>
     </w:p>
@@ -11163,7 +11720,6 @@
               <w:jc w:val="both"/>
             </w:pPr>
             <w:r>
-              <w:lastRenderedPageBreak/>
               <w:t>Identificación de objetivos</w:t>
             </w:r>
             <w:r>
@@ -11865,6 +12421,7 @@
               <w:rPr>
                 <w:lang w:val="es-ES"/>
               </w:rPr>
+              <w:lastRenderedPageBreak/>
               <w:t>Documentación</w:t>
             </w:r>
           </w:p>
@@ -13270,7 +13827,6 @@
           <w:rFonts w:ascii="Calibri" w:eastAsia="Times New Roman" w:hAnsi="Calibri" w:cs="Times New Roman"/>
           <w:noProof/>
         </w:rPr>
-        <w:lastRenderedPageBreak/>
         <w:t xml:space="preserve">2. </w:t>
       </w:r>
       <w:r>
@@ -13307,7 +13863,15 @@
           <w:noProof/>
         </w:rPr>
         <w:tab/>
-        <w:t xml:space="preserve">Bjertnaes O a., Sjetne IS, Iversen HH. Overall patient satisfaction with hospitals: effects of patient-reported experiences and fulfilment of expectations. BMJ Qual Saf. 2012;21(1):39–46. </w:t>
+        <w:t xml:space="preserve">Bjertnaes O a., Sjetne IS, Iversen HH. Overall patient satisfaction with hospitals: </w:t>
+      </w:r>
+      <w:r>
+        <w:rPr>
+          <w:rFonts w:ascii="Calibri" w:eastAsia="Times New Roman" w:hAnsi="Calibri" w:cs="Times New Roman"/>
+          <w:noProof/>
+        </w:rPr>
+        <w:lastRenderedPageBreak/>
+        <w:t xml:space="preserve">effects of patient-reported experiences and fulfilment of expectations. BMJ Qual Saf. 2012;21(1):39–46. </w:t>
       </w:r>
     </w:p>
     <w:p>
@@ -13727,15 +14291,7 @@
           <w:noProof/>
         </w:rPr>
         <w:tab/>
-        <w:t>Describe the User Centered Design methodology [Internet]. [cited 2017 May 24]. Available from: http://www.modernanalyst.com/Careers/InterviewQuestions/tabid/128/ID/219</w:t>
-      </w:r>
-      <w:r>
-        <w:rPr>
-          <w:rFonts w:ascii="Calibri" w:eastAsia="Times New Roman" w:hAnsi="Calibri" w:cs="Times New Roman"/>
-          <w:noProof/>
-        </w:rPr>
-        <w:lastRenderedPageBreak/>
-        <w:t>1/Describe-the-User-Centered-Design-methodology.aspx</w:t>
+        <w:t>Describe the User Centered Design methodology [Internet]. [cited 2017 May 24]. Available from: http://www.modernanalyst.com/Careers/InterviewQuestions/tabid/128/ID/2191/Describe-the-User-Centered-Design-methodology.aspx</w:t>
       </w:r>
     </w:p>
     <w:p>
@@ -13763,7 +14319,7 @@
           <w:noProof/>
         </w:rPr>
         <w:tab/>
-        <w:t>SUSALUD | Inicio [Internet]. [cited 2017 Mar 14]. Available from: http://portales.susalud.gob.pe/web/portal/nosotros</w:t>
+        <w:t>HIT Implementation Strategies and User-Centered Design [Internet]. [cited 2017 May 29]. Available from: http://pinnacle-center.com/hit-implementation-strategies-and-user-centered-design/</w:t>
       </w:r>
     </w:p>
     <w:p>
@@ -13791,7 +14347,15 @@
           <w:noProof/>
         </w:rPr>
         <w:tab/>
-        <w:t>11- Plataforma de Información y Difusión_1.qvw [Internet]. [cited 2017 Mar 20]. Available from: http://bi.susalud.gob.pe/geoqlik/proxy/QvAJAXZfc/opendoc.htm?document=QV Produccion%2F11- Plataforma de Información y Difusión_1.qvw&amp;host=QVS%40srvqlikias&amp;anonymous=true</w:t>
+        <w:t xml:space="preserve">Le T, Reeder B, Yoo D, Aziz R, Thompson HJ, Demiris G. An Evaluation of Wellness Assessment Visualizations for Older Adults. Telemed e-Health </w:t>
+      </w:r>
+      <w:r>
+        <w:rPr>
+          <w:rFonts w:ascii="Calibri" w:eastAsia="Times New Roman" w:hAnsi="Calibri" w:cs="Times New Roman"/>
+          <w:noProof/>
+        </w:rPr>
+        <w:lastRenderedPageBreak/>
+        <w:t>[Internet]. 2015;21(1):9–15. Available from: http://online.liebertpub.com/doi/abs/10.1089/tmj.2014.0012</w:t>
       </w:r>
     </w:p>
     <w:p>
@@ -13819,7 +14383,7 @@
           <w:noProof/>
         </w:rPr>
         <w:tab/>
-        <w:t>BPM PAC | Consulta [Internet]. [cited 2017 Mar 14]. Available from: http://app17.susalud.gob.pe/formulario_consulta/</w:t>
+        <w:t>De Vito Dabbs A, Myers BA, Mc Curry KR, Dunbar-Jacob J, Hawkins RP, Begey A, et al. User-Centered Design and Interactive Health Technologies for Patients. [cited 2017 May 29]; Available from: https://www.ncbi.nlm.nih.gov/pmc/articles/PMC2818536/pdf/nihms-160722.pdf</w:t>
       </w:r>
     </w:p>
     <w:p>
@@ -13847,7 +14411,7 @@
           <w:noProof/>
         </w:rPr>
         <w:tab/>
-        <w:t>SUSALUD CONTIGO - Aplicaciones de Android en Google Play [Internet]. [cited 2017 Mar 14]. Available from: https://play.google.com/store/apps/details?id=pe.gob.susalud.servicio&amp;hl=es</w:t>
+        <w:t>SUSALUD | Inicio [Internet]. [cited 2017 Mar 14]. Available from: http://portales.susalud.gob.pe/web/portal/nosotros</w:t>
       </w:r>
     </w:p>
     <w:p>
@@ -13875,7 +14439,7 @@
           <w:noProof/>
         </w:rPr>
         <w:tab/>
-        <w:t>SUSALUD | MÁS DE 10 MIL USUARIOS UTILIZAN APP SUSALUD CONTIGO [Internet]. [cited 2017 Mar 14]. Available from: http://portales.susalud.gob.pe/web/portal/noticias/-/asset_publisher/nx8MOyZZrSvU/content/mas-de-10-mil-usuarios-utilizan-app-susalud-contigo?_101_INSTANCE_nx8MOyZZrSvU_redirect=%2Fweb%2Fportal%2Fnoticias</w:t>
+        <w:t>11- Plataforma de Información y Difusión_1.qvw [Internet]. [cited 2017 Mar 20]. Available from: http://bi.susalud.gob.pe/geoqlik/proxy/QvAJAXZfc/opendoc.htm?document=QV Produccion%2F11- Plataforma de Información y Difusión_1.qvw&amp;host=QVS%40srvqlikias&amp;anonymous=true</w:t>
       </w:r>
     </w:p>
     <w:p>
@@ -13903,7 +14467,7 @@
           <w:noProof/>
         </w:rPr>
         <w:tab/>
-        <w:t xml:space="preserve">Davis FD. A Technology Acceptance Model for Empirically Testing New End-User Information Systems. 1985; </w:t>
+        <w:t>BPM PAC | Consulta [Internet]. [cited 2017 Mar 14]. Available from: http://app17.susalud.gob.pe/formulario_consulta/</w:t>
       </w:r>
     </w:p>
     <w:p>
@@ -13931,7 +14495,7 @@
           <w:noProof/>
         </w:rPr>
         <w:tab/>
-        <w:t xml:space="preserve">Science M, Aug I. User Acceptance of Computer Technology : A Comparison of Two Theoretical Models Fred D . Davis ; Richard P . Bagozzi ; Paul R . Warshaw USER ACCEPTANCE OF COMPUTER TECHNOLOGY : A COMPARISON OF TWO THEORETICAL MODELS *. 1989;35(8):982–1003. </w:t>
+        <w:t>SUSALUD CONTIGO - Aplicaciones de Android en Google Play [Internet]. [cited 2017 Mar 14]. Available from: https://play.google.com/store/apps/details?id=pe.gob.susalud.servicio&amp;hl=es</w:t>
       </w:r>
     </w:p>
     <w:p>
@@ -13942,6 +14506,90 @@
         <w:adjustRightInd w:val="0"/>
         <w:ind w:left="640" w:hanging="640"/>
         <w:rPr>
+          <w:rFonts w:ascii="Calibri" w:eastAsia="Times New Roman" w:hAnsi="Calibri" w:cs="Times New Roman"/>
+          <w:noProof/>
+        </w:rPr>
+      </w:pPr>
+      <w:r>
+        <w:rPr>
+          <w:rFonts w:ascii="Calibri" w:eastAsia="Times New Roman" w:hAnsi="Calibri" w:cs="Times New Roman"/>
+          <w:noProof/>
+        </w:rPr>
+        <w:t xml:space="preserve">26. </w:t>
+      </w:r>
+      <w:r>
+        <w:rPr>
+          <w:rFonts w:ascii="Calibri" w:eastAsia="Times New Roman" w:hAnsi="Calibri" w:cs="Times New Roman"/>
+          <w:noProof/>
+        </w:rPr>
+        <w:tab/>
+        <w:t>SUSALUD | MÁS DE 10 MIL USUARIOS UTILIZAN APP SUSALUD CONTIGO [Internet]. [cited 2017 Mar 14]. Available from: http://portales.susalud.gob.pe/web/portal/noticias/-/asset_publisher/nx8MOyZZrSvU/content/mas-de-10-mil-usuarios-utilizan-app-susalud-contigo?_101_INSTANCE_nx8MOyZZrSvU_redirect=%2Fweb%2Fportal%2Fnoticias</w:t>
+      </w:r>
+    </w:p>
+    <w:p>
+      <w:pPr>
+        <w:widowControl w:val="0"/>
+        <w:autoSpaceDE w:val="0"/>
+        <w:autoSpaceDN w:val="0"/>
+        <w:adjustRightInd w:val="0"/>
+        <w:ind w:left="640" w:hanging="640"/>
+        <w:rPr>
+          <w:rFonts w:ascii="Calibri" w:eastAsia="Times New Roman" w:hAnsi="Calibri" w:cs="Times New Roman"/>
+          <w:noProof/>
+        </w:rPr>
+      </w:pPr>
+      <w:r>
+        <w:rPr>
+          <w:rFonts w:ascii="Calibri" w:eastAsia="Times New Roman" w:hAnsi="Calibri" w:cs="Times New Roman"/>
+          <w:noProof/>
+        </w:rPr>
+        <w:t xml:space="preserve">27. </w:t>
+      </w:r>
+      <w:r>
+        <w:rPr>
+          <w:rFonts w:ascii="Calibri" w:eastAsia="Times New Roman" w:hAnsi="Calibri" w:cs="Times New Roman"/>
+          <w:noProof/>
+        </w:rPr>
+        <w:tab/>
+        <w:t xml:space="preserve">Davis FD. A Technology Acceptance Model for Empirically Testing New End-User Information Systems. 1985; </w:t>
+      </w:r>
+    </w:p>
+    <w:p>
+      <w:pPr>
+        <w:widowControl w:val="0"/>
+        <w:autoSpaceDE w:val="0"/>
+        <w:autoSpaceDN w:val="0"/>
+        <w:adjustRightInd w:val="0"/>
+        <w:ind w:left="640" w:hanging="640"/>
+        <w:rPr>
+          <w:rFonts w:ascii="Calibri" w:eastAsia="Times New Roman" w:hAnsi="Calibri" w:cs="Times New Roman"/>
+          <w:noProof/>
+        </w:rPr>
+      </w:pPr>
+      <w:r>
+        <w:rPr>
+          <w:rFonts w:ascii="Calibri" w:eastAsia="Times New Roman" w:hAnsi="Calibri" w:cs="Times New Roman"/>
+          <w:noProof/>
+        </w:rPr>
+        <w:t xml:space="preserve">28. </w:t>
+      </w:r>
+      <w:r>
+        <w:rPr>
+          <w:rFonts w:ascii="Calibri" w:eastAsia="Times New Roman" w:hAnsi="Calibri" w:cs="Times New Roman"/>
+          <w:noProof/>
+        </w:rPr>
+        <w:tab/>
+        <w:t xml:space="preserve">Science M, Aug I. User Acceptance of Computer Technology : A Comparison of Two Theoretical Models Fred D . Davis ; Richard P . Bagozzi ; Paul R . Warshaw USER ACCEPTANCE OF COMPUTER TECHNOLOGY : A COMPARISON OF TWO THEORETICAL MODELS *. 1989;35(8):982–1003. </w:t>
+      </w:r>
+    </w:p>
+    <w:p>
+      <w:pPr>
+        <w:widowControl w:val="0"/>
+        <w:autoSpaceDE w:val="0"/>
+        <w:autoSpaceDN w:val="0"/>
+        <w:adjustRightInd w:val="0"/>
+        <w:ind w:left="640" w:hanging="640"/>
+        <w:rPr>
           <w:rFonts w:ascii="Calibri" w:hAnsi="Calibri"/>
           <w:noProof/>
         </w:rPr>
@@ -13951,7 +14599,7 @@
           <w:rFonts w:ascii="Calibri" w:eastAsia="Times New Roman" w:hAnsi="Calibri" w:cs="Times New Roman"/>
           <w:noProof/>
         </w:rPr>
-        <w:t xml:space="preserve">26. </w:t>
+        <w:t xml:space="preserve">29. </w:t>
       </w:r>
       <w:r>
         <w:rPr>
@@ -14852,6 +15500,7 @@
         <w:rPr>
           <w:lang w:val="es-ES"/>
         </w:rPr>
+        <w:lastRenderedPageBreak/>
         <w:t>El SISA me ayuda a ser más productivo</w:t>
       </w:r>
     </w:p>
@@ -15727,6 +16376,7 @@
         <w:rPr>
           <w:lang w:val="es-ES"/>
         </w:rPr>
+        <w:lastRenderedPageBreak/>
         <w:t>Totalmente de acuerdo</w:t>
       </w:r>
     </w:p>
@@ -16535,6 +17185,7 @@
         <w:rPr>
           <w:lang w:val="es-ES"/>
         </w:rPr>
+        <w:lastRenderedPageBreak/>
         <w:t>Totalmente de acuerdo</w:t>
       </w:r>
     </w:p>
@@ -16640,7 +17291,6 @@
         <w:rPr>
           <w:lang w:val="es-ES"/>
         </w:rPr>
-        <w:lastRenderedPageBreak/>
         <w:t>De Acuerdo</w:t>
       </w:r>
     </w:p>
@@ -17392,6 +18042,7 @@
         <w:rPr>
           <w:lang w:val="es-ES"/>
         </w:rPr>
+        <w:lastRenderedPageBreak/>
         <w:t>Totalmente de acuerdo</w:t>
       </w:r>
     </w:p>
@@ -17497,7 +18148,6 @@
         <w:rPr>
           <w:lang w:val="es-ES"/>
         </w:rPr>
-        <w:lastRenderedPageBreak/>
         <w:t>De Acuerdo</w:t>
       </w:r>
     </w:p>
@@ -17936,7 +18586,6 @@
               <w:temporary/>
               <w:showingPlcHdr/>
             </w:sdtPr>
-            <w:sdtEndPr/>
             <w:sdtContent>
               <w:r>
                 <w:rPr>
@@ -18084,7 +18733,7 @@
         <w:rStyle w:val="Nmerodepgina"/>
         <w:noProof/>
       </w:rPr>
-      <w:t>4</w:t>
+      <w:t>22</w:t>
     </w:r>
     <w:r>
       <w:rPr>
@@ -18986,6 +19635,92 @@
     </w:lvl>
   </w:abstractNum>
   <w:abstractNum w:abstractNumId="8">
+    <w:nsid w:val="368D0BC9"/>
+    <w:multiLevelType w:val="hybridMultilevel"/>
+    <w:tmpl w:val="AF56E588"/>
+    <w:lvl w:ilvl="0" w:tplc="040A000F">
+      <w:start w:val="1"/>
+      <w:numFmt w:val="decimal"/>
+      <w:lvlText w:val="%1."/>
+      <w:lvlJc w:val="left"/>
+      <w:pPr>
+        <w:ind w:left="720" w:hanging="360"/>
+      </w:pPr>
+    </w:lvl>
+    <w:lvl w:ilvl="1" w:tplc="040A0019" w:tentative="1">
+      <w:start w:val="1"/>
+      <w:numFmt w:val="lowerLetter"/>
+      <w:lvlText w:val="%2."/>
+      <w:lvlJc w:val="left"/>
+      <w:pPr>
+        <w:ind w:left="1440" w:hanging="360"/>
+      </w:pPr>
+    </w:lvl>
+    <w:lvl w:ilvl="2" w:tplc="040A001B" w:tentative="1">
+      <w:start w:val="1"/>
+      <w:numFmt w:val="lowerRoman"/>
+      <w:lvlText w:val="%3."/>
+      <w:lvlJc w:val="right"/>
+      <w:pPr>
+        <w:ind w:left="2160" w:hanging="180"/>
+      </w:pPr>
+    </w:lvl>
+    <w:lvl w:ilvl="3" w:tplc="040A000F" w:tentative="1">
+      <w:start w:val="1"/>
+      <w:numFmt w:val="decimal"/>
+      <w:lvlText w:val="%4."/>
+      <w:lvlJc w:val="left"/>
+      <w:pPr>
+        <w:ind w:left="2880" w:hanging="360"/>
+      </w:pPr>
+    </w:lvl>
+    <w:lvl w:ilvl="4" w:tplc="040A0019" w:tentative="1">
+      <w:start w:val="1"/>
+      <w:numFmt w:val="lowerLetter"/>
+      <w:lvlText w:val="%5."/>
+      <w:lvlJc w:val="left"/>
+      <w:pPr>
+        <w:ind w:left="3600" w:hanging="360"/>
+      </w:pPr>
+    </w:lvl>
+    <w:lvl w:ilvl="5" w:tplc="040A001B" w:tentative="1">
+      <w:start w:val="1"/>
+      <w:numFmt w:val="lowerRoman"/>
+      <w:lvlText w:val="%6."/>
+      <w:lvlJc w:val="right"/>
+      <w:pPr>
+        <w:ind w:left="4320" w:hanging="180"/>
+      </w:pPr>
+    </w:lvl>
+    <w:lvl w:ilvl="6" w:tplc="040A000F" w:tentative="1">
+      <w:start w:val="1"/>
+      <w:numFmt w:val="decimal"/>
+      <w:lvlText w:val="%7."/>
+      <w:lvlJc w:val="left"/>
+      <w:pPr>
+        <w:ind w:left="5040" w:hanging="360"/>
+      </w:pPr>
+    </w:lvl>
+    <w:lvl w:ilvl="7" w:tplc="040A0019" w:tentative="1">
+      <w:start w:val="1"/>
+      <w:numFmt w:val="lowerLetter"/>
+      <w:lvlText w:val="%8."/>
+      <w:lvlJc w:val="left"/>
+      <w:pPr>
+        <w:ind w:left="5760" w:hanging="360"/>
+      </w:pPr>
+    </w:lvl>
+    <w:lvl w:ilvl="8" w:tplc="040A001B" w:tentative="1">
+      <w:start w:val="1"/>
+      <w:numFmt w:val="lowerRoman"/>
+      <w:lvlText w:val="%9."/>
+      <w:lvlJc w:val="right"/>
+      <w:pPr>
+        <w:ind w:left="6480" w:hanging="180"/>
+      </w:pPr>
+    </w:lvl>
+  </w:abstractNum>
+  <w:abstractNum w:abstractNumId="9">
     <w:nsid w:val="3941381B"/>
     <w:multiLevelType w:val="hybridMultilevel"/>
     <w:tmpl w:val="907C4CAA"/>
@@ -19074,7 +19809,7 @@
       </w:pPr>
     </w:lvl>
   </w:abstractNum>
-  <w:abstractNum w:abstractNumId="9">
+  <w:abstractNum w:abstractNumId="10">
     <w:nsid w:val="3B916EC4"/>
     <w:multiLevelType w:val="multilevel"/>
     <w:tmpl w:val="54C8CC80"/>
@@ -19187,7 +19922,7 @@
       </w:rPr>
     </w:lvl>
   </w:abstractNum>
-  <w:abstractNum w:abstractNumId="10">
+  <w:abstractNum w:abstractNumId="11">
     <w:nsid w:val="3FB42400"/>
     <w:multiLevelType w:val="multilevel"/>
     <w:tmpl w:val="5F8295BE"/>
@@ -19308,7 +20043,7 @@
       </w:rPr>
     </w:lvl>
   </w:abstractNum>
-  <w:abstractNum w:abstractNumId="11">
+  <w:abstractNum w:abstractNumId="12">
     <w:nsid w:val="413C5B9C"/>
     <w:multiLevelType w:val="hybridMultilevel"/>
     <w:tmpl w:val="FF2E22D6"/>
@@ -19397,7 +20132,7 @@
       </w:pPr>
     </w:lvl>
   </w:abstractNum>
-  <w:abstractNum w:abstractNumId="12">
+  <w:abstractNum w:abstractNumId="13">
     <w:nsid w:val="45E5313B"/>
     <w:multiLevelType w:val="hybridMultilevel"/>
     <w:tmpl w:val="A74822E0"/>
@@ -19510,7 +20245,7 @@
       </w:rPr>
     </w:lvl>
   </w:abstractNum>
-  <w:abstractNum w:abstractNumId="13">
+  <w:abstractNum w:abstractNumId="14">
     <w:nsid w:val="48800EF0"/>
     <w:multiLevelType w:val="hybridMultilevel"/>
     <w:tmpl w:val="4B8C9522"/>
@@ -19623,7 +20358,7 @@
       </w:rPr>
     </w:lvl>
   </w:abstractNum>
-  <w:abstractNum w:abstractNumId="14">
+  <w:abstractNum w:abstractNumId="15">
     <w:nsid w:val="4D1E34E3"/>
     <w:multiLevelType w:val="hybridMultilevel"/>
     <w:tmpl w:val="2F16C626"/>
@@ -19736,7 +20471,7 @@
       </w:rPr>
     </w:lvl>
   </w:abstractNum>
-  <w:abstractNum w:abstractNumId="15">
+  <w:abstractNum w:abstractNumId="16">
     <w:nsid w:val="4D3A6471"/>
     <w:multiLevelType w:val="hybridMultilevel"/>
     <w:tmpl w:val="007E41C6"/>
@@ -19822,7 +20557,7 @@
       </w:pPr>
     </w:lvl>
   </w:abstractNum>
-  <w:abstractNum w:abstractNumId="16">
+  <w:abstractNum w:abstractNumId="17">
     <w:nsid w:val="4E2D5584"/>
     <w:multiLevelType w:val="hybridMultilevel"/>
     <w:tmpl w:val="F50A0534"/>
@@ -19908,7 +20643,7 @@
       </w:pPr>
     </w:lvl>
   </w:abstractNum>
-  <w:abstractNum w:abstractNumId="17">
+  <w:abstractNum w:abstractNumId="18">
     <w:nsid w:val="55931F99"/>
     <w:multiLevelType w:val="hybridMultilevel"/>
     <w:tmpl w:val="B6C41B7A"/>
@@ -20021,7 +20756,7 @@
       </w:rPr>
     </w:lvl>
   </w:abstractNum>
-  <w:abstractNum w:abstractNumId="18">
+  <w:abstractNum w:abstractNumId="19">
     <w:nsid w:val="56937ABE"/>
     <w:multiLevelType w:val="hybridMultilevel"/>
     <w:tmpl w:val="60FE7828"/>
@@ -20134,7 +20869,7 @@
       </w:rPr>
     </w:lvl>
   </w:abstractNum>
-  <w:abstractNum w:abstractNumId="19">
+  <w:abstractNum w:abstractNumId="20">
     <w:nsid w:val="577C06BE"/>
     <w:multiLevelType w:val="hybridMultilevel"/>
     <w:tmpl w:val="BC8CF95C"/>
@@ -20247,7 +20982,7 @@
       </w:rPr>
     </w:lvl>
   </w:abstractNum>
-  <w:abstractNum w:abstractNumId="20">
+  <w:abstractNum w:abstractNumId="21">
     <w:nsid w:val="59641F74"/>
     <w:multiLevelType w:val="hybridMultilevel"/>
     <w:tmpl w:val="B1A6AF6A"/>
@@ -20387,7 +21122,7 @@
       </w:rPr>
     </w:lvl>
   </w:abstractNum>
-  <w:abstractNum w:abstractNumId="21">
+  <w:abstractNum w:abstractNumId="22">
     <w:nsid w:val="5DC757F9"/>
     <w:multiLevelType w:val="hybridMultilevel"/>
     <w:tmpl w:val="6D9A2D92"/>
@@ -20500,7 +21235,7 @@
       </w:rPr>
     </w:lvl>
   </w:abstractNum>
-  <w:abstractNum w:abstractNumId="22">
+  <w:abstractNum w:abstractNumId="23">
     <w:nsid w:val="6098703E"/>
     <w:multiLevelType w:val="multilevel"/>
     <w:tmpl w:val="0409001F"/>
@@ -20586,7 +21321,7 @@
       </w:pPr>
     </w:lvl>
   </w:abstractNum>
-  <w:abstractNum w:abstractNumId="23">
+  <w:abstractNum w:abstractNumId="24">
     <w:nsid w:val="66B33669"/>
     <w:multiLevelType w:val="hybridMultilevel"/>
     <w:tmpl w:val="35AE9DF4"/>
@@ -20699,7 +21434,7 @@
       </w:rPr>
     </w:lvl>
   </w:abstractNum>
-  <w:abstractNum w:abstractNumId="24">
+  <w:abstractNum w:abstractNumId="25">
     <w:nsid w:val="6819501F"/>
     <w:multiLevelType w:val="hybridMultilevel"/>
     <w:tmpl w:val="158C1262"/>
@@ -20839,7 +21574,7 @@
       </w:rPr>
     </w:lvl>
   </w:abstractNum>
-  <w:abstractNum w:abstractNumId="25">
+  <w:abstractNum w:abstractNumId="26">
     <w:nsid w:val="686711E9"/>
     <w:multiLevelType w:val="hybridMultilevel"/>
     <w:tmpl w:val="B1A8FD66"/>
@@ -20952,7 +21687,7 @@
       </w:rPr>
     </w:lvl>
   </w:abstractNum>
-  <w:abstractNum w:abstractNumId="26">
+  <w:abstractNum w:abstractNumId="27">
     <w:nsid w:val="6F3D3914"/>
     <w:multiLevelType w:val="hybridMultilevel"/>
     <w:tmpl w:val="F3328F7C"/>
@@ -21038,7 +21773,7 @@
       </w:pPr>
     </w:lvl>
   </w:abstractNum>
-  <w:abstractNum w:abstractNumId="27">
+  <w:abstractNum w:abstractNumId="28">
     <w:nsid w:val="78EE1B75"/>
     <w:multiLevelType w:val="hybridMultilevel"/>
     <w:tmpl w:val="03B82A04"/>
@@ -21151,7 +21886,7 @@
       </w:rPr>
     </w:lvl>
   </w:abstractNum>
-  <w:abstractNum w:abstractNumId="28">
+  <w:abstractNum w:abstractNumId="29">
     <w:nsid w:val="7D9347D5"/>
     <w:multiLevelType w:val="hybridMultilevel"/>
     <w:tmpl w:val="CF403FFE"/>
@@ -21265,25 +22000,25 @@
     </w:lvl>
   </w:abstractNum>
   <w:num w:numId="1">
+    <w:abstractNumId w:val="23"/>
+  </w:num>
+  <w:num w:numId="2">
     <w:abstractNumId w:val="22"/>
   </w:num>
-  <w:num w:numId="2">
-    <w:abstractNumId w:val="21"/>
-  </w:num>
   <w:num w:numId="3">
-    <w:abstractNumId w:val="26"/>
+    <w:abstractNumId w:val="27"/>
   </w:num>
   <w:num w:numId="4">
+    <w:abstractNumId w:val="13"/>
+  </w:num>
+  <w:num w:numId="5">
     <w:abstractNumId w:val="12"/>
   </w:num>
-  <w:num w:numId="5">
-    <w:abstractNumId w:val="11"/>
-  </w:num>
   <w:num w:numId="6">
-    <w:abstractNumId w:val="13"/>
+    <w:abstractNumId w:val="14"/>
   </w:num>
   <w:num w:numId="7">
-    <w:abstractNumId w:val="19"/>
+    <w:abstractNumId w:val="20"/>
   </w:num>
   <w:num w:numId="8">
     <w:abstractNumId w:val="4"/>
@@ -21292,13 +22027,13 @@
     <w:abstractNumId w:val="0"/>
   </w:num>
   <w:num w:numId="10">
-    <w:abstractNumId w:val="15"/>
+    <w:abstractNumId w:val="16"/>
   </w:num>
   <w:num w:numId="11">
-    <w:abstractNumId w:val="10"/>
+    <w:abstractNumId w:val="11"/>
   </w:num>
   <w:num w:numId="12">
-    <w:abstractNumId w:val="9"/>
+    <w:abstractNumId w:val="10"/>
   </w:num>
   <w:num w:numId="13">
     <w:abstractNumId w:val="7"/>
@@ -21310,34 +22045,34 @@
     <w:abstractNumId w:val="1"/>
   </w:num>
   <w:num w:numId="16">
-    <w:abstractNumId w:val="8"/>
+    <w:abstractNumId w:val="9"/>
   </w:num>
   <w:num w:numId="17">
-    <w:abstractNumId w:val="16"/>
+    <w:abstractNumId w:val="17"/>
   </w:num>
   <w:num w:numId="18">
-    <w:abstractNumId w:val="27"/>
+    <w:abstractNumId w:val="28"/>
   </w:num>
   <w:num w:numId="19">
-    <w:abstractNumId w:val="14"/>
+    <w:abstractNumId w:val="15"/>
   </w:num>
   <w:num w:numId="20">
-    <w:abstractNumId w:val="24"/>
+    <w:abstractNumId w:val="25"/>
   </w:num>
   <w:num w:numId="21">
-    <w:abstractNumId w:val="18"/>
+    <w:abstractNumId w:val="19"/>
   </w:num>
   <w:num w:numId="22">
-    <w:abstractNumId w:val="25"/>
+    <w:abstractNumId w:val="26"/>
   </w:num>
   <w:num w:numId="23">
     <w:abstractNumId w:val="6"/>
   </w:num>
   <w:num w:numId="24">
-    <w:abstractNumId w:val="20"/>
+    <w:abstractNumId w:val="21"/>
   </w:num>
   <w:num w:numId="25">
-    <w:abstractNumId w:val="23"/>
+    <w:abstractNumId w:val="24"/>
   </w:num>
   <w:num w:numId="26">
     <w:abstractNumId w:val="2"/>
@@ -21346,10 +22081,13 @@
     <w:abstractNumId w:val="5"/>
   </w:num>
   <w:num w:numId="28">
-    <w:abstractNumId w:val="17"/>
+    <w:abstractNumId w:val="18"/>
   </w:num>
   <w:num w:numId="29">
-    <w:abstractNumId w:val="28"/>
+    <w:abstractNumId w:val="29"/>
+  </w:num>
+  <w:num w:numId="30">
+    <w:abstractNumId w:val="8"/>
   </w:num>
 </w:numbering>
 </file>
@@ -22151,6 +22889,7 @@
     <w:rsid w:val="00936762"/>
     <w:rsid w:val="00B454D5"/>
     <w:rsid w:val="00BB5F43"/>
+    <w:rsid w:val="00C4566A"/>
     <w:rsid w:val="00D97C07"/>
     <w:rsid w:val="00DE0009"/>
     <w:rsid w:val="00E86104"/>
@@ -22894,7 +23633,7 @@
 </file>
 
 <file path=customXml/itemProps1.xml><?xml version="1.0" encoding="utf-8"?>
-<ds:datastoreItem xmlns:ds="http://schemas.openxmlformats.org/officeDocument/2006/customXml" ds:itemID="{C012AE33-3E1B-044C-B188-AEE013078E25}">
+<ds:datastoreItem xmlns:ds="http://schemas.openxmlformats.org/officeDocument/2006/customXml" ds:itemID="{75241327-2105-5149-9ABC-99C0DF663833}">
   <ds:schemaRefs>
     <ds:schemaRef ds:uri="http://schemas.openxmlformats.org/officeDocument/2006/bibliography"/>
   </ds:schemaRefs>

</xml_diff>

<commit_message>
Avances al 1ero de junio
Se agrego el Resumen Ejecutivo
</commit_message>
<xml_diff>
--- a/protocolo.docx
+++ b/protocolo.docx
@@ -60,14 +60,814 @@
     </w:p>
     <w:p>
       <w:pPr>
-        <w:jc w:val="both"/>
-        <w:rPr>
-          <w:b/>
-          <w:lang w:val="es-ES"/>
-        </w:rPr>
-      </w:pPr>
+        <w:widowControl w:val="0"/>
+        <w:autoSpaceDE w:val="0"/>
+        <w:autoSpaceDN w:val="0"/>
+        <w:adjustRightInd w:val="0"/>
+        <w:spacing w:after="240" w:line="380" w:lineRule="atLeast"/>
+        <w:rPr>
+          <w:rFonts w:ascii="Calibri" w:hAnsi="Calibri" w:cs="Calibri"/>
+          <w:color w:val="000000"/>
+          <w:sz w:val="22"/>
+          <w:szCs w:val="32"/>
+        </w:rPr>
+      </w:pPr>
+      <w:r>
+        <w:rPr>
+          <w:rFonts w:ascii="Calibri" w:hAnsi="Calibri" w:cs="Calibri"/>
+          <w:color w:val="000000"/>
+          <w:sz w:val="22"/>
+          <w:szCs w:val="32"/>
+        </w:rPr>
+        <w:t>El uso de sistemas para un manejo adecuado de reclamos es necesario para mejorar la calidad de atención en centros de salud, ya que con ellos podemos encontrar posibles fallas en los procesos internos o en la capacitación del personal. Lo importante no es solo contar con un sis</w:t>
+      </w:r>
+      <w:r>
+        <w:rPr>
+          <w:rFonts w:ascii="Calibri" w:hAnsi="Calibri" w:cs="Calibri"/>
+          <w:color w:val="000000"/>
+          <w:sz w:val="22"/>
+          <w:szCs w:val="32"/>
+        </w:rPr>
+        <w:t>tema para el manejo de reclamos;</w:t>
+      </w:r>
+      <w:r>
+        <w:rPr>
+          <w:rFonts w:ascii="Calibri" w:hAnsi="Calibri" w:cs="Calibri"/>
+          <w:color w:val="000000"/>
+          <w:sz w:val="22"/>
+          <w:szCs w:val="32"/>
+        </w:rPr>
+        <w:t xml:space="preserve"> sino</w:t>
+      </w:r>
+      <w:r>
+        <w:rPr>
+          <w:rFonts w:ascii="Calibri" w:hAnsi="Calibri" w:cs="Calibri"/>
+          <w:color w:val="000000"/>
+          <w:sz w:val="22"/>
+          <w:szCs w:val="32"/>
+        </w:rPr>
+        <w:t xml:space="preserve"> también,</w:t>
+      </w:r>
+      <w:r>
+        <w:rPr>
+          <w:rFonts w:ascii="Calibri" w:hAnsi="Calibri" w:cs="Calibri"/>
+          <w:color w:val="000000"/>
+          <w:sz w:val="22"/>
+          <w:szCs w:val="32"/>
+        </w:rPr>
+        <w:t xml:space="preserve"> saber utilizar la información que los usuarios y derechohabientes presentan; </w:t>
+      </w:r>
+      <w:r>
+        <w:rPr>
+          <w:rFonts w:ascii="Calibri" w:hAnsi="Calibri" w:cs="Calibri"/>
+          <w:color w:val="000000"/>
+          <w:sz w:val="22"/>
+          <w:szCs w:val="32"/>
+        </w:rPr>
+        <w:t xml:space="preserve">resulta </w:t>
+      </w:r>
+      <w:r>
+        <w:rPr>
+          <w:rFonts w:ascii="Calibri" w:hAnsi="Calibri" w:cs="Calibri"/>
+          <w:color w:val="000000"/>
+          <w:sz w:val="22"/>
+          <w:szCs w:val="32"/>
+        </w:rPr>
+        <w:t>en vano</w:t>
+      </w:r>
+      <w:r>
+        <w:rPr>
+          <w:rFonts w:ascii="Calibri" w:hAnsi="Calibri" w:cs="Calibri"/>
+          <w:color w:val="000000"/>
+          <w:sz w:val="22"/>
+          <w:szCs w:val="32"/>
+        </w:rPr>
+        <w:t xml:space="preserve"> contar con un sistema sofisticado</w:t>
+      </w:r>
+      <w:r>
+        <w:rPr>
+          <w:rFonts w:ascii="Calibri" w:hAnsi="Calibri" w:cs="Calibri"/>
+          <w:color w:val="000000"/>
+          <w:sz w:val="22"/>
+          <w:szCs w:val="32"/>
+        </w:rPr>
+        <w:t xml:space="preserve"> de manejo de reclamos si</w:t>
+      </w:r>
+      <w:r>
+        <w:rPr>
+          <w:rFonts w:ascii="Calibri" w:hAnsi="Calibri" w:cs="Calibri"/>
+          <w:color w:val="000000"/>
+          <w:sz w:val="22"/>
+          <w:szCs w:val="32"/>
+        </w:rPr>
+        <w:t xml:space="preserve"> la información no está</w:t>
+      </w:r>
+      <w:r>
+        <w:rPr>
+          <w:rFonts w:ascii="Calibri" w:hAnsi="Calibri" w:cs="Calibri"/>
+          <w:color w:val="000000"/>
+          <w:sz w:val="22"/>
+          <w:szCs w:val="32"/>
+        </w:rPr>
+        <w:t xml:space="preserve"> siendo utilizando para promover e incentivar mejoras dentro de la institución.</w:t>
+      </w:r>
+      <w:r>
+        <w:rPr>
+          <w:rFonts w:ascii="Calibri" w:hAnsi="Calibri" w:cs="Calibri"/>
+          <w:color w:val="000000"/>
+          <w:sz w:val="22"/>
+          <w:szCs w:val="32"/>
+        </w:rPr>
+        <w:t xml:space="preserve"> </w:t>
+      </w:r>
+    </w:p>
+    <w:p>
+      <w:pPr>
+        <w:widowControl w:val="0"/>
+        <w:autoSpaceDE w:val="0"/>
+        <w:autoSpaceDN w:val="0"/>
+        <w:adjustRightInd w:val="0"/>
+        <w:spacing w:after="240" w:line="380" w:lineRule="atLeast"/>
+        <w:rPr>
+          <w:rFonts w:ascii="Calibri" w:hAnsi="Calibri" w:cs="Calibri"/>
+          <w:color w:val="000000"/>
+          <w:sz w:val="22"/>
+          <w:szCs w:val="32"/>
+        </w:rPr>
+      </w:pPr>
+      <w:r>
+        <w:rPr>
+          <w:rFonts w:ascii="Calibri" w:hAnsi="Calibri" w:cs="Calibri"/>
+          <w:color w:val="000000"/>
+          <w:sz w:val="22"/>
+          <w:szCs w:val="32"/>
+        </w:rPr>
+        <w:t>El diseño centrado en el usuario es un enfoque que ha comenzado a ganar relevancia a nivel mundial en el desarrollo</w:t>
+      </w:r>
+      <w:r>
+        <w:rPr>
+          <w:rFonts w:ascii="Calibri" w:hAnsi="Calibri" w:cs="Calibri"/>
+          <w:color w:val="000000"/>
+          <w:sz w:val="22"/>
+          <w:szCs w:val="32"/>
+        </w:rPr>
+        <w:t xml:space="preserve"> de </w:t>
+      </w:r>
+      <w:r>
+        <w:rPr>
+          <w:rFonts w:ascii="Calibri" w:hAnsi="Calibri" w:cs="Calibri"/>
+          <w:color w:val="000000"/>
+          <w:sz w:val="22"/>
+          <w:szCs w:val="32"/>
+        </w:rPr>
+        <w:t>sistemas</w:t>
+      </w:r>
+      <w:r>
+        <w:rPr>
+          <w:rFonts w:ascii="Calibri" w:hAnsi="Calibri" w:cs="Calibri"/>
+          <w:color w:val="000000"/>
+          <w:sz w:val="22"/>
+          <w:szCs w:val="32"/>
+        </w:rPr>
+        <w:t xml:space="preserve"> informáticos,</w:t>
+      </w:r>
+      <w:r>
+        <w:rPr>
+          <w:rFonts w:ascii="Calibri" w:hAnsi="Calibri" w:cs="Calibri"/>
+          <w:color w:val="000000"/>
+          <w:sz w:val="22"/>
+          <w:szCs w:val="32"/>
+        </w:rPr>
+        <w:t xml:space="preserve"> especialmente en</w:t>
+      </w:r>
+      <w:r>
+        <w:rPr>
+          <w:rFonts w:ascii="Calibri" w:hAnsi="Calibri" w:cs="Calibri"/>
+          <w:color w:val="000000"/>
+          <w:sz w:val="22"/>
+          <w:szCs w:val="32"/>
+        </w:rPr>
+        <w:t xml:space="preserve"> aplicativos </w:t>
+      </w:r>
+      <w:r>
+        <w:rPr>
+          <w:rFonts w:ascii="Calibri" w:hAnsi="Calibri" w:cs="Calibri"/>
+          <w:color w:val="000000"/>
+          <w:sz w:val="22"/>
+          <w:szCs w:val="32"/>
+        </w:rPr>
+        <w:t xml:space="preserve">web y </w:t>
+      </w:r>
+      <w:r>
+        <w:rPr>
+          <w:rFonts w:ascii="Calibri" w:hAnsi="Calibri" w:cs="Calibri"/>
+          <w:color w:val="000000"/>
+          <w:sz w:val="22"/>
+          <w:szCs w:val="32"/>
+        </w:rPr>
+        <w:t>móviles</w:t>
+      </w:r>
+      <w:r>
+        <w:rPr>
+          <w:rFonts w:ascii="Calibri" w:hAnsi="Calibri" w:cs="Calibri"/>
+          <w:color w:val="000000"/>
+          <w:sz w:val="22"/>
+          <w:szCs w:val="32"/>
+        </w:rPr>
+        <w:t>. Este enfoque tiene como característica principal la de colocar al us</w:t>
+      </w:r>
+      <w:r>
+        <w:rPr>
+          <w:rFonts w:ascii="Calibri" w:hAnsi="Calibri" w:cs="Calibri"/>
+          <w:color w:val="000000"/>
+          <w:sz w:val="22"/>
+          <w:szCs w:val="32"/>
+        </w:rPr>
+        <w:t>uario final en el centro de</w:t>
+      </w:r>
+      <w:r>
+        <w:rPr>
+          <w:rFonts w:ascii="Calibri" w:hAnsi="Calibri" w:cs="Calibri"/>
+          <w:color w:val="000000"/>
+          <w:sz w:val="22"/>
+          <w:szCs w:val="32"/>
+        </w:rPr>
+        <w:t xml:space="preserve"> la metodología de implementación del </w:t>
+      </w:r>
+      <w:r>
+        <w:rPr>
+          <w:rFonts w:ascii="Calibri" w:hAnsi="Calibri" w:cs="Calibri"/>
+          <w:color w:val="000000"/>
+          <w:sz w:val="22"/>
+          <w:szCs w:val="32"/>
+        </w:rPr>
+        <w:t>sistema</w:t>
+      </w:r>
+      <w:r>
+        <w:rPr>
+          <w:rFonts w:ascii="Calibri" w:hAnsi="Calibri" w:cs="Calibri"/>
+          <w:color w:val="000000"/>
+          <w:sz w:val="22"/>
+          <w:szCs w:val="32"/>
+        </w:rPr>
+        <w:t xml:space="preserve">, </w:t>
+      </w:r>
+      <w:r>
+        <w:rPr>
+          <w:rFonts w:ascii="Calibri" w:hAnsi="Calibri" w:cs="Calibri"/>
+          <w:color w:val="000000"/>
+          <w:sz w:val="22"/>
+          <w:szCs w:val="32"/>
+        </w:rPr>
+        <w:t>para que</w:t>
+      </w:r>
+      <w:r>
+        <w:rPr>
+          <w:rFonts w:ascii="Calibri" w:hAnsi="Calibri" w:cs="Calibri"/>
+          <w:color w:val="000000"/>
+          <w:sz w:val="22"/>
+          <w:szCs w:val="32"/>
+        </w:rPr>
+        <w:t xml:space="preserve"> el </w:t>
+      </w:r>
+      <w:r>
+        <w:rPr>
+          <w:rFonts w:ascii="Calibri" w:hAnsi="Calibri" w:cs="Calibri"/>
+          <w:color w:val="000000"/>
+          <w:sz w:val="22"/>
+          <w:szCs w:val="32"/>
+        </w:rPr>
+        <w:t>producto</w:t>
+      </w:r>
+      <w:r>
+        <w:rPr>
+          <w:rFonts w:ascii="Calibri" w:hAnsi="Calibri" w:cs="Calibri"/>
+          <w:color w:val="000000"/>
+          <w:sz w:val="22"/>
+          <w:szCs w:val="32"/>
+        </w:rPr>
+        <w:t xml:space="preserve"> final satisfaga las necesidades, requerim</w:t>
+      </w:r>
+      <w:r>
+        <w:rPr>
+          <w:rFonts w:ascii="Calibri" w:hAnsi="Calibri" w:cs="Calibri"/>
+          <w:color w:val="000000"/>
+          <w:sz w:val="22"/>
+          <w:szCs w:val="32"/>
+        </w:rPr>
+        <w:t>ientos y objetivos de ellos con el fin de</w:t>
+      </w:r>
+      <w:r>
+        <w:rPr>
+          <w:rFonts w:ascii="Calibri" w:hAnsi="Calibri" w:cs="Calibri"/>
+          <w:color w:val="000000"/>
+          <w:sz w:val="22"/>
+          <w:szCs w:val="32"/>
+        </w:rPr>
+        <w:t xml:space="preserve"> mejorar la usabilidad, satisfacción e intenció</w:t>
+      </w:r>
+      <w:r>
+        <w:rPr>
+          <w:rFonts w:ascii="Calibri" w:hAnsi="Calibri" w:cs="Calibri"/>
+          <w:color w:val="000000"/>
+          <w:sz w:val="22"/>
+          <w:szCs w:val="32"/>
+        </w:rPr>
+        <w:t>n de uso</w:t>
+      </w:r>
+      <w:r>
+        <w:rPr>
+          <w:rFonts w:ascii="Calibri" w:hAnsi="Calibri" w:cs="Calibri"/>
+          <w:color w:val="000000"/>
+          <w:sz w:val="22"/>
+          <w:szCs w:val="32"/>
+        </w:rPr>
+        <w:t>.</w:t>
+      </w:r>
       <w:bookmarkStart w:id="0" w:name="_GoBack"/>
       <w:bookmarkEnd w:id="0"/>
+    </w:p>
+    <w:p>
+      <w:pPr>
+        <w:widowControl w:val="0"/>
+        <w:autoSpaceDE w:val="0"/>
+        <w:autoSpaceDN w:val="0"/>
+        <w:adjustRightInd w:val="0"/>
+        <w:spacing w:after="240" w:line="380" w:lineRule="atLeast"/>
+        <w:rPr>
+          <w:rFonts w:ascii="Calibri" w:hAnsi="Calibri" w:cs="Calibri"/>
+          <w:color w:val="000000"/>
+          <w:sz w:val="22"/>
+          <w:szCs w:val="32"/>
+        </w:rPr>
+      </w:pPr>
+      <w:r>
+        <w:rPr>
+          <w:rFonts w:ascii="Calibri" w:hAnsi="Calibri" w:cs="Calibri"/>
+          <w:color w:val="000000"/>
+          <w:sz w:val="22"/>
+          <w:szCs w:val="32"/>
+        </w:rPr>
+        <w:t>En la Superintendencia Nacional de Salud (SUSALUD)</w:t>
+      </w:r>
+      <w:r>
+        <w:rPr>
+          <w:rFonts w:ascii="Calibri" w:hAnsi="Calibri" w:cs="Calibri"/>
+          <w:color w:val="000000"/>
+          <w:sz w:val="22"/>
+          <w:szCs w:val="32"/>
+        </w:rPr>
+        <w:t xml:space="preserve">, </w:t>
+      </w:r>
+      <w:r>
+        <w:rPr>
+          <w:rFonts w:ascii="Calibri" w:hAnsi="Calibri" w:cs="Calibri"/>
+          <w:color w:val="000000"/>
+          <w:sz w:val="22"/>
+          <w:szCs w:val="32"/>
+        </w:rPr>
+        <w:t>como entidad fiscalizadora del sector Salud en</w:t>
+      </w:r>
+      <w:r>
+        <w:rPr>
+          <w:rFonts w:ascii="Calibri" w:hAnsi="Calibri" w:cs="Calibri"/>
+          <w:color w:val="000000"/>
+          <w:sz w:val="22"/>
+          <w:szCs w:val="32"/>
+        </w:rPr>
+        <w:t xml:space="preserve"> el</w:t>
+      </w:r>
+      <w:r>
+        <w:rPr>
+          <w:rFonts w:ascii="Calibri" w:hAnsi="Calibri" w:cs="Calibri"/>
+          <w:color w:val="000000"/>
+          <w:sz w:val="22"/>
+          <w:szCs w:val="32"/>
+        </w:rPr>
+        <w:t xml:space="preserve"> Perú, </w:t>
+      </w:r>
+      <w:r>
+        <w:rPr>
+          <w:rFonts w:ascii="Calibri" w:hAnsi="Calibri" w:cs="Calibri"/>
+          <w:color w:val="000000"/>
+          <w:sz w:val="22"/>
+          <w:szCs w:val="32"/>
+        </w:rPr>
+        <w:t>cuenta con un sistema inform</w:t>
+      </w:r>
+      <w:r>
+        <w:rPr>
+          <w:rFonts w:ascii="Calibri" w:hAnsi="Calibri" w:cs="Calibri"/>
+          <w:color w:val="000000"/>
+          <w:sz w:val="22"/>
+          <w:szCs w:val="32"/>
+        </w:rPr>
+        <w:t xml:space="preserve">ático </w:t>
+      </w:r>
+      <w:r>
+        <w:rPr>
+          <w:rFonts w:ascii="Calibri" w:hAnsi="Calibri" w:cs="Calibri"/>
+          <w:color w:val="000000"/>
+          <w:sz w:val="22"/>
+          <w:szCs w:val="32"/>
+        </w:rPr>
+        <w:t xml:space="preserve">básico </w:t>
+      </w:r>
+      <w:r>
+        <w:rPr>
+          <w:rFonts w:ascii="Calibri" w:hAnsi="Calibri" w:cs="Calibri"/>
+          <w:color w:val="000000"/>
+          <w:sz w:val="22"/>
+          <w:szCs w:val="32"/>
+        </w:rPr>
+        <w:t>para</w:t>
+      </w:r>
+      <w:r>
+        <w:rPr>
+          <w:rFonts w:ascii="Calibri" w:hAnsi="Calibri" w:cs="Calibri"/>
+          <w:color w:val="000000"/>
+          <w:sz w:val="22"/>
+          <w:szCs w:val="32"/>
+        </w:rPr>
+        <w:t xml:space="preserve"> el</w:t>
+      </w:r>
+      <w:r>
+        <w:rPr>
+          <w:rFonts w:ascii="Calibri" w:hAnsi="Calibri" w:cs="Calibri"/>
+          <w:color w:val="000000"/>
+          <w:sz w:val="22"/>
+          <w:szCs w:val="32"/>
+        </w:rPr>
+        <w:t xml:space="preserve"> manejo de reclamos</w:t>
+      </w:r>
+      <w:r>
+        <w:rPr>
+          <w:rFonts w:ascii="Calibri" w:hAnsi="Calibri" w:cs="Calibri"/>
+          <w:color w:val="000000"/>
+          <w:sz w:val="22"/>
+          <w:szCs w:val="32"/>
+        </w:rPr>
+        <w:t xml:space="preserve">. Sin embargo, </w:t>
+      </w:r>
+      <w:r>
+        <w:rPr>
+          <w:rFonts w:ascii="Calibri" w:hAnsi="Calibri" w:cs="Calibri"/>
+          <w:color w:val="000000"/>
+          <w:sz w:val="22"/>
+          <w:szCs w:val="32"/>
+        </w:rPr>
+        <w:t>al ser este un sistema descentrali</w:t>
+      </w:r>
+      <w:r>
+        <w:rPr>
+          <w:rFonts w:ascii="Calibri" w:hAnsi="Calibri" w:cs="Calibri"/>
+          <w:color w:val="000000"/>
+          <w:sz w:val="22"/>
+          <w:szCs w:val="32"/>
+        </w:rPr>
+        <w:t>zado</w:t>
+      </w:r>
+      <w:r>
+        <w:rPr>
+          <w:rFonts w:ascii="Calibri" w:hAnsi="Calibri" w:cs="Calibri"/>
+          <w:color w:val="000000"/>
+          <w:sz w:val="22"/>
+          <w:szCs w:val="32"/>
+        </w:rPr>
+        <w:t xml:space="preserve"> y sin una clasificación aprobada por tipo de reclamo</w:t>
+      </w:r>
+      <w:r>
+        <w:rPr>
+          <w:rFonts w:ascii="Calibri" w:hAnsi="Calibri" w:cs="Calibri"/>
+          <w:color w:val="000000"/>
+          <w:sz w:val="22"/>
+          <w:szCs w:val="32"/>
+        </w:rPr>
+        <w:t>, hace que no se concentren todos los reclamos presentados a distintas Instituciones Prestadoras de Salud (IPRESS)</w:t>
+      </w:r>
+      <w:r>
+        <w:rPr>
+          <w:rFonts w:ascii="Calibri" w:hAnsi="Calibri" w:cs="Calibri"/>
+          <w:color w:val="000000"/>
+          <w:sz w:val="22"/>
+          <w:szCs w:val="32"/>
+        </w:rPr>
+        <w:t xml:space="preserve"> ni que se pueda identificar las falencias de cada una de ellas dentro del sistema nacional de salud</w:t>
+      </w:r>
+      <w:r>
+        <w:rPr>
+          <w:rFonts w:ascii="Calibri" w:hAnsi="Calibri" w:cs="Calibri"/>
+          <w:color w:val="000000"/>
+          <w:sz w:val="22"/>
+          <w:szCs w:val="32"/>
+        </w:rPr>
+        <w:t xml:space="preserve">, </w:t>
+      </w:r>
+      <w:r>
+        <w:rPr>
+          <w:rFonts w:ascii="Calibri" w:hAnsi="Calibri" w:cs="Calibri"/>
+          <w:color w:val="000000"/>
+          <w:sz w:val="22"/>
+          <w:szCs w:val="32"/>
+        </w:rPr>
+        <w:t xml:space="preserve">lo cual es aprovechado por ellas para evitar posibles amonestaciones. </w:t>
+      </w:r>
+    </w:p>
+    <w:p>
+      <w:pPr>
+        <w:widowControl w:val="0"/>
+        <w:autoSpaceDE w:val="0"/>
+        <w:autoSpaceDN w:val="0"/>
+        <w:adjustRightInd w:val="0"/>
+        <w:spacing w:after="240" w:line="380" w:lineRule="atLeast"/>
+        <w:rPr>
+          <w:rFonts w:ascii="Calibri" w:hAnsi="Calibri" w:cs="Calibri"/>
+          <w:color w:val="000000"/>
+          <w:sz w:val="22"/>
+          <w:szCs w:val="32"/>
+        </w:rPr>
+      </w:pPr>
+      <w:r>
+        <w:rPr>
+          <w:rFonts w:ascii="Calibri" w:hAnsi="Calibri" w:cs="Calibri"/>
+          <w:color w:val="000000"/>
+          <w:sz w:val="22"/>
+          <w:szCs w:val="32"/>
+        </w:rPr>
+        <w:t>El siguiente e</w:t>
+      </w:r>
+      <w:r>
+        <w:rPr>
+          <w:rFonts w:ascii="Calibri" w:hAnsi="Calibri" w:cs="Calibri"/>
+          <w:color w:val="000000"/>
+          <w:sz w:val="22"/>
+          <w:szCs w:val="32"/>
+        </w:rPr>
+        <w:t xml:space="preserve">studio </w:t>
+      </w:r>
+      <w:r>
+        <w:rPr>
+          <w:rFonts w:ascii="Calibri" w:hAnsi="Calibri" w:cs="Calibri"/>
+          <w:color w:val="000000"/>
+          <w:sz w:val="22"/>
+          <w:szCs w:val="32"/>
+        </w:rPr>
+        <w:t>propondrá</w:t>
+      </w:r>
+      <w:r>
+        <w:rPr>
+          <w:rFonts w:ascii="Calibri" w:hAnsi="Calibri" w:cs="Calibri"/>
+          <w:color w:val="000000"/>
+          <w:sz w:val="22"/>
+          <w:szCs w:val="32"/>
+        </w:rPr>
+        <w:t xml:space="preserve"> el diseño</w:t>
+      </w:r>
+      <w:r>
+        <w:rPr>
+          <w:rFonts w:ascii="Calibri" w:hAnsi="Calibri" w:cs="Calibri"/>
+          <w:color w:val="000000"/>
+          <w:sz w:val="22"/>
+          <w:szCs w:val="32"/>
+        </w:rPr>
+        <w:t xml:space="preserve"> de </w:t>
+      </w:r>
+      <w:r>
+        <w:rPr>
+          <w:rFonts w:ascii="Calibri" w:hAnsi="Calibri" w:cs="Calibri"/>
+          <w:color w:val="000000"/>
+          <w:sz w:val="22"/>
+          <w:szCs w:val="32"/>
+        </w:rPr>
+        <w:t xml:space="preserve">un </w:t>
+      </w:r>
+      <w:r>
+        <w:rPr>
+          <w:rFonts w:ascii="Calibri" w:hAnsi="Calibri" w:cs="Calibri"/>
+          <w:color w:val="000000"/>
+          <w:sz w:val="22"/>
+          <w:szCs w:val="32"/>
+        </w:rPr>
+        <w:t>sistema</w:t>
+      </w:r>
+      <w:r>
+        <w:rPr>
+          <w:rFonts w:ascii="Calibri" w:hAnsi="Calibri" w:cs="Calibri"/>
+          <w:color w:val="000000"/>
+          <w:sz w:val="22"/>
+          <w:szCs w:val="32"/>
+        </w:rPr>
+        <w:t xml:space="preserve"> informático centralizado para</w:t>
+      </w:r>
+      <w:r>
+        <w:rPr>
+          <w:rFonts w:ascii="Calibri" w:hAnsi="Calibri" w:cs="Calibri"/>
+          <w:color w:val="000000"/>
+          <w:sz w:val="22"/>
+          <w:szCs w:val="32"/>
+        </w:rPr>
+        <w:t xml:space="preserve"> el manejo de reclamos en</w:t>
+      </w:r>
+      <w:r>
+        <w:rPr>
+          <w:rFonts w:ascii="Calibri" w:hAnsi="Calibri" w:cs="Calibri"/>
+          <w:color w:val="000000"/>
+          <w:sz w:val="22"/>
+          <w:szCs w:val="32"/>
+        </w:rPr>
+        <w:t xml:space="preserve"> SUSALUD y </w:t>
+      </w:r>
+      <w:r>
+        <w:rPr>
+          <w:rFonts w:ascii="Calibri" w:hAnsi="Calibri" w:cs="Calibri"/>
+          <w:color w:val="000000"/>
+          <w:sz w:val="22"/>
+          <w:szCs w:val="32"/>
+        </w:rPr>
+        <w:t>en</w:t>
+      </w:r>
+      <w:r>
+        <w:rPr>
+          <w:rFonts w:ascii="Calibri" w:hAnsi="Calibri" w:cs="Calibri"/>
+          <w:color w:val="000000"/>
+          <w:sz w:val="22"/>
+          <w:szCs w:val="32"/>
+        </w:rPr>
+        <w:t xml:space="preserve"> </w:t>
+      </w:r>
+      <w:r>
+        <w:rPr>
+          <w:rFonts w:ascii="Calibri" w:hAnsi="Calibri" w:cs="Calibri"/>
+          <w:color w:val="000000"/>
+          <w:sz w:val="22"/>
+          <w:szCs w:val="32"/>
+        </w:rPr>
+        <w:t>las IPRESS</w:t>
+      </w:r>
+      <w:r>
+        <w:rPr>
+          <w:rFonts w:ascii="Calibri" w:hAnsi="Calibri" w:cs="Calibri"/>
+          <w:color w:val="000000"/>
+          <w:sz w:val="22"/>
+          <w:szCs w:val="32"/>
+        </w:rPr>
+        <w:t>,</w:t>
+      </w:r>
+      <w:r>
+        <w:rPr>
+          <w:rFonts w:ascii="Calibri" w:hAnsi="Calibri" w:cs="Calibri"/>
+          <w:color w:val="000000"/>
+          <w:sz w:val="22"/>
+          <w:szCs w:val="32"/>
+        </w:rPr>
+        <w:t xml:space="preserve"> siguiendo el</w:t>
+      </w:r>
+      <w:r>
+        <w:rPr>
+          <w:rFonts w:ascii="Calibri" w:hAnsi="Calibri" w:cs="Calibri"/>
+          <w:color w:val="000000"/>
+          <w:sz w:val="22"/>
+          <w:szCs w:val="32"/>
+        </w:rPr>
+        <w:t xml:space="preserve"> enfoque y metodología</w:t>
+      </w:r>
+      <w:r>
+        <w:rPr>
+          <w:rFonts w:ascii="Calibri" w:hAnsi="Calibri" w:cs="Calibri"/>
+          <w:color w:val="000000"/>
+          <w:sz w:val="22"/>
+          <w:szCs w:val="32"/>
+        </w:rPr>
+        <w:t xml:space="preserve"> del Diseño Centrado en el U</w:t>
+      </w:r>
+      <w:r>
+        <w:rPr>
+          <w:rFonts w:ascii="Calibri" w:hAnsi="Calibri" w:cs="Calibri"/>
+          <w:color w:val="000000"/>
+          <w:sz w:val="22"/>
+          <w:szCs w:val="32"/>
+        </w:rPr>
+        <w:t>suario</w:t>
+      </w:r>
+      <w:r>
+        <w:rPr>
+          <w:rFonts w:ascii="Calibri" w:hAnsi="Calibri" w:cs="Calibri"/>
+          <w:color w:val="000000"/>
+          <w:sz w:val="22"/>
+          <w:szCs w:val="32"/>
+        </w:rPr>
+        <w:t xml:space="preserve"> para</w:t>
+      </w:r>
+      <w:r>
+        <w:rPr>
+          <w:rFonts w:ascii="Calibri" w:hAnsi="Calibri" w:cs="Calibri"/>
+          <w:color w:val="000000"/>
+          <w:sz w:val="22"/>
+          <w:szCs w:val="32"/>
+        </w:rPr>
+        <w:t xml:space="preserve"> garantizar</w:t>
+      </w:r>
+      <w:r>
+        <w:rPr>
+          <w:rFonts w:ascii="Calibri" w:hAnsi="Calibri" w:cs="Calibri"/>
+          <w:color w:val="000000"/>
+          <w:sz w:val="22"/>
+          <w:szCs w:val="32"/>
+        </w:rPr>
+        <w:t xml:space="preserve"> su usabilidad, satisfacción e intención de uso</w:t>
+      </w:r>
+      <w:r>
+        <w:rPr>
+          <w:rFonts w:ascii="Calibri" w:hAnsi="Calibri" w:cs="Calibri"/>
+          <w:color w:val="000000"/>
+          <w:sz w:val="22"/>
+          <w:szCs w:val="32"/>
+        </w:rPr>
+        <w:t>. Este sistema permitirá</w:t>
+      </w:r>
+      <w:r>
+        <w:rPr>
+          <w:rFonts w:ascii="Calibri" w:hAnsi="Calibri" w:cs="Calibri"/>
+          <w:color w:val="000000"/>
+          <w:sz w:val="22"/>
+          <w:szCs w:val="32"/>
+        </w:rPr>
+        <w:t xml:space="preserve"> </w:t>
+      </w:r>
+      <w:r>
+        <w:rPr>
+          <w:rFonts w:ascii="Calibri" w:hAnsi="Calibri" w:cs="Calibri"/>
+          <w:color w:val="000000"/>
+          <w:sz w:val="22"/>
+          <w:szCs w:val="32"/>
+        </w:rPr>
+        <w:t>ob</w:t>
+      </w:r>
+      <w:r>
+        <w:rPr>
+          <w:rFonts w:ascii="Calibri" w:hAnsi="Calibri" w:cs="Calibri"/>
+          <w:color w:val="000000"/>
+          <w:sz w:val="22"/>
+          <w:szCs w:val="32"/>
+        </w:rPr>
+        <w:t xml:space="preserve">tener datos estadísticos que permitan encontrar falencias dentro del sistema de salud y poder darles una debida solución que </w:t>
+      </w:r>
+      <w:r>
+        <w:rPr>
+          <w:rFonts w:ascii="Calibri" w:hAnsi="Calibri" w:cs="Calibri"/>
+          <w:color w:val="000000"/>
+          <w:sz w:val="22"/>
+          <w:szCs w:val="32"/>
+        </w:rPr>
+        <w:t>satisfaga los intereses de todos los involucrados</w:t>
+      </w:r>
+      <w:r>
+        <w:rPr>
+          <w:rFonts w:ascii="Calibri" w:hAnsi="Calibri" w:cs="Calibri"/>
+          <w:color w:val="000000"/>
+          <w:sz w:val="22"/>
+          <w:szCs w:val="32"/>
+        </w:rPr>
+        <w:t>.</w:t>
+      </w:r>
+    </w:p>
+    <w:p>
+      <w:pPr>
+        <w:widowControl w:val="0"/>
+        <w:autoSpaceDE w:val="0"/>
+        <w:autoSpaceDN w:val="0"/>
+        <w:adjustRightInd w:val="0"/>
+        <w:spacing w:after="240" w:line="380" w:lineRule="atLeast"/>
+        <w:rPr>
+          <w:rFonts w:ascii="Calibri" w:hAnsi="Calibri" w:cs="Calibri"/>
+          <w:color w:val="000000"/>
+          <w:sz w:val="22"/>
+          <w:szCs w:val="32"/>
+        </w:rPr>
+      </w:pPr>
+    </w:p>
+    <w:p>
+      <w:pPr>
+        <w:widowControl w:val="0"/>
+        <w:autoSpaceDE w:val="0"/>
+        <w:autoSpaceDN w:val="0"/>
+        <w:adjustRightInd w:val="0"/>
+        <w:spacing w:after="240" w:line="380" w:lineRule="atLeast"/>
+        <w:rPr>
+          <w:rFonts w:ascii="Calibri" w:hAnsi="Calibri" w:cs="Calibri"/>
+          <w:color w:val="000000"/>
+          <w:sz w:val="22"/>
+          <w:szCs w:val="32"/>
+        </w:rPr>
+      </w:pPr>
+    </w:p>
+    <w:p>
+      <w:pPr>
+        <w:jc w:val="both"/>
+        <w:rPr>
+          <w:lang w:val="es-ES"/>
+        </w:rPr>
+      </w:pPr>
     </w:p>
     <w:p>
       <w:pPr>
@@ -1111,14 +1911,7 @@
         <w:rPr>
           <w:lang w:val="es-ES"/>
         </w:rPr>
-        <w:t xml:space="preserve">uestas en </w:t>
-      </w:r>
-      <w:r>
-        <w:rPr>
-          <w:lang w:val="es-ES"/>
-        </w:rPr>
-        <w:lastRenderedPageBreak/>
-        <w:t>el</w:t>
+        <w:t>uestas en el</w:t>
       </w:r>
       <w:r>
         <w:rPr>
@@ -1252,7 +2045,14 @@
         <w:rPr>
           <w:lang w:val="es-ES"/>
         </w:rPr>
-        <w:t>Es usual ver los reclamos de forma negativa pero éstos deben ser visto</w:t>
+        <w:t xml:space="preserve">Es usual ver los reclamos de forma negativa </w:t>
+      </w:r>
+      <w:r>
+        <w:rPr>
+          <w:lang w:val="es-ES"/>
+        </w:rPr>
+        <w:lastRenderedPageBreak/>
+        <w:t>pero éstos deben ser visto</w:t>
       </w:r>
       <w:r>
         <w:rPr>
@@ -1963,14 +2763,7 @@
         <w:rPr>
           <w:lang w:val="es-ES"/>
         </w:rPr>
-        <w:t xml:space="preserve">re el tema, se da una expresión de pesar de lo sucedido, se explica con hechos lo que sucedió, las posibles </w:t>
-      </w:r>
-      <w:r>
-        <w:rPr>
-          <w:lang w:val="es-ES"/>
-        </w:rPr>
-        <w:lastRenderedPageBreak/>
-        <w:t>consecuencias y los pasos que se están siguiendo para manejar el evento y prevenir que vuelva a ocurrir.</w:t>
+        <w:t>re el tema, se da una expresión de pesar de lo sucedido, se explica con hechos lo que sucedió, las posibles consecuencias y los pasos que se están siguiendo para manejar el evento y prevenir que vuelva a ocurrir.</w:t>
       </w:r>
     </w:p>
     <w:p>
@@ -2045,7 +2838,14 @@
         <w:rPr>
           <w:lang w:val="es-ES"/>
         </w:rPr>
-        <w:t>efectiva.  Todo el personal debe estar dispuesto a participar activa</w:t>
+        <w:t xml:space="preserve">efectiva.  Todo el personal debe estar dispuesto a participar </w:t>
+      </w:r>
+      <w:r>
+        <w:rPr>
+          <w:lang w:val="es-ES"/>
+        </w:rPr>
+        <w:lastRenderedPageBreak/>
+        <w:t>activa</w:t>
       </w:r>
       <w:r>
         <w:rPr>
@@ -2615,224 +3415,230 @@
         <w:rPr>
           <w:lang w:val="es-ES"/>
         </w:rPr>
+        <w:t>Entender al usuario y sus necesidades to</w:t>
+      </w:r>
+      <w:r>
+        <w:rPr>
+          <w:lang w:val="es-ES"/>
+        </w:rPr>
+        <w:t>mando como referencia su comportamiento</w:t>
+      </w:r>
+      <w:r>
+        <w:rPr>
+          <w:lang w:val="es-ES"/>
+        </w:rPr>
+        <w:t>, capacidades y la tarea que deben realizar en el sistema.</w:t>
+      </w:r>
+    </w:p>
+    <w:p>
+      <w:pPr>
+        <w:jc w:val="both"/>
+        <w:rPr>
+          <w:highlight w:val="green"/>
+          <w:lang w:val="es-ES"/>
+        </w:rPr>
+      </w:pPr>
+    </w:p>
+    <w:p>
+      <w:pPr>
+        <w:jc w:val="both"/>
+        <w:rPr>
+          <w:lang w:val="es-ES"/>
+        </w:rPr>
+      </w:pPr>
+      <w:r>
+        <w:rPr>
+          <w:lang w:val="es-ES"/>
+        </w:rPr>
+        <w:t xml:space="preserve">Lo característico de un diseño centrado en el usuario o humano es que se enfoca tempranamente en </w:t>
+      </w:r>
+      <w:r>
+        <w:rPr>
+          <w:lang w:val="es-ES"/>
+        </w:rPr>
+        <w:t xml:space="preserve">los </w:t>
+      </w:r>
+      <w:r>
+        <w:rPr>
+          <w:lang w:val="es-ES"/>
+        </w:rPr>
+        <w:t>requerimiento</w:t>
+      </w:r>
+      <w:r>
+        <w:rPr>
+          <w:lang w:val="es-ES"/>
+        </w:rPr>
+        <w:t>s,</w:t>
+      </w:r>
+      <w:r>
+        <w:rPr>
+          <w:lang w:val="es-ES"/>
+        </w:rPr>
+        <w:t xml:space="preserve"> objetivos</w:t>
+      </w:r>
+      <w:r>
+        <w:rPr>
+          <w:lang w:val="es-ES"/>
+        </w:rPr>
+        <w:t xml:space="preserve"> y ambiente</w:t>
+      </w:r>
+      <w:r>
+        <w:rPr>
+          <w:lang w:val="es-ES"/>
+        </w:rPr>
+        <w:t xml:space="preserve"> de los</w:t>
+      </w:r>
+      <w:r>
+        <w:rPr>
+          <w:lang w:val="es-ES"/>
+        </w:rPr>
+        <w:t xml:space="preserve"> </w:t>
+      </w:r>
+      <w:r>
+        <w:rPr>
+          <w:lang w:val="es-ES"/>
+        </w:rPr>
+        <w:t xml:space="preserve">diversos </w:t>
+      </w:r>
+      <w:r>
+        <w:rPr>
+          <w:lang w:val="es-ES"/>
+        </w:rPr>
+        <w:t>usuario</w:t>
+      </w:r>
+      <w:r>
+        <w:rPr>
+          <w:lang w:val="es-ES"/>
+        </w:rPr>
+        <w:t>s</w:t>
+      </w:r>
+      <w:r>
+        <w:rPr>
+          <w:lang w:val="es-ES"/>
+        </w:rPr>
+        <w:t xml:space="preserve"> </w:t>
+      </w:r>
+      <w:r>
+        <w:rPr>
+          <w:lang w:val="es-ES"/>
+        </w:rPr>
+        <w:t>a</w:t>
+      </w:r>
+      <w:r>
+        <w:rPr>
+          <w:lang w:val="es-ES"/>
+        </w:rPr>
+        <w:t xml:space="preserve"> través </w:t>
+      </w:r>
+      <w:r>
+        <w:rPr>
+          <w:lang w:val="es-ES"/>
+        </w:rPr>
+        <w:t>de contacto directo y su</w:t>
+      </w:r>
+      <w:r>
+        <w:rPr>
+          <w:lang w:val="es-ES"/>
+        </w:rPr>
+        <w:t xml:space="preserve"> uso de</w:t>
+      </w:r>
+      <w:r>
+        <w:rPr>
+          <w:lang w:val="es-ES"/>
+        </w:rPr>
+        <w:t xml:space="preserve"> metodología iterativa </w:t>
+      </w:r>
+      <w:r>
+        <w:rPr>
+          <w:lang w:val="es-ES"/>
+        </w:rPr>
+        <w:t>en donde los</w:t>
+      </w:r>
+      <w:r>
+        <w:rPr>
+          <w:lang w:val="es-ES"/>
+        </w:rPr>
+        <w:t xml:space="preserve"> prototipos </w:t>
+      </w:r>
+      <w:r>
+        <w:rPr>
+          <w:lang w:val="es-ES"/>
+        </w:rPr>
+        <w:t>son probados y refinados</w:t>
+      </w:r>
+      <w:r>
+        <w:rPr>
+          <w:lang w:val="es-ES"/>
+        </w:rPr>
+        <w:t xml:space="preserve"> por los mismos usuarios</w:t>
+      </w:r>
+      <w:r>
+        <w:rPr>
+          <w:lang w:val="es-ES"/>
+        </w:rPr>
+        <w:t xml:space="preserve"> </w:t>
+      </w:r>
+      <w:r>
+        <w:rPr>
+          <w:lang w:val="es-ES"/>
+        </w:rPr>
+        <w:fldChar w:fldCharType="begin" w:fldLock="1"/>
+      </w:r>
+      <w:r>
+        <w:rPr>
+          <w:lang w:val="es-ES"/>
+        </w:rPr>
+        <w:instrText>ADDIN CSL_CITATION { "citationItems" : [ { "id" : "ITEM-1", "itemData" : { "ISBN" : "0444705368", "author" : [ { "dropping-particle" : "", "family" : "Heland", "given" : "Martin", "non-dropping-particle" : "", "parse-names" : false, "suffix" : "" } ], "id" : "ITEM-1", "issued" : { "date-parts" : [ [ "1991" ] ] }, "number-of-pages" : "1135", "title" : "HANDBOOK OF HUMAN-COMPUTER INTERACTION", "type" : "book" }, "uris" : [ "http://www.mendeley.com/documents/?uuid=73fd8da4-1bdb-40d8-9580-09b0389a7a20" ] } ], "mendeley" : { "formattedCitation" : "(15)", "plainTextFormattedCitation" : "(15)", "previouslyFormattedCitation" : "(15)" }, "properties" : { "noteIndex" : 0 }, "schema" : "https://github.com/citation-style-language/schema/raw/master/csl-citation.json" }</w:instrText>
+      </w:r>
+      <w:r>
+        <w:rPr>
+          <w:lang w:val="es-ES"/>
+        </w:rPr>
+        <w:fldChar w:fldCharType="separate"/>
+      </w:r>
+      <w:r>
+        <w:rPr>
+          <w:noProof/>
+          <w:lang w:val="es-ES"/>
+        </w:rPr>
+        <w:t>(15)</w:t>
+      </w:r>
+      <w:r>
+        <w:rPr>
+          <w:lang w:val="es-ES"/>
+        </w:rPr>
+        <w:fldChar w:fldCharType="end"/>
+      </w:r>
+      <w:r>
+        <w:rPr>
+          <w:lang w:val="es-ES"/>
+        </w:rPr>
+        <w:t>.</w:t>
+      </w:r>
+      <w:r>
+        <w:rPr>
+          <w:lang w:val="es-ES"/>
+        </w:rPr>
+        <w:t xml:space="preserve"> Se suele decir que en el diseño centrado en el usuario, el usuario se encuentra en el centro de 2 </w:t>
+      </w:r>
+      <w:r>
+        <w:rPr>
+          <w:lang w:val="es-ES"/>
+        </w:rPr>
+        <w:t>círculos</w:t>
+      </w:r>
+      <w:r>
+        <w:rPr>
+          <w:lang w:val="es-ES"/>
+        </w:rPr>
+        <w:t xml:space="preserve">, donde el </w:t>
+      </w:r>
+      <w:r>
+        <w:rPr>
+          <w:lang w:val="es-ES"/>
+        </w:rPr>
         <w:lastRenderedPageBreak/>
-        <w:t>Entender al usuario y sus necesidades to</w:t>
-      </w:r>
-      <w:r>
-        <w:rPr>
-          <w:lang w:val="es-ES"/>
-        </w:rPr>
-        <w:t>mando como referencia su comportamiento</w:t>
-      </w:r>
-      <w:r>
-        <w:rPr>
-          <w:lang w:val="es-ES"/>
-        </w:rPr>
-        <w:t>, capacidades y la tarea que deben realizar en el sistema.</w:t>
-      </w:r>
-    </w:p>
-    <w:p>
-      <w:pPr>
-        <w:jc w:val="both"/>
-        <w:rPr>
-          <w:highlight w:val="green"/>
-          <w:lang w:val="es-ES"/>
-        </w:rPr>
-      </w:pPr>
-    </w:p>
-    <w:p>
-      <w:pPr>
-        <w:jc w:val="both"/>
-        <w:rPr>
-          <w:lang w:val="es-ES"/>
-        </w:rPr>
-      </w:pPr>
-      <w:r>
-        <w:rPr>
-          <w:lang w:val="es-ES"/>
-        </w:rPr>
-        <w:t xml:space="preserve">Lo característico de un diseño centrado en el usuario o humano es que se enfoca tempranamente en </w:t>
-      </w:r>
-      <w:r>
-        <w:rPr>
-          <w:lang w:val="es-ES"/>
-        </w:rPr>
-        <w:t xml:space="preserve">los </w:t>
-      </w:r>
-      <w:r>
-        <w:rPr>
-          <w:lang w:val="es-ES"/>
-        </w:rPr>
-        <w:t>requerimiento</w:t>
-      </w:r>
-      <w:r>
-        <w:rPr>
-          <w:lang w:val="es-ES"/>
-        </w:rPr>
-        <w:t>s,</w:t>
-      </w:r>
-      <w:r>
-        <w:rPr>
-          <w:lang w:val="es-ES"/>
-        </w:rPr>
-        <w:t xml:space="preserve"> objetivos</w:t>
-      </w:r>
-      <w:r>
-        <w:rPr>
-          <w:lang w:val="es-ES"/>
-        </w:rPr>
-        <w:t xml:space="preserve"> y ambiente</w:t>
-      </w:r>
-      <w:r>
-        <w:rPr>
-          <w:lang w:val="es-ES"/>
-        </w:rPr>
-        <w:t xml:space="preserve"> de los</w:t>
-      </w:r>
-      <w:r>
-        <w:rPr>
-          <w:lang w:val="es-ES"/>
-        </w:rPr>
-        <w:t xml:space="preserve"> </w:t>
-      </w:r>
-      <w:r>
-        <w:rPr>
-          <w:lang w:val="es-ES"/>
-        </w:rPr>
-        <w:t xml:space="preserve">diversos </w:t>
-      </w:r>
-      <w:r>
-        <w:rPr>
-          <w:lang w:val="es-ES"/>
-        </w:rPr>
-        <w:t>usuario</w:t>
-      </w:r>
-      <w:r>
-        <w:rPr>
-          <w:lang w:val="es-ES"/>
-        </w:rPr>
-        <w:t>s</w:t>
-      </w:r>
-      <w:r>
-        <w:rPr>
-          <w:lang w:val="es-ES"/>
-        </w:rPr>
-        <w:t xml:space="preserve"> </w:t>
-      </w:r>
-      <w:r>
-        <w:rPr>
-          <w:lang w:val="es-ES"/>
-        </w:rPr>
-        <w:t>a</w:t>
-      </w:r>
-      <w:r>
-        <w:rPr>
-          <w:lang w:val="es-ES"/>
-        </w:rPr>
-        <w:t xml:space="preserve"> través </w:t>
-      </w:r>
-      <w:r>
-        <w:rPr>
-          <w:lang w:val="es-ES"/>
-        </w:rPr>
-        <w:t>de contacto directo y su</w:t>
-      </w:r>
-      <w:r>
-        <w:rPr>
-          <w:lang w:val="es-ES"/>
-        </w:rPr>
-        <w:t xml:space="preserve"> uso de</w:t>
-      </w:r>
-      <w:r>
-        <w:rPr>
-          <w:lang w:val="es-ES"/>
-        </w:rPr>
-        <w:t xml:space="preserve"> metodología iterativa </w:t>
-      </w:r>
-      <w:r>
-        <w:rPr>
-          <w:lang w:val="es-ES"/>
-        </w:rPr>
-        <w:t>en donde los</w:t>
-      </w:r>
-      <w:r>
-        <w:rPr>
-          <w:lang w:val="es-ES"/>
-        </w:rPr>
-        <w:t xml:space="preserve"> prototipos </w:t>
-      </w:r>
-      <w:r>
-        <w:rPr>
-          <w:lang w:val="es-ES"/>
-        </w:rPr>
-        <w:t>son probados y refinados</w:t>
-      </w:r>
-      <w:r>
-        <w:rPr>
-          <w:lang w:val="es-ES"/>
-        </w:rPr>
-        <w:t xml:space="preserve"> por los mismos usuarios</w:t>
-      </w:r>
-      <w:r>
-        <w:rPr>
-          <w:lang w:val="es-ES"/>
-        </w:rPr>
-        <w:t xml:space="preserve"> </w:t>
-      </w:r>
-      <w:r>
-        <w:rPr>
-          <w:lang w:val="es-ES"/>
-        </w:rPr>
-        <w:fldChar w:fldCharType="begin" w:fldLock="1"/>
-      </w:r>
-      <w:r>
-        <w:rPr>
-          <w:lang w:val="es-ES"/>
-        </w:rPr>
-        <w:instrText>ADDIN CSL_CITATION { "citationItems" : [ { "id" : "ITEM-1", "itemData" : { "ISBN" : "0444705368", "author" : [ { "dropping-particle" : "", "family" : "Heland", "given" : "Martin", "non-dropping-particle" : "", "parse-names" : false, "suffix" : "" } ], "id" : "ITEM-1", "issued" : { "date-parts" : [ [ "1991" ] ] }, "number-of-pages" : "1135", "title" : "HANDBOOK OF HUMAN-COMPUTER INTERACTION", "type" : "book" }, "uris" : [ "http://www.mendeley.com/documents/?uuid=73fd8da4-1bdb-40d8-9580-09b0389a7a20" ] } ], "mendeley" : { "formattedCitation" : "(15)", "plainTextFormattedCitation" : "(15)", "previouslyFormattedCitation" : "(15)" }, "properties" : { "noteIndex" : 0 }, "schema" : "https://github.com/citation-style-language/schema/raw/master/csl-citation.json" }</w:instrText>
-      </w:r>
-      <w:r>
-        <w:rPr>
-          <w:lang w:val="es-ES"/>
-        </w:rPr>
-        <w:fldChar w:fldCharType="separate"/>
-      </w:r>
-      <w:r>
-        <w:rPr>
-          <w:noProof/>
-          <w:lang w:val="es-ES"/>
-        </w:rPr>
-        <w:t>(15)</w:t>
-      </w:r>
-      <w:r>
-        <w:rPr>
-          <w:lang w:val="es-ES"/>
-        </w:rPr>
-        <w:fldChar w:fldCharType="end"/>
-      </w:r>
-      <w:r>
-        <w:rPr>
-          <w:lang w:val="es-ES"/>
-        </w:rPr>
-        <w:t>.</w:t>
-      </w:r>
-      <w:r>
-        <w:rPr>
-          <w:lang w:val="es-ES"/>
-        </w:rPr>
-        <w:t xml:space="preserve"> Se suele decir que en el diseño centrado en el usuario, el usuario se encuentra en el centro de 2 </w:t>
-      </w:r>
-      <w:r>
-        <w:rPr>
-          <w:lang w:val="es-ES"/>
-        </w:rPr>
-        <w:t>círculos</w:t>
-      </w:r>
-      <w:r>
-        <w:rPr>
-          <w:lang w:val="es-ES"/>
-        </w:rPr>
-        <w:t>, donde el circulo interno contiene el contexto</w:t>
+        <w:t>circulo interno contiene el contexto</w:t>
       </w:r>
       <w:r>
         <w:rPr>
@@ -3479,7 +4285,6 @@
         <w:rPr>
           <w:lang w:val="es-ES"/>
         </w:rPr>
-        <w:lastRenderedPageBreak/>
         <w:t>Imagen que la empresa desea proyectar a través del sistema.</w:t>
       </w:r>
     </w:p>
@@ -3637,6 +4442,7 @@
         <w:rPr>
           <w:lang w:val="es-ES"/>
         </w:rPr>
+        <w:lastRenderedPageBreak/>
         <w:t>Arquitectura de la Información: Identificar el contenido</w:t>
       </w:r>
       <w:r>
@@ -4246,7 +5052,6 @@
         <w:rPr>
           <w:lang w:val="es-ES"/>
         </w:rPr>
-        <w:lastRenderedPageBreak/>
         <w:t>Test de Usuarios</w:t>
       </w:r>
       <w:r>
@@ -4350,7 +5155,14 @@
         <w:rPr>
           <w:lang w:val="es-ES"/>
         </w:rPr>
-        <w:t>se caso, puedan cumplir el objetivo</w:t>
+        <w:t xml:space="preserve">se caso, puedan </w:t>
+      </w:r>
+      <w:r>
+        <w:rPr>
+          <w:lang w:val="es-ES"/>
+        </w:rPr>
+        <w:lastRenderedPageBreak/>
+        <w:t>cumplir el objetivo</w:t>
       </w:r>
       <w:r>
         <w:rPr>
@@ -5121,7 +5933,14 @@
         <w:rPr>
           <w:lang w:val="es-ES"/>
         </w:rPr>
-        <w:t xml:space="preserve">das y mixtas, en Instituciones Prestadoras de Salud (IPRESS) y en Instituciones Administradoras de Fondos de Aseguramiento en Salud (IAFAS). Cuenta con 4 </w:t>
+        <w:t xml:space="preserve">das y mixtas, en Instituciones </w:t>
+      </w:r>
+      <w:r>
+        <w:rPr>
+          <w:lang w:val="es-ES"/>
+        </w:rPr>
+        <w:lastRenderedPageBreak/>
+        <w:t xml:space="preserve">Prestadoras de Salud (IPRESS) y en Instituciones Administradoras de Fondos de Aseguramiento en Salud (IAFAS). Cuenta con 4 </w:t>
       </w:r>
       <w:r>
         <w:rPr>
@@ -18733,7 +19552,7 @@
         <w:rStyle w:val="Nmerodepgina"/>
         <w:noProof/>
       </w:rPr>
-      <w:t>22</w:t>
+      <w:t>1</w:t>
     </w:r>
     <w:r>
       <w:rPr>
@@ -18748,7 +19567,7 @@
       <w:ind w:right="360"/>
     </w:pPr>
     <w:r>
-      <w:t>Abril 2017</w:t>
+      <w:t>Mayo 2017</w:t>
     </w:r>
     <w:r>
       <w:ptab w:relativeTo="margin" w:alignment="center" w:leader="none"/>
@@ -22893,6 +23712,7 @@
     <w:rsid w:val="00D97C07"/>
     <w:rsid w:val="00DE0009"/>
     <w:rsid w:val="00E86104"/>
+    <w:rsid w:val="00EF49F8"/>
   </w:rsids>
   <m:mathPr>
     <m:mathFont m:val="Cambria Math"/>
@@ -23633,7 +24453,7 @@
 </file>
 
 <file path=customXml/itemProps1.xml><?xml version="1.0" encoding="utf-8"?>
-<ds:datastoreItem xmlns:ds="http://schemas.openxmlformats.org/officeDocument/2006/customXml" ds:itemID="{75241327-2105-5149-9ABC-99C0DF663833}">
+<ds:datastoreItem xmlns:ds="http://schemas.openxmlformats.org/officeDocument/2006/customXml" ds:itemID="{9495DBD8-9876-BF46-BF05-6C15BF41E725}">
   <ds:schemaRefs>
     <ds:schemaRef ds:uri="http://schemas.openxmlformats.org/officeDocument/2006/bibliography"/>
   </ds:schemaRefs>

</xml_diff>